<commit_message>
Continued work on project, starting to finish separate elements.
</commit_message>
<xml_diff>
--- a/project/design/Design Document.docx
+++ b/project/design/Design Document.docx
@@ -178,115 +178,6 @@
     </w:p>
     <w:p>
       <w:r>
-        <w:rPr>
-          <w:noProof/>
-        </w:rPr>
-        <mc:AlternateContent>
-          <mc:Choice Requires="wpi">
-            <w:drawing>
-              <wp:anchor distT="0" distB="0" distL="114300" distR="114300" simplePos="0" relativeHeight="251686912" behindDoc="0" locked="0" layoutInCell="1" allowOverlap="1">
-                <wp:simplePos x="0" y="0"/>
-                <wp:positionH relativeFrom="column">
-                  <wp:posOffset>-194265</wp:posOffset>
-                </wp:positionH>
-                <wp:positionV relativeFrom="paragraph">
-                  <wp:posOffset>581480</wp:posOffset>
-                </wp:positionV>
-                <wp:extent cx="360" cy="360"/>
-                <wp:effectExtent l="57150" t="57150" r="57150" b="57150"/>
-                <wp:wrapNone/>
-                <wp:docPr id="28" name="Ink 28"/>
-                <wp:cNvGraphicFramePr/>
-                <a:graphic xmlns:a="http://schemas.openxmlformats.org/drawingml/2006/main">
-                  <a:graphicData uri="http://schemas.microsoft.com/office/word/2010/wordprocessingInk">
-                    <w14:contentPart bwMode="auto" r:id="rId5">
-                      <w14:nvContentPartPr>
-                        <w14:cNvContentPartPr/>
-                      </w14:nvContentPartPr>
-                      <w14:xfrm>
-                        <a:off x="0" y="0"/>
-                        <a:ext cx="360" cy="360"/>
-                      </w14:xfrm>
-                    </w14:contentPart>
-                  </a:graphicData>
-                </a:graphic>
-              </wp:anchor>
-            </w:drawing>
-          </mc:Choice>
-          <mc:Fallback>
-            <w:pict>
-              <v:shapetype w14:anchorId="02B61B7E" id="_x0000_t75" coordsize="21600,21600" o:spt="75" o:preferrelative="t" path="m@4@5l@4@11@9@11@9@5xe" filled="f" stroked="f">
-                <v:stroke joinstyle="miter"/>
-                <v:formulas>
-                  <v:f eqn="if lineDrawn pixelLineWidth 0"/>
-                  <v:f eqn="sum @0 1 0"/>
-                  <v:f eqn="sum 0 0 @1"/>
-                  <v:f eqn="prod @2 1 2"/>
-                  <v:f eqn="prod @3 21600 pixelWidth"/>
-                  <v:f eqn="prod @3 21600 pixelHeight"/>
-                  <v:f eqn="sum @0 0 1"/>
-                  <v:f eqn="prod @6 1 2"/>
-                  <v:f eqn="prod @7 21600 pixelWidth"/>
-                  <v:f eqn="sum @8 21600 0"/>
-                  <v:f eqn="prod @7 21600 pixelHeight"/>
-                  <v:f eqn="sum @10 21600 0"/>
-                </v:formulas>
-                <v:path o:extrusionok="f" gradientshapeok="t" o:connecttype="rect"/>
-                <o:lock v:ext="edit" aspectratio="t"/>
-              </v:shapetype>
-              <v:shape id="Ink 28" o:spid="_x0000_s1026" type="#_x0000_t75" style="position:absolute;margin-left:-16.3pt;margin-top:44.8pt;width:2.05pt;height:2.05pt;z-index:251686912;visibility:visible;mso-wrap-style:square;mso-wrap-distance-left:9pt;mso-wrap-distance-top:0;mso-wrap-distance-right:9pt;mso-wrap-distance-bottom:0;mso-position-horizontal:absolute;mso-position-horizontal-relative:text;mso-position-vertical:absolute;mso-position-vertical-relative:text" o:gfxdata="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">
-                <v:imagedata r:id="rId6" o:title=""/>
-              </v:shape>
-            </w:pict>
-          </mc:Fallback>
-        </mc:AlternateContent>
-      </w:r>
-      <w:r>
-        <w:rPr>
-          <w:noProof/>
-        </w:rPr>
-        <mc:AlternateContent>
-          <mc:Choice Requires="wpi">
-            <w:drawing>
-              <wp:anchor distT="0" distB="0" distL="114300" distR="114300" simplePos="0" relativeHeight="251685888" behindDoc="0" locked="0" layoutInCell="1" allowOverlap="1">
-                <wp:simplePos x="0" y="0"/>
-                <wp:positionH relativeFrom="column">
-                  <wp:posOffset>-194265</wp:posOffset>
-                </wp:positionH>
-                <wp:positionV relativeFrom="paragraph">
-                  <wp:posOffset>581480</wp:posOffset>
-                </wp:positionV>
-                <wp:extent cx="360" cy="360"/>
-                <wp:effectExtent l="57150" t="57150" r="57150" b="57150"/>
-                <wp:wrapNone/>
-                <wp:docPr id="27" name="Ink 27"/>
-                <wp:cNvGraphicFramePr/>
-                <a:graphic xmlns:a="http://schemas.openxmlformats.org/drawingml/2006/main">
-                  <a:graphicData uri="http://schemas.microsoft.com/office/word/2010/wordprocessingInk">
-                    <w14:contentPart bwMode="auto" r:id="rId7">
-                      <w14:nvContentPartPr>
-                        <w14:cNvContentPartPr/>
-                      </w14:nvContentPartPr>
-                      <w14:xfrm>
-                        <a:off x="0" y="0"/>
-                        <a:ext cx="360" cy="360"/>
-                      </w14:xfrm>
-                    </w14:contentPart>
-                  </a:graphicData>
-                </a:graphic>
-              </wp:anchor>
-            </w:drawing>
-          </mc:Choice>
-          <mc:Fallback>
-            <w:pict>
-              <v:shape w14:anchorId="466647DF" id="Ink 27" o:spid="_x0000_s1026" type="#_x0000_t75" style="position:absolute;margin-left:-16.3pt;margin-top:44.8pt;width:2.05pt;height:2.05pt;z-index:251685888;visibility:visible;mso-wrap-style:square;mso-wrap-distance-left:9pt;mso-wrap-distance-top:0;mso-wrap-distance-right:9pt;mso-wrap-distance-bottom:0;mso-position-horizontal:absolute;mso-position-horizontal-relative:text;mso-position-vertical:absolute;mso-position-vertical-relative:text" o:gfxdata="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">
-                <v:imagedata r:id="rId6" o:title=""/>
-              </v:shape>
-            </w:pict>
-          </mc:Fallback>
-        </mc:AlternateContent>
-      </w:r>
-      <w:r>
         <w:t>The database will have one table, songs. The columns will be title, album, artist, track, and length. The title and album columns will be a combined primary key. Artist, track, and length can be null. All columns are text except for the track, which is an integer, and specifies the track number on that song’s album.</w:t>
       </w:r>
     </w:p>
@@ -330,7 +221,6 @@
     </w:p>
     <w:p/>
     <w:p>
-      <w:bookmarkStart w:id="0" w:name="_GoBack"/>
       <w:r>
         <w:rPr>
           <w:noProof/>
@@ -353,7 +243,7 @@
                 <wp:cNvGraphicFramePr/>
                 <a:graphic xmlns:a="http://schemas.openxmlformats.org/drawingml/2006/main">
                   <a:graphicData uri="http://schemas.microsoft.com/office/word/2010/wordprocessingInk">
-                    <w14:contentPart bwMode="auto" r:id="rId8">
+                    <w14:contentPart bwMode="auto" r:id="rId6">
                       <w14:nvContentPartPr>
                         <w14:cNvContentPartPr/>
                       </w14:nvContentPartPr>
@@ -4249,7 +4139,122 @@
       <w:r>
         <w:t>Wireframe:</w:t>
       </w:r>
+    </w:p>
+    <w:p/>
+    <w:p/>
+    <w:p/>
+    <w:p/>
+    <w:p/>
+    <w:p/>
+    <w:p>
+      <w:proofErr w:type="spellStart"/>
+      <w:r>
+        <w:lastRenderedPageBreak/>
+        <w:t>Multiprocess</w:t>
+      </w:r>
+      <w:proofErr w:type="spellEnd"/>
+      <w:r>
+        <w:t xml:space="preserve"> communication:</w:t>
+      </w:r>
+    </w:p>
+    <w:p>
+      <w:r>
+        <w:t>When the database writer finishes writing one row to the database it will add [something] to the Queue to alert the database reader that it should grab the next row.</w:t>
+      </w:r>
+    </w:p>
+    <w:p/>
+    <w:p>
+      <w:r>
+        <w:t>To Do:</w:t>
+      </w:r>
+    </w:p>
+    <w:p>
+      <w:pPr>
+        <w:pStyle w:val="ListParagraph"/>
+        <w:numPr>
+          <w:ilvl w:val="0"/>
+          <w:numId w:val="1"/>
+        </w:numPr>
+      </w:pPr>
+      <w:r>
+        <w:t>Get all applicable tags from mp3 files (now writing the format function for time length)</w:t>
+      </w:r>
+    </w:p>
+    <w:p>
+      <w:pPr>
+        <w:pStyle w:val="ListParagraph"/>
+        <w:numPr>
+          <w:ilvl w:val="0"/>
+          <w:numId w:val="1"/>
+        </w:numPr>
+      </w:pPr>
+      <w:r>
+        <w:t>Test finished tag reader</w:t>
+      </w:r>
+    </w:p>
+    <w:p>
+      <w:pPr>
+        <w:pStyle w:val="ListParagraph"/>
+        <w:numPr>
+          <w:ilvl w:val="0"/>
+          <w:numId w:val="1"/>
+        </w:numPr>
+      </w:pPr>
+      <w:r>
+        <w:t xml:space="preserve">Make tag reader and </w:t>
+      </w:r>
+      <w:proofErr w:type="spellStart"/>
+      <w:r>
+        <w:t>db</w:t>
+      </w:r>
+      <w:proofErr w:type="spellEnd"/>
+      <w:r>
+        <w:t xml:space="preserve"> helper work together in a test program (read tags, write, then read</w:t>
+      </w:r>
+      <w:r>
+        <w:t>, in test_readwrite.py</w:t>
+      </w:r>
+      <w:bookmarkStart w:id="0" w:name="_GoBack"/>
       <w:bookmarkEnd w:id="0"/>
+      <w:r>
+        <w:t>)</w:t>
+      </w:r>
+    </w:p>
+    <w:p>
+      <w:pPr>
+        <w:pStyle w:val="ListParagraph"/>
+        <w:numPr>
+          <w:ilvl w:val="0"/>
+          <w:numId w:val="1"/>
+        </w:numPr>
+      </w:pPr>
+      <w:r>
+        <w:t>Add track number to application</w:t>
+      </w:r>
+    </w:p>
+    <w:p>
+      <w:pPr>
+        <w:pStyle w:val="ListParagraph"/>
+        <w:numPr>
+          <w:ilvl w:val="0"/>
+          <w:numId w:val="1"/>
+        </w:numPr>
+      </w:pPr>
+      <w:r>
+        <w:t>Copy test program into application and have it print the information to the screen on “import”, sequentially writing then reading</w:t>
+      </w:r>
+    </w:p>
+    <w:p>
+      <w:pPr>
+        <w:pStyle w:val="ListParagraph"/>
+        <w:numPr>
+          <w:ilvl w:val="0"/>
+          <w:numId w:val="1"/>
+        </w:numPr>
+      </w:pPr>
+      <w:r>
+        <w:t>Involve multiprocessing</w:t>
+      </w:r>
     </w:p>
     <w:sectPr>
       <w:pgSz w:w="12240" w:h="15840"/>
@@ -4833,6 +4838,678 @@
     <inkml:context xml:id="ctx0">
       <inkml:inkSource xml:id="inkSrc0">
         <inkml:traceFormat>
+          <inkml:channel name="X" type="integer" max="23472" units="cm"/>
+          <inkml:channel name="Y" type="integer" max="13203" units="cm"/>
+          <inkml:channel name="F" type="integer" max="1023" units="dev"/>
+        </inkml:traceFormat>
+        <inkml:channelProperties>
+          <inkml:channelProperty channel="X" name="resolution" value="1000.08521" units="1/cm"/>
+          <inkml:channelProperty channel="Y" name="resolution" value="1000.22729" units="1/cm"/>
+          <inkml:channelProperty channel="F" name="resolution" value="0" units="1/dev"/>
+        </inkml:channelProperties>
+      </inkml:inkSource>
+      <inkml:timestamp xml:id="ts0" timeString="2013-05-19T21:32:17.440"/>
+    </inkml:context>
+    <inkml:brush xml:id="br0">
+      <inkml:brushProperty name="width" value="0.07" units="cm"/>
+      <inkml:brushProperty name="height" value="0.07" units="cm"/>
+      <inkml:brushProperty name="fitToCurve" value="1"/>
+    </inkml:brush>
+  </inkml:definitions>
+  <inkml:trace contextRef="#ctx0" brushRef="#br0">48 23 1,'-8'-12'58,"8"12"1,-1-12 0,1 12-65,0 0 5,0 0-3,0 0-5,0 20 11,-4-7-2,-1 4 10,0 6-4,-3 7 9,3 10-4,-2 7 6,6 10 1,1 9-4,4 6 0,4 9-8,4 5-3,3 6-1,3 6-2,1 3 1,-1 1-4,-3 6 3,-1 2-5,-2 2 6,-2 2 1,-4 3-1,1-3 0,0-5-1,0-2 2,1-5 2,0-4 1,0-4 2,-2-4-1,-2-5 3,0-3-2,-4-3 1,0 1-2,-2-8-3,0-3 1,0-4 0,2-3-1,-2-7 3,4-3-2,0-6 2,4 0-1,-1-5 1,1 3-2,-1-5-1,1 0-3,0 0-5,-3 0-1,1-1-1,-3-2 0,2 1-3,-4-5 1,1 2-2,-3-2 3,0 2 0,1-6 7,-4 2-6,-2-6-14,3-1-42,1 0-20,-3-11-1,5 0 40</inkml:trace>
+</inkml:ink>
+</file>
+
+<file path=word/ink/ink10.xml><?xml version="1.0" encoding="utf-8"?>
+<inkml:ink xmlns:inkml="http://www.w3.org/2003/InkML">
+  <inkml:definitions>
+    <inkml:context xml:id="ctx0">
+      <inkml:inkSource xml:id="inkSrc0">
+        <inkml:traceFormat>
+          <inkml:channel name="X" type="integer" max="23472" units="cm"/>
+          <inkml:channel name="Y" type="integer" max="13203" units="cm"/>
+          <inkml:channel name="F" type="integer" max="1023" units="dev"/>
+        </inkml:traceFormat>
+        <inkml:channelProperties>
+          <inkml:channelProperty channel="X" name="resolution" value="1000.08521" units="1/cm"/>
+          <inkml:channelProperty channel="Y" name="resolution" value="1000.22729" units="1/cm"/>
+          <inkml:channelProperty channel="F" name="resolution" value="0" units="1/dev"/>
+        </inkml:channelProperties>
+      </inkml:inkSource>
+      <inkml:timestamp xml:id="ts0" timeString="2013-05-19T21:31:04.795"/>
+    </inkml:context>
+    <inkml:brush xml:id="br0">
+      <inkml:brushProperty name="width" value="0.07" units="cm"/>
+      <inkml:brushProperty name="height" value="0.07" units="cm"/>
+      <inkml:brushProperty name="fitToCurve" value="1"/>
+    </inkml:brush>
+  </inkml:definitions>
+  <inkml:trace contextRef="#ctx0" brushRef="#br0">33 257 115,'-18'4'109,"18"-4"-1,-17 13 3,17-13-67,0 0-43,20 4-1,-1-5 4,7-4-1,4-3-2,5-2-3,4-3-5,3-3-2,-3-4-7,3 4-3,-7-9-7,1 4 2,-11-4 0,-1 3 3,-9-2 3,-3 4 8,-5 2 10,-7 1 11,0 17 8,-9-17 4,9 17 1,-16 4 0,11 8 0,-2 3-5,7 9-4,0 3-4,5 7-2,2 2-2,-1 4 1,2 2 0,-3 1 2,-3-2-3,-2-2 3,-5-4-9,1-3 7,-3-8-10,5-6 3,-1-5-8,3-13 4,0 0-3,17 3-2,-3-13 3,2-5-7,2-2 6,-1-3-5,1-1 7,-2 1-4,-3 5 4,-3 2 0,-10 13 6,14-8 3,-14 8 1,11 13 1,-6 0 2,3 5 2,1 0-7,1 3 5,3 0-8,0-3-4,3-1-4,-3-4-8,1 0-12,-14-13-8,21 12-27,-21-12-55,11-4 8,-11 4-3,16-21 67</inkml:trace>
+</inkml:ink>
+</file>
+
+<file path=word/ink/ink11.xml><?xml version="1.0" encoding="utf-8"?>
+<inkml:ink xmlns:inkml="http://www.w3.org/2003/InkML">
+  <inkml:definitions>
+    <inkml:context xml:id="ctx0">
+      <inkml:inkSource xml:id="inkSrc0">
+        <inkml:traceFormat>
+          <inkml:channel name="X" type="integer" max="23472" units="cm"/>
+          <inkml:channel name="Y" type="integer" max="13203" units="cm"/>
+          <inkml:channel name="F" type="integer" max="1023" units="dev"/>
+        </inkml:traceFormat>
+        <inkml:channelProperties>
+          <inkml:channelProperty channel="X" name="resolution" value="1000.08521" units="1/cm"/>
+          <inkml:channelProperty channel="Y" name="resolution" value="1000.22729" units="1/cm"/>
+          <inkml:channelProperty channel="F" name="resolution" value="0" units="1/dev"/>
+        </inkml:channelProperties>
+      </inkml:inkSource>
+      <inkml:timestamp xml:id="ts0" timeString="2013-05-19T21:31:04.169"/>
+    </inkml:context>
+    <inkml:brush xml:id="br0">
+      <inkml:brushProperty name="width" value="0.07" units="cm"/>
+      <inkml:brushProperty name="height" value="0.07" units="cm"/>
+      <inkml:brushProperty name="fitToCurve" value="1"/>
+    </inkml:brush>
+  </inkml:definitions>
+  <inkml:trace contextRef="#ctx0" brushRef="#br0">14 8 19,'0'0'91,"-17"-11"7,17 11 3,0 0-69,0 0-12,0 0 3,19 14 1,-3 2-1,-5 3-5,4 9-3,-6 3-3,0 7 1,-5-1-2,0 2-1,-8-4-7,0-3 5,-3-5-10,0-7-3,1-2-15,6-18-9,-13 13-27,13-13-29,-16-13-21,13 1-9,-4-11 13</inkml:trace>
+</inkml:ink>
+</file>
+
+<file path=word/ink/ink12.xml><?xml version="1.0" encoding="utf-8"?>
+<inkml:ink xmlns:inkml="http://www.w3.org/2003/InkML">
+  <inkml:definitions>
+    <inkml:context xml:id="ctx0">
+      <inkml:inkSource xml:id="inkSrc0">
+        <inkml:traceFormat>
+          <inkml:channel name="X" type="integer" max="23472" units="cm"/>
+          <inkml:channel name="Y" type="integer" max="13203" units="cm"/>
+          <inkml:channel name="F" type="integer" max="1023" units="dev"/>
+        </inkml:traceFormat>
+        <inkml:channelProperties>
+          <inkml:channelProperty channel="X" name="resolution" value="1000.08521" units="1/cm"/>
+          <inkml:channelProperty channel="Y" name="resolution" value="1000.22729" units="1/cm"/>
+          <inkml:channelProperty channel="F" name="resolution" value="0" units="1/dev"/>
+        </inkml:channelProperties>
+      </inkml:inkSource>
+      <inkml:timestamp xml:id="ts0" timeString="2013-05-19T21:31:03.826"/>
+    </inkml:context>
+    <inkml:brush xml:id="br0">
+      <inkml:brushProperty name="width" value="0.07" units="cm"/>
+      <inkml:brushProperty name="height" value="0.07" units="cm"/>
+      <inkml:brushProperty name="fitToCurve" value="1"/>
+    </inkml:brush>
+  </inkml:definitions>
+  <inkml:trace contextRef="#ctx0" brushRef="#br0">117 81 36,'11'-15'1,"-11"15"7,16-17 31,-16 17 9,13-11 1,-13 11-8,9-12-1,-9 12-8,4-12-1,-4 12-2,0 0-1,-9-15-4,9 15-1,-16 4 0,4 5 0,-6 1-2,1 11-3,-5-2-3,2 9-3,-1-1-1,4 1-1,4 0-6,10-1-3,3-5-2,5-2-4,8-6-2,6-7 1,3-2-9,2-8 0,4-2 3,-6-7-2,3-2-2,-7-7 1,1 0 2,-8-5-1,-3 3 11,-6-1 1,-6 2 9,-1 7 5,-7-1 6,12 16 3,-22-11-1,22 11 0,-15 5-3,15-5-3,2 18-5,9-4-4,4 2-3,5 3 0,2 5-6,0 3 1,-3 5 0,-2 3-4,-4 1 4,-5 0-3,-5 1 1,-6-1-5,-2-4 4,-4-2-5,2-6-2,-6-9-8,7 2-12,-6-14-17,12-3-27,0 0-35,-15-13-2,18-3 17</inkml:trace>
+</inkml:ink>
+</file>
+
+<file path=word/ink/ink13.xml><?xml version="1.0" encoding="utf-8"?>
+<inkml:ink xmlns:inkml="http://www.w3.org/2003/InkML">
+  <inkml:definitions>
+    <inkml:context xml:id="ctx0">
+      <inkml:inkSource xml:id="inkSrc0">
+        <inkml:traceFormat>
+          <inkml:channel name="X" type="integer" max="23472" units="cm"/>
+          <inkml:channel name="Y" type="integer" max="13203" units="cm"/>
+          <inkml:channel name="F" type="integer" max="1023" units="dev"/>
+        </inkml:traceFormat>
+        <inkml:channelProperties>
+          <inkml:channelProperty channel="X" name="resolution" value="1000.08521" units="1/cm"/>
+          <inkml:channelProperty channel="Y" name="resolution" value="1000.22729" units="1/cm"/>
+          <inkml:channelProperty channel="F" name="resolution" value="0" units="1/dev"/>
+        </inkml:channelProperties>
+      </inkml:inkSource>
+      <inkml:timestamp xml:id="ts0" timeString="2013-05-19T21:31:03.169"/>
+    </inkml:context>
+    <inkml:brush xml:id="br0">
+      <inkml:brushProperty name="width" value="0.07" units="cm"/>
+      <inkml:brushProperty name="height" value="0.07" units="cm"/>
+      <inkml:brushProperty name="fitToCurve" value="1"/>
+    </inkml:brush>
+  </inkml:definitions>
+  <inkml:trace contextRef="#ctx0" brushRef="#br0">51 180 26,'0'0'91,"0"0"1,0 0-3,0 0-75,15-9-13,-15 9 2,23-17 1,-9 7-2,0-3-5,-1 0-2,2-3-1,-5 1 0,-1-2 0,-4 1 1,-4 2 0,-3 0 2,2 14 5,-20-18 5,4 11 6,-1 7 4,-5 0 6,4 8 4,-3-2 3,5 11 0,0-1-1,8 10-1,-3-3-4,9 8-3,1-4-7,6 3-2,3-4-4,6-3-2,4-5-5,4-5-1,4-6-6,0-7-2,3-3-5,-3-8-5,3-1-5,-10-9-2,4 1-1,-10-6 0,2 4 4,-9-4 2,-2 6 10,-4 3 9,-3 3 8,3 14 5,-9-13 5,9 13 1,0 0 1,-5 13-1,5-13-3,11 20-4,-5-6-4,4 3-1,-2 2-3,2 2 1,-2 1 0,-1 1 0,-3-2-1,-2-2 2,-2-4-2,0-3 1,0-12-2,-4 13 0,4-13-2,0 0-2,-2-18 0,3 3-2,3-5-1,1-6-1,3 1 1,2-4-1,3 3 0,1 0 1,3 4 2,3 4-1,-2 5 3,1 7 1,1 3 2,-1 7-1,-1 5 2,-1 5 0,-4 6-1,0 4 3,-3 5-3,-2 2 1,-4 0-2,-3 0 1,-2-2-9,-3-6-2,3-1-18,-5-10-13,6-1-43,0-11-31,0 0 4,0 0-6</inkml:trace>
+</inkml:ink>
+</file>
+
+<file path=word/ink/ink14.xml><?xml version="1.0" encoding="utf-8"?>
+<inkml:ink xmlns:inkml="http://www.w3.org/2003/InkML">
+  <inkml:definitions>
+    <inkml:context xml:id="ctx0">
+      <inkml:inkSource xml:id="inkSrc0">
+        <inkml:traceFormat>
+          <inkml:channel name="X" type="integer" max="23472" units="cm"/>
+          <inkml:channel name="Y" type="integer" max="13203" units="cm"/>
+          <inkml:channel name="F" type="integer" max="1023" units="dev"/>
+        </inkml:traceFormat>
+        <inkml:channelProperties>
+          <inkml:channelProperty channel="X" name="resolution" value="1000.08521" units="1/cm"/>
+          <inkml:channelProperty channel="Y" name="resolution" value="1000.22729" units="1/cm"/>
+          <inkml:channelProperty channel="F" name="resolution" value="0" units="1/dev"/>
+        </inkml:channelProperties>
+      </inkml:inkSource>
+      <inkml:timestamp xml:id="ts0" timeString="2013-05-19T21:31:02.232"/>
+    </inkml:context>
+    <inkml:brush xml:id="br0">
+      <inkml:brushProperty name="width" value="0.07" units="cm"/>
+      <inkml:brushProperty name="height" value="0.07" units="cm"/>
+      <inkml:brushProperty name="fitToCurve" value="1"/>
+    </inkml:brush>
+  </inkml:definitions>
+  <inkml:trace contextRef="#ctx0" brushRef="#br0">6 0 68,'0'0'53,"0"0"11,0 0-4,10 16-6,-5-4-8,-4 1-7,6 8-6,-6-1-5,5 7-9,-6 3-4,2 3 0,-6 2-6,0 1 1,-4-3-2,3-1 2,-4-6-3,2-1 3,2-10-2,5-15-1,4 15-2,8-14-1,2-5-1,8-1-1,1-3 0,5 2-1,2-2-1,1 1-1,0 3-2,-3-2-4,4 5-5,-6-5-7,1 5-8,-8-4-8,1 6-11,-20-1-18,18-1-25,-18 1-25,0 0 8,0 0 50</inkml:trace>
+</inkml:ink>
+</file>
+
+<file path=word/ink/ink15.xml><?xml version="1.0" encoding="utf-8"?>
+<inkml:ink xmlns:inkml="http://www.w3.org/2003/InkML">
+  <inkml:definitions>
+    <inkml:context xml:id="ctx0">
+      <inkml:inkSource xml:id="inkSrc0">
+        <inkml:traceFormat>
+          <inkml:channel name="X" type="integer" max="23472" units="cm"/>
+          <inkml:channel name="Y" type="integer" max="13203" units="cm"/>
+          <inkml:channel name="F" type="integer" max="1023" units="dev"/>
+        </inkml:traceFormat>
+        <inkml:channelProperties>
+          <inkml:channelProperty channel="X" name="resolution" value="1000.08521" units="1/cm"/>
+          <inkml:channelProperty channel="Y" name="resolution" value="1000.22729" units="1/cm"/>
+          <inkml:channelProperty channel="F" name="resolution" value="0" units="1/dev"/>
+        </inkml:channelProperties>
+      </inkml:inkSource>
+      <inkml:timestamp xml:id="ts0" timeString="2013-05-19T21:30:54.528"/>
+    </inkml:context>
+    <inkml:brush xml:id="br0">
+      <inkml:brushProperty name="width" value="0.07" units="cm"/>
+      <inkml:brushProperty name="height" value="0.07" units="cm"/>
+      <inkml:brushProperty name="fitToCurve" value="1"/>
+    </inkml:brush>
+  </inkml:definitions>
+  <inkml:trace contextRef="#ctx0" brushRef="#br0">10 0 35,'0'0'84,"0"0"-36,0 0-1,0 0-3,-9 13-9,9-13-8,-2 16-3,4-5-5,-2-11-5,8 20-4,0-9 0,1 2-2,0 2-1,-1 4-1,1 7-2,0 5 2,-2 9-1,-3 9 2,-3 5-2,-1 5 3,-3 4-8,1 0 2,-2-3-4,-1-7-2,1-8 1,0-10-1,1-9 0,1-9-4,3-5 5,-1-12-7,0 0-4,0 0-6,2-16-18,-4 3-18,-1-2-45,3 15 7,-5-26 2</inkml:trace>
+</inkml:ink>
+</file>
+
+<file path=word/ink/ink16.xml><?xml version="1.0" encoding="utf-8"?>
+<inkml:ink xmlns:inkml="http://www.w3.org/2003/InkML">
+  <inkml:definitions>
+    <inkml:context xml:id="ctx0">
+      <inkml:inkSource xml:id="inkSrc0">
+        <inkml:traceFormat>
+          <inkml:channel name="X" type="integer" max="23472" units="cm"/>
+          <inkml:channel name="Y" type="integer" max="13203" units="cm"/>
+          <inkml:channel name="F" type="integer" max="1023" units="dev"/>
+        </inkml:traceFormat>
+        <inkml:channelProperties>
+          <inkml:channelProperty channel="X" name="resolution" value="1000.08521" units="1/cm"/>
+          <inkml:channelProperty channel="Y" name="resolution" value="1000.22729" units="1/cm"/>
+          <inkml:channelProperty channel="F" name="resolution" value="0" units="1/dev"/>
+        </inkml:channelProperties>
+      </inkml:inkSource>
+      <inkml:timestamp xml:id="ts0" timeString="2013-05-19T21:30:53.731"/>
+    </inkml:context>
+    <inkml:brush xml:id="br0">
+      <inkml:brushProperty name="width" value="0.07" units="cm"/>
+      <inkml:brushProperty name="height" value="0.07" units="cm"/>
+      <inkml:brushProperty name="fitToCurve" value="1"/>
+    </inkml:brush>
+  </inkml:definitions>
+  <inkml:trace contextRef="#ctx0" brushRef="#br0">-4 235 1,'0'0'6,"-5"15"52,5-15 1,0 0-49,0 0 2,18 8 1,-18-8 3,21 0 0,-8-1 2,0-5-1,0 1 2,0-5-8,0-2-2,0-3-3,0-5-4,-1-3-2,0-5-1,-3 0 1,1 0-1,-3 0 4,-1 4 1,-3 6 4,-2 6 3,-1 12 2,-12 1 5,-1 11 0,-2 7 2,-7 5-3,1 4 0,-3 2-2,4 2 0,3-3-5,6 3-1,7-4-8,11-5 5,6-5-6,8-5 0,5-4-4,4-8-6,2-2-4,0-6-6,1 1-2,-6-3-16,-1 2-20,-5 5-41,-21 2 6,18-4 0</inkml:trace>
+</inkml:ink>
+</file>
+
+<file path=word/ink/ink17.xml><?xml version="1.0" encoding="utf-8"?>
+<inkml:ink xmlns:inkml="http://www.w3.org/2003/InkML">
+  <inkml:definitions>
+    <inkml:context xml:id="ctx0">
+      <inkml:inkSource xml:id="inkSrc0">
+        <inkml:traceFormat>
+          <inkml:channel name="X" type="integer" max="23472" units="cm"/>
+          <inkml:channel name="Y" type="integer" max="13203" units="cm"/>
+          <inkml:channel name="F" type="integer" max="1023" units="dev"/>
+        </inkml:traceFormat>
+        <inkml:channelProperties>
+          <inkml:channelProperty channel="X" name="resolution" value="1000.08521" units="1/cm"/>
+          <inkml:channelProperty channel="Y" name="resolution" value="1000.22729" units="1/cm"/>
+          <inkml:channelProperty channel="F" name="resolution" value="0" units="1/dev"/>
+        </inkml:channelProperties>
+      </inkml:inkSource>
+      <inkml:timestamp xml:id="ts0" timeString="2013-05-19T21:30:53.231"/>
+    </inkml:context>
+    <inkml:brush xml:id="br0">
+      <inkml:brushProperty name="width" value="0.07" units="cm"/>
+      <inkml:brushProperty name="height" value="0.07" units="cm"/>
+      <inkml:brushProperty name="fitToCurve" value="1"/>
+    </inkml:brush>
+  </inkml:definitions>
+  <inkml:trace contextRef="#ctx0" brushRef="#br0">68 0 22,'-2'17'84,"-11"-7"0,5 8-35,-5 6-19,-1 7-4,3 8-7,5 3-8,5 6-1,5 2-8,3-1 4,5-1-8,1-2 1,1-3-4,-4-5-3,-1-4-9,-8-7-18,-2-5-30,0-1-27,-12-15 4,13-6 59</inkml:trace>
+</inkml:ink>
+</file>
+
+<file path=word/ink/ink18.xml><?xml version="1.0" encoding="utf-8"?>
+<inkml:ink xmlns:inkml="http://www.w3.org/2003/InkML">
+  <inkml:definitions>
+    <inkml:context xml:id="ctx0">
+      <inkml:inkSource xml:id="inkSrc0">
+        <inkml:traceFormat>
+          <inkml:channel name="X" type="integer" max="23472" units="cm"/>
+          <inkml:channel name="Y" type="integer" max="13203" units="cm"/>
+          <inkml:channel name="F" type="integer" max="1023" units="dev"/>
+        </inkml:traceFormat>
+        <inkml:channelProperties>
+          <inkml:channelProperty channel="X" name="resolution" value="1000.08521" units="1/cm"/>
+          <inkml:channelProperty channel="Y" name="resolution" value="1000.22729" units="1/cm"/>
+          <inkml:channelProperty channel="F" name="resolution" value="0" units="1/dev"/>
+        </inkml:channelProperties>
+      </inkml:inkSource>
+      <inkml:timestamp xml:id="ts0" timeString="2013-05-19T21:30:52.793"/>
+    </inkml:context>
+    <inkml:brush xml:id="br0">
+      <inkml:brushProperty name="width" value="0.07" units="cm"/>
+      <inkml:brushProperty name="height" value="0.07" units="cm"/>
+      <inkml:brushProperty name="fitToCurve" value="1"/>
+    </inkml:brush>
+  </inkml:definitions>
+  <inkml:trace contextRef="#ctx0" brushRef="#br0">0 52 83,'0'0'52,"0"0"1,0 0-11,0 0-6,18-7-11,-5 5-5,0-1-8,1 2-8,1 0-13,1-2-13,3 0-19,1 1-29,2-7-13,6 4-4,-2-11 73</inkml:trace>
+</inkml:ink>
+</file>
+
+<file path=word/ink/ink19.xml><?xml version="1.0" encoding="utf-8"?>
+<inkml:ink xmlns:inkml="http://www.w3.org/2003/InkML">
+  <inkml:definitions>
+    <inkml:context xml:id="ctx0">
+      <inkml:inkSource xml:id="inkSrc0">
+        <inkml:traceFormat>
+          <inkml:channel name="X" type="integer" max="23472" units="cm"/>
+          <inkml:channel name="Y" type="integer" max="13203" units="cm"/>
+          <inkml:channel name="F" type="integer" max="1023" units="dev"/>
+        </inkml:traceFormat>
+        <inkml:channelProperties>
+          <inkml:channelProperty channel="X" name="resolution" value="1000.08521" units="1/cm"/>
+          <inkml:channelProperty channel="Y" name="resolution" value="1000.22729" units="1/cm"/>
+          <inkml:channelProperty channel="F" name="resolution" value="0" units="1/dev"/>
+        </inkml:channelProperties>
+      </inkml:inkSource>
+      <inkml:timestamp xml:id="ts0" timeString="2013-05-19T21:30:52.465"/>
+    </inkml:context>
+    <inkml:brush xml:id="br0">
+      <inkml:brushProperty name="width" value="0.07" units="cm"/>
+      <inkml:brushProperty name="height" value="0.07" units="cm"/>
+      <inkml:brushProperty name="fitToCurve" value="1"/>
+    </inkml:brush>
+  </inkml:definitions>
+  <inkml:trace contextRef="#ctx0" brushRef="#br0">49 36 1,'-2'-22'0,"2"22"52,-5-14 19,5 14-52,0 0 5,-16 5 5,16-5 1,-11 21-2,7-3 0,-3 4-1,6 8-3,-2 4-2,5 9-3,0 2-11,5 4 0,1 3-7,1-4-7,5-2-6,-4-9-9,2-7-11,-4-11-17,-8-19-30,13 9-15,-21-26 8,2-3 75</inkml:trace>
+</inkml:ink>
+</file>
+
+<file path=word/ink/ink2.xml><?xml version="1.0" encoding="utf-8"?>
+<inkml:ink xmlns:inkml="http://www.w3.org/2003/InkML">
+  <inkml:definitions>
+    <inkml:context xml:id="ctx0">
+      <inkml:inkSource xml:id="inkSrc0">
+        <inkml:traceFormat>
+          <inkml:channel name="X" type="integer" max="23472" units="cm"/>
+          <inkml:channel name="Y" type="integer" max="13203" units="cm"/>
+          <inkml:channel name="F" type="integer" max="1023" units="dev"/>
+        </inkml:traceFormat>
+        <inkml:channelProperties>
+          <inkml:channelProperty channel="X" name="resolution" value="1000.08521" units="1/cm"/>
+          <inkml:channelProperty channel="Y" name="resolution" value="1000.22729" units="1/cm"/>
+          <inkml:channelProperty channel="F" name="resolution" value="0" units="1/dev"/>
+        </inkml:channelProperties>
+      </inkml:inkSource>
+      <inkml:timestamp xml:id="ts0" timeString="2013-05-19T21:32:16.268"/>
+    </inkml:context>
+    <inkml:brush xml:id="br0">
+      <inkml:brushProperty name="width" value="0.07" units="cm"/>
+      <inkml:brushProperty name="height" value="0.07" units="cm"/>
+      <inkml:brushProperty name="fitToCurve" value="1"/>
+    </inkml:brush>
+  </inkml:definitions>
+  <inkml:trace contextRef="#ctx0" brushRef="#br0">0 11 1,'19'-5'38,"-7"-3"21,0 4-11,-12 4-48,12 6 1,-12-6 1,6 17-3,-5-4 11,1 5-5,-4 1 1,-2 6 3,-1 3 1,-3 6 3,1 6 0,-4 8 5,3 10-9,1 9 1,1 11 1,4 9-6,4 7-2,4 7-2,3 7-2,2 3 0,5 0-1,2-2 0,2-1-3,0-3 6,0 1 2,-1 3 1,-3 2 3,-1-4 0,-5-1 0,-4-2 1,0-1-2,-1-4 1,-1-4-4,2-7 0,3-7-5,2-6 1,2-5-2,2-5 2,2-6 2,-3-2-2,1-3-3,-7-3 4,-2-4-6,-3-2 4,-6-2-4,-1-2 4,-5-3-5,1-3 4,-3-4 1,3-2-1,-1-4 1,2-2 1,-2-2-1,3-3 0,-2-4-2,1 0 0,1-2 0,1 0-2,-2 0 2,3 2-1,-1 0 1,2 4-1,0 4 3,-1 2-5,1-1-4,6 0-9,1-4-10,6-4-19,6-4-23,2-14 33</inkml:trace>
+</inkml:ink>
+</file>
+
+<file path=word/ink/ink20.xml><?xml version="1.0" encoding="utf-8"?>
+<inkml:ink xmlns:inkml="http://www.w3.org/2003/InkML">
+  <inkml:definitions>
+    <inkml:context xml:id="ctx0">
+      <inkml:inkSource xml:id="inkSrc0">
+        <inkml:traceFormat>
+          <inkml:channel name="X" type="integer" max="23472" units="cm"/>
+          <inkml:channel name="Y" type="integer" max="13203" units="cm"/>
+          <inkml:channel name="F" type="integer" max="1023" units="dev"/>
+        </inkml:traceFormat>
+        <inkml:channelProperties>
+          <inkml:channelProperty channel="X" name="resolution" value="1000.08521" units="1/cm"/>
+          <inkml:channelProperty channel="Y" name="resolution" value="1000.22729" units="1/cm"/>
+          <inkml:channelProperty channel="F" name="resolution" value="0" units="1/dev"/>
+        </inkml:channelProperties>
+      </inkml:inkSource>
+      <inkml:timestamp xml:id="ts0" timeString="2013-05-19T21:30:51.965"/>
+    </inkml:context>
+    <inkml:brush xml:id="br0">
+      <inkml:brushProperty name="width" value="0.07" units="cm"/>
+      <inkml:brushProperty name="height" value="0.07" units="cm"/>
+      <inkml:brushProperty name="fitToCurve" value="1"/>
+    </inkml:brush>
+  </inkml:definitions>
+  <inkml:trace contextRef="#ctx0" brushRef="#br0">15 0 28,'0'0'92,"0"0"1,4 13-32,-4-13-9,-4 25-6,4-25-11,-4 23-8,4-23-6,-7 15-7,7-15-7,0 0-7,0 0-10,0 0-14,0 0-14,-6-16-19,6 16-35,0 0-10,14-5 1,-2 9 50</inkml:trace>
+</inkml:ink>
+</file>
+
+<file path=word/ink/ink21.xml><?xml version="1.0" encoding="utf-8"?>
+<inkml:ink xmlns:inkml="http://www.w3.org/2003/InkML">
+  <inkml:definitions>
+    <inkml:context xml:id="ctx0">
+      <inkml:inkSource xml:id="inkSrc0">
+        <inkml:traceFormat>
+          <inkml:channel name="X" type="integer" max="23472" units="cm"/>
+          <inkml:channel name="Y" type="integer" max="13203" units="cm"/>
+          <inkml:channel name="F" type="integer" max="1023" units="dev"/>
+        </inkml:traceFormat>
+        <inkml:channelProperties>
+          <inkml:channelProperty channel="X" name="resolution" value="1000.08521" units="1/cm"/>
+          <inkml:channelProperty channel="Y" name="resolution" value="1000.22729" units="1/cm"/>
+          <inkml:channelProperty channel="F" name="resolution" value="0" units="1/dev"/>
+        </inkml:channelProperties>
+      </inkml:inkSource>
+      <inkml:timestamp xml:id="ts0" timeString="2013-05-19T21:30:51.418"/>
+    </inkml:context>
+    <inkml:brush xml:id="br0">
+      <inkml:brushProperty name="width" value="0.07" units="cm"/>
+      <inkml:brushProperty name="height" value="0.07" units="cm"/>
+      <inkml:brushProperty name="fitToCurve" value="1"/>
+    </inkml:brush>
+  </inkml:definitions>
+  <inkml:trace contextRef="#ctx0" brushRef="#br0">0 0 34,'13'11'84,"-13"-11"4,7 21-10,-2-4-56,-1-1-6,2 4-3,1-1-9,-1-1-3,2-4-4,-8-14-11,12 20-5,-12-20-23,0 0-36,0 0-8,0 0-6,0 0 87</inkml:trace>
+</inkml:ink>
+</file>
+
+<file path=word/ink/ink22.xml><?xml version="1.0" encoding="utf-8"?>
+<inkml:ink xmlns:inkml="http://www.w3.org/2003/InkML">
+  <inkml:definitions>
+    <inkml:context xml:id="ctx0">
+      <inkml:inkSource xml:id="inkSrc0">
+        <inkml:traceFormat>
+          <inkml:channel name="X" type="integer" max="23472" units="cm"/>
+          <inkml:channel name="Y" type="integer" max="13203" units="cm"/>
+          <inkml:channel name="F" type="integer" max="1023" units="dev"/>
+        </inkml:traceFormat>
+        <inkml:channelProperties>
+          <inkml:channelProperty channel="X" name="resolution" value="1000.08521" units="1/cm"/>
+          <inkml:channelProperty channel="Y" name="resolution" value="1000.22729" units="1/cm"/>
+          <inkml:channelProperty channel="F" name="resolution" value="0" units="1/dev"/>
+        </inkml:channelProperties>
+      </inkml:inkSource>
+      <inkml:timestamp xml:id="ts0" timeString="2013-05-19T21:30:51.184"/>
+    </inkml:context>
+    <inkml:brush xml:id="br0">
+      <inkml:brushProperty name="width" value="0.07" units="cm"/>
+      <inkml:brushProperty name="height" value="0.07" units="cm"/>
+      <inkml:brushProperty name="fitToCurve" value="1"/>
+    </inkml:brush>
+  </inkml:definitions>
+  <inkml:trace contextRef="#ctx0" brushRef="#br0">45-5 1,'0'0'78,"14"3"8,-14-3 3,-11 8-62,4 7-4,-5 9 2,3 4-3,-1 3-6,3 6-2,4-2-8,4 2 2,3-3-9,2-3 5,2-6-9,0-5 4,0-4-12,-8-16-1,6 17-13,-6-17-24,0 0-32,-4-14-12,0-2 10,4 16 62</inkml:trace>
+</inkml:ink>
+</file>
+
+<file path=word/ink/ink23.xml><?xml version="1.0" encoding="utf-8"?>
+<inkml:ink xmlns:inkml="http://www.w3.org/2003/InkML">
+  <inkml:definitions>
+    <inkml:context xml:id="ctx0">
+      <inkml:inkSource xml:id="inkSrc0">
+        <inkml:traceFormat>
+          <inkml:channel name="X" type="integer" max="23472" units="cm"/>
+          <inkml:channel name="Y" type="integer" max="13203" units="cm"/>
+          <inkml:channel name="F" type="integer" max="1023" units="dev"/>
+        </inkml:traceFormat>
+        <inkml:channelProperties>
+          <inkml:channelProperty channel="X" name="resolution" value="1000.08521" units="1/cm"/>
+          <inkml:channelProperty channel="Y" name="resolution" value="1000.22729" units="1/cm"/>
+          <inkml:channelProperty channel="F" name="resolution" value="0" units="1/dev"/>
+        </inkml:channelProperties>
+      </inkml:inkSource>
+      <inkml:timestamp xml:id="ts0" timeString="2013-05-19T21:30:50.731"/>
+    </inkml:context>
+    <inkml:brush xml:id="br0">
+      <inkml:brushProperty name="width" value="0.07" units="cm"/>
+      <inkml:brushProperty name="height" value="0.07" units="cm"/>
+      <inkml:brushProperty name="fitToCurve" value="1"/>
+    </inkml:brush>
+  </inkml:definitions>
+  <inkml:trace contextRef="#ctx0" brushRef="#br0">-3 116 1,'0'0'50,"-8"-12"36,8 12-28,0 0-15,0 0-2,21 16-10,-21-16-8,29-2-7,-6-4-7,8-3-3,8-7-3,10-1-2,4-2-2,3 1 0,-1 2 1,-3 4-5,-6 7-8,-9 4-11,-11 9-25,-13 6-37,-16-2-2,-2 6-3</inkml:trace>
+</inkml:ink>
+</file>
+
+<file path=word/ink/ink24.xml><?xml version="1.0" encoding="utf-8"?>
+<inkml:ink xmlns:inkml="http://www.w3.org/2003/InkML">
+  <inkml:definitions>
+    <inkml:context xml:id="ctx0">
+      <inkml:inkSource xml:id="inkSrc0">
+        <inkml:traceFormat>
+          <inkml:channel name="X" type="integer" max="23472" units="cm"/>
+          <inkml:channel name="Y" type="integer" max="13203" units="cm"/>
+          <inkml:channel name="F" type="integer" max="1023" units="dev"/>
+        </inkml:traceFormat>
+        <inkml:channelProperties>
+          <inkml:channelProperty channel="X" name="resolution" value="1000.08521" units="1/cm"/>
+          <inkml:channelProperty channel="Y" name="resolution" value="1000.22729" units="1/cm"/>
+          <inkml:channelProperty channel="F" name="resolution" value="0" units="1/dev"/>
+        </inkml:channelProperties>
+      </inkml:inkSource>
+      <inkml:timestamp xml:id="ts0" timeString="2013-05-19T21:30:49.918"/>
+    </inkml:context>
+    <inkml:brush xml:id="br0">
+      <inkml:brushProperty name="width" value="0.07" units="cm"/>
+      <inkml:brushProperty name="height" value="0.07" units="cm"/>
+      <inkml:brushProperty name="fitToCurve" value="1"/>
+    </inkml:brush>
+  </inkml:definitions>
+  <inkml:trace contextRef="#ctx0" brushRef="#br0">6 0 111,'0'0'60,"0"0"-3,4 15-6,-4 5-9,-4 3-9,3 8-5,-3 7-8,4 8-2,0 2-8,2 5 1,5 0-6,3 0 1,2-5-8,1-3 5,-1-9-6,0-8 1,0-5-9,-7-10-8,-5-13-22,0 0-25,0 0-25,-13-2-10,-1-8 7</inkml:trace>
+</inkml:ink>
+</file>
+
+<file path=word/ink/ink25.xml><?xml version="1.0" encoding="utf-8"?>
+<inkml:ink xmlns:inkml="http://www.w3.org/2003/InkML">
+  <inkml:definitions>
+    <inkml:context xml:id="ctx0">
+      <inkml:inkSource xml:id="inkSrc0">
+        <inkml:traceFormat>
+          <inkml:channel name="X" type="integer" max="23472" units="cm"/>
+          <inkml:channel name="Y" type="integer" max="13203" units="cm"/>
+          <inkml:channel name="F" type="integer" max="1023" units="dev"/>
+        </inkml:traceFormat>
+        <inkml:channelProperties>
+          <inkml:channelProperty channel="X" name="resolution" value="1000.08521" units="1/cm"/>
+          <inkml:channelProperty channel="Y" name="resolution" value="1000.22729" units="1/cm"/>
+          <inkml:channelProperty channel="F" name="resolution" value="0" units="1/dev"/>
+        </inkml:channelProperties>
+      </inkml:inkSource>
+      <inkml:timestamp xml:id="ts0" timeString="2013-05-19T21:30:49.152"/>
+    </inkml:context>
+    <inkml:brush xml:id="br0">
+      <inkml:brushProperty name="width" value="0.07" units="cm"/>
+      <inkml:brushProperty name="height" value="0.07" units="cm"/>
+      <inkml:brushProperty name="fitToCurve" value="1"/>
+    </inkml:brush>
+  </inkml:definitions>
+  <inkml:trace contextRef="#ctx0" brushRef="#br0">0 93 9,'0'0'83,"0"0"4,13 11-2,-8 2-57,-3 5-3,2 8 1,-1 3-9,2 5-3,-1-2-6,1 3 1,-1-5-5,1-1 2,-2-7-6,-1-5 3,-2-17-2,0 0-1,0 0 2,-1-30-5,0 2 4,0-5-5,2-2 4,3-6-4,2 5 1,5 2 0,3 6 1,3 4 0,1 6 1,1 6-1,-1 5 2,1 8 1,-4 5-1,-1 5 0,-2 7 0,-2 5 0,0 5 1,-3 2 1,1 1-2,0-1 2,0-4-2,2-4 2,0-8-2,5-6 2,0-7-3,2-7 1,0-7 1,-2-8-2,0-5-3,-2-7-7,0-4 0,-6-4-2,4 4 6,-5 0-1,2 9 4,2 7 0,0 9 5,-10 12 5,19 16 3,-6 7 1,-4 6-4,1 3-1,1 2-4,-1 2 1,2-2-1,-2-3 1,1-3-1,0-4 1,-2-2-5,0-2 4,-2-3-10,-1-6-5,-6-11-29,5 15-45,-5-15 0,0 0-7,-20-29 58</inkml:trace>
+</inkml:ink>
+</file>
+
+<file path=word/ink/ink26.xml><?xml version="1.0" encoding="utf-8"?>
+<inkml:ink xmlns:inkml="http://www.w3.org/2003/InkML">
+  <inkml:definitions>
+    <inkml:context xml:id="ctx0">
+      <inkml:inkSource xml:id="inkSrc0">
+        <inkml:traceFormat>
+          <inkml:channel name="X" type="integer" max="23472" units="cm"/>
+          <inkml:channel name="Y" type="integer" max="13203" units="cm"/>
+          <inkml:channel name="F" type="integer" max="1023" units="dev"/>
+        </inkml:traceFormat>
+        <inkml:channelProperties>
+          <inkml:channelProperty channel="X" name="resolution" value="1000.08521" units="1/cm"/>
+          <inkml:channelProperty channel="Y" name="resolution" value="1000.22729" units="1/cm"/>
+          <inkml:channelProperty channel="F" name="resolution" value="0" units="1/dev"/>
+        </inkml:channelProperties>
+      </inkml:inkSource>
+      <inkml:timestamp xml:id="ts0" timeString="2013-05-19T21:30:48.449"/>
+    </inkml:context>
+    <inkml:brush xml:id="br0">
+      <inkml:brushProperty name="width" value="0.07" units="cm"/>
+      <inkml:brushProperty name="height" value="0.07" units="cm"/>
+      <inkml:brushProperty name="fitToCurve" value="1"/>
+    </inkml:brush>
+  </inkml:definitions>
+  <inkml:trace contextRef="#ctx0" brushRef="#br0">8 72 1,'-5'-24'77,"6"8"15,-6-5 5,4 7-58,1 14 1,0 0-3,0 0-9,14 8-10,-1 11-4,0 3-4,5 8-2,1 4-4,4 3 1,1-1-4,-1 3 0,-1-4 0,-3-4-3,-2-7 2,-1-6-4,-16-18 4,19 2 0,-12-19 1,-3-10-2,-1-11-1,0-8 2,2-1-2,-1 1 1,1 5-2,-1 4-5,1 14 2,-2 9-4,-3 14-8,0 0-16,1 17-21,-3-3-24,-4-1-16,8 2-2</inkml:trace>
+</inkml:ink>
+</file>
+
+<file path=word/ink/ink27.xml><?xml version="1.0" encoding="utf-8"?>
+<inkml:ink xmlns:inkml="http://www.w3.org/2003/InkML">
+  <inkml:definitions>
+    <inkml:context xml:id="ctx0">
+      <inkml:inkSource xml:id="inkSrc0">
+        <inkml:traceFormat>
+          <inkml:channel name="X" type="integer" max="23472" units="cm"/>
+          <inkml:channel name="Y" type="integer" max="13203" units="cm"/>
+          <inkml:channel name="F" type="integer" max="1023" units="dev"/>
+        </inkml:traceFormat>
+        <inkml:channelProperties>
+          <inkml:channelProperty channel="X" name="resolution" value="1000.08521" units="1/cm"/>
+          <inkml:channelProperty channel="Y" name="resolution" value="1000.22729" units="1/cm"/>
+          <inkml:channelProperty channel="F" name="resolution" value="0" units="1/dev"/>
+        </inkml:channelProperties>
+      </inkml:inkSource>
+      <inkml:timestamp xml:id="ts0" timeString="2013-05-19T21:30:48.011"/>
+    </inkml:context>
+    <inkml:brush xml:id="br0">
+      <inkml:brushProperty name="width" value="0.07" units="cm"/>
+      <inkml:brushProperty name="height" value="0.07" units="cm"/>
+      <inkml:brushProperty name="fitToCurve" value="1"/>
+    </inkml:brush>
+  </inkml:definitions>
+  <inkml:trace contextRef="#ctx0" brushRef="#br0">41 0 30,'-18'14'71,"18"-14"-18,-16 21-4,10-7-7,4 7-7,2 2-8,7 7-5,2 1-7,5 5-4,4 1-5,1 0 0,0-2-3,-1-2-1,-4-6-1,-3-4 0,-5-6 1,-7-5-2,1-12 1,-23 2-2,2-11 0,1-6 0,-2-5-1,4-4 1,4-1-2,5-1 1,7 1 0,8 2 0,5 4 2,5 2-1,7 4 0,3 1 1,3 2-1,2 2-1,3 3 0,-2 4 0,1 4 0,-6 6 1,-6 7 0,-7 9-1,-5 3 1,-8 5 3,-7 3-3,-6 1 6,-3 0-5,-1-4 2,-2-4 0,0-3-2,1-8 3,-1-5-4,3-8 4,0-6-3,15 1-4,-24-18-6,19 2-7,1-5-11,6 3-14,2 0-13,3 3-15,10 6-20,-17 9 46</inkml:trace>
+</inkml:ink>
+</file>
+
+<file path=word/ink/ink28.xml><?xml version="1.0" encoding="utf-8"?>
+<inkml:ink xmlns:inkml="http://www.w3.org/2003/InkML">
+  <inkml:definitions>
+    <inkml:context xml:id="ctx0">
+      <inkml:inkSource xml:id="inkSrc0">
+        <inkml:traceFormat>
+          <inkml:channel name="X" type="integer" max="23472" units="cm"/>
+          <inkml:channel name="Y" type="integer" max="13203" units="cm"/>
+          <inkml:channel name="F" type="integer" max="1023" units="dev"/>
+        </inkml:traceFormat>
+        <inkml:channelProperties>
+          <inkml:channelProperty channel="X" name="resolution" value="1000.08521" units="1/cm"/>
+          <inkml:channelProperty channel="Y" name="resolution" value="1000.22729" units="1/cm"/>
+          <inkml:channelProperty channel="F" name="resolution" value="0" units="1/dev"/>
+        </inkml:channelProperties>
+      </inkml:inkSource>
+      <inkml:timestamp xml:id="ts0" timeString="2013-05-19T21:30:47.292"/>
+    </inkml:context>
+    <inkml:brush xml:id="br0">
+      <inkml:brushProperty name="width" value="0.07" units="cm"/>
+      <inkml:brushProperty name="height" value="0.07" units="cm"/>
+      <inkml:brushProperty name="fitToCurve" value="1"/>
+    </inkml:brush>
+  </inkml:definitions>
+  <inkml:trace contextRef="#ctx0" brushRef="#br0">7 0 1,'0'0'44,"-2"19"39,-2-3-16,3 3-30,3 5 2,1 3-6,4 5-8,1 2-7,5 3-1,1 0-6,0 2-2,0-2-4,-3 1 0,-2-7-6,-2-1 0,-2-7-6,-4-4-2,-1-3-7,0-16-5,-5 16-21,5-16-22,0 0-24,0 0-6,-11-11 44</inkml:trace>
+</inkml:ink>
+</file>
+
+<file path=word/ink/ink29.xml><?xml version="1.0" encoding="utf-8"?>
+<inkml:ink xmlns:inkml="http://www.w3.org/2003/InkML">
+  <inkml:definitions>
+    <inkml:context xml:id="ctx0">
+      <inkml:inkSource xml:id="inkSrc0">
+        <inkml:traceFormat>
+          <inkml:channel name="X" type="integer" max="23472" units="cm"/>
+          <inkml:channel name="Y" type="integer" max="13203" units="cm"/>
+          <inkml:channel name="F" type="integer" max="1023" units="dev"/>
+        </inkml:traceFormat>
+        <inkml:channelProperties>
+          <inkml:channelProperty channel="X" name="resolution" value="1000.08521" units="1/cm"/>
+          <inkml:channelProperty channel="Y" name="resolution" value="1000.22729" units="1/cm"/>
+          <inkml:channelProperty channel="F" name="resolution" value="0" units="1/dev"/>
+        </inkml:channelProperties>
+      </inkml:inkSource>
+      <inkml:timestamp xml:id="ts0" timeString="2013-05-19T21:30:46.214"/>
+    </inkml:context>
+    <inkml:brush xml:id="br0">
+      <inkml:brushProperty name="width" value="0.07" units="cm"/>
+      <inkml:brushProperty name="height" value="0.07" units="cm"/>
+      <inkml:brushProperty name="fitToCurve" value="1"/>
+    </inkml:brush>
+  </inkml:definitions>
+  <inkml:trace contextRef="#ctx0" brushRef="#br0">1 54 69,'0'0'87,"0"0"-33,-12 10-4,12-10-4,0 0-13,0 0-4,0 0-9,16 7-6,2-10-7,4-1-6,7-3-7,4-1-5,4 2-10,0-5-13,0 3-35,-1 1-27,-9-4 3,1 5 14</inkml:trace>
+</inkml:ink>
+</file>
+
+<file path=word/ink/ink3.xml><?xml version="1.0" encoding="utf-8"?>
+<inkml:ink xmlns:inkml="http://www.w3.org/2003/InkML">
+  <inkml:definitions>
+    <inkml:context xml:id="ctx0">
+      <inkml:inkSource xml:id="inkSrc0">
+        <inkml:traceFormat>
+          <inkml:channel name="X" type="integer" max="23472" units="cm"/>
+          <inkml:channel name="Y" type="integer" max="13203" units="cm"/>
+          <inkml:channel name="F" type="integer" max="1023" units="dev"/>
+        </inkml:traceFormat>
+        <inkml:channelProperties>
+          <inkml:channelProperty channel="X" name="resolution" value="1000.08521" units="1/cm"/>
+          <inkml:channelProperty channel="Y" name="resolution" value="1000.22729" units="1/cm"/>
+          <inkml:channelProperty channel="F" name="resolution" value="0" units="1/dev"/>
+        </inkml:channelProperties>
+      </inkml:inkSource>
+      <inkml:timestamp xml:id="ts0" timeString="2013-05-19T21:32:15.002"/>
+    </inkml:context>
+    <inkml:brush xml:id="br0">
+      <inkml:brushProperty name="width" value="0.07" units="cm"/>
+      <inkml:brushProperty name="height" value="0.07" units="cm"/>
+      <inkml:brushProperty name="fitToCurve" value="1"/>
+    </inkml:brush>
+  </inkml:definitions>
+  <inkml:trace contextRef="#ctx0" brushRef="#br0">-2 0 1,'-2'15'6,"2"-15"55,4 19-11,-3-2-44,5 5-10,-1 7 2,1 4-1,2 5 1,1 5-1,2 1 4,1 4 8,1-1-2,1 3 6,2 2 1,-1 4 2,0 2 0,-1 7-2,-1 8-5,-2 9-1,-2 7-3,-3 3-1,1 1-2,1-3-1,0-3 1,-2-4 8,3-6 2,-2-8 2,2-4 1,-6-8 3,-1 2 0,-6 2-1,-2 6-3,-5-2-6,0 5 0,-1 0-5,1-3 0,3 3-4,5-1-3,4-5 3,1-5-3,5 0 5,1-3-1,0-2 4,1 1-3,-1-2 1,3-1 4,1 2-4,4-1 3,2-1-6,3-2 2,3-4-3,2 1-3,1-5 4,-3-3-5,-3-3 6,-2-2-4,-6-2 5,-4-2-5,-2 0 3,-3-2 2,-3 1-1,0 1 1,-1 2-2,0-1 1,0 2-2,0-2 1,-1 0-2,0-1 1,-2-3-3,-2-7-1,2-3-1,3-17-1,-5 16 0,5-16-1,0 0-1,0 0-3,0 0-7,0 0-10,13-7-20,-13 7-39,9 15 2,-1 1 77</inkml:trace>
+</inkml:ink>
+</file>
+
+<file path=word/ink/ink30.xml><?xml version="1.0" encoding="utf-8"?>
+<inkml:ink xmlns:inkml="http://www.w3.org/2003/InkML">
+  <inkml:definitions>
+    <inkml:context xml:id="ctx0">
+      <inkml:inkSource xml:id="inkSrc0">
+        <inkml:traceFormat>
+          <inkml:channel name="X" type="integer" max="23472" units="cm"/>
+          <inkml:channel name="Y" type="integer" max="13203" units="cm"/>
+          <inkml:channel name="F" type="integer" max="1023" units="dev"/>
+        </inkml:traceFormat>
+        <inkml:channelProperties>
+          <inkml:channelProperty channel="X" name="resolution" value="1000.08521" units="1/cm"/>
+          <inkml:channelProperty channel="Y" name="resolution" value="1000.22729" units="1/cm"/>
+          <inkml:channelProperty channel="F" name="resolution" value="0" units="1/dev"/>
+        </inkml:channelProperties>
+      </inkml:inkSource>
+      <inkml:timestamp xml:id="ts0" timeString="2013-05-19T21:30:45.808"/>
+    </inkml:context>
+    <inkml:brush xml:id="br0">
+      <inkml:brushProperty name="width" value="0.07" units="cm"/>
+      <inkml:brushProperty name="height" value="0.07" units="cm"/>
+      <inkml:brushProperty name="fitToCurve" value="1"/>
+    </inkml:brush>
+  </inkml:definitions>
+  <inkml:trace contextRef="#ctx0" brushRef="#br0">228 39 1,'0'0'29,"0"0"50,-7 14-2,7-14-49,-14 16-5,14-16 3,-13 21-8,8-7-2,-3 3-5,2 2 2,-3 5-3,-1 4 1,-5 3-2,-3 4-1,-2-2-6,1-1 3,-2-4-4,4-5 2,0-6-3,5-8 2,12-9-1,-15-1-1,15 1 2,-4-28-2,4 8 3,3-6-5,0-4 4,0-4-4,4-2 3,1-5-2,1 3 1,1-1-2,3 5 3,0 4-2,1 8 2,0 8-2,2 7 1,0 7 1,-2 5 0,0 7 0,1 1 0,1 4 1,5 0-2,-1 2 2,0 3-2,0 2 0,-1 5-1,-3 1 2,-5 4 0,-3 1 0,-7-1-4,-2 0 4,-3-4-13,-4-7-11,6-5-39,2-2-29,0-16 2,0 0-7</inkml:trace>
+</inkml:ink>
+</file>
+
+<file path=word/ink/ink31.xml><?xml version="1.0" encoding="utf-8"?>
+<inkml:ink xmlns:inkml="http://www.w3.org/2003/InkML">
+  <inkml:definitions>
+    <inkml:context xml:id="ctx0">
+      <inkml:inkSource xml:id="inkSrc0">
+        <inkml:traceFormat>
           <inkml:channel name="X" type="integer" max="1920" units="cm"/>
           <inkml:channel name="Y" type="integer" max="1080" units="cm"/>
         </inkml:traceFormat>
@@ -4841,7 +5518,7 @@
           <inkml:channelProperty channel="Y" name="resolution" value="83.07692" units="1/cm"/>
         </inkml:channelProperties>
       </inkml:inkSource>
-      <inkml:timestamp xml:id="ts0" timeString="2013-05-19T21:28:08.606"/>
+      <inkml:timestamp xml:id="ts0" timeString="2013-05-19T21:30:44.995"/>
     </inkml:context>
     <inkml:brush xml:id="br0">
       <inkml:brushProperty name="width" value="0.07" units="cm"/>
@@ -4853,23 +5530,23 @@
 </inkml:ink>
 </file>
 
-<file path=word/ink/ink10.xml><?xml version="1.0" encoding="utf-8"?>
-<inkml:ink xmlns:inkml="http://www.w3.org/2003/InkML">
-  <inkml:definitions>
-    <inkml:context xml:id="ctx0">
-      <inkml:inkSource xml:id="inkSrc0">
-        <inkml:traceFormat>
-          <inkml:channel name="X" type="integer" max="23472" units="cm"/>
-          <inkml:channel name="Y" type="integer" max="13203" units="cm"/>
-          <inkml:channel name="F" type="integer" max="1023" units="dev"/>
-        </inkml:traceFormat>
-        <inkml:channelProperties>
-          <inkml:channelProperty channel="X" name="resolution" value="1000.08521" units="1/cm"/>
-          <inkml:channelProperty channel="Y" name="resolution" value="1000.22729" units="1/cm"/>
-          <inkml:channelProperty channel="F" name="resolution" value="0" units="1/dev"/>
-        </inkml:channelProperties>
-      </inkml:inkSource>
-      <inkml:timestamp xml:id="ts0" timeString="2013-05-19T21:32:05.876"/>
+<file path=word/ink/ink32.xml><?xml version="1.0" encoding="utf-8"?>
+<inkml:ink xmlns:inkml="http://www.w3.org/2003/InkML">
+  <inkml:definitions>
+    <inkml:context xml:id="ctx0">
+      <inkml:inkSource xml:id="inkSrc0">
+        <inkml:traceFormat>
+          <inkml:channel name="X" type="integer" max="23472" units="cm"/>
+          <inkml:channel name="Y" type="integer" max="13203" units="cm"/>
+          <inkml:channel name="F" type="integer" max="1023" units="dev"/>
+        </inkml:traceFormat>
+        <inkml:channelProperties>
+          <inkml:channelProperty channel="X" name="resolution" value="1000.08521" units="1/cm"/>
+          <inkml:channelProperty channel="Y" name="resolution" value="1000.22729" units="1/cm"/>
+          <inkml:channelProperty channel="F" name="resolution" value="0" units="1/dev"/>
+        </inkml:channelProperties>
+      </inkml:inkSource>
+      <inkml:timestamp xml:id="ts0" timeString="2013-05-19T21:30:22.713"/>
     </inkml:context>
     <inkml:brush xml:id="br0">
       <inkml:brushProperty name="width" value="0.07" units="cm"/>
@@ -4877,27 +5554,27 @@
       <inkml:brushProperty name="fitToCurve" value="1"/>
     </inkml:brush>
   </inkml:definitions>
-  <inkml:trace contextRef="#ctx0" brushRef="#br0">0 66 33,'0'0'24,"0"0"-3,0 0 0,0 0-3,4-12 1,9 9-5,0 1-1,4 0-3,2 1-3,5 0-2,4-2-2,5 1-2,7-3-2,3-2-1,8-2 0,3 0 6,3 4-7,0 1 1,0 1 1,1 3 0,-5 0 1,1 1-1,-2 3 0,-2-2-6,3 0 5,0-1-3,2 0-2,-2-1 1,3 1-4,-3-1 1,3 0-3,-2-1 1,3-1 1,3-2 1,-1 1 2,2 1 2,1-2 1,0 3 3,1 1 1,-2 1 1,-4 3 1,-1-1-1,-3 3-1,-3-1 0,0-2-1,-2 1-1,1-2 1,3-1 0,-1-2-2,1 1 1,1 0 2,0-2 0,2 1-1,-3 1 1,-1 1-1,1 1 1,0-1 0,2-2 1,0 1-2,2-2 1,2 1 0,5 1 1,-2-1-1,0 1-1,-2 0 1,2 1 1,-2 0-1,-1 1 0,-2 0 1,-1 1 1,0-2-1,1 0 2,0 0-2,1 1 1,0 0 0,2 1 0,2-1-2,0 2 0,2 0 0,2 1-2,2 0-2,-1-1 1,4-1-1,3-3 0,-1-2 1,1 0 2,0-2 6,1-2 3,1-1 6,0 2-2,-2 0 4,0 4-1,2-1 0,2 4-3,1 0-4,2 2-5,4 0-2,3-2-2,3 0-1,2-1 0,0-2 0,3-2 1,-1-1 0,-1 1 1,-1 0 2,1 0 0,-1 3 2,0 2-1,0 2 0,2 2 1,0 0-2,2 3-1,2-1 0,-1-2-1,3 1 1,1-2-1,-2-4 1,1-1-1,0-1 1,1-1 2,-2 0 1,0 2 0,-2 0 0,0 0 0,1 1 0,-1 0 0,0 1-1,3-2-1,0 0-1,0-2-1,2 0 0,-1-1 0,1-1-1,-2 2 1,-1-2 0,-3 2 0,-1-2-1,0 0 2,-2 0-2,2-1 4,1-1-3,-1 1 6,1-1-7,-3 1 8,0 3-7,-6 2 2,-6 0-1,-7 1-4,-7 3 3,-5-3-6,-5 2 1,-2-1-8,-2-2 1,0 0 0,0 0-1,1 0 1,-3 0-2,0 2 2,-3-1 0,-6 3-15,-10-3-32,-2 8 26,-14-7 33</inkml:trace>
-</inkml:ink>
-</file>
-
-<file path=word/ink/ink11.xml><?xml version="1.0" encoding="utf-8"?>
-<inkml:ink xmlns:inkml="http://www.w3.org/2003/InkML">
-  <inkml:definitions>
-    <inkml:context xml:id="ctx0">
-      <inkml:inkSource xml:id="inkSrc0">
-        <inkml:traceFormat>
-          <inkml:channel name="X" type="integer" max="23472" units="cm"/>
-          <inkml:channel name="Y" type="integer" max="13203" units="cm"/>
-          <inkml:channel name="F" type="integer" max="1023" units="dev"/>
-        </inkml:traceFormat>
-        <inkml:channelProperties>
-          <inkml:channelProperty channel="X" name="resolution" value="1000.08521" units="1/cm"/>
-          <inkml:channelProperty channel="Y" name="resolution" value="1000.22729" units="1/cm"/>
-          <inkml:channelProperty channel="F" name="resolution" value="0" units="1/dev"/>
-        </inkml:channelProperties>
-      </inkml:inkSource>
-      <inkml:timestamp xml:id="ts0" timeString="2013-05-19T21:31:05.388"/>
+  <inkml:trace contextRef="#ctx0" brushRef="#br0">0-2 1,'0'0'6,"12"2"8,-12-2 3,0 0 4,11-3 3,-11 3 4,0 0 4,12 8 0,-12-8-3,-1 26-2,-2-5-4,-1 5-6,2 7-7,0 5-4,2 8-4,3 0-1,1 5-1,0 0-1,0-1-1,-2-2 2,1-2-4,-3-6 4,-1-5-4,-2-5 0,0-5-6,2-7-7,1-5-14,0-13-19,0 0-28,9 11-1,-9-11 70</inkml:trace>
+</inkml:ink>
+</file>
+
+<file path=word/ink/ink33.xml><?xml version="1.0" encoding="utf-8"?>
+<inkml:ink xmlns:inkml="http://www.w3.org/2003/InkML">
+  <inkml:definitions>
+    <inkml:context xml:id="ctx0">
+      <inkml:inkSource xml:id="inkSrc0">
+        <inkml:traceFormat>
+          <inkml:channel name="X" type="integer" max="23472" units="cm"/>
+          <inkml:channel name="Y" type="integer" max="13203" units="cm"/>
+          <inkml:channel name="F" type="integer" max="1023" units="dev"/>
+        </inkml:traceFormat>
+        <inkml:channelProperties>
+          <inkml:channelProperty channel="X" name="resolution" value="1000.08521" units="1/cm"/>
+          <inkml:channelProperty channel="Y" name="resolution" value="1000.22729" units="1/cm"/>
+          <inkml:channelProperty channel="F" name="resolution" value="0" units="1/dev"/>
+        </inkml:channelProperties>
+      </inkml:inkSource>
+      <inkml:timestamp xml:id="ts0" timeString="2013-05-19T21:30:21.353"/>
     </inkml:context>
     <inkml:brush xml:id="br0">
       <inkml:brushProperty name="width" value="0.07" units="cm"/>
@@ -4905,27 +5582,27 @@
       <inkml:brushProperty name="fitToCurve" value="1"/>
     </inkml:brush>
   </inkml:definitions>
-  <inkml:trace contextRef="#ctx0" brushRef="#br0">5 0 9,'0'0'101,"0"0"0,0 0-16,1 18-30,-1-18-8,-5 28-4,1-9-9,8 8-5,-4 4-9,7 9 0,-2 2-6,4 5-1,-2-1-5,0 2-1,-4-5-7,-2-1 5,-2-7-9,-3-7-3,-1-3-3,-2-8-8,3 1-12,4-18-20,-5 15-46,5-15-27,0 0 2,0 0 5</inkml:trace>
-</inkml:ink>
-</file>
-
-<file path=word/ink/ink12.xml><?xml version="1.0" encoding="utf-8"?>
-<inkml:ink xmlns:inkml="http://www.w3.org/2003/InkML">
-  <inkml:definitions>
-    <inkml:context xml:id="ctx0">
-      <inkml:inkSource xml:id="inkSrc0">
-        <inkml:traceFormat>
-          <inkml:channel name="X" type="integer" max="23472" units="cm"/>
-          <inkml:channel name="Y" type="integer" max="13203" units="cm"/>
-          <inkml:channel name="F" type="integer" max="1023" units="dev"/>
-        </inkml:traceFormat>
-        <inkml:channelProperties>
-          <inkml:channelProperty channel="X" name="resolution" value="1000.08521" units="1/cm"/>
-          <inkml:channelProperty channel="Y" name="resolution" value="1000.22729" units="1/cm"/>
-          <inkml:channelProperty channel="F" name="resolution" value="0" units="1/dev"/>
-        </inkml:channelProperties>
-      </inkml:inkSource>
-      <inkml:timestamp xml:id="ts0" timeString="2013-05-19T21:31:04.795"/>
+  <inkml:trace contextRef="#ctx0" brushRef="#br0">93 0 1,'-12'4'73,"11"9"2,1-13-4,-12 30-71,8-6 0,4 8-1,0 5 0,4 3 1,-1 0-1,-1 1 1,1-2 0,-1-4 2,0-4 1,-2-8-1,1-5 1,2-6-2,-3-12 2,0 0-2,14 4 0,-14-4-1,18-25 0,-8 9 0,2-6-1,-2-2 2,2-2 0,-3 3 4,2 1 0,-5 4 1,-1 4 0,-5 14 1,3-12-2,-3 12 0,0 0-2,-17 20-3,4-6 1,-3 3-2,-2 3 2,-1 1-3,-3 4 3,-2-2-1,4 1 1,0-2-3,6-1 3,5-3-5,7-4 4,2-14-4,25 17 3,4-17 0,8-2 0,11-5 3,4-1-5,4 1-1,-1-1-8,-5 0-8,-3 3-22,-7-3-29,-5 9-5,-16-4 38</inkml:trace>
+</inkml:ink>
+</file>
+
+<file path=word/ink/ink34.xml><?xml version="1.0" encoding="utf-8"?>
+<inkml:ink xmlns:inkml="http://www.w3.org/2003/InkML">
+  <inkml:definitions>
+    <inkml:context xml:id="ctx0">
+      <inkml:inkSource xml:id="inkSrc0">
+        <inkml:traceFormat>
+          <inkml:channel name="X" type="integer" max="23472" units="cm"/>
+          <inkml:channel name="Y" type="integer" max="13203" units="cm"/>
+          <inkml:channel name="F" type="integer" max="1023" units="dev"/>
+        </inkml:traceFormat>
+        <inkml:channelProperties>
+          <inkml:channelProperty channel="X" name="resolution" value="1000.08521" units="1/cm"/>
+          <inkml:channelProperty channel="Y" name="resolution" value="1000.22729" units="1/cm"/>
+          <inkml:channelProperty channel="F" name="resolution" value="0" units="1/dev"/>
+        </inkml:channelProperties>
+      </inkml:inkSource>
+      <inkml:timestamp xml:id="ts0" timeString="2013-05-19T21:30:20.650"/>
     </inkml:context>
     <inkml:brush xml:id="br0">
       <inkml:brushProperty name="width" value="0.07" units="cm"/>
@@ -4933,27 +5610,27 @@
       <inkml:brushProperty name="fitToCurve" value="1"/>
     </inkml:brush>
   </inkml:definitions>
-  <inkml:trace contextRef="#ctx0" brushRef="#br0">33 257 115,'-18'4'109,"18"-4"-1,-17 13 3,17-13-67,0 0-43,20 4-1,-1-5 4,7-4-1,4-3-2,5-2-3,4-3-5,3-3-2,-3-4-7,3 4-3,-7-9-7,1 4 2,-11-4 0,-1 3 3,-9-2 3,-3 4 8,-5 2 10,-7 1 11,0 17 8,-9-17 4,9 17 1,-16 4 0,11 8 0,-2 3-5,7 9-4,0 3-4,5 7-2,2 2-2,-1 4 1,2 2 0,-3 1 2,-3-2-3,-2-2 3,-5-4-9,1-3 7,-3-8-10,5-6 3,-1-5-8,3-13 4,0 0-3,17 3-2,-3-13 3,2-5-7,2-2 6,-1-3-5,1-1 7,-2 1-4,-3 5 4,-3 2 0,-10 13 6,14-8 3,-14 8 1,11 13 1,-6 0 2,3 5 2,1 0-7,1 3 5,3 0-8,0-3-4,3-1-4,-3-4-8,1 0-12,-14-13-8,21 12-27,-21-12-55,11-4 8,-11 4-3,16-21 67</inkml:trace>
-</inkml:ink>
-</file>
-
-<file path=word/ink/ink13.xml><?xml version="1.0" encoding="utf-8"?>
-<inkml:ink xmlns:inkml="http://www.w3.org/2003/InkML">
-  <inkml:definitions>
-    <inkml:context xml:id="ctx0">
-      <inkml:inkSource xml:id="inkSrc0">
-        <inkml:traceFormat>
-          <inkml:channel name="X" type="integer" max="23472" units="cm"/>
-          <inkml:channel name="Y" type="integer" max="13203" units="cm"/>
-          <inkml:channel name="F" type="integer" max="1023" units="dev"/>
-        </inkml:traceFormat>
-        <inkml:channelProperties>
-          <inkml:channelProperty channel="X" name="resolution" value="1000.08521" units="1/cm"/>
-          <inkml:channelProperty channel="Y" name="resolution" value="1000.22729" units="1/cm"/>
-          <inkml:channelProperty channel="F" name="resolution" value="0" units="1/dev"/>
-        </inkml:channelProperties>
-      </inkml:inkSource>
-      <inkml:timestamp xml:id="ts0" timeString="2013-05-19T21:31:04.169"/>
+  <inkml:trace contextRef="#ctx0" brushRef="#br0">295 114 1,'-5'-18'0,"-6"2"2,5 5 42,-11-4-45,2-1-4,-4 3 8,0 2 4,-2 2 5,-3 4 4,-1 5 6,1 5 0,1 6-2,1 4-4,2 6-4,2 3-6,4 5-3,6 1-1,4-2-3,8 1 1,5-2 1,8-4-1,4-2 2,7-8 0,7-3-2,3-4-5,1-4-6,0-3-8,-2 0-12,-8-6-28,2 7-1,-14-6 60</inkml:trace>
+</inkml:ink>
+</file>
+
+<file path=word/ink/ink35.xml><?xml version="1.0" encoding="utf-8"?>
+<inkml:ink xmlns:inkml="http://www.w3.org/2003/InkML">
+  <inkml:definitions>
+    <inkml:context xml:id="ctx0">
+      <inkml:inkSource xml:id="inkSrc0">
+        <inkml:traceFormat>
+          <inkml:channel name="X" type="integer" max="23472" units="cm"/>
+          <inkml:channel name="Y" type="integer" max="13203" units="cm"/>
+          <inkml:channel name="F" type="integer" max="1023" units="dev"/>
+        </inkml:traceFormat>
+        <inkml:channelProperties>
+          <inkml:channelProperty channel="X" name="resolution" value="1000.08521" units="1/cm"/>
+          <inkml:channelProperty channel="Y" name="resolution" value="1000.22729" units="1/cm"/>
+          <inkml:channelProperty channel="F" name="resolution" value="0" units="1/dev"/>
+        </inkml:channelProperties>
+      </inkml:inkSource>
+      <inkml:timestamp xml:id="ts0" timeString="2013-05-19T21:30:19.931"/>
     </inkml:context>
     <inkml:brush xml:id="br0">
       <inkml:brushProperty name="width" value="0.07" units="cm"/>
@@ -4961,27 +5638,27 @@
       <inkml:brushProperty name="fitToCurve" value="1"/>
     </inkml:brush>
   </inkml:definitions>
-  <inkml:trace contextRef="#ctx0" brushRef="#br0">14 8 19,'0'0'91,"-17"-11"7,17 11 3,0 0-69,0 0-12,0 0 3,19 14 1,-3 2-1,-5 3-5,4 9-3,-6 3-3,0 7 1,-5-1-2,0 2-1,-8-4-7,0-3 5,-3-5-10,0-7-3,1-2-15,6-18-9,-13 13-27,13-13-29,-16-13-21,13 1-9,-4-11 13</inkml:trace>
-</inkml:ink>
-</file>
-
-<file path=word/ink/ink14.xml><?xml version="1.0" encoding="utf-8"?>
-<inkml:ink xmlns:inkml="http://www.w3.org/2003/InkML">
-  <inkml:definitions>
-    <inkml:context xml:id="ctx0">
-      <inkml:inkSource xml:id="inkSrc0">
-        <inkml:traceFormat>
-          <inkml:channel name="X" type="integer" max="23472" units="cm"/>
-          <inkml:channel name="Y" type="integer" max="13203" units="cm"/>
-          <inkml:channel name="F" type="integer" max="1023" units="dev"/>
-        </inkml:traceFormat>
-        <inkml:channelProperties>
-          <inkml:channelProperty channel="X" name="resolution" value="1000.08521" units="1/cm"/>
-          <inkml:channelProperty channel="Y" name="resolution" value="1000.22729" units="1/cm"/>
-          <inkml:channelProperty channel="F" name="resolution" value="0" units="1/dev"/>
-        </inkml:channelProperties>
-      </inkml:inkSource>
-      <inkml:timestamp xml:id="ts0" timeString="2013-05-19T21:31:03.826"/>
+  <inkml:trace contextRef="#ctx0" brushRef="#br0">149 13 92,'-22'9'45,"0"2"-1,0 3-10,4 4-8,0 3-11,2 4-3,3 1-8,3 2 1,3 1-8,5-2-3,6-3 1,1-6-3,8-4 1,1-7-3,5-6 7,2-7-1,2-6 4,-1-3 3,-1-6-2,-3-1 2,-2-4-1,-7-3 3,-5 1-3,-6-3-2,-3 5 0,-3 2 1,-4 4 3,0 5-1,-1 6 3,13 9 0,-17-1 2,17 1 1,0 15 2,8-3 0,5-2 0,10 4-1,6-1-2,8 2 1,5 1-3,5 0-3,3 1-6,-1 0-10,-1 2-18,-11-3-17,-4-4-32,-8 4-8,-10-10 3</inkml:trace>
+</inkml:ink>
+</file>
+
+<file path=word/ink/ink36.xml><?xml version="1.0" encoding="utf-8"?>
+<inkml:ink xmlns:inkml="http://www.w3.org/2003/InkML">
+  <inkml:definitions>
+    <inkml:context xml:id="ctx0">
+      <inkml:inkSource xml:id="inkSrc0">
+        <inkml:traceFormat>
+          <inkml:channel name="X" type="integer" max="23472" units="cm"/>
+          <inkml:channel name="Y" type="integer" max="13203" units="cm"/>
+          <inkml:channel name="F" type="integer" max="1023" units="dev"/>
+        </inkml:traceFormat>
+        <inkml:channelProperties>
+          <inkml:channelProperty channel="X" name="resolution" value="1000.08521" units="1/cm"/>
+          <inkml:channelProperty channel="Y" name="resolution" value="1000.22729" units="1/cm"/>
+          <inkml:channelProperty channel="F" name="resolution" value="0" units="1/dev"/>
+        </inkml:channelProperties>
+      </inkml:inkSource>
+      <inkml:timestamp xml:id="ts0" timeString="2013-05-19T21:30:19.306"/>
     </inkml:context>
     <inkml:brush xml:id="br0">
       <inkml:brushProperty name="width" value="0.07" units="cm"/>
@@ -4989,27 +5666,27 @@
       <inkml:brushProperty name="fitToCurve" value="1"/>
     </inkml:brush>
   </inkml:definitions>
-  <inkml:trace contextRef="#ctx0" brushRef="#br0">117 81 36,'11'-15'1,"-11"15"7,16-17 31,-16 17 9,14-11 1,-14 11-8,9-12-1,-9 12-8,4-12-1,-4 12-2,0 0-1,-9-15-4,9 15-1,-17 4 0,5 5 0,-6 1-2,1 11-3,-5-2-3,2 9-3,-1-1-1,4 1-1,4 0-6,10-1-3,3-5-2,5-2-4,8-6-2,6-6 1,3-3-9,2-8 0,4-2 3,-6-8-2,4-1-2,-8-7 1,1 0 2,-8-5-1,-3 3 11,-6-1 1,-6 2 9,-1 7 5,-7-1 6,12 16 3,-22-11-1,22 11 0,-15 5-3,15-5-3,2 18-5,9-4-4,4 2-3,5 3 0,2 5-6,0 3 1,-3 5 0,-2 3-4,-4 2 4,-5-1-3,-5 1 1,-6-1-5,-2-4 4,-4-2-5,2-6-2,-6-9-8,7 2-12,-6-14-17,12-3-27,0 0-35,-15-13-2,18-3 17</inkml:trace>
-</inkml:ink>
-</file>
-
-<file path=word/ink/ink15.xml><?xml version="1.0" encoding="utf-8"?>
-<inkml:ink xmlns:inkml="http://www.w3.org/2003/InkML">
-  <inkml:definitions>
-    <inkml:context xml:id="ctx0">
-      <inkml:inkSource xml:id="inkSrc0">
-        <inkml:traceFormat>
-          <inkml:channel name="X" type="integer" max="23472" units="cm"/>
-          <inkml:channel name="Y" type="integer" max="13203" units="cm"/>
-          <inkml:channel name="F" type="integer" max="1023" units="dev"/>
-        </inkml:traceFormat>
-        <inkml:channelProperties>
-          <inkml:channelProperty channel="X" name="resolution" value="1000.08521" units="1/cm"/>
-          <inkml:channelProperty channel="Y" name="resolution" value="1000.22729" units="1/cm"/>
-          <inkml:channelProperty channel="F" name="resolution" value="0" units="1/dev"/>
-        </inkml:channelProperties>
-      </inkml:inkSource>
-      <inkml:timestamp xml:id="ts0" timeString="2013-05-19T21:31:03.169"/>
+  <inkml:trace contextRef="#ctx0" brushRef="#br0">30 202 32,'11'12'81,"-1"2"-8,-10-14-2,19 25-84,-6-7-1,7 3 1,-3-2-2,2 1 4,-3-5 4,-4-2 6,-12-13 1,11 17 10,-11-17-7,0 0 9,-21 0-1,5-8-1,-1-1-5,-4-6 4,1-4 3,0-4-6,4-4 5,-1-4-7,4-3 3,4 0-3,4-1 3,2 4-5,5 0-2,3 6 1,1 4 0,3 7 0,2 2-4,3 7-2,-2 3-6,1 4-4,-13-2-11,22 12-12,-14 0-16,-8-12-23,13 25 8</inkml:trace>
+</inkml:ink>
+</file>
+
+<file path=word/ink/ink37.xml><?xml version="1.0" encoding="utf-8"?>
+<inkml:ink xmlns:inkml="http://www.w3.org/2003/InkML">
+  <inkml:definitions>
+    <inkml:context xml:id="ctx0">
+      <inkml:inkSource xml:id="inkSrc0">
+        <inkml:traceFormat>
+          <inkml:channel name="X" type="integer" max="23472" units="cm"/>
+          <inkml:channel name="Y" type="integer" max="13203" units="cm"/>
+          <inkml:channel name="F" type="integer" max="1023" units="dev"/>
+        </inkml:traceFormat>
+        <inkml:channelProperties>
+          <inkml:channelProperty channel="X" name="resolution" value="1000.08521" units="1/cm"/>
+          <inkml:channelProperty channel="Y" name="resolution" value="1000.22729" units="1/cm"/>
+          <inkml:channelProperty channel="F" name="resolution" value="0" units="1/dev"/>
+        </inkml:channelProperties>
+      </inkml:inkSource>
+      <inkml:timestamp xml:id="ts0" timeString="2013-05-19T21:30:18.884"/>
     </inkml:context>
     <inkml:brush xml:id="br0">
       <inkml:brushProperty name="width" value="0.07" units="cm"/>
@@ -5017,27 +5694,27 @@
       <inkml:brushProperty name="fitToCurve" value="1"/>
     </inkml:brush>
   </inkml:definitions>
-  <inkml:trace contextRef="#ctx0" brushRef="#br0">51 180 26,'0'0'91,"0"0"1,0 0-3,0 0-75,15-9-13,-15 9 2,23-17 1,-9 7-2,0-3-5,-1 0-2,2-3-1,-5 1 0,-1-2 0,-4 1 1,-4 2 0,-3 0 2,2 14 5,-20-18 5,4 11 6,-1 7 4,-5 0 6,4 8 4,-3-2 3,5 11 0,0-1-1,8 10-1,-3-3-4,9 8-3,1-4-7,6 3-2,3-4-4,6-3-2,4-5-5,4-5-1,4-6-6,0-7-2,3-3-5,-3-8-5,3-1-5,-10-9-2,4 1-1,-10-6 0,2 4 4,-9-4 2,-2 6 10,-4 3 9,-3 3 8,3 14 5,-9-13 5,9 13 1,0 0 1,-5 13-1,5-13-3,11 20-4,-5-6-4,4 3-1,-2 2-3,2 2 1,-2 1 0,-1 1 0,-3-2-1,-2-2 2,-2-4-2,0-3 1,0-12-2,-4 13 0,4-13-2,0 0-2,-2-18 0,3 3-2,3-5-1,1-6-1,3 1 1,2-4-1,3 3 0,1 0 1,3 4 2,3 4-1,-2 5 3,1 7 1,1 3 2,-1 7-1,-1 5 2,-1 5 0,-4 6-1,0 4 3,-3 5-3,-2 2 1,-4 0-2,-3 0 1,-2-2-9,-3-6-2,3-1-18,-5-10-13,6-1-43,0-11-31,0 0 4,0 0-6</inkml:trace>
-</inkml:ink>
-</file>
-
-<file path=word/ink/ink16.xml><?xml version="1.0" encoding="utf-8"?>
-<inkml:ink xmlns:inkml="http://www.w3.org/2003/InkML">
-  <inkml:definitions>
-    <inkml:context xml:id="ctx0">
-      <inkml:inkSource xml:id="inkSrc0">
-        <inkml:traceFormat>
-          <inkml:channel name="X" type="integer" max="23472" units="cm"/>
-          <inkml:channel name="Y" type="integer" max="13203" units="cm"/>
-          <inkml:channel name="F" type="integer" max="1023" units="dev"/>
-        </inkml:traceFormat>
-        <inkml:channelProperties>
-          <inkml:channelProperty channel="X" name="resolution" value="1000.08521" units="1/cm"/>
-          <inkml:channelProperty channel="Y" name="resolution" value="1000.22729" units="1/cm"/>
-          <inkml:channelProperty channel="F" name="resolution" value="0" units="1/dev"/>
-        </inkml:channelProperties>
-      </inkml:inkSource>
-      <inkml:timestamp xml:id="ts0" timeString="2013-05-19T21:31:02.232"/>
+  <inkml:trace contextRef="#ctx0" brushRef="#br0">-3 0 1,'6'22'75,"-7"-10"2,8 7-13,-1 4-59,3 5-1,4 3-1,2 1-1,5 2 1,-1-3-2,3 1 1,-2-2-3,0 0-3,-2-6 2,-4-1-7,-1-7-2,-4-1-14,-9-15-16,14 19-28,-14-19-5,0 0 74</inkml:trace>
+</inkml:ink>
+</file>
+
+<file path=word/ink/ink38.xml><?xml version="1.0" encoding="utf-8"?>
+<inkml:ink xmlns:inkml="http://www.w3.org/2003/InkML">
+  <inkml:definitions>
+    <inkml:context xml:id="ctx0">
+      <inkml:inkSource xml:id="inkSrc0">
+        <inkml:traceFormat>
+          <inkml:channel name="X" type="integer" max="23472" units="cm"/>
+          <inkml:channel name="Y" type="integer" max="13203" units="cm"/>
+          <inkml:channel name="F" type="integer" max="1023" units="dev"/>
+        </inkml:traceFormat>
+        <inkml:channelProperties>
+          <inkml:channelProperty channel="X" name="resolution" value="1000.08521" units="1/cm"/>
+          <inkml:channelProperty channel="Y" name="resolution" value="1000.22729" units="1/cm"/>
+          <inkml:channelProperty channel="F" name="resolution" value="0" units="1/dev"/>
+        </inkml:channelProperties>
+      </inkml:inkSource>
+      <inkml:timestamp xml:id="ts0" timeString="2013-05-19T21:30:18.415"/>
     </inkml:context>
     <inkml:brush xml:id="br0">
       <inkml:brushProperty name="width" value="0.07" units="cm"/>
@@ -5045,27 +5722,27 @@
       <inkml:brushProperty name="fitToCurve" value="1"/>
     </inkml:brush>
   </inkml:definitions>
-  <inkml:trace contextRef="#ctx0" brushRef="#br0">6 0 68,'0'0'53,"0"0"11,0 0-4,10 16-6,-5-4-8,-4 1-7,6 8-6,-6-1-5,5 7-9,-6 3-4,2 3 0,-6 2-6,0 1 1,-4-3-2,3-1 2,-4-6-3,2-1 3,2-10-2,5-15-1,4 15-2,8-14-1,2-5-1,8-1-1,1-3 0,5 2-1,2-2-1,1 1-1,0 3-2,-3-2-4,4 5-5,-6-5-7,1 5-8,-8-4-8,1 6-11,-20-1-18,18-1-25,-18 1-25,0 0 8,0 0 50</inkml:trace>
-</inkml:ink>
-</file>
-
-<file path=word/ink/ink17.xml><?xml version="1.0" encoding="utf-8"?>
-<inkml:ink xmlns:inkml="http://www.w3.org/2003/InkML">
-  <inkml:definitions>
-    <inkml:context xml:id="ctx0">
-      <inkml:inkSource xml:id="inkSrc0">
-        <inkml:traceFormat>
-          <inkml:channel name="X" type="integer" max="23472" units="cm"/>
-          <inkml:channel name="Y" type="integer" max="13203" units="cm"/>
-          <inkml:channel name="F" type="integer" max="1023" units="dev"/>
-        </inkml:traceFormat>
-        <inkml:channelProperties>
-          <inkml:channelProperty channel="X" name="resolution" value="1000.08521" units="1/cm"/>
-          <inkml:channelProperty channel="Y" name="resolution" value="1000.22729" units="1/cm"/>
-          <inkml:channelProperty channel="F" name="resolution" value="0" units="1/dev"/>
-        </inkml:channelProperties>
-      </inkml:inkSource>
-      <inkml:timestamp xml:id="ts0" timeString="2013-05-19T21:30:54.528"/>
+  <inkml:trace contextRef="#ctx0" brushRef="#br0">64 125 1,'0'0'32,"0"0"43,0 0-2,0 0-59,-14 18-11,14-18 1,-21 20-1,9-11 1,12-9 4,-18 10 5,18-10 3,0 0 3,0 0 3,0 0 0,3-20 0,10 14-4,2-5-4,8 6-5,4-4-3,5 1-3,7-4-2,5 2-2,4-4-1,2-1-3,2 1 2,-4-2-2,-2 1 2,-7 2-1,-6 3 0,-8 4-4,-10 3-7,-15 3-19,0 0-43,0 0-11,0 0-1,-9 17 46</inkml:trace>
+</inkml:ink>
+</file>
+
+<file path=word/ink/ink39.xml><?xml version="1.0" encoding="utf-8"?>
+<inkml:ink xmlns:inkml="http://www.w3.org/2003/InkML">
+  <inkml:definitions>
+    <inkml:context xml:id="ctx0">
+      <inkml:inkSource xml:id="inkSrc0">
+        <inkml:traceFormat>
+          <inkml:channel name="X" type="integer" max="23472" units="cm"/>
+          <inkml:channel name="Y" type="integer" max="13203" units="cm"/>
+          <inkml:channel name="F" type="integer" max="1023" units="dev"/>
+        </inkml:traceFormat>
+        <inkml:channelProperties>
+          <inkml:channelProperty channel="X" name="resolution" value="1000.08521" units="1/cm"/>
+          <inkml:channelProperty channel="Y" name="resolution" value="1000.22729" units="1/cm"/>
+          <inkml:channelProperty channel="F" name="resolution" value="0" units="1/dev"/>
+        </inkml:channelProperties>
+      </inkml:inkSource>
+      <inkml:timestamp xml:id="ts0" timeString="2013-05-19T21:30:01.039"/>
     </inkml:context>
     <inkml:brush xml:id="br0">
       <inkml:brushProperty name="width" value="0.07" units="cm"/>
@@ -5073,27 +5750,27 @@
       <inkml:brushProperty name="fitToCurve" value="1"/>
     </inkml:brush>
   </inkml:definitions>
-  <inkml:trace contextRef="#ctx0" brushRef="#br0">10 0 35,'0'0'84,"0"0"-36,0 0-1,0 0-3,-9 13-9,9-13-8,-2 16-3,4-5-5,-2-11-5,8 20-4,0-9 0,1 2-2,0 2-1,0 4-1,0 7-2,0 5 2,-2 9-1,-3 9 2,-3 5-2,-1 6 3,-3 3-8,1 0 2,-2-3-4,-1-7-2,1-8 1,0-10-1,1-9 0,1-9-4,3-5 5,-1-12-7,0 0-4,0 0-6,2-16-18,-4 3-18,-1-2-45,3 15 7,-5-26 2</inkml:trace>
-</inkml:ink>
-</file>
-
-<file path=word/ink/ink18.xml><?xml version="1.0" encoding="utf-8"?>
-<inkml:ink xmlns:inkml="http://www.w3.org/2003/InkML">
-  <inkml:definitions>
-    <inkml:context xml:id="ctx0">
-      <inkml:inkSource xml:id="inkSrc0">
-        <inkml:traceFormat>
-          <inkml:channel name="X" type="integer" max="23472" units="cm"/>
-          <inkml:channel name="Y" type="integer" max="13203" units="cm"/>
-          <inkml:channel name="F" type="integer" max="1023" units="dev"/>
-        </inkml:traceFormat>
-        <inkml:channelProperties>
-          <inkml:channelProperty channel="X" name="resolution" value="1000.08521" units="1/cm"/>
-          <inkml:channelProperty channel="Y" name="resolution" value="1000.22729" units="1/cm"/>
-          <inkml:channelProperty channel="F" name="resolution" value="0" units="1/dev"/>
-        </inkml:channelProperties>
-      </inkml:inkSource>
-      <inkml:timestamp xml:id="ts0" timeString="2013-05-19T21:30:53.731"/>
+  <inkml:trace contextRef="#ctx0" brushRef="#br0">-4 1 12,'-11'9'28,"11"-9"-8,0 0-6,0 0-5,14 12-3,-2-12 2,3-1 1,6-3 2,3 0-1,4 0 1,1 0-2,1 3 3,1 1-4,-1 2-1,2 2-5,-2 0 0,2 1-2,1 1 0,2-3 0,3-1-1,2-2 2,1-3-3,2-1 4,1 2 4,-1-1-5,0 0-1,-1 2 1,-3 1 1,2 0-2,-1 0 1,3 0-2,-1-1-5,3-2 5,2-1 8,0 0-7,1 2 6,-4-1-6,0 1 7,-2 2-6,-1 1 6,-2 0-6,0 2-1,-1-1 1,-1 2-6,4-2 6,0-1 1,1-1-3,2-1 2,1 1-1,-2-2-1,1 1 2,2 0 4,-3 2-5,-2 0-5,-1 2 6,-3 0-5,2-1 5,-3 1-4,3-1 4,-1 1-5,1-2 6,0 1-1,2-1-1,1 0 1,-1 0-2,1 1 1,-1-2 0,0 0 0,3 0-1,0-2 2,0 1-1,3-1 1,-2 0 0,2 1-1,2 0 1,5-1 0,-5 2-2,4 0 1,1 0 0,1 0 0,3-1-1,1 0 5,1-2-4,0 1 5,1-1-5,-3-1 5,1 3-6,-1-1 6,-3 4-5,-2 0-4,0 2 5,-1 0-6,4-1 6,0-1-6,3 0 6,4-4 0,3 0-1,0-2 5,4 0-6,0 1 6,-1 3-6,-1 0 0,-2 3 1,-4 2-6,2-1 7,-3 1-7,0-1 7,0 0-7,1-4 6,2 0 1,-2-1-1,1-1 0,-5 2 1,1-1 1,-5 1 0,-1 0 3,-3 1 2,-1-1 1,0 0 1,3 0-1,0-3-1,3 0 7,-1-2-7,1 2-1,1-1-5,1 2 1,-4 0-1,2 1 5,-2 1-3,-1 0-4,4-1 5,2 1 3,3-3-3,0 1 4,5-1-3,1 2 2,-1-1-4,0 2-1,-2 2 0,-1 0 1,-2 1-1,2-1-4,-2 1 3,2-2-1,1-1 1,1-1 3,1 0-4,0 1 1,-2 0 1,-3 1-1,-5 4 1,-3 0-7,-2 2 7,-2-1-6,-2 0 6,1-2-9,1-4 8,3-3 0,3-2-1,-1-2 8,2 1-6,-3 1 9,-2-2-5,-3 6 3,-5 3-2,0 2-2,-3 1 0,0 2-6,1-2 5,3-1-8,2 0 3,4-3-1,2-5 1,1 0 2,-1-1-1,-3 1 2,-1-1-2,-4 3 3,-1-1-2,-2 3 3,-4 1-3,1 1 1,2 1-1,3 0-2,0 1 2,4-1-3,-1-1 2,2-1-1,0-1 1,-2 0 1,-1 2-1,-2-1 2,-1-1-1,-2 1 1,3-1-1,2 0 1,1 2-1,3-2-2,3-4 2,-1 1 0,1 2-1,-2 0 1,-2 1-1,-4 1-1,1 0 2,-4 0 0,-2 3-1,3-1-1,-2-3 1,0 1 0,0 1 1,2-1-1,-4-1-1,-2 1 1,-2 2 0,-3-1 0,-4 1 0,2 1 1,-5-2-2,1 1-1,2-2 2,-1-1-1,0 2 0,-2-2-1,-5 1 0,-1-1-1,-5 1 1,-13-1-2,19 3-3,-19-3-1,14 4-5,-14-4-7,26 0-10,-8-2-13,5 2-19,1 0-10,-3-2-16,2 7 36</inkml:trace>
+</inkml:ink>
+</file>
+
+<file path=word/ink/ink4.xml><?xml version="1.0" encoding="utf-8"?>
+<inkml:ink xmlns:inkml="http://www.w3.org/2003/InkML">
+  <inkml:definitions>
+    <inkml:context xml:id="ctx0">
+      <inkml:inkSource xml:id="inkSrc0">
+        <inkml:traceFormat>
+          <inkml:channel name="X" type="integer" max="23472" units="cm"/>
+          <inkml:channel name="Y" type="integer" max="13203" units="cm"/>
+          <inkml:channel name="F" type="integer" max="1023" units="dev"/>
+        </inkml:traceFormat>
+        <inkml:channelProperties>
+          <inkml:channelProperty channel="X" name="resolution" value="1000.08521" units="1/cm"/>
+          <inkml:channelProperty channel="Y" name="resolution" value="1000.22729" units="1/cm"/>
+          <inkml:channelProperty channel="F" name="resolution" value="0" units="1/dev"/>
+        </inkml:channelProperties>
+      </inkml:inkSource>
+      <inkml:timestamp xml:id="ts0" timeString="2013-05-19T21:32:13.517"/>
     </inkml:context>
     <inkml:brush xml:id="br0">
       <inkml:brushProperty name="width" value="0.07" units="cm"/>
@@ -5101,27 +5778,27 @@
       <inkml:brushProperty name="fitToCurve" value="1"/>
     </inkml:brush>
   </inkml:definitions>
-  <inkml:trace contextRef="#ctx0" brushRef="#br0">-4 236 1,'0'0'6,"-5"15"52,5-15 1,0 0-49,0 0 2,18 8 1,-18-8 3,21 0 0,-8-1 2,0-5-1,0 1 2,0-5-8,0-2-2,0-3-3,0-5-4,-1-3-2,0-6-1,-3 1 1,1 0-1,-3 0 4,-1 4 1,-3 6 4,-2 6 3,-1 12 2,-12 1 5,-1 11 0,-2 7 2,-7 5-3,1 4 0,-3 2-2,4 2 0,3-2-5,6 2-1,7-4-8,11-5 5,6-5-6,8-5 0,5-4-4,4-8-6,2-2-4,0-6-6,1 1-2,-6-3-16,-1 2-20,-5 5-41,-21 2 6,18-4 0</inkml:trace>
-</inkml:ink>
-</file>
-
-<file path=word/ink/ink19.xml><?xml version="1.0" encoding="utf-8"?>
-<inkml:ink xmlns:inkml="http://www.w3.org/2003/InkML">
-  <inkml:definitions>
-    <inkml:context xml:id="ctx0">
-      <inkml:inkSource xml:id="inkSrc0">
-        <inkml:traceFormat>
-          <inkml:channel name="X" type="integer" max="23472" units="cm"/>
-          <inkml:channel name="Y" type="integer" max="13203" units="cm"/>
-          <inkml:channel name="F" type="integer" max="1023" units="dev"/>
-        </inkml:traceFormat>
-        <inkml:channelProperties>
-          <inkml:channelProperty channel="X" name="resolution" value="1000.08521" units="1/cm"/>
-          <inkml:channelProperty channel="Y" name="resolution" value="1000.22729" units="1/cm"/>
-          <inkml:channelProperty channel="F" name="resolution" value="0" units="1/dev"/>
-        </inkml:channelProperties>
-      </inkml:inkSource>
-      <inkml:timestamp xml:id="ts0" timeString="2013-05-19T21:30:53.231"/>
+  <inkml:trace contextRef="#ctx0" brushRef="#br0">-2 0 24,'0'0'37,"1"18"-1,-1-18-3,5 23-9,-2-10-5,4 3-3,-3 1-3,4-1-2,-3 5-3,3 1 2,-3 4 1,4 5 1,-2 7-2,2 8 0,0 5-1,4 5 1,1 7-6,4 1-4,3 1 1,0 4-3,2-1 1,-1-1-2,0 1 1,-4-1 0,-1-1 4,-4 1 4,-4-1-2,-3-1 5,-4 0-3,-2 1-2,-2-1 3,-2 0-3,1 2 1,-1-1-2,1 5-2,2-3-2,2-1 2,0-4 3,2-1-3,-2-1-4,-1-5 3,-2-1-3,-2-3 4,-3 0-1,-3 5 5,-2 1-3,-2 2 2,4 2 3,-2 1-2,3-2 2,3-3-4,0-2 2,4-6-6,2-2-2,1-5 3,0-2-4,1 0 4,-2 2-4,-3 4 4,0 1-5,0 6 7,-1 2 3,0 1-5,3-1 4,-1-3-4,4-3 3,0-6-3,1-7 4,2-7-9,-1-6 3,0-1-2,-4-4-7,1 9-18,-8-5-36,-3 0-38,6 7-7,-9-9 62</inkml:trace>
+</inkml:ink>
+</file>
+
+<file path=word/ink/ink40.xml><?xml version="1.0" encoding="utf-8"?>
+<inkml:ink xmlns:inkml="http://www.w3.org/2003/InkML">
+  <inkml:definitions>
+    <inkml:context xml:id="ctx0">
+      <inkml:inkSource xml:id="inkSrc0">
+        <inkml:traceFormat>
+          <inkml:channel name="X" type="integer" max="23472" units="cm"/>
+          <inkml:channel name="Y" type="integer" max="13203" units="cm"/>
+          <inkml:channel name="F" type="integer" max="1023" units="dev"/>
+        </inkml:traceFormat>
+        <inkml:channelProperties>
+          <inkml:channelProperty channel="X" name="resolution" value="1000.08521" units="1/cm"/>
+          <inkml:channelProperty channel="Y" name="resolution" value="1000.22729" units="1/cm"/>
+          <inkml:channelProperty channel="F" name="resolution" value="0" units="1/dev"/>
+        </inkml:channelProperties>
+      </inkml:inkSource>
+      <inkml:timestamp xml:id="ts0" timeString="2013-05-19T21:29:38.834"/>
     </inkml:context>
     <inkml:brush xml:id="br0">
       <inkml:brushProperty name="width" value="0.07" units="cm"/>
@@ -5129,25 +5806,27 @@
       <inkml:brushProperty name="fitToCurve" value="1"/>
     </inkml:brush>
   </inkml:definitions>
-  <inkml:trace contextRef="#ctx0" brushRef="#br0">68 0 22,'-2'17'84,"-11"-7"0,5 8-35,-5 6-19,-1 7-4,3 8-7,5 3-8,5 6-1,5 2-8,3-1 4,5-1-8,1-2 1,1-3-4,-4-5-3,-1-4-9,-8-7-18,-2-5-30,0-1-27,-12-15 4,13-6 59</inkml:trace>
-</inkml:ink>
-</file>
-
-<file path=word/ink/ink2.xml><?xml version="1.0" encoding="utf-8"?>
-<inkml:ink xmlns:inkml="http://www.w3.org/2003/InkML">
-  <inkml:definitions>
-    <inkml:context xml:id="ctx0">
-      <inkml:inkSource xml:id="inkSrc0">
-        <inkml:traceFormat>
-          <inkml:channel name="X" type="integer" max="1920" units="cm"/>
-          <inkml:channel name="Y" type="integer" max="1080" units="cm"/>
-        </inkml:traceFormat>
-        <inkml:channelProperties>
-          <inkml:channelProperty channel="X" name="resolution" value="83.47826" units="1/cm"/>
-          <inkml:channelProperty channel="Y" name="resolution" value="83.07692" units="1/cm"/>
-        </inkml:channelProperties>
-      </inkml:inkSource>
-      <inkml:timestamp xml:id="ts0" timeString="2013-05-19T21:28:07.887"/>
+  <inkml:trace contextRef="#ctx0" brushRef="#br0">3 28 1,'-6'-14'76,"6"14"14,0 0 7,6-14-63,-6 14-8,5 18 9,-1 1 5,-5-1 1,5 11-4,-4 1-8,5 5-8,0 1-9,4 3-7,0 0-9,3 0-3,-3 0-4,0-1-3,-2 1-10,-3-8-15,0 3-31,-2-6-40,-3-10-2,3 1 4</inkml:trace>
+</inkml:ink>
+</file>
+
+<file path=word/ink/ink41.xml><?xml version="1.0" encoding="utf-8"?>
+<inkml:ink xmlns:inkml="http://www.w3.org/2003/InkML">
+  <inkml:definitions>
+    <inkml:context xml:id="ctx0">
+      <inkml:inkSource xml:id="inkSrc0">
+        <inkml:traceFormat>
+          <inkml:channel name="X" type="integer" max="23472" units="cm"/>
+          <inkml:channel name="Y" type="integer" max="13203" units="cm"/>
+          <inkml:channel name="F" type="integer" max="1023" units="dev"/>
+        </inkml:traceFormat>
+        <inkml:channelProperties>
+          <inkml:channelProperty channel="X" name="resolution" value="1000.08521" units="1/cm"/>
+          <inkml:channelProperty channel="Y" name="resolution" value="1000.22729" units="1/cm"/>
+          <inkml:channelProperty channel="F" name="resolution" value="0" units="1/dev"/>
+        </inkml:channelProperties>
+      </inkml:inkSource>
+      <inkml:timestamp xml:id="ts0" timeString="2013-05-19T21:29:38.084"/>
     </inkml:context>
     <inkml:brush xml:id="br0">
       <inkml:brushProperty name="width" value="0.07" units="cm"/>
@@ -5155,27 +5834,27 @@
       <inkml:brushProperty name="fitToCurve" value="1"/>
     </inkml:brush>
   </inkml:definitions>
-  <inkml:trace contextRef="#ctx0" brushRef="#br0">0 0</inkml:trace>
-</inkml:ink>
-</file>
-
-<file path=word/ink/ink20.xml><?xml version="1.0" encoding="utf-8"?>
-<inkml:ink xmlns:inkml="http://www.w3.org/2003/InkML">
-  <inkml:definitions>
-    <inkml:context xml:id="ctx0">
-      <inkml:inkSource xml:id="inkSrc0">
-        <inkml:traceFormat>
-          <inkml:channel name="X" type="integer" max="23472" units="cm"/>
-          <inkml:channel name="Y" type="integer" max="13203" units="cm"/>
-          <inkml:channel name="F" type="integer" max="1023" units="dev"/>
-        </inkml:traceFormat>
-        <inkml:channelProperties>
-          <inkml:channelProperty channel="X" name="resolution" value="1000.08521" units="1/cm"/>
-          <inkml:channelProperty channel="Y" name="resolution" value="1000.22729" units="1/cm"/>
-          <inkml:channelProperty channel="F" name="resolution" value="0" units="1/dev"/>
-        </inkml:channelProperties>
-      </inkml:inkSource>
-      <inkml:timestamp xml:id="ts0" timeString="2013-05-19T21:30:52.793"/>
+  <inkml:trace contextRef="#ctx0" brushRef="#br0">28 57 129,'-18'3'119,"18"-3"0,-12 6 2,12-6-86,18-2-21,2-1-2,10-1-6,7-1-12,3-7-17,12 5-14,-5-7-16,7 8-21,-8-1-41,-8-2 1,-4 9 3</inkml:trace>
+</inkml:ink>
+</file>
+
+<file path=word/ink/ink42.xml><?xml version="1.0" encoding="utf-8"?>
+<inkml:ink xmlns:inkml="http://www.w3.org/2003/InkML">
+  <inkml:definitions>
+    <inkml:context xml:id="ctx0">
+      <inkml:inkSource xml:id="inkSrc0">
+        <inkml:traceFormat>
+          <inkml:channel name="X" type="integer" max="23472" units="cm"/>
+          <inkml:channel name="Y" type="integer" max="13203" units="cm"/>
+          <inkml:channel name="F" type="integer" max="1023" units="dev"/>
+        </inkml:traceFormat>
+        <inkml:channelProperties>
+          <inkml:channelProperty channel="X" name="resolution" value="1000.08521" units="1/cm"/>
+          <inkml:channelProperty channel="Y" name="resolution" value="1000.22729" units="1/cm"/>
+          <inkml:channelProperty channel="F" name="resolution" value="0" units="1/dev"/>
+        </inkml:channelProperties>
+      </inkml:inkSource>
+      <inkml:timestamp xml:id="ts0" timeString="2013-05-19T21:29:37.849"/>
     </inkml:context>
     <inkml:brush xml:id="br0">
       <inkml:brushProperty name="width" value="0.07" units="cm"/>
@@ -5183,27 +5862,27 @@
       <inkml:brushProperty name="fitToCurve" value="1"/>
     </inkml:brush>
   </inkml:definitions>
-  <inkml:trace contextRef="#ctx0" brushRef="#br0">0 52 83,'0'0'52,"0"0"1,0 0-11,0 0-6,18-7-11,-5 5-5,0-1-8,1 2-8,1 0-13,1-2-13,3 0-19,1 1-29,2-7-13,6 4-4,-2-11 73</inkml:trace>
-</inkml:ink>
-</file>
-
-<file path=word/ink/ink21.xml><?xml version="1.0" encoding="utf-8"?>
-<inkml:ink xmlns:inkml="http://www.w3.org/2003/InkML">
-  <inkml:definitions>
-    <inkml:context xml:id="ctx0">
-      <inkml:inkSource xml:id="inkSrc0">
-        <inkml:traceFormat>
-          <inkml:channel name="X" type="integer" max="23472" units="cm"/>
-          <inkml:channel name="Y" type="integer" max="13203" units="cm"/>
-          <inkml:channel name="F" type="integer" max="1023" units="dev"/>
-        </inkml:traceFormat>
-        <inkml:channelProperties>
-          <inkml:channelProperty channel="X" name="resolution" value="1000.08521" units="1/cm"/>
-          <inkml:channelProperty channel="Y" name="resolution" value="1000.22729" units="1/cm"/>
-          <inkml:channelProperty channel="F" name="resolution" value="0" units="1/dev"/>
-        </inkml:channelProperties>
-      </inkml:inkSource>
-      <inkml:timestamp xml:id="ts0" timeString="2013-05-19T21:30:52.465"/>
+  <inkml:trace contextRef="#ctx0" brushRef="#br0">0-2 118,'14'5'114,"-14"-5"3,15 6 2,-3 0-86,-12-6-12,25 19 0,-12-7-1,2 9-6,-2 2-7,2 4-6,-1 4-3,1 0-2,-4 1-6,-5-3-1,1-1-6,-8-5 0,1 1-4,-8-7-1,4 3-9,4-20-28,-14 17-47,14-17-2,0 0 5,0 0 30</inkml:trace>
+</inkml:ink>
+</file>
+
+<file path=word/ink/ink43.xml><?xml version="1.0" encoding="utf-8"?>
+<inkml:ink xmlns:inkml="http://www.w3.org/2003/InkML">
+  <inkml:definitions>
+    <inkml:context xml:id="ctx0">
+      <inkml:inkSource xml:id="inkSrc0">
+        <inkml:traceFormat>
+          <inkml:channel name="X" type="integer" max="23472" units="cm"/>
+          <inkml:channel name="Y" type="integer" max="13203" units="cm"/>
+          <inkml:channel name="F" type="integer" max="1023" units="dev"/>
+        </inkml:traceFormat>
+        <inkml:channelProperties>
+          <inkml:channelProperty channel="X" name="resolution" value="1000.08521" units="1/cm"/>
+          <inkml:channelProperty channel="Y" name="resolution" value="1000.22729" units="1/cm"/>
+          <inkml:channelProperty channel="F" name="resolution" value="0" units="1/dev"/>
+        </inkml:channelProperties>
+      </inkml:inkSource>
+      <inkml:timestamp xml:id="ts0" timeString="2013-05-19T21:29:37.537"/>
     </inkml:context>
     <inkml:brush xml:id="br0">
       <inkml:brushProperty name="width" value="0.07" units="cm"/>
@@ -5211,27 +5890,27 @@
       <inkml:brushProperty name="fitToCurve" value="1"/>
     </inkml:brush>
   </inkml:definitions>
-  <inkml:trace contextRef="#ctx0" brushRef="#br0">49 36 1,'-2'-22'0,"2"22"52,-5-14 19,5 14-52,0 0 5,-16 5 5,16-5 1,-11 21-2,7-3 0,-3 4-1,6 8-3,-2 4-2,5 9-3,0 2-11,5 4 0,1 3-7,1-4-7,5-2-6,-4-9-9,2-7-11,-4-11-17,-8-19-30,13 9-15,-21-26 8,2-3 75</inkml:trace>
-</inkml:ink>
-</file>
-
-<file path=word/ink/ink22.xml><?xml version="1.0" encoding="utf-8"?>
-<inkml:ink xmlns:inkml="http://www.w3.org/2003/InkML">
-  <inkml:definitions>
-    <inkml:context xml:id="ctx0">
-      <inkml:inkSource xml:id="inkSrc0">
-        <inkml:traceFormat>
-          <inkml:channel name="X" type="integer" max="23472" units="cm"/>
-          <inkml:channel name="Y" type="integer" max="13203" units="cm"/>
-          <inkml:channel name="F" type="integer" max="1023" units="dev"/>
-        </inkml:traceFormat>
-        <inkml:channelProperties>
-          <inkml:channelProperty channel="X" name="resolution" value="1000.08521" units="1/cm"/>
-          <inkml:channelProperty channel="Y" name="resolution" value="1000.22729" units="1/cm"/>
-          <inkml:channelProperty channel="F" name="resolution" value="0" units="1/dev"/>
-        </inkml:channelProperties>
-      </inkml:inkSource>
-      <inkml:timestamp xml:id="ts0" timeString="2013-05-19T21:30:51.965"/>
+  <inkml:trace contextRef="#ctx0" brushRef="#br0">56 17 92,'-15'-2'120,"-3"-2"4,6 3 3,-1 1-60,13 0-47,0 0-2,0 0-3,0 0-8,0 0-24,13-10-24,3 11-37,-2-2-41,0-3-6,2 4 1</inkml:trace>
+</inkml:ink>
+</file>
+
+<file path=word/ink/ink44.xml><?xml version="1.0" encoding="utf-8"?>
+<inkml:ink xmlns:inkml="http://www.w3.org/2003/InkML">
+  <inkml:definitions>
+    <inkml:context xml:id="ctx0">
+      <inkml:inkSource xml:id="inkSrc0">
+        <inkml:traceFormat>
+          <inkml:channel name="X" type="integer" max="23472" units="cm"/>
+          <inkml:channel name="Y" type="integer" max="13203" units="cm"/>
+          <inkml:channel name="F" type="integer" max="1023" units="dev"/>
+        </inkml:traceFormat>
+        <inkml:channelProperties>
+          <inkml:channelProperty channel="X" name="resolution" value="1000.08521" units="1/cm"/>
+          <inkml:channelProperty channel="Y" name="resolution" value="1000.22729" units="1/cm"/>
+          <inkml:channelProperty channel="F" name="resolution" value="0" units="1/dev"/>
+        </inkml:channelProperties>
+      </inkml:inkSource>
+      <inkml:timestamp xml:id="ts0" timeString="2013-05-19T21:29:37.318"/>
     </inkml:context>
     <inkml:brush xml:id="br0">
       <inkml:brushProperty name="width" value="0.07" units="cm"/>
@@ -5239,27 +5918,27 @@
       <inkml:brushProperty name="fitToCurve" value="1"/>
     </inkml:brush>
   </inkml:definitions>
-  <inkml:trace contextRef="#ctx0" brushRef="#br0">15 0 28,'0'0'92,"0"0"1,4 13-32,-4-13-9,-4 25-6,4-25-11,-4 23-8,4-23-6,-7 15-7,7-15-7,0 0-7,0 0-10,0 0-14,0 0-14,-6-16-19,6 16-35,0 0-10,14-5 1,-2 9 50</inkml:trace>
-</inkml:ink>
-</file>
-
-<file path=word/ink/ink23.xml><?xml version="1.0" encoding="utf-8"?>
-<inkml:ink xmlns:inkml="http://www.w3.org/2003/InkML">
-  <inkml:definitions>
-    <inkml:context xml:id="ctx0">
-      <inkml:inkSource xml:id="inkSrc0">
-        <inkml:traceFormat>
-          <inkml:channel name="X" type="integer" max="23472" units="cm"/>
-          <inkml:channel name="Y" type="integer" max="13203" units="cm"/>
-          <inkml:channel name="F" type="integer" max="1023" units="dev"/>
-        </inkml:traceFormat>
-        <inkml:channelProperties>
-          <inkml:channelProperty channel="X" name="resolution" value="1000.08521" units="1/cm"/>
-          <inkml:channelProperty channel="Y" name="resolution" value="1000.22729" units="1/cm"/>
-          <inkml:channelProperty channel="F" name="resolution" value="0" units="1/dev"/>
-        </inkml:channelProperties>
-      </inkml:inkSource>
-      <inkml:timestamp xml:id="ts0" timeString="2013-05-19T21:30:51.418"/>
+  <inkml:trace contextRef="#ctx0" brushRef="#br0">14 0 94,'0'0'114,"0"0"2,-16 11 2,16-11-77,9 13-19,-9-13 1,25 21-4,-8-11-9,2 6-7,1-2-6,-2 1-2,-4-1-3,-14-14-6,17 23-8,-17-23-13,-4 13-13,4-13-23,-22-4-39,22 4-3,-22-15 4</inkml:trace>
+</inkml:ink>
+</file>
+
+<file path=word/ink/ink45.xml><?xml version="1.0" encoding="utf-8"?>
+<inkml:ink xmlns:inkml="http://www.w3.org/2003/InkML">
+  <inkml:definitions>
+    <inkml:context xml:id="ctx0">
+      <inkml:inkSource xml:id="inkSrc0">
+        <inkml:traceFormat>
+          <inkml:channel name="X" type="integer" max="23472" units="cm"/>
+          <inkml:channel name="Y" type="integer" max="13203" units="cm"/>
+          <inkml:channel name="F" type="integer" max="1023" units="dev"/>
+        </inkml:traceFormat>
+        <inkml:channelProperties>
+          <inkml:channelProperty channel="X" name="resolution" value="1000.08521" units="1/cm"/>
+          <inkml:channelProperty channel="Y" name="resolution" value="1000.22729" units="1/cm"/>
+          <inkml:channelProperty channel="F" name="resolution" value="0" units="1/dev"/>
+        </inkml:channelProperties>
+      </inkml:inkSource>
+      <inkml:timestamp xml:id="ts0" timeString="2013-05-19T21:29:37.053"/>
     </inkml:context>
     <inkml:brush xml:id="br0">
       <inkml:brushProperty name="width" value="0.07" units="cm"/>
@@ -5267,27 +5946,27 @@
       <inkml:brushProperty name="fitToCurve" value="1"/>
     </inkml:brush>
   </inkml:definitions>
-  <inkml:trace contextRef="#ctx0" brushRef="#br0">0 0 34,'13'11'84,"-13"-11"4,7 21-10,-2-4-56,-1-1-6,2 4-3,1-1-9,-1-1-3,2-4-4,-8-14-11,12 20-5,-12-20-23,0 0-36,0 0-8,0 0-6,0 0 87</inkml:trace>
-</inkml:ink>
-</file>
-
-<file path=word/ink/ink24.xml><?xml version="1.0" encoding="utf-8"?>
-<inkml:ink xmlns:inkml="http://www.w3.org/2003/InkML">
-  <inkml:definitions>
-    <inkml:context xml:id="ctx0">
-      <inkml:inkSource xml:id="inkSrc0">
-        <inkml:traceFormat>
-          <inkml:channel name="X" type="integer" max="23472" units="cm"/>
-          <inkml:channel name="Y" type="integer" max="13203" units="cm"/>
-          <inkml:channel name="F" type="integer" max="1023" units="dev"/>
-        </inkml:traceFormat>
-        <inkml:channelProperties>
-          <inkml:channelProperty channel="X" name="resolution" value="1000.08521" units="1/cm"/>
-          <inkml:channelProperty channel="Y" name="resolution" value="1000.22729" units="1/cm"/>
-          <inkml:channelProperty channel="F" name="resolution" value="0" units="1/dev"/>
-        </inkml:channelProperties>
-      </inkml:inkSource>
-      <inkml:timestamp xml:id="ts0" timeString="2013-05-19T21:30:51.184"/>
+  <inkml:trace contextRef="#ctx0" brushRef="#br0">0 35 1,'0'0'17,"12"5"72,-12-5 5,0 0-52,9 14 0,-9-14 11,10 30 0,-5-15-13,4 9-9,-1-3-10,6 2-7,2-3-6,3-4-6,2-2-4,1-3-2,0-5-3,0-6-1,0-1-4,-4-9-4,1-1-3,-3-8-2,-1 0-1,-5-6-1,2 2 3,-8-4 3,0 5 5,-6 0 6,-1 4 6,-5 5 3,8 13 2,-17-18-2,17 18-5,-15-6-14,15 6-27,0 0-41,0 0-6,0 0-1</inkml:trace>
+</inkml:ink>
+</file>
+
+<file path=word/ink/ink46.xml><?xml version="1.0" encoding="utf-8"?>
+<inkml:ink xmlns:inkml="http://www.w3.org/2003/InkML">
+  <inkml:definitions>
+    <inkml:context xml:id="ctx0">
+      <inkml:inkSource xml:id="inkSrc0">
+        <inkml:traceFormat>
+          <inkml:channel name="X" type="integer" max="23472" units="cm"/>
+          <inkml:channel name="Y" type="integer" max="13203" units="cm"/>
+          <inkml:channel name="F" type="integer" max="1023" units="dev"/>
+        </inkml:traceFormat>
+        <inkml:channelProperties>
+          <inkml:channelProperty channel="X" name="resolution" value="1000.08521" units="1/cm"/>
+          <inkml:channelProperty channel="Y" name="resolution" value="1000.22729" units="1/cm"/>
+          <inkml:channelProperty channel="F" name="resolution" value="0" units="1/dev"/>
+        </inkml:channelProperties>
+      </inkml:inkSource>
+      <inkml:timestamp xml:id="ts0" timeString="2013-05-19T21:29:36.552"/>
     </inkml:context>
     <inkml:brush xml:id="br0">
       <inkml:brushProperty name="width" value="0.07" units="cm"/>
@@ -5295,27 +5974,27 @@
       <inkml:brushProperty name="fitToCurve" value="1"/>
     </inkml:brush>
   </inkml:definitions>
-  <inkml:trace contextRef="#ctx0" brushRef="#br0">45-5 1,'0'0'78,"14"3"8,-14-3 3,-11 8-62,4 7-4,-5 9 2,3 4-3,-1 3-6,3 6-2,4-2-8,4 2 2,3-3-9,2-3 5,2-6-9,0-5 4,0-4-12,-8-16-1,6 17-13,-6-17-24,0 0-32,-4-14-12,0-2 10,4 16 62</inkml:trace>
-</inkml:ink>
-</file>
-
-<file path=word/ink/ink25.xml><?xml version="1.0" encoding="utf-8"?>
-<inkml:ink xmlns:inkml="http://www.w3.org/2003/InkML">
-  <inkml:definitions>
-    <inkml:context xml:id="ctx0">
-      <inkml:inkSource xml:id="inkSrc0">
-        <inkml:traceFormat>
-          <inkml:channel name="X" type="integer" max="23472" units="cm"/>
-          <inkml:channel name="Y" type="integer" max="13203" units="cm"/>
-          <inkml:channel name="F" type="integer" max="1023" units="dev"/>
-        </inkml:traceFormat>
-        <inkml:channelProperties>
-          <inkml:channelProperty channel="X" name="resolution" value="1000.08521" units="1/cm"/>
-          <inkml:channelProperty channel="Y" name="resolution" value="1000.22729" units="1/cm"/>
-          <inkml:channelProperty channel="F" name="resolution" value="0" units="1/dev"/>
-        </inkml:channelProperties>
-      </inkml:inkSource>
-      <inkml:timestamp xml:id="ts0" timeString="2013-05-19T21:30:50.731"/>
+  <inkml:trace contextRef="#ctx0" brushRef="#br0">0 0 41,'10'14'101,"-10"-14"4,20 23-2,-7-7-60,2-6-21,11 4-1,0-4-7,7 1-8,-2-4-8,-1-1-6,-2-3-6,-7-1-12,0 0-18,-21-2-39,13-2-18,-13 2-2,0 0 29</inkml:trace>
+</inkml:ink>
+</file>
+
+<file path=word/ink/ink47.xml><?xml version="1.0" encoding="utf-8"?>
+<inkml:ink xmlns:inkml="http://www.w3.org/2003/InkML">
+  <inkml:definitions>
+    <inkml:context xml:id="ctx0">
+      <inkml:inkSource xml:id="inkSrc0">
+        <inkml:traceFormat>
+          <inkml:channel name="X" type="integer" max="23472" units="cm"/>
+          <inkml:channel name="Y" type="integer" max="13203" units="cm"/>
+          <inkml:channel name="F" type="integer" max="1023" units="dev"/>
+        </inkml:traceFormat>
+        <inkml:channelProperties>
+          <inkml:channelProperty channel="X" name="resolution" value="1000.08521" units="1/cm"/>
+          <inkml:channelProperty channel="Y" name="resolution" value="1000.22729" units="1/cm"/>
+          <inkml:channelProperty channel="F" name="resolution" value="0" units="1/dev"/>
+        </inkml:channelProperties>
+      </inkml:inkSource>
+      <inkml:timestamp xml:id="ts0" timeString="2013-05-19T21:29:36.193"/>
     </inkml:context>
     <inkml:brush xml:id="br0">
       <inkml:brushProperty name="width" value="0.07" units="cm"/>
@@ -5323,27 +6002,27 @@
       <inkml:brushProperty name="fitToCurve" value="1"/>
     </inkml:brush>
   </inkml:definitions>
-  <inkml:trace contextRef="#ctx0" brushRef="#br0">-3 116 1,'0'0'50,"-8"-12"36,8 12-28,0 0-15,0 0-2,21 16-10,-21-16-8,29-2-7,-6-4-7,8-3-3,8-7-3,10-1-2,4-2-2,3 1 0,-1 2 1,-3 4-5,-6 7-8,-9 4-11,-11 9-25,-13 6-37,-16-2-2,-2 6-3</inkml:trace>
-</inkml:ink>
-</file>
-
-<file path=word/ink/ink26.xml><?xml version="1.0" encoding="utf-8"?>
-<inkml:ink xmlns:inkml="http://www.w3.org/2003/InkML">
-  <inkml:definitions>
-    <inkml:context xml:id="ctx0">
-      <inkml:inkSource xml:id="inkSrc0">
-        <inkml:traceFormat>
-          <inkml:channel name="X" type="integer" max="23472" units="cm"/>
-          <inkml:channel name="Y" type="integer" max="13203" units="cm"/>
-          <inkml:channel name="F" type="integer" max="1023" units="dev"/>
-        </inkml:traceFormat>
-        <inkml:channelProperties>
-          <inkml:channelProperty channel="X" name="resolution" value="1000.08521" units="1/cm"/>
-          <inkml:channelProperty channel="Y" name="resolution" value="1000.22729" units="1/cm"/>
-          <inkml:channelProperty channel="F" name="resolution" value="0" units="1/dev"/>
-        </inkml:channelProperties>
-      </inkml:inkSource>
-      <inkml:timestamp xml:id="ts0" timeString="2013-05-19T21:30:49.918"/>
+  <inkml:trace contextRef="#ctx0" brushRef="#br0">166 21 61,'-20'-8'88,"8"9"-36,-2 6-5,-2-1-2,2 10-5,-7 1-6,7 10-1,-7-1-3,8 7 2,-1-1-2,9 5-2,2-6-7,10 3-3,7-10-6,9-2-4,6-6-6,4-6-4,5-4-5,0-9-4,0-3-5,-3-10-5,-4-3-2,-9-10-3,-1-1 1,-12-9-1,-2 2 6,-14-3 4,-4 3 9,-9 4 6,-8 4 11,-6 9 6,-6 5 2,1 10 0,-1 5-3,5 7-8,4 3-17,5 3-25,9 0-54,12 8-20,1-7 0,12 4-1</inkml:trace>
+</inkml:ink>
+</file>
+
+<file path=word/ink/ink48.xml><?xml version="1.0" encoding="utf-8"?>
+<inkml:ink xmlns:inkml="http://www.w3.org/2003/InkML">
+  <inkml:definitions>
+    <inkml:context xml:id="ctx0">
+      <inkml:inkSource xml:id="inkSrc0">
+        <inkml:traceFormat>
+          <inkml:channel name="X" type="integer" max="23472" units="cm"/>
+          <inkml:channel name="Y" type="integer" max="13203" units="cm"/>
+          <inkml:channel name="F" type="integer" max="1023" units="dev"/>
+        </inkml:traceFormat>
+        <inkml:channelProperties>
+          <inkml:channelProperty channel="X" name="resolution" value="1000.08521" units="1/cm"/>
+          <inkml:channelProperty channel="Y" name="resolution" value="1000.22729" units="1/cm"/>
+          <inkml:channelProperty channel="F" name="resolution" value="0" units="1/dev"/>
+        </inkml:channelProperties>
+      </inkml:inkSource>
+      <inkml:timestamp xml:id="ts0" timeString="2013-05-19T21:29:35.490"/>
     </inkml:context>
     <inkml:brush xml:id="br0">
       <inkml:brushProperty name="width" value="0.07" units="cm"/>
@@ -5351,27 +6030,27 @@
       <inkml:brushProperty name="fitToCurve" value="1"/>
     </inkml:brush>
   </inkml:definitions>
-  <inkml:trace contextRef="#ctx0" brushRef="#br0">6 0 111,'0'0'60,"0"0"-3,4 15-6,-4 5-9,-4 3-9,3 8-5,-3 7-8,4 8-2,0 2-8,2 5 1,5 0-6,3 0 1,2-5-8,1-3 5,0-9-6,-1-8 1,0-5-9,-7-10-8,-5-13-22,0 0-25,0 0-25,-13-2-10,-1-8 7</inkml:trace>
-</inkml:ink>
-</file>
-
-<file path=word/ink/ink27.xml><?xml version="1.0" encoding="utf-8"?>
-<inkml:ink xmlns:inkml="http://www.w3.org/2003/InkML">
-  <inkml:definitions>
-    <inkml:context xml:id="ctx0">
-      <inkml:inkSource xml:id="inkSrc0">
-        <inkml:traceFormat>
-          <inkml:channel name="X" type="integer" max="23472" units="cm"/>
-          <inkml:channel name="Y" type="integer" max="13203" units="cm"/>
-          <inkml:channel name="F" type="integer" max="1023" units="dev"/>
-        </inkml:traceFormat>
-        <inkml:channelProperties>
-          <inkml:channelProperty channel="X" name="resolution" value="1000.08521" units="1/cm"/>
-          <inkml:channelProperty channel="Y" name="resolution" value="1000.22729" units="1/cm"/>
-          <inkml:channelProperty channel="F" name="resolution" value="0" units="1/dev"/>
-        </inkml:channelProperties>
-      </inkml:inkSource>
-      <inkml:timestamp xml:id="ts0" timeString="2013-05-19T21:30:49.152"/>
+  <inkml:trace contextRef="#ctx0" brushRef="#br0">0 5 1,'13'0'30,"-13"0"49,0 0-13,0 0-36,14-7 2,-14 7 6,0 0-2,0 0-1,-3 12-2,3 1-1,-4 0-1,3 11-1,-5-3-5,5 11-5,-1 2-5,3 5-3,-1 0-5,2 3-1,1 0-3,2-2 1,1 2-4,-2-3-1,-1-3 2,-2-2-3,2-4 3,-2-5-4,1-3 0,-1-6-5,1-4-5,-2-12-11,0 0-24,0 0-31,0 0-41,10-16 6,-11 0 3</inkml:trace>
+</inkml:ink>
+</file>
+
+<file path=word/ink/ink49.xml><?xml version="1.0" encoding="utf-8"?>
+<inkml:ink xmlns:inkml="http://www.w3.org/2003/InkML">
+  <inkml:definitions>
+    <inkml:context xml:id="ctx0">
+      <inkml:inkSource xml:id="inkSrc0">
+        <inkml:traceFormat>
+          <inkml:channel name="X" type="integer" max="23472" units="cm"/>
+          <inkml:channel name="Y" type="integer" max="13203" units="cm"/>
+          <inkml:channel name="F" type="integer" max="1023" units="dev"/>
+        </inkml:traceFormat>
+        <inkml:channelProperties>
+          <inkml:channelProperty channel="X" name="resolution" value="1000.08521" units="1/cm"/>
+          <inkml:channelProperty channel="Y" name="resolution" value="1000.22729" units="1/cm"/>
+          <inkml:channelProperty channel="F" name="resolution" value="0" units="1/dev"/>
+        </inkml:channelProperties>
+      </inkml:inkSource>
+      <inkml:timestamp xml:id="ts0" timeString="2013-05-19T21:29:34.896"/>
     </inkml:context>
     <inkml:brush xml:id="br0">
       <inkml:brushProperty name="width" value="0.07" units="cm"/>
@@ -5379,27 +6058,27 @@
       <inkml:brushProperty name="fitToCurve" value="1"/>
     </inkml:brush>
   </inkml:definitions>
-  <inkml:trace contextRef="#ctx0" brushRef="#br0">0 93 9,'0'0'83,"0"0"4,13 11-2,-8 2-57,-3 5-3,2 8 1,-1 3-9,2 5-3,-1-2-6,1 3 1,-1-5-5,1-1 2,-2-7-6,-1-5 3,-2-17-2,0 0-1,0 0 2,-1-30-5,0 2 4,0-5-5,2-2 4,3-6-4,2 5 1,5 2 0,3 6 1,3 4 0,1 6 1,1 6-1,-1 5 2,1 8 1,-4 5-1,-1 5 0,-2 7 0,-2 5 0,0 5 1,-3 2 1,1 1-2,0-1 2,0-4-2,2-4 2,0-8-2,5-6 2,0-7-3,2-7 1,0-7 1,-2-8-2,0-5-3,-2-7-7,0-4 0,-6-4-2,4 4 6,-5 0-1,2 9 4,2 7 0,0 9 5,-10 12 5,19 16 3,-6 7 1,-4 6-4,1 3-1,1 2-4,-1 2 1,2-2-1,-2-3 1,1-3-1,0-4 1,-2-2-5,0-2 4,-2-3-10,-1-6-5,-6-11-29,5 15-45,-5-15 0,0 0-7,-20-29 58</inkml:trace>
-</inkml:ink>
-</file>
-
-<file path=word/ink/ink28.xml><?xml version="1.0" encoding="utf-8"?>
-<inkml:ink xmlns:inkml="http://www.w3.org/2003/InkML">
-  <inkml:definitions>
-    <inkml:context xml:id="ctx0">
-      <inkml:inkSource xml:id="inkSrc0">
-        <inkml:traceFormat>
-          <inkml:channel name="X" type="integer" max="23472" units="cm"/>
-          <inkml:channel name="Y" type="integer" max="13203" units="cm"/>
-          <inkml:channel name="F" type="integer" max="1023" units="dev"/>
-        </inkml:traceFormat>
-        <inkml:channelProperties>
-          <inkml:channelProperty channel="X" name="resolution" value="1000.08521" units="1/cm"/>
-          <inkml:channelProperty channel="Y" name="resolution" value="1000.22729" units="1/cm"/>
-          <inkml:channelProperty channel="F" name="resolution" value="0" units="1/dev"/>
-        </inkml:channelProperties>
-      </inkml:inkSource>
-      <inkml:timestamp xml:id="ts0" timeString="2013-05-19T21:30:48.449"/>
+  <inkml:trace contextRef="#ctx0" brushRef="#br0">-1 99 135,'0'0'111,"-3"28"-1,3-16 0,5-1-97,8 6-4,2-2 1,2 0-1,-3 1-5,-1-1-3,-2 1-1,-6-2 0,-3-2 0,-2-12 0,-9 17-1,9-17-3,-14 1 0,14-1-2,-12-19 0,10-1-2,2-2 0,1-8 1,6 0 1,-2-2 1,1 0 2,-1 4 2,3 3 3,0 4 0,-2 7 2,-6 14-2,20-13 1,-6 13 0,0 1-1,3 2-5,0 2-8,1-4-10,0 4-17,-4-3-19,2-2-25,-2 4-22,-14-4-1,16 2 56</inkml:trace>
+</inkml:ink>
+</file>
+
+<file path=word/ink/ink5.xml><?xml version="1.0" encoding="utf-8"?>
+<inkml:ink xmlns:inkml="http://www.w3.org/2003/InkML">
+  <inkml:definitions>
+    <inkml:context xml:id="ctx0">
+      <inkml:inkSource xml:id="inkSrc0">
+        <inkml:traceFormat>
+          <inkml:channel name="X" type="integer" max="23472" units="cm"/>
+          <inkml:channel name="Y" type="integer" max="13203" units="cm"/>
+          <inkml:channel name="F" type="integer" max="1023" units="dev"/>
+        </inkml:traceFormat>
+        <inkml:channelProperties>
+          <inkml:channelProperty channel="X" name="resolution" value="1000.08521" units="1/cm"/>
+          <inkml:channelProperty channel="Y" name="resolution" value="1000.22729" units="1/cm"/>
+          <inkml:channelProperty channel="F" name="resolution" value="0" units="1/dev"/>
+        </inkml:channelProperties>
+      </inkml:inkSource>
+      <inkml:timestamp xml:id="ts0" timeString="2013-05-19T21:32:11.236"/>
     </inkml:context>
     <inkml:brush xml:id="br0">
       <inkml:brushProperty name="width" value="0.07" units="cm"/>
@@ -5407,27 +6086,27 @@
       <inkml:brushProperty name="fitToCurve" value="1"/>
     </inkml:brush>
   </inkml:definitions>
-  <inkml:trace contextRef="#ctx0" brushRef="#br0">8 72 1,'-5'-24'77,"6"8"15,-6-5 5,4 7-58,1 14 1,0 0-3,0 0-9,14 8-10,-1 11-4,0 3-4,5 8-2,1 4-4,4 3 1,1-1-4,-1 3 0,-1-4 0,-3-4-3,-2-7 2,-1-6-4,-16-18 4,19 2 0,-12-19 1,-3-10-2,-1-11-1,0-8 2,2-1-2,-1 1 1,1 5-2,-1 4-5,1 14 2,-2 9-4,-3 14-8,0 0-16,1 17-21,-3-3-24,-4-1-16,8 2-2</inkml:trace>
-</inkml:ink>
-</file>
-
-<file path=word/ink/ink29.xml><?xml version="1.0" encoding="utf-8"?>
-<inkml:ink xmlns:inkml="http://www.w3.org/2003/InkML">
-  <inkml:definitions>
-    <inkml:context xml:id="ctx0">
-      <inkml:inkSource xml:id="inkSrc0">
-        <inkml:traceFormat>
-          <inkml:channel name="X" type="integer" max="23472" units="cm"/>
-          <inkml:channel name="Y" type="integer" max="13203" units="cm"/>
-          <inkml:channel name="F" type="integer" max="1023" units="dev"/>
-        </inkml:traceFormat>
-        <inkml:channelProperties>
-          <inkml:channelProperty channel="X" name="resolution" value="1000.08521" units="1/cm"/>
-          <inkml:channelProperty channel="Y" name="resolution" value="1000.22729" units="1/cm"/>
-          <inkml:channelProperty channel="F" name="resolution" value="0" units="1/dev"/>
-        </inkml:channelProperties>
-      </inkml:inkSource>
-      <inkml:timestamp xml:id="ts0" timeString="2013-05-19T21:30:48.011"/>
+  <inkml:trace contextRef="#ctx0" brushRef="#br0">0 91 1,'30'2'0,"-30"-2"54,25 0 4,-25 0-81,23-2 4,-6 2 13,4-4 4,6 1 5,8-2 10,7 1-1,6-1 2,7 1-2,7 3-7,7 0-5,6 1-1,7 0-2,6 1-1,6-1-2,6 1 0,3 1 0,1 0 0,0 2 2,4 1 0,-3 0 1,0 4 0,-1-1 3,0 1 1,1-3 0,4 1 1,1-2 0,2-1 2,1-2 0,2 1-1,3-2 1,-3 2-1,2-1-1,-1 2 0,0-2-1,-4 2-4,1-1-3,-1-2 0,-3-1 0,-1 0 1,-3-1 4,-4-2 2,-3 1 2,-2-2 5,-3 3 1,1-3 3,-1 1-3,1-1 2,1 3-6,1 0-1,-1 1-3,2 1 0,-1 2 0,2-1-1,-5 1 1,-1 1 0,-1-2 0,-3 1 1,1-2-1,-2-4 1,1 0 0,0-1 1,2 0 0,2-2 0,3 0-2,1 0 2,3 1-1,1 0 0,1 1 0,0-1-1,1 1 1,-4 0 0,0 0 0,-1 0 1,2 2-1,-7-2 1,1-1-1,2 0 1,0 0 1,1-2 3,0 2 2,2-1 1,-2 3 0,0-1-1,1 4 0,-2-1-1,1 2-2,-1 1-3,0-2-2,-2 1 0,-1-1-1,1 0 0,-5-1 1,-2 1-1,-5-2 1,-3 2 0,0-1 0,-5 0-1,-2 1 0,2-2 1,0 1-1,-1-1 1,0-1 2,-2 2-2,-1-2 3,-4 1-3,-2 0 4,-5 0-5,-7 2 4,-1 0-4,-3 0 0,-5-1 1,0 1 0,-3-2-1,-1 1 1,-5-2 1,-1 0-2,-3 0 2,-1-1-2,-4 2 0,-2-1 1,2 2-2,-2 1-1,1 1-2,-1 2-1,3 2-7,-4-1-12,1 2-18,-4 2-33,-5-6-1,4 5 17</inkml:trace>
+</inkml:ink>
+</file>
+
+<file path=word/ink/ink50.xml><?xml version="1.0" encoding="utf-8"?>
+<inkml:ink xmlns:inkml="http://www.w3.org/2003/InkML">
+  <inkml:definitions>
+    <inkml:context xml:id="ctx0">
+      <inkml:inkSource xml:id="inkSrc0">
+        <inkml:traceFormat>
+          <inkml:channel name="X" type="integer" max="23472" units="cm"/>
+          <inkml:channel name="Y" type="integer" max="13203" units="cm"/>
+          <inkml:channel name="F" type="integer" max="1023" units="dev"/>
+        </inkml:traceFormat>
+        <inkml:channelProperties>
+          <inkml:channelProperty channel="X" name="resolution" value="1000.08521" units="1/cm"/>
+          <inkml:channelProperty channel="Y" name="resolution" value="1000.22729" units="1/cm"/>
+          <inkml:channelProperty channel="F" name="resolution" value="0" units="1/dev"/>
+        </inkml:channelProperties>
+      </inkml:inkSource>
+      <inkml:timestamp xml:id="ts0" timeString="2013-05-19T21:29:34.505"/>
     </inkml:context>
     <inkml:brush xml:id="br0">
       <inkml:brushProperty name="width" value="0.07" units="cm"/>
@@ -5435,27 +6114,27 @@
       <inkml:brushProperty name="fitToCurve" value="1"/>
     </inkml:brush>
   </inkml:definitions>
-  <inkml:trace contextRef="#ctx0" brushRef="#br0">41 0 30,'-18'14'71,"18"-14"-18,-16 21-4,10-7-7,4 7-7,2 2-8,7 7-5,2 1-7,5 5-4,4 1-5,1 0 0,0-2-3,-1-2-1,-4-6-1,-3-4 0,-5-6 1,-7-5-2,1-12 1,-23 2-2,2-11 0,1-6 0,-2-5-1,4-4 1,4-1-2,5-1 1,7 1 0,8 2 0,5 4 2,5 2-1,7 4 0,3 1 1,3 2-1,2 2-1,3 3 0,-2 4 0,1 4 0,-6 6 1,-6 7 0,-7 9-1,-5 3 1,-8 5 3,-7 3-3,-6 1 6,-3 0-5,-1-4 2,-2-4 0,0-3-2,1-8 3,-1-5-4,3-8 4,0-6-3,15 1-4,-24-18-6,19 2-7,1-5-11,6 3-14,2 0-13,3 3-15,10 6-20,-17 9 46</inkml:trace>
-</inkml:ink>
-</file>
-
-<file path=word/ink/ink3.xml><?xml version="1.0" encoding="utf-8"?>
-<inkml:ink xmlns:inkml="http://www.w3.org/2003/InkML">
-  <inkml:definitions>
-    <inkml:context xml:id="ctx0">
-      <inkml:inkSource xml:id="inkSrc0">
-        <inkml:traceFormat>
-          <inkml:channel name="X" type="integer" max="23472" units="cm"/>
-          <inkml:channel name="Y" type="integer" max="13203" units="cm"/>
-          <inkml:channel name="F" type="integer" max="1023" units="dev"/>
-        </inkml:traceFormat>
-        <inkml:channelProperties>
-          <inkml:channelProperty channel="X" name="resolution" value="1000.08521" units="1/cm"/>
-          <inkml:channelProperty channel="Y" name="resolution" value="1000.22729" units="1/cm"/>
-          <inkml:channelProperty channel="F" name="resolution" value="0" units="1/dev"/>
-        </inkml:channelProperties>
-      </inkml:inkSource>
-      <inkml:timestamp xml:id="ts0" timeString="2013-05-19T21:32:17.440"/>
+  <inkml:trace contextRef="#ctx0" brushRef="#br0">97 5 1,'0'0'82,"-15"-8"11,15 8-41,-11 2-10,11-2 0,-16 10-8,16-10-10,-14 23-5,6-6-6,2 3 1,-2 2 2,2 4-1,-2-1-1,4 2 2,3-5-2,3 1-2,3-7-5,7-4-7,5-4-12,0-8-9,7-1-6,-4-10-4,3 1 0,-6-9-2,-1 1 5,-7-7 4,-1 3 10,-5-1 12,-6 4 10,-3 2 9,-3 4 4,9 13 5,-20-13 0,20 13 2,-13 5-2,13-5-3,2 16-5,5-5-5,4 1-5,3 2-2,1 2-3,3 2-2,-2 0-3,-1-2-2,1 2-4,-4-3-3,2-1-10,-14-14-12,23 11-30,-23-11-44,18-5 1,-4-3-1,-6-10 59</inkml:trace>
+</inkml:ink>
+</file>
+
+<file path=word/ink/ink51.xml><?xml version="1.0" encoding="utf-8"?>
+<inkml:ink xmlns:inkml="http://www.w3.org/2003/InkML">
+  <inkml:definitions>
+    <inkml:context xml:id="ctx0">
+      <inkml:inkSource xml:id="inkSrc0">
+        <inkml:traceFormat>
+          <inkml:channel name="X" type="integer" max="23472" units="cm"/>
+          <inkml:channel name="Y" type="integer" max="13203" units="cm"/>
+          <inkml:channel name="F" type="integer" max="1023" units="dev"/>
+        </inkml:traceFormat>
+        <inkml:channelProperties>
+          <inkml:channelProperty channel="X" name="resolution" value="1000.08521" units="1/cm"/>
+          <inkml:channelProperty channel="Y" name="resolution" value="1000.22729" units="1/cm"/>
+          <inkml:channelProperty channel="F" name="resolution" value="0" units="1/dev"/>
+        </inkml:channelProperties>
+      </inkml:inkSource>
+      <inkml:timestamp xml:id="ts0" timeString="2013-05-19T21:29:33.864"/>
     </inkml:context>
     <inkml:brush xml:id="br0">
       <inkml:brushProperty name="width" value="0.07" units="cm"/>
@@ -5463,27 +6142,27 @@
       <inkml:brushProperty name="fitToCurve" value="1"/>
     </inkml:brush>
   </inkml:definitions>
-  <inkml:trace contextRef="#ctx0" brushRef="#br0">49 23 1,'-8'-12'58,"8"12"1,-1-12 0,1 12-65,0 0 5,0 0-3,0 0-5,0 20 11,-4-7-2,-2 4 10,1 6-4,-3 7 9,3 10-4,-2 7 6,6 10 1,1 9-4,4 6 0,4 9-8,4 5-3,4 6-1,2 6-2,1 3 1,-1 1-4,-2 6 3,-2 2-5,-2 2 6,-2 2 1,-4 3-1,2-3 0,-1-5-1,0-2 2,1-5 2,0-4 1,0-4 2,-2-4-1,-2-5 3,0-3-2,-4-3 1,0 1-2,-2-8-3,0-3 1,0-4 0,2-3-1,-2-7 3,4-3-2,0-6 2,4 0-1,-1-5 1,2 3-2,-2-5-1,1 0-3,0 0-5,-3 0-1,1-1-1,-3-2 0,2 1-3,-4-5 1,1 2-2,-3-2 3,0 2 0,1-6 7,-4 2-6,-2-6-14,3-1-42,1 0-20,-4-11-1,6 0 40</inkml:trace>
-</inkml:ink>
-</file>
-
-<file path=word/ink/ink30.xml><?xml version="1.0" encoding="utf-8"?>
-<inkml:ink xmlns:inkml="http://www.w3.org/2003/InkML">
-  <inkml:definitions>
-    <inkml:context xml:id="ctx0">
-      <inkml:inkSource xml:id="inkSrc0">
-        <inkml:traceFormat>
-          <inkml:channel name="X" type="integer" max="23472" units="cm"/>
-          <inkml:channel name="Y" type="integer" max="13203" units="cm"/>
-          <inkml:channel name="F" type="integer" max="1023" units="dev"/>
-        </inkml:traceFormat>
-        <inkml:channelProperties>
-          <inkml:channelProperty channel="X" name="resolution" value="1000.08521" units="1/cm"/>
-          <inkml:channelProperty channel="Y" name="resolution" value="1000.22729" units="1/cm"/>
-          <inkml:channelProperty channel="F" name="resolution" value="0" units="1/dev"/>
-        </inkml:channelProperties>
-      </inkml:inkSource>
-      <inkml:timestamp xml:id="ts0" timeString="2013-05-19T21:30:47.292"/>
+  <inkml:trace contextRef="#ctx0" brushRef="#br0">36 233 35,'-14'13'98,"14"-13"1,-3 13-36,3-13-9,0 0-4,0 0-14,23-1-10,-11-7-9,7-2-6,2-4-5,3-3-8,1-1-3,-1-7-6,0 5 1,-6-4-1,-3 2 2,-7-1-2,-4 4 3,-8 0 1,-6 4 5,-3 4 5,-7 0 5,2 8 2,-4 3 2,0 7 4,-1 5 0,4 7 2,-4 3-1,6 7-1,-1 1-4,4 3 0,3-2-5,9 0-1,4-6-1,9-1-2,5-8-3,8-4-1,4-6-7,2-6-10,7-1-12,-6-8-21,5 1-35,-5 1-32,-6-4 2,-3 5-1</inkml:trace>
+</inkml:ink>
+</file>
+
+<file path=word/ink/ink52.xml><?xml version="1.0" encoding="utf-8"?>
+<inkml:ink xmlns:inkml="http://www.w3.org/2003/InkML">
+  <inkml:definitions>
+    <inkml:context xml:id="ctx0">
+      <inkml:inkSource xml:id="inkSrc0">
+        <inkml:traceFormat>
+          <inkml:channel name="X" type="integer" max="23472" units="cm"/>
+          <inkml:channel name="Y" type="integer" max="13203" units="cm"/>
+          <inkml:channel name="F" type="integer" max="1023" units="dev"/>
+        </inkml:traceFormat>
+        <inkml:channelProperties>
+          <inkml:channelProperty channel="X" name="resolution" value="1000.08521" units="1/cm"/>
+          <inkml:channelProperty channel="Y" name="resolution" value="1000.22729" units="1/cm"/>
+          <inkml:channelProperty channel="F" name="resolution" value="0" units="1/dev"/>
+        </inkml:channelProperties>
+      </inkml:inkSource>
+      <inkml:timestamp xml:id="ts0" timeString="2013-05-19T21:29:33.317"/>
     </inkml:context>
     <inkml:brush xml:id="br0">
       <inkml:brushProperty name="width" value="0.07" units="cm"/>
@@ -5491,27 +6170,27 @@
       <inkml:brushProperty name="fitToCurve" value="1"/>
     </inkml:brush>
   </inkml:definitions>
-  <inkml:trace contextRef="#ctx0" brushRef="#br0">7 0 1,'0'0'44,"-2"19"39,-2-3-16,3 3-30,3 5 2,1 3-6,4 5-8,1 2-7,5 3-1,1 0-6,0 2-2,0-2-4,-3 1 0,-2-7-6,-2-1 0,-2-7-6,-4-4-2,-1-3-7,0-16-5,-5 16-21,5-16-22,0 0-24,0 0-6,-11-11 44</inkml:trace>
-</inkml:ink>
-</file>
-
-<file path=word/ink/ink31.xml><?xml version="1.0" encoding="utf-8"?>
-<inkml:ink xmlns:inkml="http://www.w3.org/2003/InkML">
-  <inkml:definitions>
-    <inkml:context xml:id="ctx0">
-      <inkml:inkSource xml:id="inkSrc0">
-        <inkml:traceFormat>
-          <inkml:channel name="X" type="integer" max="23472" units="cm"/>
-          <inkml:channel name="Y" type="integer" max="13203" units="cm"/>
-          <inkml:channel name="F" type="integer" max="1023" units="dev"/>
-        </inkml:traceFormat>
-        <inkml:channelProperties>
-          <inkml:channelProperty channel="X" name="resolution" value="1000.08521" units="1/cm"/>
-          <inkml:channelProperty channel="Y" name="resolution" value="1000.22729" units="1/cm"/>
-          <inkml:channelProperty channel="F" name="resolution" value="0" units="1/dev"/>
-        </inkml:channelProperties>
-      </inkml:inkSource>
-      <inkml:timestamp xml:id="ts0" timeString="2013-05-19T21:30:46.214"/>
+  <inkml:trace contextRef="#ctx0" brushRef="#br0">22 0 40,'0'0'100,"-12"9"4,12-9-36,-9 22-31,12 0 1,-1 1-2,7 8-9,-1 1-6,4 5-6,-4 1-5,2 2 0,-2-2-3,0-2 0,-2-3-4,1-2 0,-2-7-10,-1-5-11,5 0-22,-9-19-22,8 12-29,-8-12-20,0 0 1,9-15 24</inkml:trace>
+</inkml:ink>
+</file>
+
+<file path=word/ink/ink53.xml><?xml version="1.0" encoding="utf-8"?>
+<inkml:ink xmlns:inkml="http://www.w3.org/2003/InkML">
+  <inkml:definitions>
+    <inkml:context xml:id="ctx0">
+      <inkml:inkSource xml:id="inkSrc0">
+        <inkml:traceFormat>
+          <inkml:channel name="X" type="integer" max="23472" units="cm"/>
+          <inkml:channel name="Y" type="integer" max="13203" units="cm"/>
+          <inkml:channel name="F" type="integer" max="1023" units="dev"/>
+        </inkml:traceFormat>
+        <inkml:channelProperties>
+          <inkml:channelProperty channel="X" name="resolution" value="1000.08521" units="1/cm"/>
+          <inkml:channelProperty channel="Y" name="resolution" value="1000.22729" units="1/cm"/>
+          <inkml:channelProperty channel="F" name="resolution" value="0" units="1/dev"/>
+        </inkml:channelProperties>
+      </inkml:inkSource>
+      <inkml:timestamp xml:id="ts0" timeString="2013-05-19T21:29:32.817"/>
     </inkml:context>
     <inkml:brush xml:id="br0">
       <inkml:brushProperty name="width" value="0.07" units="cm"/>
@@ -5519,27 +6198,27 @@
       <inkml:brushProperty name="fitToCurve" value="1"/>
     </inkml:brush>
   </inkml:definitions>
-  <inkml:trace contextRef="#ctx0" brushRef="#br0">1 54 69,'0'0'87,"0"0"-33,-12 10-4,12-10-4,0 0-13,0 0-4,0 0-9,16 7-6,2-10-7,4-1-6,7-3-7,4-1-5,4 2-10,0-5-13,0 3-35,-1 1-27,-9-4 3,1 5 14</inkml:trace>
-</inkml:ink>
-</file>
-
-<file path=word/ink/ink32.xml><?xml version="1.0" encoding="utf-8"?>
-<inkml:ink xmlns:inkml="http://www.w3.org/2003/InkML">
-  <inkml:definitions>
-    <inkml:context xml:id="ctx0">
-      <inkml:inkSource xml:id="inkSrc0">
-        <inkml:traceFormat>
-          <inkml:channel name="X" type="integer" max="23472" units="cm"/>
-          <inkml:channel name="Y" type="integer" max="13203" units="cm"/>
-          <inkml:channel name="F" type="integer" max="1023" units="dev"/>
-        </inkml:traceFormat>
-        <inkml:channelProperties>
-          <inkml:channelProperty channel="X" name="resolution" value="1000.08521" units="1/cm"/>
-          <inkml:channelProperty channel="Y" name="resolution" value="1000.22729" units="1/cm"/>
-          <inkml:channelProperty channel="F" name="resolution" value="0" units="1/dev"/>
-        </inkml:channelProperties>
-      </inkml:inkSource>
-      <inkml:timestamp xml:id="ts0" timeString="2013-05-19T21:30:45.808"/>
+  <inkml:trace contextRef="#ctx0" brushRef="#br0">238 0 1,'0'0'88,"0"0"10,7 19 1,-7-19-69,0 14-10,0-14 5,5 17-2,-5-17-6,9 12-7,-9-12-4,0 0-4,0 0-1,0 0-4,0 0-4,0 0-3,-2-17-1,2 17 0,-16-20-1,5 12 3,-3 2 4,-4 5 5,-2 3 5,-4 5 7,0 7 2,-3 3 4,5 6 3,-4 2 1,7 5 1,0 2-2,9 4 1,2-2-3,11 5 0,3-7-4,9 4-3,5-5-6,5-6-5,7-7-4,5-8-5,4-4-5,1-12-7,5 1-5,-5-12-12,2 2-13,-8-6-25,-3 3-35,-6 6-2,-17-1 6</inkml:trace>
+</inkml:ink>
+</file>
+
+<file path=word/ink/ink54.xml><?xml version="1.0" encoding="utf-8"?>
+<inkml:ink xmlns:inkml="http://www.w3.org/2003/InkML">
+  <inkml:definitions>
+    <inkml:context xml:id="ctx0">
+      <inkml:inkSource xml:id="inkSrc0">
+        <inkml:traceFormat>
+          <inkml:channel name="X" type="integer" max="23472" units="cm"/>
+          <inkml:channel name="Y" type="integer" max="13203" units="cm"/>
+          <inkml:channel name="F" type="integer" max="1023" units="dev"/>
+        </inkml:traceFormat>
+        <inkml:channelProperties>
+          <inkml:channelProperty channel="X" name="resolution" value="1000.08521" units="1/cm"/>
+          <inkml:channelProperty channel="Y" name="resolution" value="1000.22729" units="1/cm"/>
+          <inkml:channelProperty channel="F" name="resolution" value="0" units="1/dev"/>
+        </inkml:channelProperties>
+      </inkml:inkSource>
+      <inkml:timestamp xml:id="ts0" timeString="2013-05-19T21:29:31.895"/>
     </inkml:context>
     <inkml:brush xml:id="br0">
       <inkml:brushProperty name="width" value="0.07" units="cm"/>
@@ -5547,25 +6226,27 @@
       <inkml:brushProperty name="fitToCurve" value="1"/>
     </inkml:brush>
   </inkml:definitions>
-  <inkml:trace contextRef="#ctx0" brushRef="#br0">229 39 1,'0'0'29,"0"0"50,-7 14-2,7-14-49,-14 16-5,14-16 3,-13 21-8,8-7-2,-3 3-5,2 2 2,-3 5-3,-2 4 1,-4 3-2,-3 4-1,-2-2-6,1-1 3,-2-4-4,4-5 2,0-6-3,5-8 2,12-9-1,-15-1-1,15 1 2,-4-28-2,4 8 3,3-6-5,0-4 4,0-4-4,4-2 3,1-5-2,1 3 1,1-1-2,3 5 3,0 4-2,1 8 2,0 8-2,2 7 1,0 7 1,-2 5 0,0 7 0,2 1 0,0 4 1,5 0-2,-1 2 2,0 3-2,0 2 0,-1 5-1,-3 1 2,-5 4 0,-3 1 0,-7-1-4,-2 0 4,-3-4-13,-4-7-11,6-5-39,2-2-29,0-16 2,0 0-7</inkml:trace>
-</inkml:ink>
-</file>
-
-<file path=word/ink/ink33.xml><?xml version="1.0" encoding="utf-8"?>
-<inkml:ink xmlns:inkml="http://www.w3.org/2003/InkML">
-  <inkml:definitions>
-    <inkml:context xml:id="ctx0">
-      <inkml:inkSource xml:id="inkSrc0">
-        <inkml:traceFormat>
-          <inkml:channel name="X" type="integer" max="1920" units="cm"/>
-          <inkml:channel name="Y" type="integer" max="1080" units="cm"/>
-        </inkml:traceFormat>
-        <inkml:channelProperties>
-          <inkml:channelProperty channel="X" name="resolution" value="83.47826" units="1/cm"/>
-          <inkml:channelProperty channel="Y" name="resolution" value="83.07692" units="1/cm"/>
-        </inkml:channelProperties>
-      </inkml:inkSource>
-      <inkml:timestamp xml:id="ts0" timeString="2013-05-19T21:30:44.995"/>
+  <inkml:trace contextRef="#ctx0" brushRef="#br0">21 0 24,'-12'9'85,"12"-9"-22,-4 12-24,4-12-5,-4 13-3,4-13-7,-1 14-2,1-14-2,1 12-3,-1-12 1,0 0-1,0 0 1,0 0-2,0 0 2,0 0-2,4 15-2,-4-15-2,-2 20 2,2-3-1,-3 1-3,3 5-1,-1 2-3,2 2-1,0 0-2,2 2 0,-2-1-2,2 1 2,-1-2-3,0 1 1,-1-4-1,0 1 2,-1-3-2,-1-3 2,1 1-4,-1-6 0,-1 1 1,2-15-2,2 16 1,-2-16-4,0 0-1,0 0-5,18 4-1,-18-4-5,13-11-3,-13 11-1,12-7-8,-12 7-1,0 0-11,0 0-12,0 0-35,14 11-11,-14-11 6,0 0 84</inkml:trace>
+</inkml:ink>
+</file>
+
+<file path=word/ink/ink55.xml><?xml version="1.0" encoding="utf-8"?>
+<inkml:ink xmlns:inkml="http://www.w3.org/2003/InkML">
+  <inkml:definitions>
+    <inkml:context xml:id="ctx0">
+      <inkml:inkSource xml:id="inkSrc0">
+        <inkml:traceFormat>
+          <inkml:channel name="X" type="integer" max="23472" units="cm"/>
+          <inkml:channel name="Y" type="integer" max="13203" units="cm"/>
+          <inkml:channel name="F" type="integer" max="1023" units="dev"/>
+        </inkml:traceFormat>
+        <inkml:channelProperties>
+          <inkml:channelProperty channel="X" name="resolution" value="1000.08521" units="1/cm"/>
+          <inkml:channelProperty channel="Y" name="resolution" value="1000.22729" units="1/cm"/>
+          <inkml:channelProperty channel="F" name="resolution" value="0" units="1/dev"/>
+        </inkml:channelProperties>
+      </inkml:inkSource>
+      <inkml:timestamp xml:id="ts0" timeString="2013-05-19T21:29:27.598"/>
     </inkml:context>
     <inkml:brush xml:id="br0">
       <inkml:brushProperty name="width" value="0.07" units="cm"/>
@@ -5573,27 +6254,27 @@
       <inkml:brushProperty name="fitToCurve" value="1"/>
     </inkml:brush>
   </inkml:definitions>
-  <inkml:trace contextRef="#ctx0" brushRef="#br0">0 0</inkml:trace>
-</inkml:ink>
-</file>
-
-<file path=word/ink/ink34.xml><?xml version="1.0" encoding="utf-8"?>
-<inkml:ink xmlns:inkml="http://www.w3.org/2003/InkML">
-  <inkml:definitions>
-    <inkml:context xml:id="ctx0">
-      <inkml:inkSource xml:id="inkSrc0">
-        <inkml:traceFormat>
-          <inkml:channel name="X" type="integer" max="23472" units="cm"/>
-          <inkml:channel name="Y" type="integer" max="13203" units="cm"/>
-          <inkml:channel name="F" type="integer" max="1023" units="dev"/>
-        </inkml:traceFormat>
-        <inkml:channelProperties>
-          <inkml:channelProperty channel="X" name="resolution" value="1000.08521" units="1/cm"/>
-          <inkml:channelProperty channel="Y" name="resolution" value="1000.22729" units="1/cm"/>
-          <inkml:channelProperty channel="F" name="resolution" value="0" units="1/dev"/>
-        </inkml:channelProperties>
-      </inkml:inkSource>
-      <inkml:timestamp xml:id="ts0" timeString="2013-05-19T21:30:22.713"/>
+  <inkml:trace contextRef="#ctx0" brushRef="#br0">25 4 1,'0'0'31,"-12"1"65,12-1 0,-13-2-60,13 2 9,0 0 15,16 11-3,-16-11-12,21 6-13,-10-6-7,8 1-9,-1-2-11,1-4-14,6 2-17,-4-4-14,6 6-18,-6-1-26,-2 0-31,-2 10 0,-17-8 18</inkml:trace>
+</inkml:ink>
+</file>
+
+<file path=word/ink/ink56.xml><?xml version="1.0" encoding="utf-8"?>
+<inkml:ink xmlns:inkml="http://www.w3.org/2003/InkML">
+  <inkml:definitions>
+    <inkml:context xml:id="ctx0">
+      <inkml:inkSource xml:id="inkSrc0">
+        <inkml:traceFormat>
+          <inkml:channel name="X" type="integer" max="23472" units="cm"/>
+          <inkml:channel name="Y" type="integer" max="13203" units="cm"/>
+          <inkml:channel name="F" type="integer" max="1023" units="dev"/>
+        </inkml:traceFormat>
+        <inkml:channelProperties>
+          <inkml:channelProperty channel="X" name="resolution" value="1000.08521" units="1/cm"/>
+          <inkml:channelProperty channel="Y" name="resolution" value="1000.22729" units="1/cm"/>
+          <inkml:channelProperty channel="F" name="resolution" value="0" units="1/dev"/>
+        </inkml:channelProperties>
+      </inkml:inkSource>
+      <inkml:timestamp xml:id="ts0" timeString="2013-05-19T21:29:27.067"/>
     </inkml:context>
     <inkml:brush xml:id="br0">
       <inkml:brushProperty name="width" value="0.07" units="cm"/>
@@ -5601,27 +6282,27 @@
       <inkml:brushProperty name="fitToCurve" value="1"/>
     </inkml:brush>
   </inkml:definitions>
-  <inkml:trace contextRef="#ctx0" brushRef="#br0">0-2 1,'0'0'6,"12"2"8,-12-2 3,0 0 4,11-3 3,-11 3 4,0 0 4,12 8 0,-12-8-3,-1 26-2,-2-5-4,-1 5-6,2 7-7,0 5-4,2 8-4,3 0-1,1 5-1,0 0-1,0-1-1,-2-2 2,1-2-4,-3-6 4,-1-5-4,-2-5 0,0-5-6,2-7-7,1-5-14,0-13-19,0 0-28,9 11-1,-9-11 70</inkml:trace>
-</inkml:ink>
-</file>
-
-<file path=word/ink/ink35.xml><?xml version="1.0" encoding="utf-8"?>
-<inkml:ink xmlns:inkml="http://www.w3.org/2003/InkML">
-  <inkml:definitions>
-    <inkml:context xml:id="ctx0">
-      <inkml:inkSource xml:id="inkSrc0">
-        <inkml:traceFormat>
-          <inkml:channel name="X" type="integer" max="23472" units="cm"/>
-          <inkml:channel name="Y" type="integer" max="13203" units="cm"/>
-          <inkml:channel name="F" type="integer" max="1023" units="dev"/>
-        </inkml:traceFormat>
-        <inkml:channelProperties>
-          <inkml:channelProperty channel="X" name="resolution" value="1000.08521" units="1/cm"/>
-          <inkml:channelProperty channel="Y" name="resolution" value="1000.22729" units="1/cm"/>
-          <inkml:channelProperty channel="F" name="resolution" value="0" units="1/dev"/>
-        </inkml:channelProperties>
-      </inkml:inkSource>
-      <inkml:timestamp xml:id="ts0" timeString="2013-05-19T21:30:21.353"/>
+  <inkml:trace contextRef="#ctx0" brushRef="#br0">44 0 1,'0'0'72,"-14"15"30,14-15-1,-20 16-56,17-2-8,-3 0-3,6 7-8,-1 1-8,6 7-5,0 2-3,5 5 3,-4 3-1,4 6 4,-4 0-6,3 0 1,-4-3-5,3 0-4,-1-9-5,1-4-11,3-6-11,-4-8-16,8-8-26,-15-7-49,17-14 5,-7-2-2</inkml:trace>
+</inkml:ink>
+</file>
+
+<file path=word/ink/ink57.xml><?xml version="1.0" encoding="utf-8"?>
+<inkml:ink xmlns:inkml="http://www.w3.org/2003/InkML">
+  <inkml:definitions>
+    <inkml:context xml:id="ctx0">
+      <inkml:inkSource xml:id="inkSrc0">
+        <inkml:traceFormat>
+          <inkml:channel name="X" type="integer" max="23472" units="cm"/>
+          <inkml:channel name="Y" type="integer" max="13203" units="cm"/>
+          <inkml:channel name="F" type="integer" max="1023" units="dev"/>
+        </inkml:traceFormat>
+        <inkml:channelProperties>
+          <inkml:channelProperty channel="X" name="resolution" value="1000.08521" units="1/cm"/>
+          <inkml:channelProperty channel="Y" name="resolution" value="1000.22729" units="1/cm"/>
+          <inkml:channelProperty channel="F" name="resolution" value="0" units="1/dev"/>
+        </inkml:channelProperties>
+      </inkml:inkSource>
+      <inkml:timestamp xml:id="ts0" timeString="2013-05-19T21:29:23.535"/>
     </inkml:context>
     <inkml:brush xml:id="br0">
       <inkml:brushProperty name="width" value="0.07" units="cm"/>
@@ -5629,27 +6310,27 @@
       <inkml:brushProperty name="fitToCurve" value="1"/>
     </inkml:brush>
   </inkml:definitions>
-  <inkml:trace contextRef="#ctx0" brushRef="#br0">93 0 1,'-12'4'73,"11"9"2,1-13-4,-12 30-71,8-6 0,4 8-1,0 5 0,4 3 1,-1 0-1,-1 1 1,1-2 0,-1-4 2,0-4 1,-2-8-1,1-5 1,2-6-2,-3-12 2,0 0-2,14 4 0,-14-4-1,18-25 0,-8 9 0,2-6-1,-2-2 2,2-2 0,-3 3 4,2 1 0,-5 4 1,-1 4 0,-5 14 1,3-12-2,-3 12 0,0 0-2,-17 20-3,4-6 1,-3 3-2,-2 3 2,-1 1-3,-3 4 3,-2-2-1,4 1 1,0-2-3,6-1 3,5-3-5,7-4 4,2-14-4,25 17 3,4-17 0,8-2 0,11-5 3,4-1-5,4 1-1,-1-1-8,-5 0-8,-3 3-22,-7-3-29,-5 9-5,-16-4 38</inkml:trace>
-</inkml:ink>
-</file>
-
-<file path=word/ink/ink36.xml><?xml version="1.0" encoding="utf-8"?>
-<inkml:ink xmlns:inkml="http://www.w3.org/2003/InkML">
-  <inkml:definitions>
-    <inkml:context xml:id="ctx0">
-      <inkml:inkSource xml:id="inkSrc0">
-        <inkml:traceFormat>
-          <inkml:channel name="X" type="integer" max="23472" units="cm"/>
-          <inkml:channel name="Y" type="integer" max="13203" units="cm"/>
-          <inkml:channel name="F" type="integer" max="1023" units="dev"/>
-        </inkml:traceFormat>
-        <inkml:channelProperties>
-          <inkml:channelProperty channel="X" name="resolution" value="1000.08521" units="1/cm"/>
-          <inkml:channelProperty channel="Y" name="resolution" value="1000.22729" units="1/cm"/>
-          <inkml:channelProperty channel="F" name="resolution" value="0" units="1/dev"/>
-        </inkml:channelProperties>
-      </inkml:inkSource>
-      <inkml:timestamp xml:id="ts0" timeString="2013-05-19T21:30:20.650"/>
+  <inkml:trace contextRef="#ctx0" brushRef="#br0">0 92 1,'0'0'0,"12"4"37,-12-4 30,0 0-35,17 17 3,-10-5-1,1 3-5,-1 1-3,-1 3-3,-2 1-6,1 2-3,-2-3-7,1 2 1,-4-1-7,2-4 0,-2-3-2,0-13 1,0 0 0,0 0 1,0 0 2,7-23-3,-9-6 3,-2-4-1,3-4 0,-3-2 0,2 3 0,2 2-2,2 6 4,6 6-2,1 6 1,5 8 0,3 7 0,4 5-1,-1 4-2,3 2 0,-1 3-5,-1-1-1,0-1-8,-6-2-16,1-3-29,-1-1-26,-15-5 1,16-12 5</inkml:trace>
+</inkml:ink>
+</file>
+
+<file path=word/ink/ink58.xml><?xml version="1.0" encoding="utf-8"?>
+<inkml:ink xmlns:inkml="http://www.w3.org/2003/InkML">
+  <inkml:definitions>
+    <inkml:context xml:id="ctx0">
+      <inkml:inkSource xml:id="inkSrc0">
+        <inkml:traceFormat>
+          <inkml:channel name="X" type="integer" max="23472" units="cm"/>
+          <inkml:channel name="Y" type="integer" max="13203" units="cm"/>
+          <inkml:channel name="F" type="integer" max="1023" units="dev"/>
+        </inkml:traceFormat>
+        <inkml:channelProperties>
+          <inkml:channelProperty channel="X" name="resolution" value="1000.08521" units="1/cm"/>
+          <inkml:channelProperty channel="Y" name="resolution" value="1000.22729" units="1/cm"/>
+          <inkml:channelProperty channel="F" name="resolution" value="0" units="1/dev"/>
+        </inkml:channelProperties>
+      </inkml:inkSource>
+      <inkml:timestamp xml:id="ts0" timeString="2013-05-19T21:29:22.956"/>
     </inkml:context>
     <inkml:brush xml:id="br0">
       <inkml:brushProperty name="width" value="0.07" units="cm"/>
@@ -5657,27 +6338,27 @@
       <inkml:brushProperty name="fitToCurve" value="1"/>
     </inkml:brush>
   </inkml:definitions>
-  <inkml:trace contextRef="#ctx0" brushRef="#br0">294 114 1,'-5'-18'0,"-6"2"2,5 5 42,-11-4-45,2-1-4,-4 3 8,0 2 4,-2 2 5,-2 4 4,-2 5 6,1 5 0,1 6-2,1 4-4,2 6-4,2 3-6,4 5-3,6 1-1,4-1-3,8 0 1,5-2 1,8-4-1,4-2 2,7-8 0,7-3-2,3-4-5,0-4-6,1-3-8,-2 0-12,-8-6-28,2 7-1,-14-6 60</inkml:trace>
-</inkml:ink>
-</file>
-
-<file path=word/ink/ink37.xml><?xml version="1.0" encoding="utf-8"?>
-<inkml:ink xmlns:inkml="http://www.w3.org/2003/InkML">
-  <inkml:definitions>
-    <inkml:context xml:id="ctx0">
-      <inkml:inkSource xml:id="inkSrc0">
-        <inkml:traceFormat>
-          <inkml:channel name="X" type="integer" max="23472" units="cm"/>
-          <inkml:channel name="Y" type="integer" max="13203" units="cm"/>
-          <inkml:channel name="F" type="integer" max="1023" units="dev"/>
-        </inkml:traceFormat>
-        <inkml:channelProperties>
-          <inkml:channelProperty channel="X" name="resolution" value="1000.08521" units="1/cm"/>
-          <inkml:channelProperty channel="Y" name="resolution" value="1000.22729" units="1/cm"/>
-          <inkml:channelProperty channel="F" name="resolution" value="0" units="1/dev"/>
-        </inkml:channelProperties>
-      </inkml:inkSource>
-      <inkml:timestamp xml:id="ts0" timeString="2013-05-19T21:30:19.931"/>
+  <inkml:trace contextRef="#ctx0" brushRef="#br0">110 63 1,'-8'-16'71,"8"16"5,-14 9-35,5 3-6,-1 9 1,1 1-10,-1 6-2,5-2-9,3 3-2,4-3-6,7-3 0,3-6-5,6-4 0,3-6-2,2-7-1,3-6-4,2-7-2,-1-5 0,-2-5-4,-2-3 0,-6-7 0,-6 2 2,-7-2 3,-9 3 8,-8 4 4,-13 6 4,-8 7 5,-6 5 3,0 8-1,-3 2 0,8 4-4,3 2-8,10-3-14,22-5-30,1 13-48,12-11-4,17 4-1,2-6 20</inkml:trace>
+</inkml:ink>
+</file>
+
+<file path=word/ink/ink59.xml><?xml version="1.0" encoding="utf-8"?>
+<inkml:ink xmlns:inkml="http://www.w3.org/2003/InkML">
+  <inkml:definitions>
+    <inkml:context xml:id="ctx0">
+      <inkml:inkSource xml:id="inkSrc0">
+        <inkml:traceFormat>
+          <inkml:channel name="X" type="integer" max="23472" units="cm"/>
+          <inkml:channel name="Y" type="integer" max="13203" units="cm"/>
+          <inkml:channel name="F" type="integer" max="1023" units="dev"/>
+        </inkml:traceFormat>
+        <inkml:channelProperties>
+          <inkml:channelProperty channel="X" name="resolution" value="1000.08521" units="1/cm"/>
+          <inkml:channelProperty channel="Y" name="resolution" value="1000.22729" units="1/cm"/>
+          <inkml:channelProperty channel="F" name="resolution" value="0" units="1/dev"/>
+        </inkml:channelProperties>
+      </inkml:inkSource>
+      <inkml:timestamp xml:id="ts0" timeString="2013-05-19T21:29:22.503"/>
     </inkml:context>
     <inkml:brush xml:id="br0">
       <inkml:brushProperty name="width" value="0.07" units="cm"/>
@@ -5685,27 +6366,27 @@
       <inkml:brushProperty name="fitToCurve" value="1"/>
     </inkml:brush>
   </inkml:definitions>
-  <inkml:trace contextRef="#ctx0" brushRef="#br0">149 13 92,'-22'9'45,"0"2"-1,0 3-10,4 4-8,0 3-11,2 4-3,3 1-8,3 2 1,3 1-8,5-2-3,6-3 1,1-6-3,8-4 1,1-7-3,5-6 7,2-7-1,2-6 4,-1-3 3,-1-6-2,-3-1 2,-2-4-1,-7-3 3,-5 1-3,-6-3-2,-3 5 0,-3 2 1,-4 4 3,0 5-1,-1 6 3,13 9 0,-17-1 2,17 1 1,0 15 2,8-3 0,5-2 0,10 4-1,6-1-2,8 2 1,5 1-3,5 0-3,3 1-6,-1 0-10,-1 2-18,-11-3-17,-4-4-32,-8 4-8,-10-10 3</inkml:trace>
-</inkml:ink>
-</file>
-
-<file path=word/ink/ink38.xml><?xml version="1.0" encoding="utf-8"?>
-<inkml:ink xmlns:inkml="http://www.w3.org/2003/InkML">
-  <inkml:definitions>
-    <inkml:context xml:id="ctx0">
-      <inkml:inkSource xml:id="inkSrc0">
-        <inkml:traceFormat>
-          <inkml:channel name="X" type="integer" max="23472" units="cm"/>
-          <inkml:channel name="Y" type="integer" max="13203" units="cm"/>
-          <inkml:channel name="F" type="integer" max="1023" units="dev"/>
-        </inkml:traceFormat>
-        <inkml:channelProperties>
-          <inkml:channelProperty channel="X" name="resolution" value="1000.08521" units="1/cm"/>
-          <inkml:channelProperty channel="Y" name="resolution" value="1000.22729" units="1/cm"/>
-          <inkml:channelProperty channel="F" name="resolution" value="0" units="1/dev"/>
-        </inkml:channelProperties>
-      </inkml:inkSource>
-      <inkml:timestamp xml:id="ts0" timeString="2013-05-19T21:30:19.306"/>
+  <inkml:trace contextRef="#ctx0" brushRef="#br0">28 124 48,'-7'-16'71,"7"16"-26,0 0-6,0 0-8,5 21-4,-1-4-4,5 8-3,-3 1-3,7 7-3,-4 5-6,3 3-1,-4-3-4,1 1-1,-4-7-3,-1-2 0,-4-8-1,-3-4 0,3-18 2,0 0 0,-15-13-3,7-10 4,2-7-1,-2-8-2,1-3 2,-1-6-2,3 3 2,-1 2 0,1 5 3,-3 2-4,0 7 2,0 2 0,2 5 0,2 3 0,4 1 1,2 4-2,-2 13 1,24-15 0,-5 15-1,5 2-2,2 9 1,2 3-2,-1 5 1,-2 5 0,-4 0 0,-5 3 0,-6-1 1,-7 0 1,-7-2 0,-8-2 1,-6-3-2,-4-1 2,-4-4-1,-2-1 2,2-5-2,4-3 0,4-2-4,7-6-6,11 3-18,0 0-43,3-23-11,14 15-4,-1-9 27</inkml:trace>
+</inkml:ink>
+</file>
+
+<file path=word/ink/ink6.xml><?xml version="1.0" encoding="utf-8"?>
+<inkml:ink xmlns:inkml="http://www.w3.org/2003/InkML">
+  <inkml:definitions>
+    <inkml:context xml:id="ctx0">
+      <inkml:inkSource xml:id="inkSrc0">
+        <inkml:traceFormat>
+          <inkml:channel name="X" type="integer" max="23472" units="cm"/>
+          <inkml:channel name="Y" type="integer" max="13203" units="cm"/>
+          <inkml:channel name="F" type="integer" max="1023" units="dev"/>
+        </inkml:traceFormat>
+        <inkml:channelProperties>
+          <inkml:channelProperty channel="X" name="resolution" value="1000.08521" units="1/cm"/>
+          <inkml:channelProperty channel="Y" name="resolution" value="1000.22729" units="1/cm"/>
+          <inkml:channelProperty channel="F" name="resolution" value="0" units="1/dev"/>
+        </inkml:channelProperties>
+      </inkml:inkSource>
+      <inkml:timestamp xml:id="ts0" timeString="2013-05-19T21:32:09.501"/>
     </inkml:context>
     <inkml:brush xml:id="br0">
       <inkml:brushProperty name="width" value="0.07" units="cm"/>
@@ -5713,27 +6394,27 @@
       <inkml:brushProperty name="fitToCurve" value="1"/>
     </inkml:brush>
   </inkml:definitions>
-  <inkml:trace contextRef="#ctx0" brushRef="#br0">30 202 32,'11'12'81,"-1"2"-8,-10-14-2,19 25-84,-6-7-1,7 3 1,-3-2-2,2 1 4,-3-5 4,-4-2 6,-12-13 1,11 17 10,-11-17-7,0 0 9,-21 0-1,5-8-1,-1-1-5,-4-6 4,1-4 3,0-4-6,4-4 5,-1-4-7,4-3 3,4 0-3,4-1 3,2 4-5,5 0-2,3 6 1,1 4 0,3 7 0,2 2-4,3 7-2,-2 3-6,1 4-4,-13-2-11,22 12-12,-14 0-16,-8-12-23,13 25 8</inkml:trace>
-</inkml:ink>
-</file>
-
-<file path=word/ink/ink39.xml><?xml version="1.0" encoding="utf-8"?>
-<inkml:ink xmlns:inkml="http://www.w3.org/2003/InkML">
-  <inkml:definitions>
-    <inkml:context xml:id="ctx0">
-      <inkml:inkSource xml:id="inkSrc0">
-        <inkml:traceFormat>
-          <inkml:channel name="X" type="integer" max="23472" units="cm"/>
-          <inkml:channel name="Y" type="integer" max="13203" units="cm"/>
-          <inkml:channel name="F" type="integer" max="1023" units="dev"/>
-        </inkml:traceFormat>
-        <inkml:channelProperties>
-          <inkml:channelProperty channel="X" name="resolution" value="1000.08521" units="1/cm"/>
-          <inkml:channelProperty channel="Y" name="resolution" value="1000.22729" units="1/cm"/>
-          <inkml:channelProperty channel="F" name="resolution" value="0" units="1/dev"/>
-        </inkml:channelProperties>
-      </inkml:inkSource>
-      <inkml:timestamp xml:id="ts0" timeString="2013-05-19T21:30:18.884"/>
+  <inkml:trace contextRef="#ctx0" brushRef="#br0">0 236 1,'19'-19'0,"-2"13"0,-4-4 50,1 5-47,5 4 2,-1 1 0,1 0 1,3 1 0,-1 0-2,1 0-2,-1 2 2,1-3 2,0 1 1,3-1 3,2 0-2,4 0 1,7 0-2,5-1 0,7 0-3,11-1-4,7-1-1,9 0-2,7 0 2,7-1-3,4 1 3,3-3-1,6 3 2,-4-1-1,1 1 1,1 0 0,-1 2 0,0 0 0,-1 1-1,2 0-3,-1 0-4,1 1-5,1-1-1,-2 1 0,-1-2 1,-1 0-1,-3 0 1,-1-3 4,-3 1 8,-2-2 8,-3 1 4,-6 0 0,1 0 1,-3 0-1,2 2 1,-2-2-2,3 0-2,1-1-5,3 0-3,1 1 1,0-4-2,0 3 0,-2-2 0,-2 4 2,-3-3-1,-2 4 4,1-2 0,-3 1 0,5 2 1,5-2 0,3 1 1,6-1-1,4 1-1,-1 0-3,4 0-2,-1 2-1,-1 0-1,-3 0 0,1 0-1,-5 0 1,5 0-1,-5 0 2,4-1 2,-1-1-1,1 1 1,-4 0 0,1-1 1,-4 1-1,0 0 2,2-2 0,-2-1-1,6 0 1,-1-1-1,5 0 1,-3-1-1,6 0 1,-5 3-1,4-1 0,-6 2 0,-2 2 1,-1 2-1,-1-1 0,-1 2-1,2-1-1,1-1 0,2 1 0,2-2 1,-1-2 1,1 1 2,-2 0 1,3 0 3,-6-1-1,5 4 1,-5-2-2,5 1-1,-1 1-1,2 0-4,2-1 1,2 0-2,1-2 3,-4 0 3,-2 1 2,-3 1 1,-7 0 1,-1 2 0,-6 1-1,-1 1-1,-6 4-4,0-1-6,-1 1-1,0-1-2,-1 1-2,-4 0-3,-2 0 0,-10-2 1,-5 1 3,-10 0 1,-4-3 0,-9 0 1,-3-1 0,-4-1-2,-1-1-7,1 0-12,1-2-27,3 5 23,-8-5 31</inkml:trace>
+</inkml:ink>
+</file>
+
+<file path=word/ink/ink60.xml><?xml version="1.0" encoding="utf-8"?>
+<inkml:ink xmlns:inkml="http://www.w3.org/2003/InkML">
+  <inkml:definitions>
+    <inkml:context xml:id="ctx0">
+      <inkml:inkSource xml:id="inkSrc0">
+        <inkml:traceFormat>
+          <inkml:channel name="X" type="integer" max="23472" units="cm"/>
+          <inkml:channel name="Y" type="integer" max="13203" units="cm"/>
+          <inkml:channel name="F" type="integer" max="1023" units="dev"/>
+        </inkml:traceFormat>
+        <inkml:channelProperties>
+          <inkml:channelProperty channel="X" name="resolution" value="1000.08521" units="1/cm"/>
+          <inkml:channelProperty channel="Y" name="resolution" value="1000.22729" units="1/cm"/>
+          <inkml:channelProperty channel="F" name="resolution" value="0" units="1/dev"/>
+        </inkml:channelProperties>
+      </inkml:inkSource>
+      <inkml:timestamp xml:id="ts0" timeString="2013-05-19T21:29:21.769"/>
     </inkml:context>
     <inkml:brush xml:id="br0">
       <inkml:brushProperty name="width" value="0.07" units="cm"/>
@@ -5741,27 +6422,27 @@
       <inkml:brushProperty name="fitToCurve" value="1"/>
     </inkml:brush>
   </inkml:definitions>
-  <inkml:trace contextRef="#ctx0" brushRef="#br0">-3 0 1,'6'22'75,"-7"-10"2,8 7-13,-1 4-59,3 5-1,4 3-1,2 1-1,5 2 1,-1-3-2,3 1 1,-2-2-3,0 0-3,-2-6 2,-4-1-7,-1-7-2,-4-1-14,-9-15-16,14 19-28,-14-19-5,0 0 74</inkml:trace>
-</inkml:ink>
-</file>
-
-<file path=word/ink/ink4.xml><?xml version="1.0" encoding="utf-8"?>
-<inkml:ink xmlns:inkml="http://www.w3.org/2003/InkML">
-  <inkml:definitions>
-    <inkml:context xml:id="ctx0">
-      <inkml:inkSource xml:id="inkSrc0">
-        <inkml:traceFormat>
-          <inkml:channel name="X" type="integer" max="23472" units="cm"/>
-          <inkml:channel name="Y" type="integer" max="13203" units="cm"/>
-          <inkml:channel name="F" type="integer" max="1023" units="dev"/>
-        </inkml:traceFormat>
-        <inkml:channelProperties>
-          <inkml:channelProperty channel="X" name="resolution" value="1000.08521" units="1/cm"/>
-          <inkml:channelProperty channel="Y" name="resolution" value="1000.22729" units="1/cm"/>
-          <inkml:channelProperty channel="F" name="resolution" value="0" units="1/dev"/>
-        </inkml:channelProperties>
-      </inkml:inkSource>
-      <inkml:timestamp xml:id="ts0" timeString="2013-05-19T21:32:16.268"/>
+  <inkml:trace contextRef="#ctx0" brushRef="#br0">23 207 37,'-2'-13'63,"2"13"-20,0 0 0,0 0-6,0 0-6,0 0-2,-11 10-3,11-10-2,-2 20-7,5-6-1,-2 2-5,3 2-1,-1-1-5,-1 1 1,1-4-4,0-1-2,-3-13 0,0 0-2,0 0-1,0 0-2,0-25 3,-3 2-4,-1-4 2,-1-4-3,1-1 2,-1-1 1,2 3 1,1 3 1,2 2 2,1 4 0,3 3 3,2 4-2,2 1 2,4 5 0,1 3 0,4 2-2,0 6 2,3 4-1,0 8-1,1 3 1,-5 7-2,0 2 1,-4 4-1,-3 0 2,-4 2 0,-4-3 1,-3-3-3,-2-4 3,-1-6-1,1-3 1,4-14-1,0 0 0,0 0-2,0 0-1,0-26 1,4 6-2,2-4 0,1-2-1,-1 0 0,2 0-1,0 4 1,1 0 0,2 8 2,0 0-1,2 6 2,-2 4 1,1 5-1,0 3 1,1 7-1,0 3 1,-1 1-1,0 7 2,1 1-2,0 2 1,-1 1-1,0 2 2,-4-4-1,-2 0 0,-1-5-3,-2-2 2,0-3-3,-3-14 0,1 16-10,-1-16-4,0 0-8,0 0-13,0 0-20,0 0-29,0 0 4,0 0 28</inkml:trace>
+</inkml:ink>
+</file>
+
+<file path=word/ink/ink61.xml><?xml version="1.0" encoding="utf-8"?>
+<inkml:ink xmlns:inkml="http://www.w3.org/2003/InkML">
+  <inkml:definitions>
+    <inkml:context xml:id="ctx0">
+      <inkml:inkSource xml:id="inkSrc0">
+        <inkml:traceFormat>
+          <inkml:channel name="X" type="integer" max="23472" units="cm"/>
+          <inkml:channel name="Y" type="integer" max="13203" units="cm"/>
+          <inkml:channel name="F" type="integer" max="1023" units="dev"/>
+        </inkml:traceFormat>
+        <inkml:channelProperties>
+          <inkml:channelProperty channel="X" name="resolution" value="1000.08521" units="1/cm"/>
+          <inkml:channelProperty channel="Y" name="resolution" value="1000.22729" units="1/cm"/>
+          <inkml:channelProperty channel="F" name="resolution" value="0" units="1/dev"/>
+        </inkml:channelProperties>
+      </inkml:inkSource>
+      <inkml:timestamp xml:id="ts0" timeString="2013-05-19T21:29:20.722"/>
     </inkml:context>
     <inkml:brush xml:id="br0">
       <inkml:brushProperty name="width" value="0.07" units="cm"/>
@@ -5769,27 +6450,251 @@
       <inkml:brushProperty name="fitToCurve" value="1"/>
     </inkml:brush>
   </inkml:definitions>
-  <inkml:trace contextRef="#ctx0" brushRef="#br0">0 11 1,'19'-5'38,"-7"-3"21,0 4-11,-12 4-48,12 6 1,-12-6 1,6 17-3,-5-4 11,1 5-5,-4 1 1,-2 6 3,-1 3 1,-3 6 3,1 6 0,-4 8 5,3 10-9,1 9 1,1 11 1,4 9-6,4 7-2,4 7-2,3 7-2,2 3 0,5 0-1,2-2 0,2-1-3,0-3 6,0 1 2,-1 3 1,-2 2 3,-2-4 0,-5-1 0,-4-2 1,0-1-2,-1-4 1,-1-4-4,2-7 0,3-7-5,2-6 1,2-5-2,2-5 2,2-6 2,-3-2-2,1-3-3,-7-3 4,-2-4-6,-3-2 4,-6-2-4,-1-2 4,-5-3-5,1-3 4,-3-4 1,3-2-1,-1-4 1,2-2 1,-2-2-1,3-3 0,-2-4-2,1 0 0,1-2 0,1 0-2,-2 0 2,3 2-1,-1 0 1,2 4-1,0 4 3,-1 2-5,1-1-4,6 0-9,1-4-10,6-4-19,6-4-23,2-14 33</inkml:trace>
-</inkml:ink>
-</file>
-
-<file path=word/ink/ink40.xml><?xml version="1.0" encoding="utf-8"?>
-<inkml:ink xmlns:inkml="http://www.w3.org/2003/InkML">
-  <inkml:definitions>
-    <inkml:context xml:id="ctx0">
-      <inkml:inkSource xml:id="inkSrc0">
-        <inkml:traceFormat>
-          <inkml:channel name="X" type="integer" max="23472" units="cm"/>
-          <inkml:channel name="Y" type="integer" max="13203" units="cm"/>
-          <inkml:channel name="F" type="integer" max="1023" units="dev"/>
-        </inkml:traceFormat>
-        <inkml:channelProperties>
-          <inkml:channelProperty channel="X" name="resolution" value="1000.08521" units="1/cm"/>
-          <inkml:channelProperty channel="Y" name="resolution" value="1000.22729" units="1/cm"/>
-          <inkml:channelProperty channel="F" name="resolution" value="0" units="1/dev"/>
-        </inkml:channelProperties>
-      </inkml:inkSource>
-      <inkml:timestamp xml:id="ts0" timeString="2013-05-19T21:30:18.415"/>
+  <inkml:trace contextRef="#ctx0" brushRef="#br0">0 18 1,'5'-12'5,"-5"12"65,0 0 1,4-12-44,-4 12 4,0 0 3,0 0-2,13 0 2,-13 0-3,0 0-4,0 0-1,13 16-5,-13-16-2,7 14-4,-7-14-2,9 20-1,-3-6-3,0 6-1,-1 0-2,2 5 0,-3 2-1,1 1-1,-1 0 0,-1-1 0,-1-2-3,2-2 2,-2 0-2,1-1 1,-1-2-2,0 2 2,-2-2-4,0-1 4,-2 0-3,1-5 1,1-2-1,0-12 2,0 0-1,0 0-2,0 0 0,14-4-7,-14 4-5,5-18-12,-5 18-14,-1-16-36,1 16-28,0 0-3,-17-12 2</inkml:trace>
+</inkml:ink>
+</file>
+
+<file path=word/ink/ink62.xml><?xml version="1.0" encoding="utf-8"?>
+<inkml:ink xmlns:inkml="http://www.w3.org/2003/InkML">
+  <inkml:definitions>
+    <inkml:context xml:id="ctx0">
+      <inkml:inkSource xml:id="inkSrc0">
+        <inkml:traceFormat>
+          <inkml:channel name="X" type="integer" max="23472" units="cm"/>
+          <inkml:channel name="Y" type="integer" max="13203" units="cm"/>
+          <inkml:channel name="F" type="integer" max="1023" units="dev"/>
+        </inkml:traceFormat>
+        <inkml:channelProperties>
+          <inkml:channelProperty channel="X" name="resolution" value="1000.08521" units="1/cm"/>
+          <inkml:channelProperty channel="Y" name="resolution" value="1000.22729" units="1/cm"/>
+          <inkml:channelProperty channel="F" name="resolution" value="0" units="1/dev"/>
+        </inkml:channelProperties>
+      </inkml:inkSource>
+      <inkml:timestamp xml:id="ts0" timeString="2013-05-19T21:28:01.136"/>
+    </inkml:context>
+    <inkml:brush xml:id="br0">
+      <inkml:brushProperty name="width" value="0.1" units="cm"/>
+      <inkml:brushProperty name="height" value="0.1" units="cm"/>
+      <inkml:brushProperty name="fitToCurve" value="1"/>
+    </inkml:brush>
+  </inkml:definitions>
+  <inkml:trace contextRef="#ctx0" brushRef="#br0">-3 57 19,'0'0'49,"0"0"-4,2 11-6,-2-11-8,11 3-5,-11-3-6,20-5-5,-6-2-4,0-2-5,3 0-4,1-2-1,2 1 1,-1 1 3,3 4 0,4 1 3,2 2-2,3 2 2,6 4-3,3-1-4,3 2-6,6 1-11,-1-3-10,2-1-19,1 0-22,-3-10-25,7 4 40</inkml:trace>
+</inkml:ink>
+</file>
+
+<file path=word/ink/ink63.xml><?xml version="1.0" encoding="utf-8"?>
+<inkml:ink xmlns:inkml="http://www.w3.org/2003/InkML">
+  <inkml:definitions>
+    <inkml:context xml:id="ctx0">
+      <inkml:inkSource xml:id="inkSrc0">
+        <inkml:traceFormat>
+          <inkml:channel name="X" type="integer" max="23472" units="cm"/>
+          <inkml:channel name="Y" type="integer" max="13203" units="cm"/>
+          <inkml:channel name="F" type="integer" max="1023" units="dev"/>
+        </inkml:traceFormat>
+        <inkml:channelProperties>
+          <inkml:channelProperty channel="X" name="resolution" value="1000.08521" units="1/cm"/>
+          <inkml:channelProperty channel="Y" name="resolution" value="1000.22729" units="1/cm"/>
+          <inkml:channelProperty channel="F" name="resolution" value="0" units="1/dev"/>
+        </inkml:channelProperties>
+      </inkml:inkSource>
+      <inkml:timestamp xml:id="ts0" timeString="2013-05-19T21:27:58.324"/>
+    </inkml:context>
+    <inkml:brush xml:id="br0">
+      <inkml:brushProperty name="width" value="0.1" units="cm"/>
+      <inkml:brushProperty name="height" value="0.1" units="cm"/>
+      <inkml:brushProperty name="fitToCurve" value="1"/>
+    </inkml:brush>
+  </inkml:definitions>
+  <inkml:trace contextRef="#ctx0" brushRef="#br0">0 108 1,'28'-1'17,"-15"1"1,2 0-7,2-1-4,0-2-2,0 0 1,1 1 1,-1-1 4,-3 1 1,2 0 3,-2 1 1,1 2-2,1 1-1,2-1 1,3 1-4,4 0-3,3-2-2,5 0-3,3-2 0,4 1 1,2-1 0,3-1 1,3 0 4,3 2 1,1 1 0,5-1 0,1 1-1,6-1-2,2-2 1,5-4-5,-1 4-2,3-4-2,-3 1 0,2-2-1,-4 3 0,0-5-2,-6 7-7,-3-3-8,-6 0-22,0 5-36,-14-14 4,5 11 55</inkml:trace>
+</inkml:ink>
+</file>
+
+<file path=word/ink/ink64.xml><?xml version="1.0" encoding="utf-8"?>
+<inkml:ink xmlns:inkml="http://www.w3.org/2003/InkML">
+  <inkml:definitions>
+    <inkml:context xml:id="ctx0">
+      <inkml:inkSource xml:id="inkSrc0">
+        <inkml:traceFormat>
+          <inkml:channel name="X" type="integer" max="23472" units="cm"/>
+          <inkml:channel name="Y" type="integer" max="13203" units="cm"/>
+          <inkml:channel name="F" type="integer" max="1023" units="dev"/>
+        </inkml:traceFormat>
+        <inkml:channelProperties>
+          <inkml:channelProperty channel="X" name="resolution" value="1000.08521" units="1/cm"/>
+          <inkml:channelProperty channel="Y" name="resolution" value="1000.22729" units="1/cm"/>
+          <inkml:channelProperty channel="F" name="resolution" value="0" units="1/dev"/>
+        </inkml:channelProperties>
+      </inkml:inkSource>
+      <inkml:timestamp xml:id="ts0" timeString="2013-05-19T21:27:57.277"/>
+    </inkml:context>
+    <inkml:brush xml:id="br0">
+      <inkml:brushProperty name="width" value="0.1" units="cm"/>
+      <inkml:brushProperty name="height" value="0.1" units="cm"/>
+      <inkml:brushProperty name="fitToCurve" value="1"/>
+    </inkml:brush>
+  </inkml:definitions>
+  <inkml:trace contextRef="#ctx0" brushRef="#br0">0 23 1,'46'3'2,"-3"-2"3,-3 0 2,-3 1-1,1-1-1,-4-1 1,0-1-2,-1-3 1,-4 1-7,1-2 0,-4 1-1,1-1-3,-2 1-5,1-1-4,-9 2 14,2 8 1</inkml:trace>
+</inkml:ink>
+</file>
+
+<file path=word/ink/ink65.xml><?xml version="1.0" encoding="utf-8"?>
+<inkml:ink xmlns:inkml="http://www.w3.org/2003/InkML">
+  <inkml:definitions>
+    <inkml:context xml:id="ctx0">
+      <inkml:inkSource xml:id="inkSrc0">
+        <inkml:traceFormat>
+          <inkml:channel name="X" type="integer" max="23472" units="cm"/>
+          <inkml:channel name="Y" type="integer" max="13203" units="cm"/>
+          <inkml:channel name="F" type="integer" max="1023" units="dev"/>
+        </inkml:traceFormat>
+        <inkml:channelProperties>
+          <inkml:channelProperty channel="X" name="resolution" value="1000.08521" units="1/cm"/>
+          <inkml:channelProperty channel="Y" name="resolution" value="1000.22729" units="1/cm"/>
+          <inkml:channelProperty channel="F" name="resolution" value="0" units="1/dev"/>
+        </inkml:channelProperties>
+      </inkml:inkSource>
+      <inkml:timestamp xml:id="ts0" timeString="2013-05-19T21:27:57.042"/>
+    </inkml:context>
+    <inkml:brush xml:id="br0">
+      <inkml:brushProperty name="width" value="0.1" units="cm"/>
+      <inkml:brushProperty name="height" value="0.1" units="cm"/>
+      <inkml:brushProperty name="fitToCurve" value="1"/>
+    </inkml:brush>
+  </inkml:definitions>
+  <inkml:trace contextRef="#ctx0" brushRef="#br0">0 59 19,'35'0'19,"-1"0"-6,-1 0 0,1 5-4,-3-2-3,2 2-3,-1-3-1,2 4-1,0-5-3,2 3 1,-1-4-2,3-2 1,-1 0 0,1-3 1,2 2 0,0-2 1,1 2 0,-2-1 3,2 2 0,-1-3 0,3 2 3,0-1-2,0 0 1,0-2-1,0 1-1,-2-2-2,1 2 0,-2 0 0,-2 1-1,-1 1 2,0 2-2,-2 1 1,0 1 1,0 1-1,0-1-1,1 2 0,-2-2 1,1 1-2,-2 2 0,-1 0 3,-1 0-1,0 0-1,2 0 2,-2 1-1,3-1-1,-1 4 0,1-4-1,0 3-1,0-3-1,0 4 2,-5-3-1,3 2 3,-4-4-2,-1 1 1,-1 0 1,0-3 1,0 1 0,-1-2-2,-2-2 1,1 2 0,-2-1 0,0 0-1,-1 0 0,1-2-2,-3 2 4,3-2-2,0 1-1,2-5 0,3 2 1,-1-3 0,2 3 0,1-4 3,3 4-2,1-4 4,1 4 3,-1 1-1,0 0 1,1 1 0,-1 1 1,2-1-4,-1 0 2,1 2-4,-1 1-2,1-2 1,-1 2-2,1 0 2,-1 0-1,1 1 1,0 0-2,1 0 2,1-1 0,0 2-3,3-2 0,-2 0 0,4-2 0,-1 1-1,2 1 2,0-1-1,0 0-1,0-1 2,1 1 1,2 1-2,-1-1 1,3 1 0,0 0-1,1 0 0,2 1-1,1-2 0,-3-1 0,3 1 1,-3-1-1,-1 0 0,-2 0 1,-1 2 0,-5 0 1,2 2 0,-3 1 0,1 3-2,-2 1 1,-1 1-3,1-2-1,2 2-1,-1-3-1,3 0 0,-2-2-1,0-2 2,3-1 0,-3 0 3,1 0 2,-4 0 2,1 0 0,-3 4 1,0-2-1,-2 4-1,2-3-3,-2 3-1,2-4-1,3 0-2,-3-2 1,3-3 0,-2 3-1,0 0 4,-2 0 2,0 1 2,0 2 1,-4 3 0,5-2 0,-3 5 1,4-4-1,2 1-1,2-1-2,1-1 1,-1-1-1,1 0 1,2 0-2,-1-2 0,-2 1 2,2 1-2,-2 1-1,0 1-3,2 2-1,-1-1 0,1 2 0,-2 0 2,2-2-2,-1-1 3,1 0 0,-1-2 3,1-3 1,-1-1-2,1-2 0,2 0-2,1 0 0,5-1-3,-1 0 0,2 0 6</inkml:trace>
+</inkml:ink>
+</file>
+
+<file path=word/ink/ink66.xml><?xml version="1.0" encoding="utf-8"?>
+<inkml:ink xmlns:inkml="http://www.w3.org/2003/InkML">
+  <inkml:definitions>
+    <inkml:context xml:id="ctx0">
+      <inkml:inkSource xml:id="inkSrc0">
+        <inkml:traceFormat>
+          <inkml:channel name="X" type="integer" max="23472" units="cm"/>
+          <inkml:channel name="Y" type="integer" max="13203" units="cm"/>
+          <inkml:channel name="F" type="integer" max="1023" units="dev"/>
+        </inkml:traceFormat>
+        <inkml:channelProperties>
+          <inkml:channelProperty channel="X" name="resolution" value="1000.08521" units="1/cm"/>
+          <inkml:channelProperty channel="Y" name="resolution" value="1000.22729" units="1/cm"/>
+          <inkml:channelProperty channel="F" name="resolution" value="0" units="1/dev"/>
+        </inkml:channelProperties>
+      </inkml:inkSource>
+      <inkml:timestamp xml:id="ts0" timeString="2013-05-19T21:27:55.652"/>
+    </inkml:context>
+    <inkml:brush xml:id="br0">
+      <inkml:brushProperty name="width" value="0.1" units="cm"/>
+      <inkml:brushProperty name="height" value="0.1" units="cm"/>
+      <inkml:brushProperty name="fitToCurve" value="1"/>
+    </inkml:brush>
+  </inkml:definitions>
+  <inkml:trace contextRef="#ctx0" brushRef="#br0">0 114 1,'12'-1'5,"-12"1"9,0 0-2,0 0-1,13 3 0,-13-3 3,0 0 1,16-4 3,-16 4-2,11-3 0,-11 3 0,12-2-1,-12 2-2,15-2-4,-15 2-2,21-2-3,-8 0 0,2 0 1,1 1 1,4-2 0,-1 0-1,2 1 0,3-1-1,-2-1 2,2-1-2,1 0-3,2 0 0,2-1-2,2 2 1,-2-3 0,2 3-1,1-1 0,1 4 1,-1-2 0,-1 2 1,-1 0-2,3 0 1,-1-3 0,0 1 0,1-2-1,-1 0 0,0 1 1,0 0-2,-1 0 2,-1 2-1,0 2-1,0-2-2,-2 2 1,1 2-2,1-4 0,0 1 1,2 0-1,-2-2-1,2 1 2,0 0 1,-1 2 1,-1 0 1,-2 2-2,1 1-2,1 3 0,-3 0-1,2 1 0,-2-2-1,4-1 1,-1-1 0,2 0 1,1-3 1,-1-1 0,1-1 1,-1 0-1,1-1 1,-1 1 0,-1 2 0,0-2 2,-2 2 0,0 0 0,-1 0 0,-1 0 1,-1 0-1,-1 0-3,0-1 0,-3 2 0,1-1 1,-1 3-1,0 2 2,-2 2 0,2 0-1,-1 2 5,2-1-3,-1 1 2,1-4-2,1 3-1,2-6-2,0 1 0,1-3 1,-1-1-1,1-1 2,-1 1-2,2 1 2,-1-1 0,1 0-4,1 1-5,1-2-3,1 1-1,1-2 0</inkml:trace>
+</inkml:ink>
+</file>
+
+<file path=word/ink/ink67.xml><?xml version="1.0" encoding="utf-8"?>
+<inkml:ink xmlns:inkml="http://www.w3.org/2003/InkML">
+  <inkml:definitions>
+    <inkml:context xml:id="ctx0">
+      <inkml:inkSource xml:id="inkSrc0">
+        <inkml:traceFormat>
+          <inkml:channel name="X" type="integer" max="23472" units="cm"/>
+          <inkml:channel name="Y" type="integer" max="13203" units="cm"/>
+          <inkml:channel name="F" type="integer" max="1023" units="dev"/>
+        </inkml:traceFormat>
+        <inkml:channelProperties>
+          <inkml:channelProperty channel="X" name="resolution" value="1000.08521" units="1/cm"/>
+          <inkml:channelProperty channel="Y" name="resolution" value="1000.22729" units="1/cm"/>
+          <inkml:channelProperty channel="F" name="resolution" value="0" units="1/dev"/>
+        </inkml:channelProperties>
+      </inkml:inkSource>
+      <inkml:timestamp xml:id="ts0" timeString="2013-05-19T21:27:47.401"/>
+    </inkml:context>
+    <inkml:brush xml:id="br0">
+      <inkml:brushProperty name="width" value="0.1" units="cm"/>
+      <inkml:brushProperty name="height" value="0.1" units="cm"/>
+      <inkml:brushProperty name="fitToCurve" value="1"/>
+    </inkml:brush>
+  </inkml:definitions>
+  <inkml:trace contextRef="#ctx0" brushRef="#br0">16 207 1,'0'0'45,"14"10"15,-14-10-6,0 0-55,16 3 3,-16-3 2,18-1 8,-18 1 3,21-12 4,-10 3-7,0-3-8,-1 0-7,0-4-5,-2-2-2,-1-1-1,-1-2 0,-3 0 1,-2 2 5,-4 1 2,-2 5 2,5 13 3,-21-10 3,9 15 3,-4 5 1,-1 8 4,-1 4-1,2 5 4,1 3-1,3 1 0,3-1-4,4-1-3,2-2-2,6-1-3,5-5-1,3-7-3,6-5-4,3-6-2,3-6-2,2-5-2,2-7 0,-1-6 1,1-1-2,-2 0 2,-3-2 3,-3 2 2,-1 1 3,-4 3 3,-1 7 0,-13 11 3,17-13 1,-17 13 0,0 0 0,12 13 0,-12-2-2,-1 1 2,-2 2-2,-1 0-1,0 2 0,-2-1-2,-1-1-1,0-1 1,7-13 0,-15 18 0,15-18 2,-14 7-2,14-7 5,-13-8 4,9-4 3,2-1 3,0-5 0,5-1-1,-2-3-1,7-1 1,1-4-6,5 2-2,2 1-4,1 0-1,2 6-2,-1 2-2,2 5 0,-4 4-2,-1 5-4,-4 4-8,-11-2-14,19 12-34,-19-12-23,13 12-1,-13-12 45</inkml:trace>
+</inkml:ink>
+</file>
+
+<file path=word/ink/ink68.xml><?xml version="1.0" encoding="utf-8"?>
+<inkml:ink xmlns:inkml="http://www.w3.org/2003/InkML">
+  <inkml:definitions>
+    <inkml:context xml:id="ctx0">
+      <inkml:inkSource xml:id="inkSrc0">
+        <inkml:traceFormat>
+          <inkml:channel name="X" type="integer" max="23472" units="cm"/>
+          <inkml:channel name="Y" type="integer" max="13203" units="cm"/>
+          <inkml:channel name="F" type="integer" max="1023" units="dev"/>
+        </inkml:traceFormat>
+        <inkml:channelProperties>
+          <inkml:channelProperty channel="X" name="resolution" value="1000.08521" units="1/cm"/>
+          <inkml:channelProperty channel="Y" name="resolution" value="1000.22729" units="1/cm"/>
+          <inkml:channelProperty channel="F" name="resolution" value="0" units="1/dev"/>
+        </inkml:channelProperties>
+      </inkml:inkSource>
+      <inkml:timestamp xml:id="ts0" timeString="2013-05-19T21:27:46.526"/>
+    </inkml:context>
+    <inkml:brush xml:id="br0">
+      <inkml:brushProperty name="width" value="0.1" units="cm"/>
+      <inkml:brushProperty name="height" value="0.1" units="cm"/>
+      <inkml:brushProperty name="fitToCurve" value="1"/>
+    </inkml:brush>
+  </inkml:definitions>
+  <inkml:trace contextRef="#ctx0" brushRef="#br0">43-4 65,'-2'14'86,"2"-14"-5,0 0-3,-13 8-79,13-8-6,0 0 3,0 0 2,0 0 4,0 0 7,12 3 2,-12-3 3,4 26-2,-4-7-2,-1 3-6,-1 4 1,0 4-3,-1 1-3,0 3-1,-1 1-4,-1 0-1,1 1-5,-1-4-7,1 2-10,-1-5-12,2-6-15,1 1-25,2-24-7,-2 24 66</inkml:trace>
+</inkml:ink>
+</file>
+
+<file path=word/ink/ink69.xml><?xml version="1.0" encoding="utf-8"?>
+<inkml:ink xmlns:inkml="http://www.w3.org/2003/InkML">
+  <inkml:definitions>
+    <inkml:context xml:id="ctx0">
+      <inkml:inkSource xml:id="inkSrc0">
+        <inkml:traceFormat>
+          <inkml:channel name="X" type="integer" max="23472" units="cm"/>
+          <inkml:channel name="Y" type="integer" max="13203" units="cm"/>
+          <inkml:channel name="F" type="integer" max="1023" units="dev"/>
+        </inkml:traceFormat>
+        <inkml:channelProperties>
+          <inkml:channelProperty channel="X" name="resolution" value="1000.08521" units="1/cm"/>
+          <inkml:channelProperty channel="Y" name="resolution" value="1000.22729" units="1/cm"/>
+          <inkml:channelProperty channel="F" name="resolution" value="0" units="1/dev"/>
+        </inkml:channelProperties>
+      </inkml:inkSource>
+      <inkml:timestamp xml:id="ts0" timeString="2013-05-19T21:27:46.166"/>
+    </inkml:context>
+    <inkml:brush xml:id="br0">
+      <inkml:brushProperty name="width" value="0.1" units="cm"/>
+      <inkml:brushProperty name="height" value="0.1" units="cm"/>
+      <inkml:brushProperty name="fitToCurve" value="1"/>
+    </inkml:brush>
+  </inkml:definitions>
+  <inkml:trace contextRef="#ctx0" brushRef="#br0">190 125 1,'0'0'55,"14"-1"19,-16-15 3,7 3-65,-4-2-10,-1-1 0,-1 0 1,-3 1 7,-1 2 0,5 13 4,-17-17-2,4 14 2,0 5-2,-4 4-5,1 5-1,-1 2-4,1 3 0,-1 3-3,-1 1 2,3 2-3,1 3 5,4 0-1,2 1 0,3-2 0,3 2-2,6-4 0,5-1-4,4-4-1,5-8-9,4-4-11,2-7-16,1-6-15,3-4-21,-6-12-5,9 4 65</inkml:trace>
+</inkml:ink>
+</file>
+
+<file path=word/ink/ink7.xml><?xml version="1.0" encoding="utf-8"?>
+<inkml:ink xmlns:inkml="http://www.w3.org/2003/InkML">
+  <inkml:definitions>
+    <inkml:context xml:id="ctx0">
+      <inkml:inkSource xml:id="inkSrc0">
+        <inkml:traceFormat>
+          <inkml:channel name="X" type="integer" max="23472" units="cm"/>
+          <inkml:channel name="Y" type="integer" max="13203" units="cm"/>
+          <inkml:channel name="F" type="integer" max="1023" units="dev"/>
+        </inkml:traceFormat>
+        <inkml:channelProperties>
+          <inkml:channelProperty channel="X" name="resolution" value="1000.08521" units="1/cm"/>
+          <inkml:channelProperty channel="Y" name="resolution" value="1000.22729" units="1/cm"/>
+          <inkml:channelProperty channel="F" name="resolution" value="0" units="1/dev"/>
+        </inkml:channelProperties>
+      </inkml:inkSource>
+      <inkml:timestamp xml:id="ts0" timeString="2013-05-19T21:32:07.673"/>
     </inkml:context>
     <inkml:brush xml:id="br0">
       <inkml:brushProperty name="width" value="0.07" units="cm"/>
@@ -5797,27 +6702,307 @@
       <inkml:brushProperty name="fitToCurve" value="1"/>
     </inkml:brush>
   </inkml:definitions>
-  <inkml:trace contextRef="#ctx0" brushRef="#br0">64 125 1,'0'0'32,"0"0"43,0 0-2,0 0-59,-14 18-11,14-18 1,-21 20-1,9-11 1,12-9 4,-18 10 5,18-10 3,0 0 3,0 0 3,0 0 0,3-20 0,10 14-4,2-5-4,8 6-5,4-4-3,5 1-3,7-3-2,5 0-2,4-3-1,2-1-3,3 1 2,-5-2-2,-2 1 2,-8 2-1,-5 3 0,-8 4-4,-10 3-7,-15 3-19,0 0-43,0 0-11,0 0-1,-9 17 46</inkml:trace>
-</inkml:ink>
-</file>
-
-<file path=word/ink/ink41.xml><?xml version="1.0" encoding="utf-8"?>
-<inkml:ink xmlns:inkml="http://www.w3.org/2003/InkML">
-  <inkml:definitions>
-    <inkml:context xml:id="ctx0">
-      <inkml:inkSource xml:id="inkSrc0">
-        <inkml:traceFormat>
-          <inkml:channel name="X" type="integer" max="23472" units="cm"/>
-          <inkml:channel name="Y" type="integer" max="13203" units="cm"/>
-          <inkml:channel name="F" type="integer" max="1023" units="dev"/>
-        </inkml:traceFormat>
-        <inkml:channelProperties>
-          <inkml:channelProperty channel="X" name="resolution" value="1000.08521" units="1/cm"/>
-          <inkml:channelProperty channel="Y" name="resolution" value="1000.22729" units="1/cm"/>
-          <inkml:channelProperty channel="F" name="resolution" value="0" units="1/dev"/>
-        </inkml:channelProperties>
-      </inkml:inkSource>
-      <inkml:timestamp xml:id="ts0" timeString="2013-05-19T21:30:01.039"/>
+  <inkml:trace contextRef="#ctx0" brushRef="#br0">-5 269 5,'0'0'16,"-16"-1"2,16 1 1,0 0 1,-12-16 1,12 16 1,3-17 1,-3 17-2,19-18-5,1 6-3,7 3-3,11-2-4,10-2-5,14 0 0,10 0-4,12 0 2,8 0-2,7 2 2,5 1-2,-1 5 2,0 1 0,0 2 1,-2 2 0,-2 2-1,1 0 0,2 1-2,2-1 1,3 1-3,0-2 1,4 2-2,-1 0 3,3-2-2,-2 0 3,-1 2-2,-2 1 4,-1-2-3,1 4 4,-1-5 0,0 0-1,2-1 1,2-1-1,-1 0 0,2-5-2,-2 1 3,1-1-3,-3-1 3,-2 1 0,-5-1 2,-1 2-2,-2-1 4,-1 1-1,-1-1 0,1 0 0,2 0-1,2-1 2,1-1-5,-1 0 4,2 1-4,-4 1 4,3 0-3,-2 2 3,-4 1-3,0 3-1,-2 0 2,0 2-2,3 0 0,-1 1-1,4 1-1,0-2 1,2 1-1,1-2 1,3 2 0,1-1 0,-6 0 1,-1 0 2,-5 1 1,-5 1-2,-5 0 3,-2 1-4,-5-1 3,-3-1-4,0 1 4,1 0-4,2-3 2,1 0 0,0-1 0,3 0 0,-1 0-1,-1 2 2,1-2-1,-1 2 0,1 1-1,0 0 1,4 0-2,4 0-1,5 1 1,3-1-1,6-1 1,2 1 0,1 0-1,-2-2 1,-2 1 2,-5 1 0,-6 0 0,-3-1 0,-6 1 0,-3-2 1,-2 1-1,-2-2 0,-2 0-1,-3 0 1,2 0-1,-5 0 1,-5-2 0,-3 2-2,-6-1 2,-2 1 0,-5-1-1,1-1 0,-4 2-1,0-1-2,1 1 1,-2 0-1,0 3 0,-3-2 3,-2 2-2,-7 3 2,-2-1-1,-3 2 0,-3-2-6,-3 2-5,1-2-14,-1 1-19,-1-4-20,7 3 14</inkml:trace>
+</inkml:ink>
+</file>
+
+<file path=word/ink/ink70.xml><?xml version="1.0" encoding="utf-8"?>
+<inkml:ink xmlns:inkml="http://www.w3.org/2003/InkML">
+  <inkml:definitions>
+    <inkml:context xml:id="ctx0">
+      <inkml:inkSource xml:id="inkSrc0">
+        <inkml:traceFormat>
+          <inkml:channel name="X" type="integer" max="23472" units="cm"/>
+          <inkml:channel name="Y" type="integer" max="13203" units="cm"/>
+          <inkml:channel name="F" type="integer" max="1023" units="dev"/>
+        </inkml:traceFormat>
+        <inkml:channelProperties>
+          <inkml:channelProperty channel="X" name="resolution" value="1000.08521" units="1/cm"/>
+          <inkml:channelProperty channel="Y" name="resolution" value="1000.22729" units="1/cm"/>
+          <inkml:channelProperty channel="F" name="resolution" value="0" units="1/dev"/>
+        </inkml:channelProperties>
+      </inkml:inkSource>
+      <inkml:timestamp xml:id="ts0" timeString="2013-05-19T21:27:45.588"/>
+    </inkml:context>
+    <inkml:brush xml:id="br0">
+      <inkml:brushProperty name="width" value="0.1" units="cm"/>
+      <inkml:brushProperty name="height" value="0.1" units="cm"/>
+      <inkml:brushProperty name="fitToCurve" value="1"/>
+    </inkml:brush>
+  </inkml:definitions>
+  <inkml:trace contextRef="#ctx0" brushRef="#br0">180 69 18,'0'0'80,"13"-11"-3,-13 11-24,4-14-42,-4 14-6,4-15-3,-4 15-1,0 0 4,-11-16 0,11 16 3,-11-6 2,11 6 1,-17-6-1,17 6-1,-25-1 0,9 2-5,1 5 1,-3-1-4,2 3 0,-1 2-1,3 3 0,1 1 0,2 2 1,5-2 0,-1 2-2,5 1 3,-1-1 0,3 3 0,3 0-2,-1-1 1,6-2-1,-1-2 0,6-5-1,1-2 0,2-7-1,2-8 0,-4-4 2,4-3-2,-2-2 2,1-4-2,-4-2 1,0-2-2,-3 0 2,0 2-1,0 1-1,-3 4 3,-3 2 0,-4 16 5,7-12 2,-7 12 5,0 15 1,-2 0 1,2 6 2,-2-2-2,3 5-1,-1-2-4,4 0 0,0 1-6,4-1-3,1 1 1,4-3-6,2 0-1,0-3-4,0-2-2,-2-3-13,3-6-17,-16-6-35,15 2-23,-15-2 4,7-18 41</inkml:trace>
+</inkml:ink>
+</file>
+
+<file path=word/ink/ink71.xml><?xml version="1.0" encoding="utf-8"?>
+<inkml:ink xmlns:inkml="http://www.w3.org/2003/InkML">
+  <inkml:definitions>
+    <inkml:context xml:id="ctx0">
+      <inkml:inkSource xml:id="inkSrc0">
+        <inkml:traceFormat>
+          <inkml:channel name="X" type="integer" max="23472" units="cm"/>
+          <inkml:channel name="Y" type="integer" max="13203" units="cm"/>
+          <inkml:channel name="F" type="integer" max="1023" units="dev"/>
+        </inkml:traceFormat>
+        <inkml:channelProperties>
+          <inkml:channelProperty channel="X" name="resolution" value="1000.08521" units="1/cm"/>
+          <inkml:channelProperty channel="Y" name="resolution" value="1000.22729" units="1/cm"/>
+          <inkml:channelProperty channel="F" name="resolution" value="0" units="1/dev"/>
+        </inkml:channelProperties>
+      </inkml:inkSource>
+      <inkml:timestamp xml:id="ts0" timeString="2013-05-19T21:27:44.807"/>
+    </inkml:context>
+    <inkml:brush xml:id="br0">
+      <inkml:brushProperty name="width" value="0.1" units="cm"/>
+      <inkml:brushProperty name="height" value="0.1" units="cm"/>
+      <inkml:brushProperty name="fitToCurve" value="1"/>
+    </inkml:brush>
+  </inkml:definitions>
+  <inkml:trace contextRef="#ctx0" brushRef="#br0">32 137 16,'0'0'89,"0"0"-3,0 0-29,8 11-32,-8-11-7,12 3-9,-12-3 2,16-1-3,-16 1-1,16-4-3,-16 4 1,14-8-2,-14 8 0,15-13 0,-15 13-3,14-18 0,-9 7-4,-5 11-1,8-23-5,-5 10 4,-5 0-2,1 2 0,-1-1 1,2 12 1,-11-17 3,11 17 1,-15-9 3,15 9-2,-22 5 4,10 1-1,-1 4 3,2 2 0,-2 4 4,1 0 1,3 4 1,0-3 1,4 2-2,0 0 0,5-1-3,-2 0-1,6-1-4,0-1-1,5-3-1,0-1-1,7-1-2,-2-4 2,4 0-2,-1-1-3,0-5-1,2 2-9,-2-6-12,0 0-17,-3-1-17,1-10-15,3 9-14,-7-12 54</inkml:trace>
+</inkml:ink>
+</file>
+
+<file path=word/ink/ink72.xml><?xml version="1.0" encoding="utf-8"?>
+<inkml:ink xmlns:inkml="http://www.w3.org/2003/InkML">
+  <inkml:definitions>
+    <inkml:context xml:id="ctx0">
+      <inkml:inkSource xml:id="inkSrc0">
+        <inkml:traceFormat>
+          <inkml:channel name="X" type="integer" max="23472" units="cm"/>
+          <inkml:channel name="Y" type="integer" max="13203" units="cm"/>
+          <inkml:channel name="F" type="integer" max="1023" units="dev"/>
+        </inkml:traceFormat>
+        <inkml:channelProperties>
+          <inkml:channelProperty channel="X" name="resolution" value="1000.08521" units="1/cm"/>
+          <inkml:channelProperty channel="Y" name="resolution" value="1000.22729" units="1/cm"/>
+          <inkml:channelProperty channel="F" name="resolution" value="0" units="1/dev"/>
+        </inkml:channelProperties>
+      </inkml:inkSource>
+      <inkml:timestamp xml:id="ts0" timeString="2013-05-19T21:27:44.104"/>
+    </inkml:context>
+    <inkml:brush xml:id="br0">
+      <inkml:brushProperty name="width" value="0.1" units="cm"/>
+      <inkml:brushProperty name="height" value="0.1" units="cm"/>
+      <inkml:brushProperty name="fitToCurve" value="1"/>
+    </inkml:brush>
+  </inkml:definitions>
+  <inkml:trace contextRef="#ctx0" brushRef="#br0">43 91 1,'0'0'41,"13"-11"28,-13 11-36,11-16-19,-11 16-7,0 0-4,0 0 1,0 0 3,0 0-1,0 0 1,-6 14-1,2-1 2,0 3-2,0 0 1,0-1-4,2 2-2,-2-3-1,0 2-1,0-4 3,4-12 0,-9 14 4,9-14-2,0 0 2,-14-5-2,14 5 1,-5-21 1,2 8-1,3-3-2,0 2-1,1-3 4,2 4-2,1-2 5,2 2 1,1 1 0,4 2 3,-3-3-1,6 3 1,-14 10-3,23-18 0,-23 18-4,19-11-1,-19 11-3,18-4-2,-18 4-3,18 1-3,-6 0-7,-12-1-12,20-2-22,-20 2-43,15-6 0,-15 6-3</inkml:trace>
+</inkml:ink>
+</file>
+
+<file path=word/ink/ink73.xml><?xml version="1.0" encoding="utf-8"?>
+<inkml:ink xmlns:inkml="http://www.w3.org/2003/InkML">
+  <inkml:definitions>
+    <inkml:context xml:id="ctx0">
+      <inkml:inkSource xml:id="inkSrc0">
+        <inkml:traceFormat>
+          <inkml:channel name="X" type="integer" max="23472" units="cm"/>
+          <inkml:channel name="Y" type="integer" max="13203" units="cm"/>
+          <inkml:channel name="F" type="integer" max="1023" units="dev"/>
+        </inkml:traceFormat>
+        <inkml:channelProperties>
+          <inkml:channelProperty channel="X" name="resolution" value="1000.08521" units="1/cm"/>
+          <inkml:channelProperty channel="Y" name="resolution" value="1000.22729" units="1/cm"/>
+          <inkml:channelProperty channel="F" name="resolution" value="0" units="1/dev"/>
+        </inkml:channelProperties>
+      </inkml:inkSource>
+      <inkml:timestamp xml:id="ts0" timeString="2013-05-19T21:27:43.338"/>
+    </inkml:context>
+    <inkml:brush xml:id="br0">
+      <inkml:brushProperty name="width" value="0.1" units="cm"/>
+      <inkml:brushProperty name="height" value="0.1" units="cm"/>
+      <inkml:brushProperty name="fitToCurve" value="1"/>
+    </inkml:brush>
+  </inkml:definitions>
+  <inkml:trace contextRef="#ctx0" brushRef="#br0">25 27 1,'0'0'0,"0"0"36,13-2-15,-13 2-1,0 0 2,13-14 4,-13 14 8,0 0 2,0 0-2,10-13-1,-10 13-7,0 0-5,0 0-6,0 0-4,-1 13-5,1-13-1,0 0-3,-6 12 1,6-12 0,0 0-1,-10 16 2,10-16-1,-6 17 2,6-17-1,-8 22 1,4-7-4,0 0 4,2 2-3,-1 4 0,2-1-1,0 4 1,-1 3-1,1-1-3,0 1 3,-1-1-4,1-4 4,-2-1-4,2-5 0,-1-1-3,2-15 1,-4 14-3,4-14-1,0 0-1,0 0-3,0 0-3,0 0-7,0-17-14,0 17-32,6-13-18,-7 2-3,1 11 81</inkml:trace>
+</inkml:ink>
+</file>
+
+<file path=word/ink/ink74.xml><?xml version="1.0" encoding="utf-8"?>
+<inkml:ink xmlns:inkml="http://www.w3.org/2003/InkML">
+  <inkml:definitions>
+    <inkml:context xml:id="ctx0">
+      <inkml:inkSource xml:id="inkSrc0">
+        <inkml:traceFormat>
+          <inkml:channel name="X" type="integer" max="23472" units="cm"/>
+          <inkml:channel name="Y" type="integer" max="13203" units="cm"/>
+          <inkml:channel name="F" type="integer" max="1023" units="dev"/>
+        </inkml:traceFormat>
+        <inkml:channelProperties>
+          <inkml:channelProperty channel="X" name="resolution" value="1000.08521" units="1/cm"/>
+          <inkml:channelProperty channel="Y" name="resolution" value="1000.22729" units="1/cm"/>
+          <inkml:channelProperty channel="F" name="resolution" value="0" units="1/dev"/>
+        </inkml:channelProperties>
+      </inkml:inkSource>
+      <inkml:timestamp xml:id="ts0" timeString="2013-05-19T21:27:42.432"/>
+    </inkml:context>
+    <inkml:brush xml:id="br0">
+      <inkml:brushProperty name="width" value="0.1" units="cm"/>
+      <inkml:brushProperty name="height" value="0.1" units="cm"/>
+      <inkml:brushProperty name="fitToCurve" value="1"/>
+    </inkml:brush>
+  </inkml:definitions>
+  <inkml:trace contextRef="#ctx0" brushRef="#br0">-7 45 1,'0'0'0,"0"0"40,15-5-16,-15 5-10,0 0 2,0 0 1,11-16 5,-11 16 3,8-13 1,-8 13-1,0 0 0,10-11-4,-10 11-7,0 0-3,0 0-6,-14 6 1,14-6 0,0 0 4,-15 6 4,15-6 1,0 0 2,0 0-1,0 0 0,13 3-2,-13-3-2,0 0-4,13 7-4,-13-7-2,0 0 0,15 14 1,-15-14 0,21 6 2,-6-6-1,5 1 0,2-2 0,3-2 0,-1 0 0,5 0-1,-3 1-2,0 1-1,2 0 1,-2 0-1,3-3 1,-2 2-2,-1-1 0,-2 0-3,0-1 1,-5 0-1,-2 2-1,-2-1 0,-2 2-2,-13 1-3,20 3-9,-20-3-15,17 6-33,-17-6-32,11 4-1,-11-4 0</inkml:trace>
+</inkml:ink>
+</file>
+
+<file path=word/ink/ink75.xml><?xml version="1.0" encoding="utf-8"?>
+<inkml:ink xmlns:inkml="http://www.w3.org/2003/InkML">
+  <inkml:definitions>
+    <inkml:context xml:id="ctx0">
+      <inkml:inkSource xml:id="inkSrc0">
+        <inkml:traceFormat>
+          <inkml:channel name="X" type="integer" max="23472" units="cm"/>
+          <inkml:channel name="Y" type="integer" max="13203" units="cm"/>
+          <inkml:channel name="F" type="integer" max="1023" units="dev"/>
+        </inkml:traceFormat>
+        <inkml:channelProperties>
+          <inkml:channelProperty channel="X" name="resolution" value="1000.08521" units="1/cm"/>
+          <inkml:channelProperty channel="Y" name="resolution" value="1000.22729" units="1/cm"/>
+          <inkml:channelProperty channel="F" name="resolution" value="0" units="1/dev"/>
+        </inkml:channelProperties>
+      </inkml:inkSource>
+      <inkml:timestamp xml:id="ts0" timeString="2013-05-19T21:27:34.603"/>
+    </inkml:context>
+    <inkml:brush xml:id="br0">
+      <inkml:brushProperty name="width" value="0.1" units="cm"/>
+      <inkml:brushProperty name="height" value="0.1" units="cm"/>
+      <inkml:brushProperty name="fitToCurve" value="1"/>
+    </inkml:brush>
+  </inkml:definitions>
+  <inkml:trace contextRef="#ctx0" brushRef="#br0">6 40 59,'0'0'28,"0"0"1,0 0-5,0 0-4,0 0-3,-11-1-4,11 1-2,0 0-1,0 0-2,0 0-1,0 0 3,0 0-2,0 0 1,0 0 0,0 0 1,0 0 0,0 0-3,0 0 1,0 0-4,13 8 2,-13-8-2,14 0-2,-14 0 0,17-3-3,-17 3 2,19-4 0,-19 4 1,20-1-1,-20 1 1,23 0 0,-8-3-1,1 1-1,4-2-1,-1-1-1,3-1-1,-3 0 2,0 1-2,-3 1 1,-3 1 1,-13 3 2,13-1-2,-13 1 0,0 0-7,0 0-13,0 0-20,0 0-40,-12-3-5,12 3 14</inkml:trace>
+</inkml:ink>
+</file>
+
+<file path=word/ink/ink76.xml><?xml version="1.0" encoding="utf-8"?>
+<inkml:ink xmlns:inkml="http://www.w3.org/2003/InkML">
+  <inkml:definitions>
+    <inkml:context xml:id="ctx0">
+      <inkml:inkSource xml:id="inkSrc0">
+        <inkml:traceFormat>
+          <inkml:channel name="X" type="integer" max="23472" units="cm"/>
+          <inkml:channel name="Y" type="integer" max="13203" units="cm"/>
+          <inkml:channel name="F" type="integer" max="1023" units="dev"/>
+        </inkml:traceFormat>
+        <inkml:channelProperties>
+          <inkml:channelProperty channel="X" name="resolution" value="1000.08521" units="1/cm"/>
+          <inkml:channelProperty channel="Y" name="resolution" value="1000.22729" units="1/cm"/>
+          <inkml:channelProperty channel="F" name="resolution" value="0" units="1/dev"/>
+        </inkml:channelProperties>
+      </inkml:inkSource>
+      <inkml:timestamp xml:id="ts0" timeString="2013-05-19T21:27:30.947"/>
+    </inkml:context>
+    <inkml:brush xml:id="br0">
+      <inkml:brushProperty name="width" value="0.1" units="cm"/>
+      <inkml:brushProperty name="height" value="0.1" units="cm"/>
+      <inkml:brushProperty name="fitToCurve" value="1"/>
+    </inkml:brush>
+  </inkml:definitions>
+  <inkml:trace contextRef="#ctx0" brushRef="#br0">19 0 18,'0'0'48,"0"0"-6,0 0-4,0 0-7,4 12-3,-4-12-9,0 0-5,-7 13-4,7-13-7,-6 14 4,6-14 0,-7 16 3,7-16-1,-2 16 4,2-16-4,1 17 2,-1-17-6,3 21-1,-2-8-3,0 2-1,1 2-1,-1 1-2,0 0 2,0-1-1,1-1-1,-1-3-1,-1-13-2,6 13-3,-6-13-1,0 0-1,13-16 1,-10 2 0,0-4 1,-2-6 4,-1 1 3,-1-1 3,-2 2 2,0 0 2,-1 3 1,1 5-1,3 14 0,-6-15-1,6 15 0,0 0-1,0 0-1,0 0 0,0 0-2,0 0 2,12 2 0,-12-2 1,16-1-1,-16 1 2,20-1-2,-20 1 2,22-3 0,-22 3-3,22-1 0,-10 1-1,-1-1-1,4-1-1,-15 2 0,20 0-2,-20 0 1,16 0 0,-16 0 1,0 0-1,0 0 1,8 14 0,-8-14 1,-2 19 0,2-8 0,0 3 1,0 3 0,0 1 1,2 0-1,0 2 2,-3-3-3,0-1 2,-1-3 0,2-13-3,-2 19 0,2-19-3,0 0-1,0 0-2,0 0 1,-12 1-2,12-1 1,-12-8 2,12 8 0,-16-6 3,16 6 3,-22-4 1,9 4-3,13 0-8,-21-3-22,21 3-42,-14-2 0,14 2 45</inkml:trace>
+</inkml:ink>
+</file>
+
+<file path=word/ink/ink77.xml><?xml version="1.0" encoding="utf-8"?>
+<inkml:ink xmlns:inkml="http://www.w3.org/2003/InkML">
+  <inkml:definitions>
+    <inkml:context xml:id="ctx0">
+      <inkml:inkSource xml:id="inkSrc0">
+        <inkml:traceFormat>
+          <inkml:channel name="X" type="integer" max="23472" units="cm"/>
+          <inkml:channel name="Y" type="integer" max="13203" units="cm"/>
+          <inkml:channel name="F" type="integer" max="1023" units="dev"/>
+        </inkml:traceFormat>
+        <inkml:channelProperties>
+          <inkml:channelProperty channel="X" name="resolution" value="1000.08521" units="1/cm"/>
+          <inkml:channelProperty channel="Y" name="resolution" value="1000.22729" units="1/cm"/>
+          <inkml:channelProperty channel="F" name="resolution" value="0" units="1/dev"/>
+        </inkml:channelProperties>
+      </inkml:inkSource>
+      <inkml:timestamp xml:id="ts0" timeString="2013-05-19T21:27:29.556"/>
+    </inkml:context>
+    <inkml:brush xml:id="br0">
+      <inkml:brushProperty name="width" value="0.1" units="cm"/>
+      <inkml:brushProperty name="height" value="0.1" units="cm"/>
+      <inkml:brushProperty name="fitToCurve" value="1"/>
+    </inkml:brush>
+  </inkml:definitions>
+  <inkml:trace contextRef="#ctx0" brushRef="#br0">0 77 1,'0'0'19,"13"3"4,-13-3-7,0 0-1,0 0 1,0 0 2,0 0 3,0 0-1,0 0-2,6 15-3,-6-15 1,4 15-6,-4-15-2,3 19-3,-1-7-3,0 1-1,1-2 0,-1 2 1,0-1-1,2 1 4,-4-13-2,8 20 2,-8-20-2,9 12 0,-9-12-3,0 0-1,0 0-2,0 0 1,10-15 1,-11 3-1,-1-2 1,-2-3 1,0-1 0,-1 0 2,-1 0-1,1-1-1,0 3-2,1 1 1,-1 4-2,5 11 3,-5-13 0,5 13 3,0 0 1,0 0 3,0 0 2,0 0 1,0 0-1,17-5 0,-6 1 0,1-1-4,5-1-1,-3 0-2,4 1-1,-1-2-1,0 3 0,0 2 0,-2-1 0,-1 2 0,1 0-1,-2 1 1,-2 1 0,-11-1-1,18 8 0,-18-8-1,11 17 1,-6-6 0,-3 5 0,0 3 0,-1 2 3,2 1-2,-1-2-1,-1 4 0,2-2 0,0-3-1,-2-2 2,0-3-1,-1-14-1,2 18 2,-2-18-3,0 0-1,0 0-5,0 0-3,0 0-2,1-18-2,-1 18-1,-3-17 0,3 17 3,-8-11 0,8 11 7,-18 0 3,7 4 2,-4 2 3,1 2 1,-3 1 0,1-1-1,-1-1 1,-3 1-2,4-3 1,-3 1-3,3-4-6,1 2-23,-1-9-34,16 5 5,-20-1 60</inkml:trace>
+</inkml:ink>
+</file>
+
+<file path=word/ink/ink78.xml><?xml version="1.0" encoding="utf-8"?>
+<inkml:ink xmlns:inkml="http://www.w3.org/2003/InkML">
+  <inkml:definitions>
+    <inkml:context xml:id="ctx0">
+      <inkml:inkSource xml:id="inkSrc0">
+        <inkml:traceFormat>
+          <inkml:channel name="X" type="integer" max="23472" units="cm"/>
+          <inkml:channel name="Y" type="integer" max="13203" units="cm"/>
+          <inkml:channel name="F" type="integer" max="1023" units="dev"/>
+        </inkml:traceFormat>
+        <inkml:channelProperties>
+          <inkml:channelProperty channel="X" name="resolution" value="1000.08521" units="1/cm"/>
+          <inkml:channelProperty channel="Y" name="resolution" value="1000.22729" units="1/cm"/>
+          <inkml:channelProperty channel="F" name="resolution" value="0" units="1/dev"/>
+        </inkml:channelProperties>
+      </inkml:inkSource>
+      <inkml:timestamp xml:id="ts0" timeString="2013-05-19T21:27:26.117"/>
+    </inkml:context>
+    <inkml:brush xml:id="br0">
+      <inkml:brushProperty name="width" value="0.1" units="cm"/>
+      <inkml:brushProperty name="height" value="0.1" units="cm"/>
+      <inkml:brushProperty name="fitToCurve" value="1"/>
+    </inkml:brush>
+  </inkml:definitions>
+  <inkml:trace contextRef="#ctx0" brushRef="#br0">0 0 58,'11'15'91,"11"9"-3,-5-11-7,6 5-88,2 3-15,4 6-9,-4 3-8,3 5-7,3 5-16,-3-6-19,11 8 52</inkml:trace>
+</inkml:ink>
+</file>
+
+<file path=word/ink/ink79.xml><?xml version="1.0" encoding="utf-8"?>
+<inkml:ink xmlns:inkml="http://www.w3.org/2003/InkML">
+  <inkml:definitions>
+    <inkml:context xml:id="ctx0">
+      <inkml:inkSource xml:id="inkSrc0">
+        <inkml:traceFormat>
+          <inkml:channel name="X" type="integer" max="23472" units="cm"/>
+          <inkml:channel name="Y" type="integer" max="13203" units="cm"/>
+          <inkml:channel name="F" type="integer" max="1023" units="dev"/>
+        </inkml:traceFormat>
+        <inkml:channelProperties>
+          <inkml:channelProperty channel="X" name="resolution" value="1000.08521" units="1/cm"/>
+          <inkml:channelProperty channel="Y" name="resolution" value="1000.22729" units="1/cm"/>
+          <inkml:channelProperty channel="F" name="resolution" value="0" units="1/dev"/>
+        </inkml:channelProperties>
+      </inkml:inkSource>
+      <inkml:timestamp xml:id="ts0" timeString="2013-05-19T21:27:25.851"/>
+    </inkml:context>
+    <inkml:brush xml:id="br0">
+      <inkml:brushProperty name="width" value="0.1" units="cm"/>
+      <inkml:brushProperty name="height" value="0.1" units="cm"/>
+      <inkml:brushProperty name="fitToCurve" value="1"/>
+    </inkml:brush>
+  </inkml:definitions>
+  <inkml:trace contextRef="#ctx0" brushRef="#br0">306 1 1,'0'0'0,"21"3"1,-21-3 54,13-4-49,-13 4 3,0 0 1,4 12 6,-4-12 2,-13 15 3,5-2-2,-3 0-1,0 0-4,-1 1-6,-1 2-4,0 0-4,-2 2 2,-2 1-2,-2 3 0,-1 2 0,-1 0 0,-4 4 1,2 0-3,0 2-1,0-3-9,3 2-14,-1-7-18,9 7-28,-7-16 29,14 6 43</inkml:trace>
+</inkml:ink>
+</file>
+
+<file path=word/ink/ink8.xml><?xml version="1.0" encoding="utf-8"?>
+<inkml:ink xmlns:inkml="http://www.w3.org/2003/InkML">
+  <inkml:definitions>
+    <inkml:context xml:id="ctx0">
+      <inkml:inkSource xml:id="inkSrc0">
+        <inkml:traceFormat>
+          <inkml:channel name="X" type="integer" max="23472" units="cm"/>
+          <inkml:channel name="Y" type="integer" max="13203" units="cm"/>
+          <inkml:channel name="F" type="integer" max="1023" units="dev"/>
+        </inkml:traceFormat>
+        <inkml:channelProperties>
+          <inkml:channelProperty channel="X" name="resolution" value="1000.08521" units="1/cm"/>
+          <inkml:channelProperty channel="Y" name="resolution" value="1000.22729" units="1/cm"/>
+          <inkml:channelProperty channel="F" name="resolution" value="0" units="1/dev"/>
+        </inkml:channelProperties>
+      </inkml:inkSource>
+      <inkml:timestamp xml:id="ts0" timeString="2013-05-19T21:32:05.876"/>
     </inkml:context>
     <inkml:brush xml:id="br0">
       <inkml:brushProperty name="width" value="0.07" units="cm"/>
@@ -5825,27 +7010,251 @@
       <inkml:brushProperty name="fitToCurve" value="1"/>
     </inkml:brush>
   </inkml:definitions>
-  <inkml:trace contextRef="#ctx0" brushRef="#br0">-4 1 12,'-11'9'28,"11"-9"-8,0 0-6,0 0-5,14 12-3,-2-12 2,3-1 1,6-3 2,3 0-1,4 0 1,1 0-2,1 3 3,1 1-4,-1 2-1,2 2-5,-2 0 0,2 1-2,1 1 0,2-3 0,3-1-1,2-2 2,1-3-3,2-1 4,1 2 4,-1-1-5,0 0-1,-1 2 1,-3 1 1,2 0-2,-1 0 1,3 0-2,-1-1-5,3-2 5,2-1 8,0 0-7,1 2 6,-4-1-6,0 1 7,-2 2-6,-1 1 6,-2 0-6,0 2-1,-1-1 1,-1 2-6,4-2 6,0-1 1,1-1-3,2-1 2,1 1-1,-2-2-1,1 1 2,2 0 4,-3 2-5,-2 0-5,-1 2 6,-3 0-5,2-1 5,-3 1-4,3-1 4,-1 1-5,1-2 6,0 1-1,2-1-1,1 0 1,-1 0-2,1 1 1,-1-2 0,0 0 0,3 0-1,0-2 2,0 1-1,3-1 1,-2 0 0,2 1-1,2 0 1,5-1 0,-5 2-2,4 0 1,1 0 0,1 0 0,3-1-1,1 0 5,1-2-4,0 1 5,1-1-5,-3-1 5,1 3-6,-1-1 6,-3 4-5,-2 0-4,0 2 5,-1 0-6,4-1 6,0-1-6,3 0 6,4-4 0,3 0-1,0-2 5,4 0-6,0 1 6,-1 3-6,-1 0 0,-2 3 1,-4 2-6,2-1 7,-3 1-7,0-1 7,0 0-7,1-4 6,2 0 1,-2-1-1,1-1 0,-5 2 1,1-1 1,-5 1 0,-1 0 3,-3 1 2,-1-1 1,0 0 1,3 0-1,0-3-1,3 0 7,-1-2-7,1 2-1,1-1-5,1 2 1,-4 0-1,2 1 5,-2 1-3,-1 0-4,4-1 5,2 1 3,3-3-3,0 1 4,5-1-3,1 2 2,-1-1-4,0 2-1,-2 2 0,-1 0 1,-2 1-1,2-1-4,-2 1 3,2-2-1,1-1 1,1-1 3,1 0-4,0 1 1,-2 0 1,-3 1-1,-5 4 1,-3 0-7,-2 2 7,-2-1-6,-2 0 6,1-2-9,1-4 8,3-3 0,3-2-1,-1-2 8,2 1-6,-3 1 9,-2-2-5,-3 6 3,-5 3-2,0 2-2,-3 1 0,0 2-6,1-2 5,3-1-8,2 0 3,4-3-1,2-5 1,1 0 2,-1-1-1,-3 1 2,-1-1-2,-4 3 3,-1-1-2,-2 3 3,-4 1-3,1 1 1,2 1-1,3 0-2,0 1 2,4-1-3,-1-1 2,2-1-1,0-1 1,-2 0 1,-1 2-1,-2-1 2,-1-1-1,-2 1 1,3-1-1,2 0 1,1 2-1,3-2-2,3-4 2,-1 1 0,1 2-1,-2 0 1,-2 1-1,-4 1-1,1 0 2,-4 0 0,-2 3-1,3-1-1,-2-3 1,0 1 0,0 1 1,2-1-1,-4-1-1,-2 1 1,-2 2 0,-3-1 0,-4 1 0,2 1 1,-5-2-2,1 1-1,2-2 2,-1-1-1,0 2 0,-2-2-1,-5 1 0,-1-1-1,-5 1 1,-13-1-2,19 3-3,-19-3-1,14 4-5,-14-4-7,26 0-10,-8-2-13,5 2-19,1 0-10,-3-2-16,2 7 36</inkml:trace>
-</inkml:ink>
-</file>
-
-<file path=word/ink/ink42.xml><?xml version="1.0" encoding="utf-8"?>
-<inkml:ink xmlns:inkml="http://www.w3.org/2003/InkML">
-  <inkml:definitions>
-    <inkml:context xml:id="ctx0">
-      <inkml:inkSource xml:id="inkSrc0">
-        <inkml:traceFormat>
-          <inkml:channel name="X" type="integer" max="23472" units="cm"/>
-          <inkml:channel name="Y" type="integer" max="13203" units="cm"/>
-          <inkml:channel name="F" type="integer" max="1023" units="dev"/>
-        </inkml:traceFormat>
-        <inkml:channelProperties>
-          <inkml:channelProperty channel="X" name="resolution" value="1000.08521" units="1/cm"/>
-          <inkml:channelProperty channel="Y" name="resolution" value="1000.22729" units="1/cm"/>
-          <inkml:channelProperty channel="F" name="resolution" value="0" units="1/dev"/>
-        </inkml:channelProperties>
-      </inkml:inkSource>
-      <inkml:timestamp xml:id="ts0" timeString="2013-05-19T21:29:38.834"/>
+  <inkml:trace contextRef="#ctx0" brushRef="#br0">0 66 33,'0'0'24,"0"0"-3,0 0 0,0 0-3,4-12 1,9 9-5,0 1-1,4 0-3,2 1-3,5 0-2,4-2-2,5 1-2,7-3-2,3-2-1,8-2 0,3 0 6,3 4-7,0 1 1,0 1 1,1 3 0,-5 0 1,1 1-1,-2 3 0,-2-2-6,3 0 5,0-1-3,2 0-2,-2-1 1,3 1-4,-3-1 1,3 0-3,-2-1 1,3-1 1,3-2 1,-1 1 2,2 1 2,1-2 1,0 3 3,1 1 1,-2 1 1,-4 3 1,-1-1-1,-3 3-1,-3-1 0,0-2-1,-2 1-1,1-2 1,3-1 0,-1-2-2,1 1 1,1 0 2,0-2 0,2 1-1,-3 1 1,-1 1-1,1 1 1,0-1 0,2-2 1,0 1-2,2-2 1,2 1 0,5 1 1,-2-1-1,0 1-1,-2 0 1,2 1 1,-2 0-1,-1 1 0,-2 0 1,-1 1 1,0-2-1,1 0 2,0 0-2,1 1 1,0 0 0,2 1 0,2-1-2,0 2 0,2 0 0,2 1-2,2 0-2,-1-1 1,4-1-1,3-3 0,-1-2 1,1 0 2,0-2 6,1-2 3,1-1 6,0 2-2,-2 0 4,0 4-1,2-1 0,2 4-3,1 0-4,2 2-5,4 0-2,3-2-2,3 0-1,2-1 0,0-2 0,3-2 1,-1-1 0,-1 1 1,-1 0 2,1 0 0,-1 3 2,0 2-1,0 2 0,2 2 1,0 0-2,2 3-1,2-1 0,-1-2-1,3 1 1,1-2-1,-2-4 1,1-1-1,0-1 1,1-1 2,-2 0 1,0 2 0,-2 0 0,0 0 0,1 1 0,-1 0 0,0 1-1,3-2-1,0 0-1,0-2-1,2 0 0,-1-1 0,1-1-1,-2 2 1,-1-2 0,-3 2 0,-1-2-1,0 0 2,-2 0-2,2-1 4,1-1-3,-1 1 6,1-1-7,-3 1 8,0 3-7,-6 2 2,-6 0-1,-7 1-4,-7 3 3,-5-3-6,-5 2 1,-2-1-8,-2-2 1,0 0 0,0 0-1,1 0 1,-3 0-2,0 2 2,-3-1 0,-6 3-15,-10-3-32,-2 8 26,-14-7 33</inkml:trace>
+</inkml:ink>
+</file>
+
+<file path=word/ink/ink80.xml><?xml version="1.0" encoding="utf-8"?>
+<inkml:ink xmlns:inkml="http://www.w3.org/2003/InkML">
+  <inkml:definitions>
+    <inkml:context xml:id="ctx0">
+      <inkml:inkSource xml:id="inkSrc0">
+        <inkml:traceFormat>
+          <inkml:channel name="X" type="integer" max="23472" units="cm"/>
+          <inkml:channel name="Y" type="integer" max="13203" units="cm"/>
+          <inkml:channel name="F" type="integer" max="1023" units="dev"/>
+        </inkml:traceFormat>
+        <inkml:channelProperties>
+          <inkml:channelProperty channel="X" name="resolution" value="1000.08521" units="1/cm"/>
+          <inkml:channelProperty channel="Y" name="resolution" value="1000.22729" units="1/cm"/>
+          <inkml:channelProperty channel="F" name="resolution" value="0" units="1/dev"/>
+        </inkml:channelProperties>
+      </inkml:inkSource>
+      <inkml:timestamp xml:id="ts0" timeString="2013-05-19T21:27:24.945"/>
+    </inkml:context>
+    <inkml:brush xml:id="br0">
+      <inkml:brushProperty name="width" value="0.1" units="cm"/>
+      <inkml:brushProperty name="height" value="0.1" units="cm"/>
+      <inkml:brushProperty name="fitToCurve" value="1"/>
+    </inkml:brush>
+  </inkml:definitions>
+  <inkml:trace contextRef="#ctx0" brushRef="#br0">0 0 25,'0'0'32,"0"0"0,8 20-9,-8-5 4,-2 6-11,2 6 4,0 6-10,2 6 1,-1 4-12,4 4 1,2 6-1,2 1-1,0 5 0,1-3-3,3 1-2,-2-3-11,2-4-5,0-2-12,-3-9-6,3 0-7,-8-12 36</inkml:trace>
+</inkml:ink>
+</file>
+
+<file path=word/ink/ink81.xml><?xml version="1.0" encoding="utf-8"?>
+<inkml:ink xmlns:inkml="http://www.w3.org/2003/InkML">
+  <inkml:definitions>
+    <inkml:context xml:id="ctx0">
+      <inkml:inkSource xml:id="inkSrc0">
+        <inkml:traceFormat>
+          <inkml:channel name="X" type="integer" max="23472" units="cm"/>
+          <inkml:channel name="Y" type="integer" max="13203" units="cm"/>
+          <inkml:channel name="F" type="integer" max="1023" units="dev"/>
+        </inkml:traceFormat>
+        <inkml:channelProperties>
+          <inkml:channelProperty channel="X" name="resolution" value="1000.08521" units="1/cm"/>
+          <inkml:channelProperty channel="Y" name="resolution" value="1000.22729" units="1/cm"/>
+          <inkml:channelProperty channel="F" name="resolution" value="0" units="1/dev"/>
+        </inkml:channelProperties>
+      </inkml:inkSource>
+      <inkml:timestamp xml:id="ts0" timeString="2013-05-19T21:27:24.117"/>
+    </inkml:context>
+    <inkml:brush xml:id="br0">
+      <inkml:brushProperty name="width" value="0.1" units="cm"/>
+      <inkml:brushProperty name="height" value="0.1" units="cm"/>
+      <inkml:brushProperty name="fitToCurve" value="1"/>
+    </inkml:brush>
+  </inkml:definitions>
+  <inkml:trace contextRef="#ctx0" brushRef="#br0">0 5 12,'12'-5'35,"-12"5"-5,11 1-2,-11-1-3,13 4-3,-13-4-3,12 8-4,-12-8-1,10 15-8,-4-3 0,-1 1-5,-1 6 1,0 5-2,-1 6 3,0 3-2,0 9-2,-1 3 3,-1 2-5,1 1-3,-1-1-16,2-2-18,-5-11-32,11 6 0,-10-15 68</inkml:trace>
+</inkml:ink>
+</file>
+
+<file path=word/ink/ink82.xml><?xml version="1.0" encoding="utf-8"?>
+<inkml:ink xmlns:inkml="http://www.w3.org/2003/InkML">
+  <inkml:definitions>
+    <inkml:context xml:id="ctx0">
+      <inkml:inkSource xml:id="inkSrc0">
+        <inkml:traceFormat>
+          <inkml:channel name="X" type="integer" max="23472" units="cm"/>
+          <inkml:channel name="Y" type="integer" max="13203" units="cm"/>
+          <inkml:channel name="F" type="integer" max="1023" units="dev"/>
+        </inkml:traceFormat>
+        <inkml:channelProperties>
+          <inkml:channelProperty channel="X" name="resolution" value="1000.08521" units="1/cm"/>
+          <inkml:channelProperty channel="Y" name="resolution" value="1000.22729" units="1/cm"/>
+          <inkml:channelProperty channel="F" name="resolution" value="0" units="1/dev"/>
+        </inkml:channelProperties>
+      </inkml:inkSource>
+      <inkml:timestamp xml:id="ts0" timeString="2013-05-19T21:27:23.367"/>
+    </inkml:context>
+    <inkml:brush xml:id="br0">
+      <inkml:brushProperty name="width" value="0.1" units="cm"/>
+      <inkml:brushProperty name="height" value="0.1" units="cm"/>
+      <inkml:brushProperty name="fitToCurve" value="1"/>
+    </inkml:brush>
+  </inkml:definitions>
+  <inkml:trace contextRef="#ctx0" brushRef="#br0">11 0 1,'11'2'18,"-11"-2"-10,0 0-5,0 0 6,7 14 0,-7-14 6,1 12 2,-1-12 0,2 12-4,-2-12-3,0 0-1,1 13-10,-1-13 2,0 0-4,-5 17 3,5-17-1,-10 20 1,6-8 2,-1 4 0,0 0 4,2 4 0,1-1 1,2 5-2,0 2 3,1-2-3,1 6-1,0 1 1,0 4-3,1 2 0,-1 1-1,-2 3 0,3-1-2,-2-3 2,0-2-3,2-5-2,-2-4-5,1-5-6,-1-3-7,-1-18-13,4 26-21,-4-26 19,0 14 37</inkml:trace>
+</inkml:ink>
+</file>
+
+<file path=word/ink/ink83.xml><?xml version="1.0" encoding="utf-8"?>
+<inkml:ink xmlns:inkml="http://www.w3.org/2003/InkML">
+  <inkml:definitions>
+    <inkml:context xml:id="ctx0">
+      <inkml:inkSource xml:id="inkSrc0">
+        <inkml:traceFormat>
+          <inkml:channel name="X" type="integer" max="23472" units="cm"/>
+          <inkml:channel name="Y" type="integer" max="13203" units="cm"/>
+          <inkml:channel name="F" type="integer" max="1023" units="dev"/>
+        </inkml:traceFormat>
+        <inkml:channelProperties>
+          <inkml:channelProperty channel="X" name="resolution" value="1000.08521" units="1/cm"/>
+          <inkml:channelProperty channel="Y" name="resolution" value="1000.22729" units="1/cm"/>
+          <inkml:channelProperty channel="F" name="resolution" value="0" units="1/dev"/>
+        </inkml:channelProperties>
+      </inkml:inkSource>
+      <inkml:timestamp xml:id="ts0" timeString="2013-05-19T21:27:21.257"/>
+    </inkml:context>
+    <inkml:brush xml:id="br0">
+      <inkml:brushProperty name="width" value="0.1" units="cm"/>
+      <inkml:brushProperty name="height" value="0.1" units="cm"/>
+      <inkml:brushProperty name="fitToCurve" value="1"/>
+    </inkml:brush>
+  </inkml:definitions>
+  <inkml:trace contextRef="#ctx0" brushRef="#br0">0 213 25,'13'-4'19,"-13"4"0,0 0 2,0 0-1,15 5 0,-15-5 0,13 7-4,-13-7-1,22 5-4,-6-2 1,3-5-3,2 1 2,2 0-2,5-3 0,-1 0 0,3 1-2,1 0 0,0 2-1,2 1-2,2 1-1,1 1 0,0 0-1,5-2 0,0 0 0,1-1-1,1-3 1,-2 0-1,1-3 0,-2 1 0,0-1-1,-2 2 0,1 1 2,-1 1-1,-2 3 1,2 1 1,-1 2 1,1 1 0,-1-1 1,0 1-1,-1 0 0,-1-3 0,0 2-2,-2-3 1,1 1-2,-2-1 2,0 1 0,1 1 1,-1-2 0,1 0 0,2 1 1,0-2-2,1 1 2,2-2-3,0 1 0,3 0-1,-2-1-1,1 0 0,-1 0 0,-1 0 2,0 0-1,-2 0 2,0-1-1,-1 2 0,2-2 1,-1 2-1,0-1-1,2 1 0,-2 1-1,3 1-1,-1 2 1,0 0 0,-2-1-1,2 1 1,-3 1 1,4-1-1,0-2 1,1-1-1,0-1-1,2-1 1,1 0-1,-1-2 1,3 0 0,-3 0-1,1 0 1,-2 2 0,0 1-1,1-1 1,-2 2 0,1-1-1,4 0 1,0-2-1,-1-1 0,3-1-1,0-1 2,-3 0-2,0-4 1,-4 5 0,-2-2 0,-2 5 0,-1 2 0,-2 1 1,1 3-1,-1 0-1,2 3 0,3-2-1,1 0 0,0-1-2,2-1 1,2 0 0,-4-3 0,3 2 0,-2 0 1,-1 0 1,1 2 0,-1 0 2,1 1-1,5-1 0,1-2 0,0 2-1,2-1 0,0 0-1,0-1 1,1 0 0,-1-1 0,-1 0 1,-4-1 0,4 2 1,-3-1 1,1-1-1,1 1 1,-2 1-1,0-1 0,0 2-1,2-1 0,-2 0-1,0-1 0,-3 2 1,2-2-2,0-1 3,-1 0-2,-2 0 2,-1 1 0,2-2 1,-2 0-2,2-1 1,-4 2 1,1-1-1,0 1 2,-5-1 1,2-1 0,-2 2 0,-1 0 2,0 0-1,0 0 0,-1-1-1,2 1 0,-1 0 0,3 0-2,-1-1 0,0-1-1,1 1 0,0 0 1,0-1 0,0 2 0,3 0 0,-1 2 1,3-4-1,3 1 0,0 0 0,3-1-1,2 0-2,0-1 1,-2 2-1,1-1 1,-4 2 1,0 4 0,-2-1 1,1 2 0,0-1 0,0-1 0,4-2 0,-1-2-1,3-2 0,-1-2-1,-2 0 0,0-2 3,-4 2-1,-1 2 1,-1-1 0,0 4 0,-1 0 0,1 1 0,2-1 0,4 0-3,-1-1 2,1 0-2,2-4 0,-3 1 1,0 0-1,-2-1 0,-2 1 0,-2 1 1,-2 1 0,0 0-1,1 2 1,0 2 0,2-2-1,2 2-1,0 1 1,2-2 0,0 2-1,0-2 1,1 1-1,-3-2 1,1 0 1,-4-2 1,2 1-1,-1 0 0,1-2 1,-1 0-2,0 2 1,0-2-1,1 2 0,0-2 1,-1 2-1,-1-3 1,0 3 0,-3-2 0,1 0-1,-2-1 0,0 3-1,-2-3 0,2 0-1,-3 0-2,4-2 2,-2 1-2,0 0 3,-3-1-2,0 1 2,0 1-1,-1 1 2,0-1 0,0 2 0,2-1 1,2 0-2,3 1 1,0-1 0,5 0 1,-3 2-2,3-2 1,-2 0 0,1 1 0,-2-4-1,-1 2 3,3-2-2,-1 2 2,3-3-1,2 2 1,0-1-3,3 2 3,-2 2-3,1 0 1,-1 2-2,-2 0 4,-3 2-1,-1-1 1,-2 0 0,-2 2 0,-3-2 1,2-1-1,-3 0 0,-1-2-1,0 0 1,-4 0-3,2-1 3,-2 0-2,2 1 1,-5 0-1,4 2 1,1 0 0,-1 2-2,4-2 1,-1 2-3,0 1 0,-2 1 1,1-1-2,-3-2 0,-3-1-1,-1 0-5,-3 0-10,-1-4-25,5 7-34,-7-15 3,10 9 55</inkml:trace>
+</inkml:ink>
+</file>
+
+<file path=word/ink/ink84.xml><?xml version="1.0" encoding="utf-8"?>
+<inkml:ink xmlns:inkml="http://www.w3.org/2003/InkML">
+  <inkml:definitions>
+    <inkml:context xml:id="ctx0">
+      <inkml:inkSource xml:id="inkSrc0">
+        <inkml:traceFormat>
+          <inkml:channel name="X" type="integer" max="23472" units="cm"/>
+          <inkml:channel name="Y" type="integer" max="13203" units="cm"/>
+          <inkml:channel name="F" type="integer" max="1023" units="dev"/>
+        </inkml:traceFormat>
+        <inkml:channelProperties>
+          <inkml:channelProperty channel="X" name="resolution" value="1000.08521" units="1/cm"/>
+          <inkml:channelProperty channel="Y" name="resolution" value="1000.22729" units="1/cm"/>
+          <inkml:channelProperty channel="F" name="resolution" value="0" units="1/dev"/>
+        </inkml:channelProperties>
+      </inkml:inkSource>
+      <inkml:timestamp xml:id="ts0" timeString="2013-05-19T21:27:16.007"/>
+    </inkml:context>
+    <inkml:brush xml:id="br0">
+      <inkml:brushProperty name="width" value="0.1" units="cm"/>
+      <inkml:brushProperty name="height" value="0.1" units="cm"/>
+      <inkml:brushProperty name="fitToCurve" value="1"/>
+    </inkml:brush>
+  </inkml:definitions>
+  <inkml:trace contextRef="#ctx0" brushRef="#br0">0 139 50,'0'0'38,"0"0"-3,9 12-4,4-13-6,3-6-9,7-2-7,3-1-7,5-2 1,4 3-1,4 2 3,5 5 2,7 7 3,4 2 3,6 7 2,6-1 3,11 5 0,4-4-1,9 3-3,4-9-4,7-3 0,3-4-3,7-2-2,1-3-3,1 2-1,0-2-1,3 4-7,-1 5 8,1 1-8,3 4 10,3 0-8,1-4 9,5 0-9,1-6 8,2-6 7,3-4-10,-1-2 9,-4-3-9,-1-1 7,-1-1-11,-2 0 13,-3 6-12,-1-1 5,0 6-3,1-1 5,3 2-6,0 0 5,2 3-1,-5 1 0,0 1 0,1 0 1,-5-1-2,-1 2 0,-3-1 1,-5-1-1,-2 1 1,2 0-1,-5-3 0,4 1-1,0-4 0,-1 3 0,1-1 1,-1 0 0,-2 4-1,-2 2 2,-1 5 6,-6 5-6,-2 2 5,-4 3-5,-5 1 5,-2 0-15,2-2 17,-2-3-8,-1-6 0,2-5 0,-1-4-2,0-3 1,2 0 0,-3-3 10,0 0-11,-1 5 2,-1 1 1,-2 4 0,0 1 2,-1 1 0,1 2 0,3-4-2,-4-1 0,-1-1-1,-1-5-1,1-6 0,-2-1-6,-1-4 5,-1 2-4,1-4 5,-1 2-5,-1 2 0,-3 1-1,0 5 1,-2 3 6,-2 2 0,-2 2-1,-2 2 2,-2 5-2,1-5 5,1 5-5,-1-2 5,1-2-6,-3 0-1,1 1 1,-2-2 0,0 0 1,-1-1 0,-3-1 0,0-4-2,2-3-1,-1-1-8,5-1 6,-1-2-9,5-1 1,-6 1-15,1 3-2,-9 1-19,-2 8-2,-7 3-29,-6-3-12,3 9 29</inkml:trace>
+</inkml:ink>
+</file>
+
+<file path=word/ink/ink85.xml><?xml version="1.0" encoding="utf-8"?>
+<inkml:ink xmlns:inkml="http://www.w3.org/2003/InkML">
+  <inkml:definitions>
+    <inkml:context xml:id="ctx0">
+      <inkml:inkSource xml:id="inkSrc0">
+        <inkml:traceFormat>
+          <inkml:channel name="X" type="integer" max="23472" units="cm"/>
+          <inkml:channel name="Y" type="integer" max="13203" units="cm"/>
+          <inkml:channel name="F" type="integer" max="1023" units="dev"/>
+        </inkml:traceFormat>
+        <inkml:channelProperties>
+          <inkml:channelProperty channel="X" name="resolution" value="1000.08521" units="1/cm"/>
+          <inkml:channelProperty channel="Y" name="resolution" value="1000.22729" units="1/cm"/>
+          <inkml:channelProperty channel="F" name="resolution" value="0" units="1/dev"/>
+        </inkml:channelProperties>
+      </inkml:inkSource>
+      <inkml:timestamp xml:id="ts0" timeString="2013-05-19T21:27:14.038"/>
+    </inkml:context>
+    <inkml:brush xml:id="br0">
+      <inkml:brushProperty name="width" value="0.1" units="cm"/>
+      <inkml:brushProperty name="height" value="0.1" units="cm"/>
+      <inkml:brushProperty name="fitToCurve" value="1"/>
+    </inkml:brush>
+  </inkml:definitions>
+  <inkml:trace contextRef="#ctx0" brushRef="#br0">267-1 1,'0'0'0,"13"4"14,-13-4 42,0 0-52,9 24 2,-8-5 7,-1 8 5,-1 10 4,-1 4-3,1 15-1,-3 7-1,3 13-6,-3 9-3,1 8-5,-2 10-2,3 7 0,-6 7-1,-2 7 2,-2 5 0,-3 2 4,-2 4 3,-3 1-2,-2 1 2,-1 3 1,1 5 4,2 2 1,2 2 3,-2 5-3,7 3 0,-2-1 2,5 3-1,-1-11-1,6-2-4,0-14-1,5-5-3,3-15-2,2-9-1,2-7-2,2-6 0,0-4-2,-1-5 3,-5 3 0,-3 3-4,-4 3 6,-1 2-4,-2 1 3,2-2-3,3-3 2,2-4-4,6-10 1,2-7 3,2-9-5,0-7-3,3-7 3,-2-2-3,-1 1 4,-1 1-4,0 4 1,-1-1-6,1 2 2,-1-2-1,3 1-6,-3-11-12,5-3-27,-5-5-43,-2-11-1,3 4-1</inkml:trace>
+</inkml:ink>
+</file>
+
+<file path=word/ink/ink86.xml><?xml version="1.0" encoding="utf-8"?>
+<inkml:ink xmlns:inkml="http://www.w3.org/2003/InkML">
+  <inkml:definitions>
+    <inkml:context xml:id="ctx0">
+      <inkml:inkSource xml:id="inkSrc0">
+        <inkml:traceFormat>
+          <inkml:channel name="X" type="integer" max="23472" units="cm"/>
+          <inkml:channel name="Y" type="integer" max="13203" units="cm"/>
+          <inkml:channel name="F" type="integer" max="1023" units="dev"/>
+        </inkml:traceFormat>
+        <inkml:channelProperties>
+          <inkml:channelProperty channel="X" name="resolution" value="1000.08521" units="1/cm"/>
+          <inkml:channelProperty channel="Y" name="resolution" value="1000.22729" units="1/cm"/>
+          <inkml:channelProperty channel="F" name="resolution" value="0" units="1/dev"/>
+        </inkml:channelProperties>
+      </inkml:inkSource>
+      <inkml:timestamp xml:id="ts0" timeString="2013-05-19T21:27:13.022"/>
+    </inkml:context>
+    <inkml:brush xml:id="br0">
+      <inkml:brushProperty name="width" value="0.1" units="cm"/>
+      <inkml:brushProperty name="height" value="0.1" units="cm"/>
+      <inkml:brushProperty name="fitToCurve" value="1"/>
+    </inkml:brush>
+  </inkml:definitions>
+  <inkml:trace contextRef="#ctx0" brushRef="#br0">-7 136 1,'-8'19'32,"8"-19"-11,-3 14-5,3-14 2,0 0 2,16 15 5,-16-15 1,26 5 3,-5-4-2,7-2 0,9 0-4,8-2-6,8-5-6,7 2-4,9-3-2,6-2-3,4 0 2,7 2 0,5-2 0,5 3 2,5 2 0,7 2 1,2 0-1,7 4 0,7 0-3,2 3-3,2-1-3,2 1 0,4 2-2,1-1 0,5 1-2,-2-1 1,4-1-1,2-3 0,6 2 2,0-3-1,5 2 1,-1-1 0,2 0 1,3 2 2,-4 0 3,1 1 2,-1-1-1,-2 0 2,-2-1 0,-5-2 0,-2 1-3,-1-3 1,-3-2-2,1 1 0,-5-2 0,-2 0-1,-1 0 0,2-1 0,0 1 1,0 0 0,-2 0 0,-2 0-1,-2-1 0,0 1 0,-1-1 0,-4-2 0,-4 6 0,-3-1 0,-6 1 0,-3 2 0,1 1-1,-5 1 0,-3 2 0,-1-2 1,-1-1-1,-1-4 1,0 1 2,1-4-1,-1 0 4,0-2-1,-4 3 2,0-2-2,-2 3 0,-2 1 0,-2 1-2,-2 2 1,-3 1-3,0 3 1,-1 0-1,1 5 0,-2-3 0,0 3 0,-1 0 1,2 0-1,-3-2 2,2 1-4,-2-3 0,0-2-4,-2 1 0,0-2-1,-1 0 0,1-1-1,-1-1 0,0 0 1,-1-2 1,2-1 4,-1 0 1,1 0 1,-3-1 1,-5 1 1,-2 2 2,-7-1 3,-7 3 0,-6 0 1,-8 2-1,-4-1 0,-7 0-4,0 0-6,-6 1-14,-4-1-21,-5-4-28,5 10-14,-18-7 27</inkml:trace>
+</inkml:ink>
+</file>
+
+<file path=word/ink/ink87.xml><?xml version="1.0" encoding="utf-8"?>
+<inkml:ink xmlns:inkml="http://www.w3.org/2003/InkML">
+  <inkml:definitions>
+    <inkml:context xml:id="ctx0">
+      <inkml:inkSource xml:id="inkSrc0">
+        <inkml:traceFormat>
+          <inkml:channel name="X" type="integer" max="23472" units="cm"/>
+          <inkml:channel name="Y" type="integer" max="13203" units="cm"/>
+          <inkml:channel name="F" type="integer" max="1023" units="dev"/>
+        </inkml:traceFormat>
+        <inkml:channelProperties>
+          <inkml:channelProperty channel="X" name="resolution" value="1000.08521" units="1/cm"/>
+          <inkml:channelProperty channel="Y" name="resolution" value="1000.22729" units="1/cm"/>
+          <inkml:channelProperty channel="F" name="resolution" value="0" units="1/dev"/>
+        </inkml:channelProperties>
+      </inkml:inkSource>
+      <inkml:timestamp xml:id="ts0" timeString="2013-05-19T21:27:11.413"/>
+    </inkml:context>
+    <inkml:brush xml:id="br0">
+      <inkml:brushProperty name="width" value="0.1" units="cm"/>
+      <inkml:brushProperty name="height" value="0.1" units="cm"/>
+      <inkml:brushProperty name="fitToCurve" value="1"/>
+    </inkml:brush>
+  </inkml:definitions>
+  <inkml:trace contextRef="#ctx0" brushRef="#br0">180-7 1,'0'0'22,"-12"0"32,12 0-33,0 0-6,0 0 0,0 0-2,0 0 8,0 0-2,-12 15-1,12-15-1,-13 15-3,7-3-3,-3 5-6,0 1-2,-3 7-5,1 1 1,-1 7-1,0 4 3,1 4 2,-1 5 3,0 0 2,1 4 3,2 2-1,2 5-2,1-4 2,3 5-1,0 5-1,3 3-2,2 7 1,2 5-2,1-1-2,1 3 3,2 1-3,1 0 3,-2-1-4,2-2 2,-3-1-4,-1-2 2,-1 3-2,0 3 4,-4 2-6,0 2 0,-1 5 0,-3 5 0,1 6-1,-2 2 1,1-3 1,-1 0 1,2-4 1,-3 0-4,2-3 4,0-2-4,-1-4 5,1 1-5,-1 3 2,1 5 2,-2 0 2,2 3 0,1-2 1,1-2 0,0-3 0,4-6-1,-2-3 0,2-5-5,-1-4 3,1-4-2,-1-1 3,-1-1-3,0-4 3,1-1-2,-1-3 3,2-6-3,0-1 0,2-3 3,0-2-4,0-2 3,0-1-3,-3-1 2,2 4-1,-2-3 3,-1-1-3,1 0-1,1-3 0,0-4-1,2-2 2,4-3-3,0-1 2,1-4-4,1 3 5,3-4 0,-3-2 1,1 1 0,-1 0 0,0-2 1,-1-1-2,3 3 2,0-3-4,-1 5 2,5 4-3,-2-1 2,3 4-3,0-1 2,0-1-1,-2-3 2,-1-5-7,-3-12-11,-11-12-41,13 4-41,-24-26 1,2-2 29</inkml:trace>
+</inkml:ink>
+</file>
+
+<file path=word/ink/ink9.xml><?xml version="1.0" encoding="utf-8"?>
+<inkml:ink xmlns:inkml="http://www.w3.org/2003/InkML">
+  <inkml:definitions>
+    <inkml:context xml:id="ctx0">
+      <inkml:inkSource xml:id="inkSrc0">
+        <inkml:traceFormat>
+          <inkml:channel name="X" type="integer" max="23472" units="cm"/>
+          <inkml:channel name="Y" type="integer" max="13203" units="cm"/>
+          <inkml:channel name="F" type="integer" max="1023" units="dev"/>
+        </inkml:traceFormat>
+        <inkml:channelProperties>
+          <inkml:channelProperty channel="X" name="resolution" value="1000.08521" units="1/cm"/>
+          <inkml:channelProperty channel="Y" name="resolution" value="1000.22729" units="1/cm"/>
+          <inkml:channelProperty channel="F" name="resolution" value="0" units="1/dev"/>
+        </inkml:channelProperties>
+      </inkml:inkSource>
+      <inkml:timestamp xml:id="ts0" timeString="2013-05-19T21:31:05.388"/>
     </inkml:context>
     <inkml:brush xml:id="br0">
       <inkml:brushProperty name="width" value="0.07" units="cm"/>
@@ -5853,1463 +7262,7 @@
       <inkml:brushProperty name="fitToCurve" value="1"/>
     </inkml:brush>
   </inkml:definitions>
-  <inkml:trace contextRef="#ctx0" brushRef="#br0">3 28 1,'-6'-14'76,"6"14"14,0 0 7,6-14-63,-6 14-8,5 18 9,-1 1 5,-5-1 1,5 11-4,-4 1-8,5 5-8,0 1-9,4 3-7,0 0-9,3 0-3,-3 0-4,0-1-3,-2 1-10,-3-8-15,0 3-31,-2-6-40,-3-10-2,3 1 4</inkml:trace>
-</inkml:ink>
-</file>
-
-<file path=word/ink/ink43.xml><?xml version="1.0" encoding="utf-8"?>
-<inkml:ink xmlns:inkml="http://www.w3.org/2003/InkML">
-  <inkml:definitions>
-    <inkml:context xml:id="ctx0">
-      <inkml:inkSource xml:id="inkSrc0">
-        <inkml:traceFormat>
-          <inkml:channel name="X" type="integer" max="23472" units="cm"/>
-          <inkml:channel name="Y" type="integer" max="13203" units="cm"/>
-          <inkml:channel name="F" type="integer" max="1023" units="dev"/>
-        </inkml:traceFormat>
-        <inkml:channelProperties>
-          <inkml:channelProperty channel="X" name="resolution" value="1000.08521" units="1/cm"/>
-          <inkml:channelProperty channel="Y" name="resolution" value="1000.22729" units="1/cm"/>
-          <inkml:channelProperty channel="F" name="resolution" value="0" units="1/dev"/>
-        </inkml:channelProperties>
-      </inkml:inkSource>
-      <inkml:timestamp xml:id="ts0" timeString="2013-05-19T21:29:38.084"/>
-    </inkml:context>
-    <inkml:brush xml:id="br0">
-      <inkml:brushProperty name="width" value="0.07" units="cm"/>
-      <inkml:brushProperty name="height" value="0.07" units="cm"/>
-      <inkml:brushProperty name="fitToCurve" value="1"/>
-    </inkml:brush>
-  </inkml:definitions>
-  <inkml:trace contextRef="#ctx0" brushRef="#br0">28 57 129,'-18'3'119,"18"-3"0,-12 6 2,12-6-86,18-2-21,2-1-2,10-1-6,7-1-12,3-7-17,12 5-14,-5-7-16,7 8-21,-8-1-41,-8-2 1,-4 9 3</inkml:trace>
-</inkml:ink>
-</file>
-
-<file path=word/ink/ink44.xml><?xml version="1.0" encoding="utf-8"?>
-<inkml:ink xmlns:inkml="http://www.w3.org/2003/InkML">
-  <inkml:definitions>
-    <inkml:context xml:id="ctx0">
-      <inkml:inkSource xml:id="inkSrc0">
-        <inkml:traceFormat>
-          <inkml:channel name="X" type="integer" max="23472" units="cm"/>
-          <inkml:channel name="Y" type="integer" max="13203" units="cm"/>
-          <inkml:channel name="F" type="integer" max="1023" units="dev"/>
-        </inkml:traceFormat>
-        <inkml:channelProperties>
-          <inkml:channelProperty channel="X" name="resolution" value="1000.08521" units="1/cm"/>
-          <inkml:channelProperty channel="Y" name="resolution" value="1000.22729" units="1/cm"/>
-          <inkml:channelProperty channel="F" name="resolution" value="0" units="1/dev"/>
-        </inkml:channelProperties>
-      </inkml:inkSource>
-      <inkml:timestamp xml:id="ts0" timeString="2013-05-19T21:29:37.849"/>
-    </inkml:context>
-    <inkml:brush xml:id="br0">
-      <inkml:brushProperty name="width" value="0.07" units="cm"/>
-      <inkml:brushProperty name="height" value="0.07" units="cm"/>
-      <inkml:brushProperty name="fitToCurve" value="1"/>
-    </inkml:brush>
-  </inkml:definitions>
-  <inkml:trace contextRef="#ctx0" brushRef="#br0">0-2 118,'14'5'114,"-14"-5"3,15 6 2,-3 0-86,-12-6-12,25 19 0,-12-7-1,2 9-6,-2 2-7,2 4-6,-1 4-3,1 0-2,-4 1-6,-5-3-1,1-1-6,-8-5 0,1 1-4,-8-7-1,4 3-9,4-20-28,-14 17-47,14-17-2,0 0 5,0 0 30</inkml:trace>
-</inkml:ink>
-</file>
-
-<file path=word/ink/ink45.xml><?xml version="1.0" encoding="utf-8"?>
-<inkml:ink xmlns:inkml="http://www.w3.org/2003/InkML">
-  <inkml:definitions>
-    <inkml:context xml:id="ctx0">
-      <inkml:inkSource xml:id="inkSrc0">
-        <inkml:traceFormat>
-          <inkml:channel name="X" type="integer" max="23472" units="cm"/>
-          <inkml:channel name="Y" type="integer" max="13203" units="cm"/>
-          <inkml:channel name="F" type="integer" max="1023" units="dev"/>
-        </inkml:traceFormat>
-        <inkml:channelProperties>
-          <inkml:channelProperty channel="X" name="resolution" value="1000.08521" units="1/cm"/>
-          <inkml:channelProperty channel="Y" name="resolution" value="1000.22729" units="1/cm"/>
-          <inkml:channelProperty channel="F" name="resolution" value="0" units="1/dev"/>
-        </inkml:channelProperties>
-      </inkml:inkSource>
-      <inkml:timestamp xml:id="ts0" timeString="2013-05-19T21:29:37.537"/>
-    </inkml:context>
-    <inkml:brush xml:id="br0">
-      <inkml:brushProperty name="width" value="0.07" units="cm"/>
-      <inkml:brushProperty name="height" value="0.07" units="cm"/>
-      <inkml:brushProperty name="fitToCurve" value="1"/>
-    </inkml:brush>
-  </inkml:definitions>
-  <inkml:trace contextRef="#ctx0" brushRef="#br0">56 17 92,'-15'-2'120,"-3"-2"4,6 3 3,-1 1-60,13 0-47,0 0-2,0 0-3,0 0-8,0 0-24,13-10-24,3 11-37,-2-2-41,0-3-6,2 4 1</inkml:trace>
-</inkml:ink>
-</file>
-
-<file path=word/ink/ink46.xml><?xml version="1.0" encoding="utf-8"?>
-<inkml:ink xmlns:inkml="http://www.w3.org/2003/InkML">
-  <inkml:definitions>
-    <inkml:context xml:id="ctx0">
-      <inkml:inkSource xml:id="inkSrc0">
-        <inkml:traceFormat>
-          <inkml:channel name="X" type="integer" max="23472" units="cm"/>
-          <inkml:channel name="Y" type="integer" max="13203" units="cm"/>
-          <inkml:channel name="F" type="integer" max="1023" units="dev"/>
-        </inkml:traceFormat>
-        <inkml:channelProperties>
-          <inkml:channelProperty channel="X" name="resolution" value="1000.08521" units="1/cm"/>
-          <inkml:channelProperty channel="Y" name="resolution" value="1000.22729" units="1/cm"/>
-          <inkml:channelProperty channel="F" name="resolution" value="0" units="1/dev"/>
-        </inkml:channelProperties>
-      </inkml:inkSource>
-      <inkml:timestamp xml:id="ts0" timeString="2013-05-19T21:29:37.318"/>
-    </inkml:context>
-    <inkml:brush xml:id="br0">
-      <inkml:brushProperty name="width" value="0.07" units="cm"/>
-      <inkml:brushProperty name="height" value="0.07" units="cm"/>
-      <inkml:brushProperty name="fitToCurve" value="1"/>
-    </inkml:brush>
-  </inkml:definitions>
-  <inkml:trace contextRef="#ctx0" brushRef="#br0">14 0 94,'0'0'114,"0"0"2,-16 11 2,16-11-77,9 13-19,-9-13 1,25 21-4,-8-11-9,2 6-7,1-2-6,-2 1-2,-4-1-3,-14-14-6,17 23-8,-17-23-13,-4 13-13,4-13-23,-22-4-39,22 4-3,-22-15 4</inkml:trace>
-</inkml:ink>
-</file>
-
-<file path=word/ink/ink47.xml><?xml version="1.0" encoding="utf-8"?>
-<inkml:ink xmlns:inkml="http://www.w3.org/2003/InkML">
-  <inkml:definitions>
-    <inkml:context xml:id="ctx0">
-      <inkml:inkSource xml:id="inkSrc0">
-        <inkml:traceFormat>
-          <inkml:channel name="X" type="integer" max="23472" units="cm"/>
-          <inkml:channel name="Y" type="integer" max="13203" units="cm"/>
-          <inkml:channel name="F" type="integer" max="1023" units="dev"/>
-        </inkml:traceFormat>
-        <inkml:channelProperties>
-          <inkml:channelProperty channel="X" name="resolution" value="1000.08521" units="1/cm"/>
-          <inkml:channelProperty channel="Y" name="resolution" value="1000.22729" units="1/cm"/>
-          <inkml:channelProperty channel="F" name="resolution" value="0" units="1/dev"/>
-        </inkml:channelProperties>
-      </inkml:inkSource>
-      <inkml:timestamp xml:id="ts0" timeString="2013-05-19T21:29:37.053"/>
-    </inkml:context>
-    <inkml:brush xml:id="br0">
-      <inkml:brushProperty name="width" value="0.07" units="cm"/>
-      <inkml:brushProperty name="height" value="0.07" units="cm"/>
-      <inkml:brushProperty name="fitToCurve" value="1"/>
-    </inkml:brush>
-  </inkml:definitions>
-  <inkml:trace contextRef="#ctx0" brushRef="#br0">0 35 1,'0'0'17,"12"5"72,-12-5 5,0 0-52,9 14 0,-9-14 11,10 30 0,-5-15-13,4 9-9,-1-3-10,6 2-7,2-3-6,3-4-6,2-2-4,1-3-2,0-5-3,0-6-1,0-1-4,-4-9-4,1-1-3,-3-8-2,-1 0-1,-5-6-1,2 2 3,-8-4 3,0 5 5,-6 0 6,-1 4 6,-5 5 3,8 13 2,-17-18-2,17 18-5,-15-6-14,15 6-27,0 0-41,0 0-6,0 0-1</inkml:trace>
-</inkml:ink>
-</file>
-
-<file path=word/ink/ink48.xml><?xml version="1.0" encoding="utf-8"?>
-<inkml:ink xmlns:inkml="http://www.w3.org/2003/InkML">
-  <inkml:definitions>
-    <inkml:context xml:id="ctx0">
-      <inkml:inkSource xml:id="inkSrc0">
-        <inkml:traceFormat>
-          <inkml:channel name="X" type="integer" max="23472" units="cm"/>
-          <inkml:channel name="Y" type="integer" max="13203" units="cm"/>
-          <inkml:channel name="F" type="integer" max="1023" units="dev"/>
-        </inkml:traceFormat>
-        <inkml:channelProperties>
-          <inkml:channelProperty channel="X" name="resolution" value="1000.08521" units="1/cm"/>
-          <inkml:channelProperty channel="Y" name="resolution" value="1000.22729" units="1/cm"/>
-          <inkml:channelProperty channel="F" name="resolution" value="0" units="1/dev"/>
-        </inkml:channelProperties>
-      </inkml:inkSource>
-      <inkml:timestamp xml:id="ts0" timeString="2013-05-19T21:29:36.552"/>
-    </inkml:context>
-    <inkml:brush xml:id="br0">
-      <inkml:brushProperty name="width" value="0.07" units="cm"/>
-      <inkml:brushProperty name="height" value="0.07" units="cm"/>
-      <inkml:brushProperty name="fitToCurve" value="1"/>
-    </inkml:brush>
-  </inkml:definitions>
-  <inkml:trace contextRef="#ctx0" brushRef="#br0">0 0 41,'10'14'101,"-10"-14"4,20 23-2,-7-7-60,2-6-21,11 4-1,0-4-7,7 1-8,-2-4-8,-1-1-6,-2-3-6,-7-1-12,0 0-18,-21-2-39,13-2-18,-13 2-2,0 0 29</inkml:trace>
-</inkml:ink>
-</file>
-
-<file path=word/ink/ink49.xml><?xml version="1.0" encoding="utf-8"?>
-<inkml:ink xmlns:inkml="http://www.w3.org/2003/InkML">
-  <inkml:definitions>
-    <inkml:context xml:id="ctx0">
-      <inkml:inkSource xml:id="inkSrc0">
-        <inkml:traceFormat>
-          <inkml:channel name="X" type="integer" max="23472" units="cm"/>
-          <inkml:channel name="Y" type="integer" max="13203" units="cm"/>
-          <inkml:channel name="F" type="integer" max="1023" units="dev"/>
-        </inkml:traceFormat>
-        <inkml:channelProperties>
-          <inkml:channelProperty channel="X" name="resolution" value="1000.08521" units="1/cm"/>
-          <inkml:channelProperty channel="Y" name="resolution" value="1000.22729" units="1/cm"/>
-          <inkml:channelProperty channel="F" name="resolution" value="0" units="1/dev"/>
-        </inkml:channelProperties>
-      </inkml:inkSource>
-      <inkml:timestamp xml:id="ts0" timeString="2013-05-19T21:29:36.193"/>
-    </inkml:context>
-    <inkml:brush xml:id="br0">
-      <inkml:brushProperty name="width" value="0.07" units="cm"/>
-      <inkml:brushProperty name="height" value="0.07" units="cm"/>
-      <inkml:brushProperty name="fitToCurve" value="1"/>
-    </inkml:brush>
-  </inkml:definitions>
-  <inkml:trace contextRef="#ctx0" brushRef="#br0">166 21 61,'-20'-8'88,"8"9"-36,-2 6-5,-2-1-2,2 10-5,-7 1-6,7 10-1,-7-1-3,8 7 2,-1-1-2,9 5-2,2-6-7,10 3-3,7-10-6,9-2-4,6-6-6,4-6-4,5-4-5,0-9-4,0-3-5,-3-10-5,-4-3-2,-9-10-3,-1-1 1,-12-9-1,-2 2 6,-14-3 4,-4 3 9,-9 4 6,-8 4 11,-6 9 6,-6 5 2,1 10 0,-1 5-3,5 7-8,4 3-17,5 3-25,9 0-54,12 8-20,1-7 0,12 4-1</inkml:trace>
-</inkml:ink>
-</file>
-
-<file path=word/ink/ink5.xml><?xml version="1.0" encoding="utf-8"?>
-<inkml:ink xmlns:inkml="http://www.w3.org/2003/InkML">
-  <inkml:definitions>
-    <inkml:context xml:id="ctx0">
-      <inkml:inkSource xml:id="inkSrc0">
-        <inkml:traceFormat>
-          <inkml:channel name="X" type="integer" max="23472" units="cm"/>
-          <inkml:channel name="Y" type="integer" max="13203" units="cm"/>
-          <inkml:channel name="F" type="integer" max="1023" units="dev"/>
-        </inkml:traceFormat>
-        <inkml:channelProperties>
-          <inkml:channelProperty channel="X" name="resolution" value="1000.08521" units="1/cm"/>
-          <inkml:channelProperty channel="Y" name="resolution" value="1000.22729" units="1/cm"/>
-          <inkml:channelProperty channel="F" name="resolution" value="0" units="1/dev"/>
-        </inkml:channelProperties>
-      </inkml:inkSource>
-      <inkml:timestamp xml:id="ts0" timeString="2013-05-19T21:32:15.002"/>
-    </inkml:context>
-    <inkml:brush xml:id="br0">
-      <inkml:brushProperty name="width" value="0.07" units="cm"/>
-      <inkml:brushProperty name="height" value="0.07" units="cm"/>
-      <inkml:brushProperty name="fitToCurve" value="1"/>
-    </inkml:brush>
-  </inkml:definitions>
-  <inkml:trace contextRef="#ctx0" brushRef="#br0">-2 0 1,'-2'15'6,"2"-15"55,4 19-11,-3-2-44,5 5-10,-1 7 2,1 4-1,2 5 1,1 5-1,2 1 4,1 4 8,1-1-2,1 3 6,2 2 1,-1 4 2,0 2 0,-1 7-2,-1 8-5,-2 9-1,-2 7-3,-3 3-1,1 1-2,1-3-1,0-3 1,-2-4 8,3-6 2,-2-8 2,2-4 1,-6-8 3,-1 2 0,-6 2-1,-2 6-3,-5-2-6,0 5 0,-1 0-5,1-3 0,3 3-4,5-1-3,4-5 3,1-5-3,5 0 5,1-3-1,0-2 4,1 1-3,-1-2 1,3-1 4,1 2-4,4-1 3,2-1-6,3-2 2,3-4-3,2 1-3,1-5 4,-3-3-5,-3-3 6,-2-2-4,-6-2 5,-4-2-5,-2 0 3,-3-2 2,-3 1-1,0 1 1,-1 2-2,0-1 1,0 2-2,0-2 1,-1 0-2,0-1 1,-2-3-3,-2-7-1,2-3-1,3-17-1,-5 16 0,5-16-1,0 0-1,0 0-3,0 0-7,0 0-10,13-7-20,-13 7-39,9 15 2,-1 1 77</inkml:trace>
-</inkml:ink>
-</file>
-
-<file path=word/ink/ink50.xml><?xml version="1.0" encoding="utf-8"?>
-<inkml:ink xmlns:inkml="http://www.w3.org/2003/InkML">
-  <inkml:definitions>
-    <inkml:context xml:id="ctx0">
-      <inkml:inkSource xml:id="inkSrc0">
-        <inkml:traceFormat>
-          <inkml:channel name="X" type="integer" max="23472" units="cm"/>
-          <inkml:channel name="Y" type="integer" max="13203" units="cm"/>
-          <inkml:channel name="F" type="integer" max="1023" units="dev"/>
-        </inkml:traceFormat>
-        <inkml:channelProperties>
-          <inkml:channelProperty channel="X" name="resolution" value="1000.08521" units="1/cm"/>
-          <inkml:channelProperty channel="Y" name="resolution" value="1000.22729" units="1/cm"/>
-          <inkml:channelProperty channel="F" name="resolution" value="0" units="1/dev"/>
-        </inkml:channelProperties>
-      </inkml:inkSource>
-      <inkml:timestamp xml:id="ts0" timeString="2013-05-19T21:29:35.490"/>
-    </inkml:context>
-    <inkml:brush xml:id="br0">
-      <inkml:brushProperty name="width" value="0.07" units="cm"/>
-      <inkml:brushProperty name="height" value="0.07" units="cm"/>
-      <inkml:brushProperty name="fitToCurve" value="1"/>
-    </inkml:brush>
-  </inkml:definitions>
-  <inkml:trace contextRef="#ctx0" brushRef="#br0">0 5 1,'15'0'30,"-15"0"49,0 0-13,0 0-36,15-7 2,-15 7 6,0 0-2,0 0-1,-3 12-2,3 1-1,-5 0-1,4 10-1,-5-2-5,5 11-5,-2 1-5,4 6-3,-1-1-5,3 4-1,0-1-3,3-1 1,0 1-4,-2-2-1,-1-3 2,0-3-3,0-3 3,-2-5-4,1-4 0,-1-5-5,1-4-5,-2-12-11,0 0-24,0 0-31,0 0-41,11-16 6,-12 0 3</inkml:trace>
-</inkml:ink>
-</file>
-
-<file path=word/ink/ink51.xml><?xml version="1.0" encoding="utf-8"?>
-<inkml:ink xmlns:inkml="http://www.w3.org/2003/InkML">
-  <inkml:definitions>
-    <inkml:context xml:id="ctx0">
-      <inkml:inkSource xml:id="inkSrc0">
-        <inkml:traceFormat>
-          <inkml:channel name="X" type="integer" max="23472" units="cm"/>
-          <inkml:channel name="Y" type="integer" max="13203" units="cm"/>
-          <inkml:channel name="F" type="integer" max="1023" units="dev"/>
-        </inkml:traceFormat>
-        <inkml:channelProperties>
-          <inkml:channelProperty channel="X" name="resolution" value="1000.08521" units="1/cm"/>
-          <inkml:channelProperty channel="Y" name="resolution" value="1000.22729" units="1/cm"/>
-          <inkml:channelProperty channel="F" name="resolution" value="0" units="1/dev"/>
-        </inkml:channelProperties>
-      </inkml:inkSource>
-      <inkml:timestamp xml:id="ts0" timeString="2013-05-19T21:29:34.896"/>
-    </inkml:context>
-    <inkml:brush xml:id="br0">
-      <inkml:brushProperty name="width" value="0.07" units="cm"/>
-      <inkml:brushProperty name="height" value="0.07" units="cm"/>
-      <inkml:brushProperty name="fitToCurve" value="1"/>
-    </inkml:brush>
-  </inkml:definitions>
-  <inkml:trace contextRef="#ctx0" brushRef="#br0">-1 99 135,'0'0'111,"-3"28"-1,3-16 0,5-1-97,8 6-4,2-2 1,2 0-1,-3 1-5,-1-1-3,-2 1-1,-6-2 0,-3-2 0,-2-12 0,-9 17-1,9-17-3,-14 1 0,14-1-2,-12-19 0,10-1-2,2-2 0,1-8 1,6 0 1,-2-2 1,1 0 2,-1 4 2,3 3 3,0 4 0,-2 7 2,-6 14-2,20-13 1,-6 13 0,0 1-1,3 2-5,0 2-8,1-4-10,0 4-17,-4-3-19,2-2-25,-2 4-22,-14-4-1,16 2 56</inkml:trace>
-</inkml:ink>
-</file>
-
-<file path=word/ink/ink52.xml><?xml version="1.0" encoding="utf-8"?>
-<inkml:ink xmlns:inkml="http://www.w3.org/2003/InkML">
-  <inkml:definitions>
-    <inkml:context xml:id="ctx0">
-      <inkml:inkSource xml:id="inkSrc0">
-        <inkml:traceFormat>
-          <inkml:channel name="X" type="integer" max="23472" units="cm"/>
-          <inkml:channel name="Y" type="integer" max="13203" units="cm"/>
-          <inkml:channel name="F" type="integer" max="1023" units="dev"/>
-        </inkml:traceFormat>
-        <inkml:channelProperties>
-          <inkml:channelProperty channel="X" name="resolution" value="1000.08521" units="1/cm"/>
-          <inkml:channelProperty channel="Y" name="resolution" value="1000.22729" units="1/cm"/>
-          <inkml:channelProperty channel="F" name="resolution" value="0" units="1/dev"/>
-        </inkml:channelProperties>
-      </inkml:inkSource>
-      <inkml:timestamp xml:id="ts0" timeString="2013-05-19T21:29:34.505"/>
-    </inkml:context>
-    <inkml:brush xml:id="br0">
-      <inkml:brushProperty name="width" value="0.07" units="cm"/>
-      <inkml:brushProperty name="height" value="0.07" units="cm"/>
-      <inkml:brushProperty name="fitToCurve" value="1"/>
-    </inkml:brush>
-  </inkml:definitions>
-  <inkml:trace contextRef="#ctx0" brushRef="#br0">97 5 1,'0'0'82,"-15"-8"11,15 8-41,-11 2-10,11-2 0,-16 10-8,16-10-10,-14 23-5,6-6-6,2 3 1,-2 2 2,2 4-1,-2-1-1,4 2 2,3-5-2,3 1-2,3-7-5,7-4-7,5-4-12,0-8-9,7-1-6,-4-10-4,3 1 0,-6-9-2,-1 1 5,-7-7 4,-1 3 10,-5-1 12,-6 4 10,-3 2 9,-3 4 4,9 13 5,-20-13 0,20 13 2,-13 5-2,13-5-3,2 16-5,5-5-5,4 1-5,3 2-2,1 2-3,3 2-2,-2 0-3,-1-2-2,1 2-4,-4-3-3,2-1-10,-14-14-12,23 11-30,-23-11-44,18-5 1,-4-3-1,-6-10 59</inkml:trace>
-</inkml:ink>
-</file>
-
-<file path=word/ink/ink53.xml><?xml version="1.0" encoding="utf-8"?>
-<inkml:ink xmlns:inkml="http://www.w3.org/2003/InkML">
-  <inkml:definitions>
-    <inkml:context xml:id="ctx0">
-      <inkml:inkSource xml:id="inkSrc0">
-        <inkml:traceFormat>
-          <inkml:channel name="X" type="integer" max="23472" units="cm"/>
-          <inkml:channel name="Y" type="integer" max="13203" units="cm"/>
-          <inkml:channel name="F" type="integer" max="1023" units="dev"/>
-        </inkml:traceFormat>
-        <inkml:channelProperties>
-          <inkml:channelProperty channel="X" name="resolution" value="1000.08521" units="1/cm"/>
-          <inkml:channelProperty channel="Y" name="resolution" value="1000.22729" units="1/cm"/>
-          <inkml:channelProperty channel="F" name="resolution" value="0" units="1/dev"/>
-        </inkml:channelProperties>
-      </inkml:inkSource>
-      <inkml:timestamp xml:id="ts0" timeString="2013-05-19T21:29:33.864"/>
-    </inkml:context>
-    <inkml:brush xml:id="br0">
-      <inkml:brushProperty name="width" value="0.07" units="cm"/>
-      <inkml:brushProperty name="height" value="0.07" units="cm"/>
-      <inkml:brushProperty name="fitToCurve" value="1"/>
-    </inkml:brush>
-  </inkml:definitions>
-  <inkml:trace contextRef="#ctx0" brushRef="#br0">36 233 35,'-14'13'98,"14"-13"1,-3 13-36,3-13-9,0 0-4,0 0-14,23-1-10,-11-7-9,7-2-6,2-4-5,3-3-8,1-1-3,-1-7-6,0 5 1,-6-4-1,-3 2 2,-7-1-2,-4 4 3,-8 0 1,-6 4 5,-3 4 5,-7 0 5,2 8 2,-4 3 2,0 7 4,-1 5 0,4 7 2,-4 3-1,6 7-1,-1 1-4,4 3 0,3-2-5,9 0-1,4-6-1,9-1-2,5-8-3,8-4-1,4-6-7,2-6-10,7-1-12,-6-8-21,5 1-35,-5 1-32,-6-4 2,-3 5-1</inkml:trace>
-</inkml:ink>
-</file>
-
-<file path=word/ink/ink54.xml><?xml version="1.0" encoding="utf-8"?>
-<inkml:ink xmlns:inkml="http://www.w3.org/2003/InkML">
-  <inkml:definitions>
-    <inkml:context xml:id="ctx0">
-      <inkml:inkSource xml:id="inkSrc0">
-        <inkml:traceFormat>
-          <inkml:channel name="X" type="integer" max="23472" units="cm"/>
-          <inkml:channel name="Y" type="integer" max="13203" units="cm"/>
-          <inkml:channel name="F" type="integer" max="1023" units="dev"/>
-        </inkml:traceFormat>
-        <inkml:channelProperties>
-          <inkml:channelProperty channel="X" name="resolution" value="1000.08521" units="1/cm"/>
-          <inkml:channelProperty channel="Y" name="resolution" value="1000.22729" units="1/cm"/>
-          <inkml:channelProperty channel="F" name="resolution" value="0" units="1/dev"/>
-        </inkml:channelProperties>
-      </inkml:inkSource>
-      <inkml:timestamp xml:id="ts0" timeString="2013-05-19T21:29:33.317"/>
-    </inkml:context>
-    <inkml:brush xml:id="br0">
-      <inkml:brushProperty name="width" value="0.07" units="cm"/>
-      <inkml:brushProperty name="height" value="0.07" units="cm"/>
-      <inkml:brushProperty name="fitToCurve" value="1"/>
-    </inkml:brush>
-  </inkml:definitions>
-  <inkml:trace contextRef="#ctx0" brushRef="#br0">22 0 40,'0'0'100,"-12"9"4,12-9-36,-9 22-31,12 0 1,-1 1-2,7 8-9,-1 1-6,4 5-6,-4 1-5,2 2 0,-2-2-3,0-2 0,-2-3-4,1-2 0,-2-7-10,-1-5-11,5 0-22,-9-19-22,8 12-29,-8-12-20,0 0 1,9-15 24</inkml:trace>
-</inkml:ink>
-</file>
-
-<file path=word/ink/ink55.xml><?xml version="1.0" encoding="utf-8"?>
-<inkml:ink xmlns:inkml="http://www.w3.org/2003/InkML">
-  <inkml:definitions>
-    <inkml:context xml:id="ctx0">
-      <inkml:inkSource xml:id="inkSrc0">
-        <inkml:traceFormat>
-          <inkml:channel name="X" type="integer" max="23472" units="cm"/>
-          <inkml:channel name="Y" type="integer" max="13203" units="cm"/>
-          <inkml:channel name="F" type="integer" max="1023" units="dev"/>
-        </inkml:traceFormat>
-        <inkml:channelProperties>
-          <inkml:channelProperty channel="X" name="resolution" value="1000.08521" units="1/cm"/>
-          <inkml:channelProperty channel="Y" name="resolution" value="1000.22729" units="1/cm"/>
-          <inkml:channelProperty channel="F" name="resolution" value="0" units="1/dev"/>
-        </inkml:channelProperties>
-      </inkml:inkSource>
-      <inkml:timestamp xml:id="ts0" timeString="2013-05-19T21:29:32.817"/>
-    </inkml:context>
-    <inkml:brush xml:id="br0">
-      <inkml:brushProperty name="width" value="0.07" units="cm"/>
-      <inkml:brushProperty name="height" value="0.07" units="cm"/>
-      <inkml:brushProperty name="fitToCurve" value="1"/>
-    </inkml:brush>
-  </inkml:definitions>
-  <inkml:trace contextRef="#ctx0" brushRef="#br0">239 0 1,'0'0'88,"0"0"10,7 19 1,-7-19-69,0 14-10,0-14 5,5 17-2,-5-17-6,9 12-7,-9-12-4,0 0-4,0 0-1,0 0-4,0 0-4,0 0-3,-2-17-1,2 17 0,-16-20-1,4 12 3,-2 2 4,-4 5 5,-2 3 5,-4 5 7,0 7 2,-3 3 4,5 6 3,-4 2 1,7 6 1,0 1-2,9 4 1,2-2-3,11 5 0,3-7-4,9 5-3,5-6-6,5-6-5,7-7-4,5-8-5,4-4-5,1-12-7,6 1-5,-6-12-12,2 2-13,-8-6-25,-3 3-35,-6 6-2,-17-2 6</inkml:trace>
-</inkml:ink>
-</file>
-
-<file path=word/ink/ink56.xml><?xml version="1.0" encoding="utf-8"?>
-<inkml:ink xmlns:inkml="http://www.w3.org/2003/InkML">
-  <inkml:definitions>
-    <inkml:context xml:id="ctx0">
-      <inkml:inkSource xml:id="inkSrc0">
-        <inkml:traceFormat>
-          <inkml:channel name="X" type="integer" max="23472" units="cm"/>
-          <inkml:channel name="Y" type="integer" max="13203" units="cm"/>
-          <inkml:channel name="F" type="integer" max="1023" units="dev"/>
-        </inkml:traceFormat>
-        <inkml:channelProperties>
-          <inkml:channelProperty channel="X" name="resolution" value="1000.08521" units="1/cm"/>
-          <inkml:channelProperty channel="Y" name="resolution" value="1000.22729" units="1/cm"/>
-          <inkml:channelProperty channel="F" name="resolution" value="0" units="1/dev"/>
-        </inkml:channelProperties>
-      </inkml:inkSource>
-      <inkml:timestamp xml:id="ts0" timeString="2013-05-19T21:29:31.895"/>
-    </inkml:context>
-    <inkml:brush xml:id="br0">
-      <inkml:brushProperty name="width" value="0.07" units="cm"/>
-      <inkml:brushProperty name="height" value="0.07" units="cm"/>
-      <inkml:brushProperty name="fitToCurve" value="1"/>
-    </inkml:brush>
-  </inkml:definitions>
-  <inkml:trace contextRef="#ctx0" brushRef="#br0">21 0 24,'-12'9'85,"12"-9"-22,-4 12-24,4-12-5,-4 13-3,4-13-7,-1 14-2,1-14-2,1 12-3,-1-12 1,0 0-1,0 0 1,0 0-2,0 0 2,0 0-2,4 15-2,-4-15-2,-2 20 2,2-3-1,-3 1-3,3 5-1,-1 2-3,2 2-1,0 0-2,2 2 0,-2-1-2,2 1 2,-1-2-3,0 1 1,-1-4-1,0 1 2,-1-3-2,-1-3 2,1 1-4,-1-6 0,-1 1 1,2-15-2,2 16 1,-2-16-4,0 0-1,0 0-5,18 4-1,-18-4-5,14-11-3,-14 11-1,12-7-8,-12 7-1,0 0-11,0 0-12,0 0-35,14 11-11,-14-11 6,0 0 84</inkml:trace>
-</inkml:ink>
-</file>
-
-<file path=word/ink/ink57.xml><?xml version="1.0" encoding="utf-8"?>
-<inkml:ink xmlns:inkml="http://www.w3.org/2003/InkML">
-  <inkml:definitions>
-    <inkml:context xml:id="ctx0">
-      <inkml:inkSource xml:id="inkSrc0">
-        <inkml:traceFormat>
-          <inkml:channel name="X" type="integer" max="23472" units="cm"/>
-          <inkml:channel name="Y" type="integer" max="13203" units="cm"/>
-          <inkml:channel name="F" type="integer" max="1023" units="dev"/>
-        </inkml:traceFormat>
-        <inkml:channelProperties>
-          <inkml:channelProperty channel="X" name="resolution" value="1000.08521" units="1/cm"/>
-          <inkml:channelProperty channel="Y" name="resolution" value="1000.22729" units="1/cm"/>
-          <inkml:channelProperty channel="F" name="resolution" value="0" units="1/dev"/>
-        </inkml:channelProperties>
-      </inkml:inkSource>
-      <inkml:timestamp xml:id="ts0" timeString="2013-05-19T21:29:27.598"/>
-    </inkml:context>
-    <inkml:brush xml:id="br0">
-      <inkml:brushProperty name="width" value="0.07" units="cm"/>
-      <inkml:brushProperty name="height" value="0.07" units="cm"/>
-      <inkml:brushProperty name="fitToCurve" value="1"/>
-    </inkml:brush>
-  </inkml:definitions>
-  <inkml:trace contextRef="#ctx0" brushRef="#br0">25 4 1,'0'0'31,"-12"1"65,12-1 0,-13-2-60,13 2 9,0 0 15,16 12-3,-16-12-12,21 6-13,-10-6-7,8 1-9,-1-2-11,1-4-14,6 2-17,-4-5-14,6 7-18,-6-1-26,-2 0-31,-2 10 0,-17-8 18</inkml:trace>
-</inkml:ink>
-</file>
-
-<file path=word/ink/ink58.xml><?xml version="1.0" encoding="utf-8"?>
-<inkml:ink xmlns:inkml="http://www.w3.org/2003/InkML">
-  <inkml:definitions>
-    <inkml:context xml:id="ctx0">
-      <inkml:inkSource xml:id="inkSrc0">
-        <inkml:traceFormat>
-          <inkml:channel name="X" type="integer" max="23472" units="cm"/>
-          <inkml:channel name="Y" type="integer" max="13203" units="cm"/>
-          <inkml:channel name="F" type="integer" max="1023" units="dev"/>
-        </inkml:traceFormat>
-        <inkml:channelProperties>
-          <inkml:channelProperty channel="X" name="resolution" value="1000.08521" units="1/cm"/>
-          <inkml:channelProperty channel="Y" name="resolution" value="1000.22729" units="1/cm"/>
-          <inkml:channelProperty channel="F" name="resolution" value="0" units="1/dev"/>
-        </inkml:channelProperties>
-      </inkml:inkSource>
-      <inkml:timestamp xml:id="ts0" timeString="2013-05-19T21:29:27.067"/>
-    </inkml:context>
-    <inkml:brush xml:id="br0">
-      <inkml:brushProperty name="width" value="0.07" units="cm"/>
-      <inkml:brushProperty name="height" value="0.07" units="cm"/>
-      <inkml:brushProperty name="fitToCurve" value="1"/>
-    </inkml:brush>
-  </inkml:definitions>
-  <inkml:trace contextRef="#ctx0" brushRef="#br0">44 0 1,'0'0'72,"-14"15"30,14-15-1,-20 16-56,17-2-8,-3 0-3,6 7-8,-1 1-8,6 7-5,0 2-3,5 5 3,-4 3-1,4 6 4,-4 0-6,3 0 1,-4-3-5,3 0-4,-1-9-5,1-4-11,3-6-11,-4-8-16,8-8-26,-15-7-49,17-14 5,-7-2-2</inkml:trace>
-</inkml:ink>
-</file>
-
-<file path=word/ink/ink59.xml><?xml version="1.0" encoding="utf-8"?>
-<inkml:ink xmlns:inkml="http://www.w3.org/2003/InkML">
-  <inkml:definitions>
-    <inkml:context xml:id="ctx0">
-      <inkml:inkSource xml:id="inkSrc0">
-        <inkml:traceFormat>
-          <inkml:channel name="X" type="integer" max="23472" units="cm"/>
-          <inkml:channel name="Y" type="integer" max="13203" units="cm"/>
-          <inkml:channel name="F" type="integer" max="1023" units="dev"/>
-        </inkml:traceFormat>
-        <inkml:channelProperties>
-          <inkml:channelProperty channel="X" name="resolution" value="1000.08521" units="1/cm"/>
-          <inkml:channelProperty channel="Y" name="resolution" value="1000.22729" units="1/cm"/>
-          <inkml:channelProperty channel="F" name="resolution" value="0" units="1/dev"/>
-        </inkml:channelProperties>
-      </inkml:inkSource>
-      <inkml:timestamp xml:id="ts0" timeString="2013-05-19T21:29:23.535"/>
-    </inkml:context>
-    <inkml:brush xml:id="br0">
-      <inkml:brushProperty name="width" value="0.07" units="cm"/>
-      <inkml:brushProperty name="height" value="0.07" units="cm"/>
-      <inkml:brushProperty name="fitToCurve" value="1"/>
-    </inkml:brush>
-  </inkml:definitions>
-  <inkml:trace contextRef="#ctx0" brushRef="#br0">0 92 1,'0'0'0,"12"4"37,-12-4 30,0 0-35,17 17 3,-10-5-1,1 3-5,-1 1-3,-1 3-3,-2 1-6,1 2-3,-2-3-7,1 2 1,-4-1-7,2-4 0,-2-3-2,0-13 1,0 0 0,0 0 1,0 0 2,7-23-3,-9-6 3,-2-4-1,3-4 0,-3-2 0,2 3 0,2 2-2,2 6 4,6 6-2,1 6 1,5 8 0,3 7 0,4 5-1,-1 4-2,3 2 0,-1 3-5,-1-1-1,0-1-8,-6-2-16,1-3-29,-1-1-26,-15-5 1,16-12 5</inkml:trace>
-</inkml:ink>
-</file>
-
-<file path=word/ink/ink6.xml><?xml version="1.0" encoding="utf-8"?>
-<inkml:ink xmlns:inkml="http://www.w3.org/2003/InkML">
-  <inkml:definitions>
-    <inkml:context xml:id="ctx0">
-      <inkml:inkSource xml:id="inkSrc0">
-        <inkml:traceFormat>
-          <inkml:channel name="X" type="integer" max="23472" units="cm"/>
-          <inkml:channel name="Y" type="integer" max="13203" units="cm"/>
-          <inkml:channel name="F" type="integer" max="1023" units="dev"/>
-        </inkml:traceFormat>
-        <inkml:channelProperties>
-          <inkml:channelProperty channel="X" name="resolution" value="1000.08521" units="1/cm"/>
-          <inkml:channelProperty channel="Y" name="resolution" value="1000.22729" units="1/cm"/>
-          <inkml:channelProperty channel="F" name="resolution" value="0" units="1/dev"/>
-        </inkml:channelProperties>
-      </inkml:inkSource>
-      <inkml:timestamp xml:id="ts0" timeString="2013-05-19T21:32:13.517"/>
-    </inkml:context>
-    <inkml:brush xml:id="br0">
-      <inkml:brushProperty name="width" value="0.07" units="cm"/>
-      <inkml:brushProperty name="height" value="0.07" units="cm"/>
-      <inkml:brushProperty name="fitToCurve" value="1"/>
-    </inkml:brush>
-  </inkml:definitions>
-  <inkml:trace contextRef="#ctx0" brushRef="#br0">-2 0 24,'0'0'37,"1"18"-1,-1-18-3,5 23-9,-2-10-5,4 3-3,-3 1-3,4-1-2,-3 5-3,3 1 2,-3 4 1,4 5 1,-2 7-2,2 8 0,0 5-1,4 5 1,1 7-6,4 1-4,3 1 1,0 4-3,2-1 1,-1-1-2,0 1 1,-4-1 0,-1-1 4,-4 1 4,-4-1-2,-3-1 5,-4 0-3,-2 1-2,-2-1 3,-2 0-3,1 2 1,-1-1-2,1 5-2,2-3-2,2-1 2,0-4 3,2-1-3,-2-1-4,-1-5 3,-2-1-3,-2-3 4,-3 0-1,-3 5 5,-2 1-3,-2 2 2,4 2 3,-2 1-2,3-2 2,3-3-4,0-2 2,4-6-6,2-2-2,1-5 3,0-2-4,1 0 4,-2 2-4,-3 4 4,0 1-5,0 6 7,-1 2 3,0 1-5,3-1 4,-1-3-4,4-3 3,0-6-3,1-7 4,2-7-9,-1-6 3,0-1-2,-4-4-7,1 9-18,-8-5-36,-3 0-38,6 7-7,-9-9 62</inkml:trace>
-</inkml:ink>
-</file>
-
-<file path=word/ink/ink60.xml><?xml version="1.0" encoding="utf-8"?>
-<inkml:ink xmlns:inkml="http://www.w3.org/2003/InkML">
-  <inkml:definitions>
-    <inkml:context xml:id="ctx0">
-      <inkml:inkSource xml:id="inkSrc0">
-        <inkml:traceFormat>
-          <inkml:channel name="X" type="integer" max="23472" units="cm"/>
-          <inkml:channel name="Y" type="integer" max="13203" units="cm"/>
-          <inkml:channel name="F" type="integer" max="1023" units="dev"/>
-        </inkml:traceFormat>
-        <inkml:channelProperties>
-          <inkml:channelProperty channel="X" name="resolution" value="1000.08521" units="1/cm"/>
-          <inkml:channelProperty channel="Y" name="resolution" value="1000.22729" units="1/cm"/>
-          <inkml:channelProperty channel="F" name="resolution" value="0" units="1/dev"/>
-        </inkml:channelProperties>
-      </inkml:inkSource>
-      <inkml:timestamp xml:id="ts0" timeString="2013-05-19T21:29:22.956"/>
-    </inkml:context>
-    <inkml:brush xml:id="br0">
-      <inkml:brushProperty name="width" value="0.07" units="cm"/>
-      <inkml:brushProperty name="height" value="0.07" units="cm"/>
-      <inkml:brushProperty name="fitToCurve" value="1"/>
-    </inkml:brush>
-  </inkml:definitions>
-  <inkml:trace contextRef="#ctx0" brushRef="#br0">110 63 1,'-8'-16'71,"8"16"5,-14 9-35,5 3-6,-1 9 1,1 1-10,-1 6-2,5-2-9,3 3-2,4-3-6,7-3 0,3-6-5,6-4 0,3-6-2,2-7-1,3-6-4,2-7-2,-1-5 0,-2-5-4,-2-3 0,-6-7 0,-6 2 2,-7-2 3,-9 3 8,-8 4 4,-13 6 4,-8 7 5,-6 5 3,0 8-1,-3 2 0,8 4-4,3 2-8,10-3-14,22-5-30,1 13-48,12-11-4,17 4-1,2-6 20</inkml:trace>
-</inkml:ink>
-</file>
-
-<file path=word/ink/ink61.xml><?xml version="1.0" encoding="utf-8"?>
-<inkml:ink xmlns:inkml="http://www.w3.org/2003/InkML">
-  <inkml:definitions>
-    <inkml:context xml:id="ctx0">
-      <inkml:inkSource xml:id="inkSrc0">
-        <inkml:traceFormat>
-          <inkml:channel name="X" type="integer" max="23472" units="cm"/>
-          <inkml:channel name="Y" type="integer" max="13203" units="cm"/>
-          <inkml:channel name="F" type="integer" max="1023" units="dev"/>
-        </inkml:traceFormat>
-        <inkml:channelProperties>
-          <inkml:channelProperty channel="X" name="resolution" value="1000.08521" units="1/cm"/>
-          <inkml:channelProperty channel="Y" name="resolution" value="1000.22729" units="1/cm"/>
-          <inkml:channelProperty channel="F" name="resolution" value="0" units="1/dev"/>
-        </inkml:channelProperties>
-      </inkml:inkSource>
-      <inkml:timestamp xml:id="ts0" timeString="2013-05-19T21:29:22.503"/>
-    </inkml:context>
-    <inkml:brush xml:id="br0">
-      <inkml:brushProperty name="width" value="0.07" units="cm"/>
-      <inkml:brushProperty name="height" value="0.07" units="cm"/>
-      <inkml:brushProperty name="fitToCurve" value="1"/>
-    </inkml:brush>
-  </inkml:definitions>
-  <inkml:trace contextRef="#ctx0" brushRef="#br0">28 124 48,'-7'-16'71,"7"16"-26,0 0-6,0 0-8,5 21-4,-1-4-4,5 8-3,-3 1-3,7 7-3,-4 5-6,3 3-1,-4-3-4,1 1-1,-4-7-3,-1-2 0,-4-8-1,-3-4 0,3-18 2,0 0 0,-15-13-3,7-10 4,2-7-1,-2-8-2,1-3 2,-1-6-2,3 3 2,-1 2 0,1 5 3,-3 2-4,0 7 2,0 2 0,2 5 0,2 3 0,4 1 1,2 4-2,-2 13 1,24-15 0,-5 15-1,5 2-2,2 9 1,2 3-2,-1 5 1,-2 5 0,-4 0 0,-5 3 0,-6-1 1,-7 0 1,-7-2 0,-8-2 1,-6-3-2,-4-1 2,-4-4-1,-2-1 2,2-5-2,4-3 0,4-2-4,7-6-6,11 3-18,0 0-43,3-23-11,14 15-4,-1-9 27</inkml:trace>
-</inkml:ink>
-</file>
-
-<file path=word/ink/ink62.xml><?xml version="1.0" encoding="utf-8"?>
-<inkml:ink xmlns:inkml="http://www.w3.org/2003/InkML">
-  <inkml:definitions>
-    <inkml:context xml:id="ctx0">
-      <inkml:inkSource xml:id="inkSrc0">
-        <inkml:traceFormat>
-          <inkml:channel name="X" type="integer" max="23472" units="cm"/>
-          <inkml:channel name="Y" type="integer" max="13203" units="cm"/>
-          <inkml:channel name="F" type="integer" max="1023" units="dev"/>
-        </inkml:traceFormat>
-        <inkml:channelProperties>
-          <inkml:channelProperty channel="X" name="resolution" value="1000.08521" units="1/cm"/>
-          <inkml:channelProperty channel="Y" name="resolution" value="1000.22729" units="1/cm"/>
-          <inkml:channelProperty channel="F" name="resolution" value="0" units="1/dev"/>
-        </inkml:channelProperties>
-      </inkml:inkSource>
-      <inkml:timestamp xml:id="ts0" timeString="2013-05-19T21:29:21.769"/>
-    </inkml:context>
-    <inkml:brush xml:id="br0">
-      <inkml:brushProperty name="width" value="0.07" units="cm"/>
-      <inkml:brushProperty name="height" value="0.07" units="cm"/>
-      <inkml:brushProperty name="fitToCurve" value="1"/>
-    </inkml:brush>
-  </inkml:definitions>
-  <inkml:trace contextRef="#ctx0" brushRef="#br0">23 207 37,'-2'-13'63,"2"13"-20,0 0 0,0 0-6,0 0-6,0 0-2,-11 10-3,11-10-2,-2 20-7,5-6-1,-2 2-5,3 2-1,-1-1-5,-1 1 1,1-4-4,0-1-2,-3-13 0,0 0-2,0 0-1,0 0-2,0-25 3,-3 2-4,-1-4 2,-1-4-3,1-1 2,-1-1 1,2 3 1,1 3 1,2 2 2,1 4 0,3 3 3,2 4-2,2 1 2,4 5 0,1 3 0,4 2-2,0 6 2,3 4-1,0 8-1,1 3 1,-5 7-2,0 2 1,-4 4-1,-3 0 2,-4 2 0,-4-3 1,-3-3-3,-2-4 3,-1-6-1,1-3 1,4-14-1,0 0 0,0 0-2,0 0-1,0-26 1,4 6-2,2-4 0,1-2-1,-1 0 0,2 0-1,0 4 1,1 0 0,2 8 2,0 0-1,2 6 2,-2 4 1,1 5-1,0 3 1,1 7-1,0 3 1,-1 1-1,0 7 2,1 1-2,0 2 1,-1 1-1,0 2 2,-4-4-1,-2 0 0,-1-5-3,-2-2 2,0-3-3,-3-14 0,1 16-10,-1-16-4,0 0-8,0 0-13,0 0-20,0 0-29,0 0 4,0 0 28</inkml:trace>
-</inkml:ink>
-</file>
-
-<file path=word/ink/ink63.xml><?xml version="1.0" encoding="utf-8"?>
-<inkml:ink xmlns:inkml="http://www.w3.org/2003/InkML">
-  <inkml:definitions>
-    <inkml:context xml:id="ctx0">
-      <inkml:inkSource xml:id="inkSrc0">
-        <inkml:traceFormat>
-          <inkml:channel name="X" type="integer" max="23472" units="cm"/>
-          <inkml:channel name="Y" type="integer" max="13203" units="cm"/>
-          <inkml:channel name="F" type="integer" max="1023" units="dev"/>
-        </inkml:traceFormat>
-        <inkml:channelProperties>
-          <inkml:channelProperty channel="X" name="resolution" value="1000.08521" units="1/cm"/>
-          <inkml:channelProperty channel="Y" name="resolution" value="1000.22729" units="1/cm"/>
-          <inkml:channelProperty channel="F" name="resolution" value="0" units="1/dev"/>
-        </inkml:channelProperties>
-      </inkml:inkSource>
-      <inkml:timestamp xml:id="ts0" timeString="2013-05-19T21:29:20.722"/>
-    </inkml:context>
-    <inkml:brush xml:id="br0">
-      <inkml:brushProperty name="width" value="0.07" units="cm"/>
-      <inkml:brushProperty name="height" value="0.07" units="cm"/>
-      <inkml:brushProperty name="fitToCurve" value="1"/>
-    </inkml:brush>
-  </inkml:definitions>
-  <inkml:trace contextRef="#ctx0" brushRef="#br0">0 18 1,'5'-12'5,"-5"12"65,0 0 1,4-12-44,-4 12 4,0 0 3,0 0-2,13 0 2,-13 0-3,0 0-4,0 0-1,13 16-5,-13-16-2,7 14-4,-7-14-2,9 20-1,-3-6-3,0 6-1,-1 0-2,2 5 0,-3 2-1,1 1-1,-1 0 0,-1-1 0,-1-2-3,2-2 2,-2 0-2,1-1 1,-1-2-2,0 2 2,-2-2-4,0-1 4,-2 0-3,1-5 1,1-2-1,0-12 2,0 0-1,0 0-2,0 0 0,14-4-7,-14 4-5,5-18-12,-5 18-14,-1-16-36,1 16-28,0 0-3,-17-12 2</inkml:trace>
-</inkml:ink>
-</file>
-
-<file path=word/ink/ink64.xml><?xml version="1.0" encoding="utf-8"?>
-<inkml:ink xmlns:inkml="http://www.w3.org/2003/InkML">
-  <inkml:definitions>
-    <inkml:context xml:id="ctx0">
-      <inkml:inkSource xml:id="inkSrc0">
-        <inkml:traceFormat>
-          <inkml:channel name="X" type="integer" max="23472" units="cm"/>
-          <inkml:channel name="Y" type="integer" max="13203" units="cm"/>
-          <inkml:channel name="F" type="integer" max="1023" units="dev"/>
-        </inkml:traceFormat>
-        <inkml:channelProperties>
-          <inkml:channelProperty channel="X" name="resolution" value="1000.08521" units="1/cm"/>
-          <inkml:channelProperty channel="Y" name="resolution" value="1000.22729" units="1/cm"/>
-          <inkml:channelProperty channel="F" name="resolution" value="0" units="1/dev"/>
-        </inkml:channelProperties>
-      </inkml:inkSource>
-      <inkml:timestamp xml:id="ts0" timeString="2013-05-19T21:28:01.136"/>
-    </inkml:context>
-    <inkml:brush xml:id="br0">
-      <inkml:brushProperty name="width" value="0.1" units="cm"/>
-      <inkml:brushProperty name="height" value="0.1" units="cm"/>
-      <inkml:brushProperty name="fitToCurve" value="1"/>
-    </inkml:brush>
-  </inkml:definitions>
-  <inkml:trace contextRef="#ctx0" brushRef="#br0">-3 57 19,'0'0'49,"0"0"-4,2 11-6,-2-11-8,11 3-5,-11-3-6,20-5-5,-6-2-4,0-2-5,3 0-4,1-2-1,2 1 1,-1 1 3,3 4 0,4 1 3,2 2-2,3 2 2,6 4-3,3-1-4,3 2-6,6 1-11,-1-3-10,2-1-19,1 0-22,-3-10-25,7 4 40</inkml:trace>
-</inkml:ink>
-</file>
-
-<file path=word/ink/ink65.xml><?xml version="1.0" encoding="utf-8"?>
-<inkml:ink xmlns:inkml="http://www.w3.org/2003/InkML">
-  <inkml:definitions>
-    <inkml:context xml:id="ctx0">
-      <inkml:inkSource xml:id="inkSrc0">
-        <inkml:traceFormat>
-          <inkml:channel name="X" type="integer" max="23472" units="cm"/>
-          <inkml:channel name="Y" type="integer" max="13203" units="cm"/>
-          <inkml:channel name="F" type="integer" max="1023" units="dev"/>
-        </inkml:traceFormat>
-        <inkml:channelProperties>
-          <inkml:channelProperty channel="X" name="resolution" value="1000.08521" units="1/cm"/>
-          <inkml:channelProperty channel="Y" name="resolution" value="1000.22729" units="1/cm"/>
-          <inkml:channelProperty channel="F" name="resolution" value="0" units="1/dev"/>
-        </inkml:channelProperties>
-      </inkml:inkSource>
-      <inkml:timestamp xml:id="ts0" timeString="2013-05-19T21:27:58.324"/>
-    </inkml:context>
-    <inkml:brush xml:id="br0">
-      <inkml:brushProperty name="width" value="0.1" units="cm"/>
-      <inkml:brushProperty name="height" value="0.1" units="cm"/>
-      <inkml:brushProperty name="fitToCurve" value="1"/>
-    </inkml:brush>
-  </inkml:definitions>
-  <inkml:trace contextRef="#ctx0" brushRef="#br0">0 108 1,'28'-1'17,"-15"1"1,2 0-7,2-1-4,0-2-2,0 0 1,1 1 1,-1-1 4,-3 1 1,2 0 3,-2 1 1,1 2-2,1 1-1,2-1 1,3 1-4,4 0-3,3-2-2,5 0-3,3-2 0,4 1 1,2-1 0,3-1 1,3 0 4,3 2 1,1 1 0,5-1 0,1 1-1,6-1-2,2-2 1,5-4-5,-1 4-2,3-4-2,-3 1 0,2-2-1,-4 3 0,0-5-2,-6 7-7,-3-3-8,-6 0-22,0 5-36,-14-14 4,5 11 55</inkml:trace>
-</inkml:ink>
-</file>
-
-<file path=word/ink/ink66.xml><?xml version="1.0" encoding="utf-8"?>
-<inkml:ink xmlns:inkml="http://www.w3.org/2003/InkML">
-  <inkml:definitions>
-    <inkml:context xml:id="ctx0">
-      <inkml:inkSource xml:id="inkSrc0">
-        <inkml:traceFormat>
-          <inkml:channel name="X" type="integer" max="23472" units="cm"/>
-          <inkml:channel name="Y" type="integer" max="13203" units="cm"/>
-          <inkml:channel name="F" type="integer" max="1023" units="dev"/>
-        </inkml:traceFormat>
-        <inkml:channelProperties>
-          <inkml:channelProperty channel="X" name="resolution" value="1000.08521" units="1/cm"/>
-          <inkml:channelProperty channel="Y" name="resolution" value="1000.22729" units="1/cm"/>
-          <inkml:channelProperty channel="F" name="resolution" value="0" units="1/dev"/>
-        </inkml:channelProperties>
-      </inkml:inkSource>
-      <inkml:timestamp xml:id="ts0" timeString="2013-05-19T21:27:57.277"/>
-    </inkml:context>
-    <inkml:brush xml:id="br0">
-      <inkml:brushProperty name="width" value="0.1" units="cm"/>
-      <inkml:brushProperty name="height" value="0.1" units="cm"/>
-      <inkml:brushProperty name="fitToCurve" value="1"/>
-    </inkml:brush>
-  </inkml:definitions>
-  <inkml:trace contextRef="#ctx0" brushRef="#br0">0 23 1,'46'3'2,"-3"-2"3,-3 0 2,-3 1-1,1-1-1,-4-1 1,0-1-2,-1-3 1,-4 1-7,1-2 0,-4 1-1,1-1-3,-2 1-5,1-1-4,-9 2 14,2 8 1</inkml:trace>
-</inkml:ink>
-</file>
-
-<file path=word/ink/ink67.xml><?xml version="1.0" encoding="utf-8"?>
-<inkml:ink xmlns:inkml="http://www.w3.org/2003/InkML">
-  <inkml:definitions>
-    <inkml:context xml:id="ctx0">
-      <inkml:inkSource xml:id="inkSrc0">
-        <inkml:traceFormat>
-          <inkml:channel name="X" type="integer" max="23472" units="cm"/>
-          <inkml:channel name="Y" type="integer" max="13203" units="cm"/>
-          <inkml:channel name="F" type="integer" max="1023" units="dev"/>
-        </inkml:traceFormat>
-        <inkml:channelProperties>
-          <inkml:channelProperty channel="X" name="resolution" value="1000.08521" units="1/cm"/>
-          <inkml:channelProperty channel="Y" name="resolution" value="1000.22729" units="1/cm"/>
-          <inkml:channelProperty channel="F" name="resolution" value="0" units="1/dev"/>
-        </inkml:channelProperties>
-      </inkml:inkSource>
-      <inkml:timestamp xml:id="ts0" timeString="2013-05-19T21:27:57.042"/>
-    </inkml:context>
-    <inkml:brush xml:id="br0">
-      <inkml:brushProperty name="width" value="0.1" units="cm"/>
-      <inkml:brushProperty name="height" value="0.1" units="cm"/>
-      <inkml:brushProperty name="fitToCurve" value="1"/>
-    </inkml:brush>
-  </inkml:definitions>
-  <inkml:trace contextRef="#ctx0" brushRef="#br0">0 59 19,'35'0'19,"-1"0"-6,-1 0 0,1 5-4,-3-2-3,2 2-3,-1-3-1,2 4-1,0-5-3,2 3 1,-1-4-2,3-2 1,-1 0 0,1-3 1,2 2 0,0-2 1,1 2 0,-2-1 3,2 2 0,-1-3 0,3 2 3,0-1-2,0 0 1,0-2-1,0 1-1,-2-2-2,1 2 0,-2 0 0,-2 1-1,-1 1 2,0 2-2,-2 1 1,0 1 1,0 1-1,0-1-1,1 2 0,-2-2 1,1 1-2,-2 2 0,-1 0 3,-1 0-1,0 0-1,2 0 2,-2 1-1,3-1-1,-1 4 0,1-4-1,0 3-1,0-3-1,0 4 2,-5-3-1,3 2 3,-4-4-2,-1 1 1,-1 0 1,0-3 1,0 1 0,-1-2-2,-2-2 1,1 2 0,-2-1 0,0 0-1,-1 0 0,1-2-2,-3 2 4,3-2-2,0 1-1,2-5 0,3 2 1,-1-3 0,2 3 0,1-4 3,3 4-2,1-4 4,1 4 3,-1 1-1,0 0 1,1 1 0,-1 1 1,2-1-4,-1 0 2,1 2-4,-1 1-2,1-2 1,-1 2-2,1 0 2,-1 0-1,1 1 1,0 0-2,1 0 2,1-1 0,0 2-3,3-2 0,-2 0 0,4-2 0,-1 1-1,2 1 2,0-1-1,0 0-1,0-1 2,1 1 1,2 1-2,-1-1 1,3 1 0,0 0-1,1 0 0,2 1-1,1-2 0,-3-1 0,3 1 1,-3-1-1,-1 0 0,-2 0 1,-1 2 0,-5 0 1,2 2 0,-3 1 0,1 3-2,-2 1 1,-1 1-3,1-2-1,2 2-1,-1-3-1,3 0 0,-2-2-1,0-2 2,3-1 0,-3 0 3,1 0 2,-4 0 2,1 0 0,-3 4 1,0-2-1,-2 4-1,2-3-3,-2 3-1,2-4-1,3 0-2,-3-2 1,3-3 0,-2 3-1,0 0 4,-2 0 2,0 1 2,0 2 1,-4 3 0,5-2 0,-3 5 1,4-4-1,2 1-1,2-1-2,1-1 1,-1-1-1,1 0 1,2 0-2,-1-2 0,-2 1 2,2 1-2,-2 1-1,0 1-3,2 2-1,-1-1 0,1 2 0,-2 0 2,2-2-2,-1-1 3,1 0 0,-1-2 3,1-3 1,-1-1-2,1-2 0,2 0-2,1 0 0,5-1-3,-1 0 0,2 0 6</inkml:trace>
-</inkml:ink>
-</file>
-
-<file path=word/ink/ink68.xml><?xml version="1.0" encoding="utf-8"?>
-<inkml:ink xmlns:inkml="http://www.w3.org/2003/InkML">
-  <inkml:definitions>
-    <inkml:context xml:id="ctx0">
-      <inkml:inkSource xml:id="inkSrc0">
-        <inkml:traceFormat>
-          <inkml:channel name="X" type="integer" max="23472" units="cm"/>
-          <inkml:channel name="Y" type="integer" max="13203" units="cm"/>
-          <inkml:channel name="F" type="integer" max="1023" units="dev"/>
-        </inkml:traceFormat>
-        <inkml:channelProperties>
-          <inkml:channelProperty channel="X" name="resolution" value="1000.08521" units="1/cm"/>
-          <inkml:channelProperty channel="Y" name="resolution" value="1000.22729" units="1/cm"/>
-          <inkml:channelProperty channel="F" name="resolution" value="0" units="1/dev"/>
-        </inkml:channelProperties>
-      </inkml:inkSource>
-      <inkml:timestamp xml:id="ts0" timeString="2013-05-19T21:27:55.652"/>
-    </inkml:context>
-    <inkml:brush xml:id="br0">
-      <inkml:brushProperty name="width" value="0.1" units="cm"/>
-      <inkml:brushProperty name="height" value="0.1" units="cm"/>
-      <inkml:brushProperty name="fitToCurve" value="1"/>
-    </inkml:brush>
-  </inkml:definitions>
-  <inkml:trace contextRef="#ctx0" brushRef="#br0">0 114 1,'12'-1'5,"-12"1"9,0 0-2,0 0-1,13 3 0,-13-3 3,0 0 1,16-4 3,-16 4-2,11-3 0,-11 3 0,12-2-1,-12 2-2,15-2-4,-15 2-2,21-2-3,-8 0 0,2 0 1,1 1 1,4-2 0,-1 0-1,2 1 0,3-1-1,-2-1 2,2-1-2,1 0-3,2 0 0,2-1-2,2 2 1,-2-3 0,2 3-1,1-1 0,1 4 1,-1-2 0,-1 2 1,-1 0-2,3 0 1,-1-3 0,0 1 0,1-2-1,-1 0 0,0 1 1,0 0-2,-1 0 2,-1 2-1,0 2-1,0-2-2,-2 2 1,1 2-2,1-4 0,0 1 1,2 0-1,-2-2-1,2 1 2,0 0 1,-1 2 1,-1 0 1,-2 2-2,1 1-2,1 3 0,-3 0-1,2 1 0,-2-2-1,4-1 1,-1-1 0,2 0 1,1-3 1,-1-1 0,1-1 1,-1 0-1,1-1 1,-1 1 0,-1 2 0,0-2 2,-2 2 0,0 0 0,-1 0 0,-1 0 1,-1 0-1,-1 0-3,0-1 0,-3 2 0,1-1 1,-1 3-1,0 2 2,-2 2 0,2 0-1,-1 2 5,2-1-3,-1 1 2,1-4-2,1 3-1,2-6-2,0 1 0,1-3 1,-1-1-1,1-1 2,-1 1-2,2 1 2,-1-1 0,1 0-4,1 1-5,1-2-3,1 1-1,1-2 0</inkml:trace>
-</inkml:ink>
-</file>
-
-<file path=word/ink/ink69.xml><?xml version="1.0" encoding="utf-8"?>
-<inkml:ink xmlns:inkml="http://www.w3.org/2003/InkML">
-  <inkml:definitions>
-    <inkml:context xml:id="ctx0">
-      <inkml:inkSource xml:id="inkSrc0">
-        <inkml:traceFormat>
-          <inkml:channel name="X" type="integer" max="23472" units="cm"/>
-          <inkml:channel name="Y" type="integer" max="13203" units="cm"/>
-          <inkml:channel name="F" type="integer" max="1023" units="dev"/>
-        </inkml:traceFormat>
-        <inkml:channelProperties>
-          <inkml:channelProperty channel="X" name="resolution" value="1000.08521" units="1/cm"/>
-          <inkml:channelProperty channel="Y" name="resolution" value="1000.22729" units="1/cm"/>
-          <inkml:channelProperty channel="F" name="resolution" value="0" units="1/dev"/>
-        </inkml:channelProperties>
-      </inkml:inkSource>
-      <inkml:timestamp xml:id="ts0" timeString="2013-05-19T21:27:47.401"/>
-    </inkml:context>
-    <inkml:brush xml:id="br0">
-      <inkml:brushProperty name="width" value="0.1" units="cm"/>
-      <inkml:brushProperty name="height" value="0.1" units="cm"/>
-      <inkml:brushProperty name="fitToCurve" value="1"/>
-    </inkml:brush>
-  </inkml:definitions>
-  <inkml:trace contextRef="#ctx0" brushRef="#br0">16 207 1,'0'0'45,"14"10"15,-14-10-6,0 0-55,16 3 3,-16-3 2,18-1 8,-18 1 3,21-12 4,-10 3-7,0-3-8,-1 0-7,0-4-5,-2-2-2,-1-1-1,-1-2 0,-3 0 1,-2 2 5,-4 1 2,-2 5 2,5 13 3,-21-10 3,9 15 3,-4 5 1,-1 8 4,-1 4-1,2 5 4,1 3-1,3 1 0,3-1-4,4-1-3,2-2-2,6-1-3,5-5-1,3-7-3,6-5-4,3-6-2,3-6-2,2-5-2,2-7 0,-1-6 1,1-1-2,-2 0 2,-3-2 3,-3 2 2,-1 1 3,-4 3 3,-1 7 0,-13 11 3,17-13 1,-17 13 0,0 0 0,12 13 0,-12-2-2,-1 1 2,-2 2-2,-1 0-1,0 2 0,-2-1-2,-1-1-1,0-1 1,7-13 0,-15 18 0,15-18 2,-14 7-2,14-7 5,-13-8 4,9-4 3,2-1 3,0-5 0,5-1-1,-2-3-1,7-1 1,1-4-6,5 2-2,2 1-4,1 0-1,2 6-2,-1 2-2,2 5 0,-4 4-2,-1 5-4,-4 4-8,-11-2-14,19 12-34,-19-12-23,13 12-1,-13-12 45</inkml:trace>
-</inkml:ink>
-</file>
-
-<file path=word/ink/ink7.xml><?xml version="1.0" encoding="utf-8"?>
-<inkml:ink xmlns:inkml="http://www.w3.org/2003/InkML">
-  <inkml:definitions>
-    <inkml:context xml:id="ctx0">
-      <inkml:inkSource xml:id="inkSrc0">
-        <inkml:traceFormat>
-          <inkml:channel name="X" type="integer" max="23472" units="cm"/>
-          <inkml:channel name="Y" type="integer" max="13203" units="cm"/>
-          <inkml:channel name="F" type="integer" max="1023" units="dev"/>
-        </inkml:traceFormat>
-        <inkml:channelProperties>
-          <inkml:channelProperty channel="X" name="resolution" value="1000.08521" units="1/cm"/>
-          <inkml:channelProperty channel="Y" name="resolution" value="1000.22729" units="1/cm"/>
-          <inkml:channelProperty channel="F" name="resolution" value="0" units="1/dev"/>
-        </inkml:channelProperties>
-      </inkml:inkSource>
-      <inkml:timestamp xml:id="ts0" timeString="2013-05-19T21:32:11.236"/>
-    </inkml:context>
-    <inkml:brush xml:id="br0">
-      <inkml:brushProperty name="width" value="0.07" units="cm"/>
-      <inkml:brushProperty name="height" value="0.07" units="cm"/>
-      <inkml:brushProperty name="fitToCurve" value="1"/>
-    </inkml:brush>
-  </inkml:definitions>
-  <inkml:trace contextRef="#ctx0" brushRef="#br0">0 91 1,'30'2'0,"-30"-2"54,25 0 4,-25 0-81,23-2 4,-6 2 13,4-4 4,6 1 5,8-2 10,7 1-1,6-1 2,7 1-2,7 3-7,7 0-5,6 1-1,7 0-2,6 1-1,6-1-2,6 1 0,3 1 0,1 0 0,0 2 2,4 1 0,-3 0 1,0 4 0,-1-1 3,0 1 1,1-3 0,4 1 1,1-2 0,2-1 2,1-2 0,2 1-1,3-2 1,-3 2-1,2-1-1,-1 2 0,0-2-1,-4 2-4,1-1-3,-1-2 0,-3-1 0,-1 0 1,-3-1 4,-4-2 2,-3 1 2,-2-2 5,-3 3 1,1-3 3,-1 1-3,1-1 2,1 3-6,1 0-1,-1 1-3,2 1 0,-1 2 0,2-1-1,-5 1 1,-1 1 0,-1-2 0,-3 1 1,1-2-1,-2-4 1,1 0 0,0-1 1,2 0 0,2-2 0,3 0-2,1 0 2,3 1-1,1 0 0,1 1 0,0-1-1,1 1 1,-4 0 0,0 0 0,-1 0 1,2 2-1,-7-2 1,1-1-1,2 0 1,0 0 1,1-2 3,0 2 2,2-1 1,-2 3 0,0-1-1,1 4 0,-2-1-1,1 2-2,-1 1-3,0-2-2,-2 1 0,-1-1-1,1 0 0,-5-1 1,-2 1-1,-5-2 1,-3 2 0,0-1 0,-5 0-1,-2 1 0,2-2 1,0 1-1,-1-1 1,0-1 2,-2 2-2,-1-2 3,-4 1-3,-2 0 4,-5 0-5,-7 2 4,-1 0-4,-3 0 0,-5-1 1,0 1 0,-3-2-1,-1 1 1,-5-2 1,-1 0-2,-3 0 2,-1-1-2,-4 2 0,-2-1 1,2 2-2,-2 1-1,1 1-2,-1 2-1,3 2-7,-4-1-12,1 2-18,-4 2-33,-5-6-1,4 5 17</inkml:trace>
-</inkml:ink>
-</file>
-
-<file path=word/ink/ink70.xml><?xml version="1.0" encoding="utf-8"?>
-<inkml:ink xmlns:inkml="http://www.w3.org/2003/InkML">
-  <inkml:definitions>
-    <inkml:context xml:id="ctx0">
-      <inkml:inkSource xml:id="inkSrc0">
-        <inkml:traceFormat>
-          <inkml:channel name="X" type="integer" max="23472" units="cm"/>
-          <inkml:channel name="Y" type="integer" max="13203" units="cm"/>
-          <inkml:channel name="F" type="integer" max="1023" units="dev"/>
-        </inkml:traceFormat>
-        <inkml:channelProperties>
-          <inkml:channelProperty channel="X" name="resolution" value="1000.08521" units="1/cm"/>
-          <inkml:channelProperty channel="Y" name="resolution" value="1000.22729" units="1/cm"/>
-          <inkml:channelProperty channel="F" name="resolution" value="0" units="1/dev"/>
-        </inkml:channelProperties>
-      </inkml:inkSource>
-      <inkml:timestamp xml:id="ts0" timeString="2013-05-19T21:27:46.526"/>
-    </inkml:context>
-    <inkml:brush xml:id="br0">
-      <inkml:brushProperty name="width" value="0.1" units="cm"/>
-      <inkml:brushProperty name="height" value="0.1" units="cm"/>
-      <inkml:brushProperty name="fitToCurve" value="1"/>
-    </inkml:brush>
-  </inkml:definitions>
-  <inkml:trace contextRef="#ctx0" brushRef="#br0">43-4 65,'-2'14'86,"2"-14"-5,0 0-3,-13 8-79,13-8-6,0 0 3,0 0 2,0 0 4,0 0 7,12 3 2,-12-3 3,4 26-2,-4-7-2,-1 3-6,-1 4 1,0 4-3,-1 1-3,0 3-1,-1 1-4,-1 0-1,1 1-5,-1-4-7,1 2-10,-1-5-12,2-6-15,1 1-25,2-24-7,-2 24 66</inkml:trace>
-</inkml:ink>
-</file>
-
-<file path=word/ink/ink71.xml><?xml version="1.0" encoding="utf-8"?>
-<inkml:ink xmlns:inkml="http://www.w3.org/2003/InkML">
-  <inkml:definitions>
-    <inkml:context xml:id="ctx0">
-      <inkml:inkSource xml:id="inkSrc0">
-        <inkml:traceFormat>
-          <inkml:channel name="X" type="integer" max="23472" units="cm"/>
-          <inkml:channel name="Y" type="integer" max="13203" units="cm"/>
-          <inkml:channel name="F" type="integer" max="1023" units="dev"/>
-        </inkml:traceFormat>
-        <inkml:channelProperties>
-          <inkml:channelProperty channel="X" name="resolution" value="1000.08521" units="1/cm"/>
-          <inkml:channelProperty channel="Y" name="resolution" value="1000.22729" units="1/cm"/>
-          <inkml:channelProperty channel="F" name="resolution" value="0" units="1/dev"/>
-        </inkml:channelProperties>
-      </inkml:inkSource>
-      <inkml:timestamp xml:id="ts0" timeString="2013-05-19T21:27:46.166"/>
-    </inkml:context>
-    <inkml:brush xml:id="br0">
-      <inkml:brushProperty name="width" value="0.1" units="cm"/>
-      <inkml:brushProperty name="height" value="0.1" units="cm"/>
-      <inkml:brushProperty name="fitToCurve" value="1"/>
-    </inkml:brush>
-  </inkml:definitions>
-  <inkml:trace contextRef="#ctx0" brushRef="#br0">190 125 1,'0'0'55,"14"-1"19,-16-15 3,7 3-65,-4-2-10,-1-1 0,-1 0 1,-3 1 7,-1 2 0,5 13 4,-17-17-2,4 14 2,0 5-2,-4 4-5,1 5-1,-1 2-4,1 3 0,-1 3-3,-1 1 2,3 2-3,1 3 5,4 0-1,2 1 0,3-2 0,3 2-2,6-4 0,5-1-4,4-4-1,5-8-9,4-4-11,2-7-16,1-6-15,3-4-21,-6-12-5,9 4 65</inkml:trace>
-</inkml:ink>
-</file>
-
-<file path=word/ink/ink72.xml><?xml version="1.0" encoding="utf-8"?>
-<inkml:ink xmlns:inkml="http://www.w3.org/2003/InkML">
-  <inkml:definitions>
-    <inkml:context xml:id="ctx0">
-      <inkml:inkSource xml:id="inkSrc0">
-        <inkml:traceFormat>
-          <inkml:channel name="X" type="integer" max="23472" units="cm"/>
-          <inkml:channel name="Y" type="integer" max="13203" units="cm"/>
-          <inkml:channel name="F" type="integer" max="1023" units="dev"/>
-        </inkml:traceFormat>
-        <inkml:channelProperties>
-          <inkml:channelProperty channel="X" name="resolution" value="1000.08521" units="1/cm"/>
-          <inkml:channelProperty channel="Y" name="resolution" value="1000.22729" units="1/cm"/>
-          <inkml:channelProperty channel="F" name="resolution" value="0" units="1/dev"/>
-        </inkml:channelProperties>
-      </inkml:inkSource>
-      <inkml:timestamp xml:id="ts0" timeString="2013-05-19T21:27:45.588"/>
-    </inkml:context>
-    <inkml:brush xml:id="br0">
-      <inkml:brushProperty name="width" value="0.1" units="cm"/>
-      <inkml:brushProperty name="height" value="0.1" units="cm"/>
-      <inkml:brushProperty name="fitToCurve" value="1"/>
-    </inkml:brush>
-  </inkml:definitions>
-  <inkml:trace contextRef="#ctx0" brushRef="#br0">180 69 18,'0'0'80,"13"-11"-3,-13 11-24,4-14-42,-4 14-6,4-15-3,-4 15-1,0 0 4,-11-16 0,11 16 3,-11-6 2,11 6 1,-17-6-1,17 6-1,-25-1 0,9 2-5,1 5 1,-3-1-4,2 3 0,-1 2-1,3 3 0,1 1 0,2 2 1,5-2 0,-1 2-2,5 1 3,-1-1 0,3 3 0,3 0-2,-1-1 1,6-2-1,-1-2 0,6-5-1,1-2 0,2-7-1,2-8 0,-4-4 2,4-3-2,-2-2 2,1-4-2,-4-2 1,0-2-2,-3 0 2,0 2-1,0 1-1,-3 4 3,-3 2 0,-4 16 5,7-12 2,-7 12 5,0 15 1,-2 0 1,2 6 2,-2-2-2,3 5-1,-1-2-4,4 0 0,0 1-6,4-1-3,1 1 1,4-3-6,2 0-1,0-3-4,0-2-2,-2-3-13,3-6-17,-16-6-35,15 2-23,-15-2 4,7-18 41</inkml:trace>
-</inkml:ink>
-</file>
-
-<file path=word/ink/ink73.xml><?xml version="1.0" encoding="utf-8"?>
-<inkml:ink xmlns:inkml="http://www.w3.org/2003/InkML">
-  <inkml:definitions>
-    <inkml:context xml:id="ctx0">
-      <inkml:inkSource xml:id="inkSrc0">
-        <inkml:traceFormat>
-          <inkml:channel name="X" type="integer" max="23472" units="cm"/>
-          <inkml:channel name="Y" type="integer" max="13203" units="cm"/>
-          <inkml:channel name="F" type="integer" max="1023" units="dev"/>
-        </inkml:traceFormat>
-        <inkml:channelProperties>
-          <inkml:channelProperty channel="X" name="resolution" value="1000.08521" units="1/cm"/>
-          <inkml:channelProperty channel="Y" name="resolution" value="1000.22729" units="1/cm"/>
-          <inkml:channelProperty channel="F" name="resolution" value="0" units="1/dev"/>
-        </inkml:channelProperties>
-      </inkml:inkSource>
-      <inkml:timestamp xml:id="ts0" timeString="2013-05-19T21:27:44.807"/>
-    </inkml:context>
-    <inkml:brush xml:id="br0">
-      <inkml:brushProperty name="width" value="0.1" units="cm"/>
-      <inkml:brushProperty name="height" value="0.1" units="cm"/>
-      <inkml:brushProperty name="fitToCurve" value="1"/>
-    </inkml:brush>
-  </inkml:definitions>
-  <inkml:trace contextRef="#ctx0" brushRef="#br0">32 136 16,'0'0'89,"0"0"-3,0 0-29,8 11-32,-8-11-7,12 3-9,-12-3 2,16-1-3,-16 1-1,16-4-3,-16 4 1,14-8-2,-14 8 0,14-13 0,-14 13-3,14-18 0,-9 7-4,-5 11-1,8-23-5,-5 11 4,-5-1-2,1 2 0,-1-1 1,2 12 1,-11-17 3,11 17 1,-15-9 3,15 9-2,-21 5 4,9 1-1,-1 4 3,2 2 0,-2 4 4,1 0 1,3 3 1,0-2 1,4 2-2,0 0 0,5-1-3,-2 0-1,6-1-4,0-2-1,5-2-1,0-1-1,7-1-2,-2-4 2,4 0-2,-1-1-3,0-5-1,1 2-9,-1-6-12,0 0-17,-3-1-17,1-10-15,3 9-14,-7-12 54</inkml:trace>
-</inkml:ink>
-</file>
-
-<file path=word/ink/ink74.xml><?xml version="1.0" encoding="utf-8"?>
-<inkml:ink xmlns:inkml="http://www.w3.org/2003/InkML">
-  <inkml:definitions>
-    <inkml:context xml:id="ctx0">
-      <inkml:inkSource xml:id="inkSrc0">
-        <inkml:traceFormat>
-          <inkml:channel name="X" type="integer" max="23472" units="cm"/>
-          <inkml:channel name="Y" type="integer" max="13203" units="cm"/>
-          <inkml:channel name="F" type="integer" max="1023" units="dev"/>
-        </inkml:traceFormat>
-        <inkml:channelProperties>
-          <inkml:channelProperty channel="X" name="resolution" value="1000.08521" units="1/cm"/>
-          <inkml:channelProperty channel="Y" name="resolution" value="1000.22729" units="1/cm"/>
-          <inkml:channelProperty channel="F" name="resolution" value="0" units="1/dev"/>
-        </inkml:channelProperties>
-      </inkml:inkSource>
-      <inkml:timestamp xml:id="ts0" timeString="2013-05-19T21:27:44.104"/>
-    </inkml:context>
-    <inkml:brush xml:id="br0">
-      <inkml:brushProperty name="width" value="0.1" units="cm"/>
-      <inkml:brushProperty name="height" value="0.1" units="cm"/>
-      <inkml:brushProperty name="fitToCurve" value="1"/>
-    </inkml:brush>
-  </inkml:definitions>
-  <inkml:trace contextRef="#ctx0" brushRef="#br0">43 91 1,'0'0'41,"13"-11"28,-13 11-36,11-16-19,-11 16-7,0 0-4,0 0 1,0 0 3,0 0-1,0 0 1,-6 14-1,2-1 2,0 3-2,0 0 1,0-1-4,2 2-2,-2-3-1,0 2-1,0-4 3,4-12 0,-9 14 4,9-14-2,0 0 2,-14-5-2,14 5 1,-5-21 1,2 8-1,3-3-2,0 2-1,1-3 4,2 4-2,1-2 5,2 2 1,1 1 0,4 2 3,-3-3-1,6 3 1,-14 10-3,23-18 0,-23 18-4,19-11-1,-19 11-3,18-4-2,-18 4-3,18 1-3,-6 0-7,-12-1-12,20-2-22,-20 2-43,15-6 0,-15 6-3</inkml:trace>
-</inkml:ink>
-</file>
-
-<file path=word/ink/ink75.xml><?xml version="1.0" encoding="utf-8"?>
-<inkml:ink xmlns:inkml="http://www.w3.org/2003/InkML">
-  <inkml:definitions>
-    <inkml:context xml:id="ctx0">
-      <inkml:inkSource xml:id="inkSrc0">
-        <inkml:traceFormat>
-          <inkml:channel name="X" type="integer" max="23472" units="cm"/>
-          <inkml:channel name="Y" type="integer" max="13203" units="cm"/>
-          <inkml:channel name="F" type="integer" max="1023" units="dev"/>
-        </inkml:traceFormat>
-        <inkml:channelProperties>
-          <inkml:channelProperty channel="X" name="resolution" value="1000.08521" units="1/cm"/>
-          <inkml:channelProperty channel="Y" name="resolution" value="1000.22729" units="1/cm"/>
-          <inkml:channelProperty channel="F" name="resolution" value="0" units="1/dev"/>
-        </inkml:channelProperties>
-      </inkml:inkSource>
-      <inkml:timestamp xml:id="ts0" timeString="2013-05-19T21:27:43.338"/>
-    </inkml:context>
-    <inkml:brush xml:id="br0">
-      <inkml:brushProperty name="width" value="0.1" units="cm"/>
-      <inkml:brushProperty name="height" value="0.1" units="cm"/>
-      <inkml:brushProperty name="fitToCurve" value="1"/>
-    </inkml:brush>
-  </inkml:definitions>
-  <inkml:trace contextRef="#ctx0" brushRef="#br0">25 27 1,'0'0'0,"0"0"36,13-2-15,-13 2-1,0 0 2,13-14 4,-13 14 8,0 0 2,0 0-2,10-13-1,-10 13-7,0 0-5,0 0-6,0 0-4,-1 13-5,1-13-1,0 0-3,-6 12 1,6-12 0,0 0-1,-10 16 2,10-16-1,-6 17 2,6-17-1,-8 22 1,4-7-4,0 0 4,2 2-3,-1 4 0,2-1-1,0 4 1,-1 3-1,1-1-3,0 1 3,-1-1-4,1-4 4,-2-1-4,2-5 0,-1-1-3,2-15 1,-4 14-3,4-14-1,0 0-1,0 0-3,0 0-3,0 0-7,0-17-14,0 17-32,6-13-18,-7 2-3,1 11 81</inkml:trace>
-</inkml:ink>
-</file>
-
-<file path=word/ink/ink76.xml><?xml version="1.0" encoding="utf-8"?>
-<inkml:ink xmlns:inkml="http://www.w3.org/2003/InkML">
-  <inkml:definitions>
-    <inkml:context xml:id="ctx0">
-      <inkml:inkSource xml:id="inkSrc0">
-        <inkml:traceFormat>
-          <inkml:channel name="X" type="integer" max="23472" units="cm"/>
-          <inkml:channel name="Y" type="integer" max="13203" units="cm"/>
-          <inkml:channel name="F" type="integer" max="1023" units="dev"/>
-        </inkml:traceFormat>
-        <inkml:channelProperties>
-          <inkml:channelProperty channel="X" name="resolution" value="1000.08521" units="1/cm"/>
-          <inkml:channelProperty channel="Y" name="resolution" value="1000.22729" units="1/cm"/>
-          <inkml:channelProperty channel="F" name="resolution" value="0" units="1/dev"/>
-        </inkml:channelProperties>
-      </inkml:inkSource>
-      <inkml:timestamp xml:id="ts0" timeString="2013-05-19T21:27:42.432"/>
-    </inkml:context>
-    <inkml:brush xml:id="br0">
-      <inkml:brushProperty name="width" value="0.1" units="cm"/>
-      <inkml:brushProperty name="height" value="0.1" units="cm"/>
-      <inkml:brushProperty name="fitToCurve" value="1"/>
-    </inkml:brush>
-  </inkml:definitions>
-  <inkml:trace contextRef="#ctx0" brushRef="#br0">-7 45 1,'0'0'0,"0"0"40,15-5-16,-15 5-10,0 0 2,0 0 1,11-16 5,-11 16 3,8-13 1,-8 13-1,0 0 0,10-11-4,-10 11-7,0 0-3,0 0-6,-14 6 1,14-6 0,0 0 4,-15 6 4,15-6 1,0 0 2,0 0-1,0 0 0,13 3-2,-13-3-2,0 0-4,13 7-4,-13-7-2,0 0 0,15 14 1,-15-14 0,21 6 2,-6-6-1,5 1 0,2-2 0,3-2 0,-1 0 0,5 0-1,-3 1-2,0 1-1,2 0 1,-2 0-1,3-3 1,-2 2-2,-1-1 0,-2 0-3,0-1 1,-5 0-1,-2 2-1,-2-1 0,-2 2-2,-13 1-3,20 3-9,-20-3-15,17 6-33,-17-6-32,11 4-1,-11-4 0</inkml:trace>
-</inkml:ink>
-</file>
-
-<file path=word/ink/ink77.xml><?xml version="1.0" encoding="utf-8"?>
-<inkml:ink xmlns:inkml="http://www.w3.org/2003/InkML">
-  <inkml:definitions>
-    <inkml:context xml:id="ctx0">
-      <inkml:inkSource xml:id="inkSrc0">
-        <inkml:traceFormat>
-          <inkml:channel name="X" type="integer" max="23472" units="cm"/>
-          <inkml:channel name="Y" type="integer" max="13203" units="cm"/>
-          <inkml:channel name="F" type="integer" max="1023" units="dev"/>
-        </inkml:traceFormat>
-        <inkml:channelProperties>
-          <inkml:channelProperty channel="X" name="resolution" value="1000.08521" units="1/cm"/>
-          <inkml:channelProperty channel="Y" name="resolution" value="1000.22729" units="1/cm"/>
-          <inkml:channelProperty channel="F" name="resolution" value="0" units="1/dev"/>
-        </inkml:channelProperties>
-      </inkml:inkSource>
-      <inkml:timestamp xml:id="ts0" timeString="2013-05-19T21:27:34.603"/>
-    </inkml:context>
-    <inkml:brush xml:id="br0">
-      <inkml:brushProperty name="width" value="0.1" units="cm"/>
-      <inkml:brushProperty name="height" value="0.1" units="cm"/>
-      <inkml:brushProperty name="fitToCurve" value="1"/>
-    </inkml:brush>
-  </inkml:definitions>
-  <inkml:trace contextRef="#ctx0" brushRef="#br0">6 40 59,'0'0'28,"0"0"1,0 0-5,0 0-4,0 0-3,-11-1-4,11 1-2,0 0-1,0 0-2,0 0-1,0 0 3,0 0-2,0 0 1,0 0 0,0 0 1,0 0 0,0 0-3,0 0 1,0 0-4,13 8 2,-13-8-2,14 0-2,-14 0 0,17-3-3,-17 3 2,19-4 0,-19 4 1,20-1-1,-20 1 1,23 0 0,-8-3-1,1 1-1,4-2-1,-1-1-1,3-1-1,-3 0 2,0 1-2,-3 1 1,-3 1 1,-13 3 2,13-1-2,-13 1 0,0 0-7,0 0-13,0 0-20,0 0-40,-12-3-5,12 3 14</inkml:trace>
-</inkml:ink>
-</file>
-
-<file path=word/ink/ink78.xml><?xml version="1.0" encoding="utf-8"?>
-<inkml:ink xmlns:inkml="http://www.w3.org/2003/InkML">
-  <inkml:definitions>
-    <inkml:context xml:id="ctx0">
-      <inkml:inkSource xml:id="inkSrc0">
-        <inkml:traceFormat>
-          <inkml:channel name="X" type="integer" max="23472" units="cm"/>
-          <inkml:channel name="Y" type="integer" max="13203" units="cm"/>
-          <inkml:channel name="F" type="integer" max="1023" units="dev"/>
-        </inkml:traceFormat>
-        <inkml:channelProperties>
-          <inkml:channelProperty channel="X" name="resolution" value="1000.08521" units="1/cm"/>
-          <inkml:channelProperty channel="Y" name="resolution" value="1000.22729" units="1/cm"/>
-          <inkml:channelProperty channel="F" name="resolution" value="0" units="1/dev"/>
-        </inkml:channelProperties>
-      </inkml:inkSource>
-      <inkml:timestamp xml:id="ts0" timeString="2013-05-19T21:27:30.947"/>
-    </inkml:context>
-    <inkml:brush xml:id="br0">
-      <inkml:brushProperty name="width" value="0.1" units="cm"/>
-      <inkml:brushProperty name="height" value="0.1" units="cm"/>
-      <inkml:brushProperty name="fitToCurve" value="1"/>
-    </inkml:brush>
-  </inkml:definitions>
-  <inkml:trace contextRef="#ctx0" brushRef="#br0">19 0 18,'0'0'48,"0"0"-6,0 0-4,0 0-7,4 12-3,-4-12-9,0 0-5,-7 13-4,7-13-7,-6 14 4,6-14 0,-7 16 3,7-16-1,-2 16 4,2-16-4,1 17 2,-1-17-6,3 21-1,-2-8-3,0 2-1,1 2-1,-1 1-2,0 0 2,0-1-1,1-1-1,-1-3-1,-1-13-2,6 13-3,-6-13-1,0 0-1,13-16 1,-10 2 0,0-4 1,-2-6 4,-1 1 3,-1-1 3,-2 2 2,0 0 2,-1 3 1,1 5-1,3 14 0,-6-15-1,6 15 0,0 0-1,0 0-1,0 0 0,0 0-2,0 0 2,12 2 0,-12-2 1,16-1-1,-16 1 2,20-1-2,-20 1 2,22-3 0,-22 3-3,22-1 0,-10 1-1,-1-1-1,4-1-1,-15 2 0,20 0-2,-20 0 1,16 0 0,-16 0 1,0 0-1,0 0 1,8 14 0,-8-14 1,-2 19 0,2-8 0,0 3 1,0 3 0,0 1 1,2 0-1,0 2 2,-3-3-3,0-1 2,-1-3 0,2-13-3,-2 19 0,2-19-3,0 0-1,0 0-2,0 0 1,-12 1-2,12-1 1,-12-8 2,12 8 0,-16-6 3,16 6 3,-22-4 1,9 4-3,13 0-8,-21-3-22,21 3-42,-14-2 0,14 2 45</inkml:trace>
-</inkml:ink>
-</file>
-
-<file path=word/ink/ink79.xml><?xml version="1.0" encoding="utf-8"?>
-<inkml:ink xmlns:inkml="http://www.w3.org/2003/InkML">
-  <inkml:definitions>
-    <inkml:context xml:id="ctx0">
-      <inkml:inkSource xml:id="inkSrc0">
-        <inkml:traceFormat>
-          <inkml:channel name="X" type="integer" max="23472" units="cm"/>
-          <inkml:channel name="Y" type="integer" max="13203" units="cm"/>
-          <inkml:channel name="F" type="integer" max="1023" units="dev"/>
-        </inkml:traceFormat>
-        <inkml:channelProperties>
-          <inkml:channelProperty channel="X" name="resolution" value="1000.08521" units="1/cm"/>
-          <inkml:channelProperty channel="Y" name="resolution" value="1000.22729" units="1/cm"/>
-          <inkml:channelProperty channel="F" name="resolution" value="0" units="1/dev"/>
-        </inkml:channelProperties>
-      </inkml:inkSource>
-      <inkml:timestamp xml:id="ts0" timeString="2013-05-19T21:27:29.556"/>
-    </inkml:context>
-    <inkml:brush xml:id="br0">
-      <inkml:brushProperty name="width" value="0.1" units="cm"/>
-      <inkml:brushProperty name="height" value="0.1" units="cm"/>
-      <inkml:brushProperty name="fitToCurve" value="1"/>
-    </inkml:brush>
-  </inkml:definitions>
-  <inkml:trace contextRef="#ctx0" brushRef="#br0">0 77 1,'0'0'19,"13"3"4,-13-3-7,0 0-1,0 0 1,0 0 2,0 0 3,0 0-1,0 0-2,6 15-3,-6-15 1,4 15-6,-4-15-2,3 19-3,-1-7-3,0 1-1,1-2 0,-1 2 1,0-1-1,2 1 4,-4-13-2,8 20 2,-8-20-2,9 12 0,-9-12-3,0 0-1,0 0-2,0 0 1,10-15 1,-11 3-1,-1-2 1,-2-3 1,0-1 0,-1 0 2,-1 0-1,1-1-1,0 3-2,1 1 1,-1 4-2,5 11 3,-5-13 0,5 13 3,0 0 1,0 0 3,0 0 2,0 0 1,0 0-1,17-5 0,-6 1 0,1-1-4,5-1-1,-3 0-2,4 1-1,-1-2-1,0 3 0,0 2 0,-2-1 0,-1 2 0,1 0-1,-2 1 1,-2 1 0,-11-1-1,18 8 0,-18-8-1,11 17 1,-6-6 0,-3 5 0,0 3 0,-1 2 3,2 1-2,-1-2-1,-1 4 0,2-2 0,0-3-1,-2-2 2,0-3-1,-1-14-1,2 18 2,-2-18-3,0 0-1,0 0-5,0 0-3,0 0-2,1-18-2,-1 18-1,-3-17 0,3 17 3,-8-11 0,8 11 7,-18 0 3,7 4 2,-4 2 3,1 2 1,-3 1 0,1-1-1,-1-1 1,-3 1-2,4-3 1,-3 1-3,3-4-6,1 2-23,-1-9-34,16 5 5,-20-1 60</inkml:trace>
-</inkml:ink>
-</file>
-
-<file path=word/ink/ink8.xml><?xml version="1.0" encoding="utf-8"?>
-<inkml:ink xmlns:inkml="http://www.w3.org/2003/InkML">
-  <inkml:definitions>
-    <inkml:context xml:id="ctx0">
-      <inkml:inkSource xml:id="inkSrc0">
-        <inkml:traceFormat>
-          <inkml:channel name="X" type="integer" max="23472" units="cm"/>
-          <inkml:channel name="Y" type="integer" max="13203" units="cm"/>
-          <inkml:channel name="F" type="integer" max="1023" units="dev"/>
-        </inkml:traceFormat>
-        <inkml:channelProperties>
-          <inkml:channelProperty channel="X" name="resolution" value="1000.08521" units="1/cm"/>
-          <inkml:channelProperty channel="Y" name="resolution" value="1000.22729" units="1/cm"/>
-          <inkml:channelProperty channel="F" name="resolution" value="0" units="1/dev"/>
-        </inkml:channelProperties>
-      </inkml:inkSource>
-      <inkml:timestamp xml:id="ts0" timeString="2013-05-19T21:32:09.501"/>
-    </inkml:context>
-    <inkml:brush xml:id="br0">
-      <inkml:brushProperty name="width" value="0.07" units="cm"/>
-      <inkml:brushProperty name="height" value="0.07" units="cm"/>
-      <inkml:brushProperty name="fitToCurve" value="1"/>
-    </inkml:brush>
-  </inkml:definitions>
-  <inkml:trace contextRef="#ctx0" brushRef="#br0">0 236 1,'19'-19'0,"-2"13"0,-4-4 50,1 5-47,5 4 2,-1 1 0,1 0 1,3 1 0,-1 0-2,1 0-2,-1 2 2,1-3 2,0 1 1,3-1 3,2 0-2,4 0 1,7 0-2,5-1 0,7 0-3,11-1-4,7-1-1,9 0-2,7 0 2,7-1-3,4 1 3,3-3-1,6 3 2,-4-1-1,1 1 1,1 0 0,-1 2 0,0 0 0,-1 1-1,2 0-3,-1 0-4,1 1-5,1-1-1,-2 1 0,-1-2 1,-1 0-1,-3 0 1,-1-3 4,-3 1 8,-2-2 8,-3 1 4,-6 0 0,1 0 1,-3 0-1,2 2 1,-2-2-2,3 0-2,1-1-5,3 0-3,1 1 1,0-4-2,0 3 0,-2-2 0,-2 4 2,-3-3-1,-2 4 4,1-2 0,-3 1 0,5 2 1,5-2 0,3 1 1,6-1-1,4 1-1,-1 0-3,4 0-2,-1 2-1,-1 0-1,-3 0 0,1 0-1,-5 0 1,5 0-1,-5 0 2,4-1 2,-1-1-1,1 1 1,-4 0 0,1-1 1,-4 1-1,0 0 2,2-2 0,-2-1-1,6 0 1,-1-1-1,5 0 1,-3-1-1,6 0 1,-5 3-1,4-1 0,-6 2 0,-2 2 1,-1 2-1,-1-1 0,-1 2-1,2-1-1,1-1 0,2 1 0,2-2 1,-1-2 1,1 1 2,-2 0 1,3 0 3,-6-1-1,5 4 1,-5-2-2,5 1-1,-1 1-1,2 0-4,2-1 1,2 0-2,1-2 3,-4 0 3,-2 1 2,-3 1 1,-7 0 1,-1 2 0,-6 1-1,-1 1-1,-6 4-4,0-1-6,-1 1-1,0-1-2,-1 1-2,-4 0-3,-2 0 0,-10-2 1,-5 1 3,-10 0 1,-4-3 0,-9 0 1,-3-1 0,-4-1-2,-1-1-7,1 0-12,1-2-27,3 5 23,-8-5 31</inkml:trace>
-</inkml:ink>
-</file>
-
-<file path=word/ink/ink80.xml><?xml version="1.0" encoding="utf-8"?>
-<inkml:ink xmlns:inkml="http://www.w3.org/2003/InkML">
-  <inkml:definitions>
-    <inkml:context xml:id="ctx0">
-      <inkml:inkSource xml:id="inkSrc0">
-        <inkml:traceFormat>
-          <inkml:channel name="X" type="integer" max="23472" units="cm"/>
-          <inkml:channel name="Y" type="integer" max="13203" units="cm"/>
-          <inkml:channel name="F" type="integer" max="1023" units="dev"/>
-        </inkml:traceFormat>
-        <inkml:channelProperties>
-          <inkml:channelProperty channel="X" name="resolution" value="1000.08521" units="1/cm"/>
-          <inkml:channelProperty channel="Y" name="resolution" value="1000.22729" units="1/cm"/>
-          <inkml:channelProperty channel="F" name="resolution" value="0" units="1/dev"/>
-        </inkml:channelProperties>
-      </inkml:inkSource>
-      <inkml:timestamp xml:id="ts0" timeString="2013-05-19T21:27:26.117"/>
-    </inkml:context>
-    <inkml:brush xml:id="br0">
-      <inkml:brushProperty name="width" value="0.1" units="cm"/>
-      <inkml:brushProperty name="height" value="0.1" units="cm"/>
-      <inkml:brushProperty name="fitToCurve" value="1"/>
-    </inkml:brush>
-  </inkml:definitions>
-  <inkml:trace contextRef="#ctx0" brushRef="#br0">0 0 58,'11'15'91,"11"9"-3,-5-11-7,6 5-88,2 3-15,4 6-9,-4 3-8,3 5-7,3 5-16,-3-6-19,11 8 52</inkml:trace>
-</inkml:ink>
-</file>
-
-<file path=word/ink/ink81.xml><?xml version="1.0" encoding="utf-8"?>
-<inkml:ink xmlns:inkml="http://www.w3.org/2003/InkML">
-  <inkml:definitions>
-    <inkml:context xml:id="ctx0">
-      <inkml:inkSource xml:id="inkSrc0">
-        <inkml:traceFormat>
-          <inkml:channel name="X" type="integer" max="23472" units="cm"/>
-          <inkml:channel name="Y" type="integer" max="13203" units="cm"/>
-          <inkml:channel name="F" type="integer" max="1023" units="dev"/>
-        </inkml:traceFormat>
-        <inkml:channelProperties>
-          <inkml:channelProperty channel="X" name="resolution" value="1000.08521" units="1/cm"/>
-          <inkml:channelProperty channel="Y" name="resolution" value="1000.22729" units="1/cm"/>
-          <inkml:channelProperty channel="F" name="resolution" value="0" units="1/dev"/>
-        </inkml:channelProperties>
-      </inkml:inkSource>
-      <inkml:timestamp xml:id="ts0" timeString="2013-05-19T21:27:25.851"/>
-    </inkml:context>
-    <inkml:brush xml:id="br0">
-      <inkml:brushProperty name="width" value="0.1" units="cm"/>
-      <inkml:brushProperty name="height" value="0.1" units="cm"/>
-      <inkml:brushProperty name="fitToCurve" value="1"/>
-    </inkml:brush>
-  </inkml:definitions>
-  <inkml:trace contextRef="#ctx0" brushRef="#br0">306 1 1,'0'0'0,"21"3"1,-21-3 54,13-4-49,-13 4 3,0 0 1,4 12 6,-4-12 2,-13 15 3,5-2-2,-3 0-1,0 0-4,-1 1-6,-1 2-4,0 0-4,-2 2 2,-2 1-2,-2 3 0,-1 2 0,-1 0 0,-4 4 1,2 0-3,0 2-1,0-3-9,3 2-14,-1-7-18,9 7-28,-7-16 29,14 6 43</inkml:trace>
-</inkml:ink>
-</file>
-
-<file path=word/ink/ink82.xml><?xml version="1.0" encoding="utf-8"?>
-<inkml:ink xmlns:inkml="http://www.w3.org/2003/InkML">
-  <inkml:definitions>
-    <inkml:context xml:id="ctx0">
-      <inkml:inkSource xml:id="inkSrc0">
-        <inkml:traceFormat>
-          <inkml:channel name="X" type="integer" max="23472" units="cm"/>
-          <inkml:channel name="Y" type="integer" max="13203" units="cm"/>
-          <inkml:channel name="F" type="integer" max="1023" units="dev"/>
-        </inkml:traceFormat>
-        <inkml:channelProperties>
-          <inkml:channelProperty channel="X" name="resolution" value="1000.08521" units="1/cm"/>
-          <inkml:channelProperty channel="Y" name="resolution" value="1000.22729" units="1/cm"/>
-          <inkml:channelProperty channel="F" name="resolution" value="0" units="1/dev"/>
-        </inkml:channelProperties>
-      </inkml:inkSource>
-      <inkml:timestamp xml:id="ts0" timeString="2013-05-19T21:27:24.945"/>
-    </inkml:context>
-    <inkml:brush xml:id="br0">
-      <inkml:brushProperty name="width" value="0.1" units="cm"/>
-      <inkml:brushProperty name="height" value="0.1" units="cm"/>
-      <inkml:brushProperty name="fitToCurve" value="1"/>
-    </inkml:brush>
-  </inkml:definitions>
-  <inkml:trace contextRef="#ctx0" brushRef="#br0">0 0 25,'0'0'32,"0"0"0,8 20-9,-8-5 4,-2 6-11,2 6 4,0 6-10,2 6 1,-1 4-12,4 4 1,2 6-1,2 1-1,0 5 0,1-3-3,3 1-2,-2-3-11,2-4-5,0-2-12,-3-9-6,3 0-7,-8-12 36</inkml:trace>
-</inkml:ink>
-</file>
-
-<file path=word/ink/ink83.xml><?xml version="1.0" encoding="utf-8"?>
-<inkml:ink xmlns:inkml="http://www.w3.org/2003/InkML">
-  <inkml:definitions>
-    <inkml:context xml:id="ctx0">
-      <inkml:inkSource xml:id="inkSrc0">
-        <inkml:traceFormat>
-          <inkml:channel name="X" type="integer" max="23472" units="cm"/>
-          <inkml:channel name="Y" type="integer" max="13203" units="cm"/>
-          <inkml:channel name="F" type="integer" max="1023" units="dev"/>
-        </inkml:traceFormat>
-        <inkml:channelProperties>
-          <inkml:channelProperty channel="X" name="resolution" value="1000.08521" units="1/cm"/>
-          <inkml:channelProperty channel="Y" name="resolution" value="1000.22729" units="1/cm"/>
-          <inkml:channelProperty channel="F" name="resolution" value="0" units="1/dev"/>
-        </inkml:channelProperties>
-      </inkml:inkSource>
-      <inkml:timestamp xml:id="ts0" timeString="2013-05-19T21:27:24.117"/>
-    </inkml:context>
-    <inkml:brush xml:id="br0">
-      <inkml:brushProperty name="width" value="0.1" units="cm"/>
-      <inkml:brushProperty name="height" value="0.1" units="cm"/>
-      <inkml:brushProperty name="fitToCurve" value="1"/>
-    </inkml:brush>
-  </inkml:definitions>
-  <inkml:trace contextRef="#ctx0" brushRef="#br0">0 5 12,'12'-5'35,"-12"5"-5,11 1-2,-11-1-3,13 4-3,-13-4-3,12 8-4,-12-8-1,10 15-8,-4-3 0,-1 1-5,-1 6 1,0 5-2,-1 6 3,0 3-2,0 9-2,-1 3 3,-1 2-5,1 1-3,-1-1-16,2-2-18,-5-11-32,11 6 0,-10-15 68</inkml:trace>
-</inkml:ink>
-</file>
-
-<file path=word/ink/ink84.xml><?xml version="1.0" encoding="utf-8"?>
-<inkml:ink xmlns:inkml="http://www.w3.org/2003/InkML">
-  <inkml:definitions>
-    <inkml:context xml:id="ctx0">
-      <inkml:inkSource xml:id="inkSrc0">
-        <inkml:traceFormat>
-          <inkml:channel name="X" type="integer" max="23472" units="cm"/>
-          <inkml:channel name="Y" type="integer" max="13203" units="cm"/>
-          <inkml:channel name="F" type="integer" max="1023" units="dev"/>
-        </inkml:traceFormat>
-        <inkml:channelProperties>
-          <inkml:channelProperty channel="X" name="resolution" value="1000.08521" units="1/cm"/>
-          <inkml:channelProperty channel="Y" name="resolution" value="1000.22729" units="1/cm"/>
-          <inkml:channelProperty channel="F" name="resolution" value="0" units="1/dev"/>
-        </inkml:channelProperties>
-      </inkml:inkSource>
-      <inkml:timestamp xml:id="ts0" timeString="2013-05-19T21:27:23.367"/>
-    </inkml:context>
-    <inkml:brush xml:id="br0">
-      <inkml:brushProperty name="width" value="0.1" units="cm"/>
-      <inkml:brushProperty name="height" value="0.1" units="cm"/>
-      <inkml:brushProperty name="fitToCurve" value="1"/>
-    </inkml:brush>
-  </inkml:definitions>
-  <inkml:trace contextRef="#ctx0" brushRef="#br0">11 0 1,'12'2'18,"-12"-2"-10,0 0-5,0 0 6,7 14 0,-7-14 6,1 12 2,-1-12 0,2 12-4,-2-12-3,0 0-1,1 13-10,-1-13 2,0 0-4,-5 17 3,5-17-1,-10 20 1,5-8 2,0 4 0,0 0 4,2 4 0,1-1 1,2 5-2,0 2 3,1-2-3,1 6-1,0 1 1,0 4-3,1 2 0,-1 1-1,-2 3 0,3-1-2,-2-3 2,1-2-3,1-5-2,-2-4-5,1-5-6,-1-3-7,-1-18-13,4 26-21,-4-26 19,0 14 37</inkml:trace>
-</inkml:ink>
-</file>
-
-<file path=word/ink/ink85.xml><?xml version="1.0" encoding="utf-8"?>
-<inkml:ink xmlns:inkml="http://www.w3.org/2003/InkML">
-  <inkml:definitions>
-    <inkml:context xml:id="ctx0">
-      <inkml:inkSource xml:id="inkSrc0">
-        <inkml:traceFormat>
-          <inkml:channel name="X" type="integer" max="23472" units="cm"/>
-          <inkml:channel name="Y" type="integer" max="13203" units="cm"/>
-          <inkml:channel name="F" type="integer" max="1023" units="dev"/>
-        </inkml:traceFormat>
-        <inkml:channelProperties>
-          <inkml:channelProperty channel="X" name="resolution" value="1000.08521" units="1/cm"/>
-          <inkml:channelProperty channel="Y" name="resolution" value="1000.22729" units="1/cm"/>
-          <inkml:channelProperty channel="F" name="resolution" value="0" units="1/dev"/>
-        </inkml:channelProperties>
-      </inkml:inkSource>
-      <inkml:timestamp xml:id="ts0" timeString="2013-05-19T21:27:21.257"/>
-    </inkml:context>
-    <inkml:brush xml:id="br0">
-      <inkml:brushProperty name="width" value="0.1" units="cm"/>
-      <inkml:brushProperty name="height" value="0.1" units="cm"/>
-      <inkml:brushProperty name="fitToCurve" value="1"/>
-    </inkml:brush>
-  </inkml:definitions>
-  <inkml:trace contextRef="#ctx0" brushRef="#br0">0 213 25,'13'-4'19,"-13"4"0,0 0 2,0 0-1,15 5 0,-15-5 0,13 7-4,-13-7-1,22 5-4,-6-2 1,3-5-3,2 1 2,2 0-2,5-3 0,-1 0 0,3 1-2,1 0 0,0 2-1,2 1-2,2 1-1,1 1 0,0 0-1,5-2 0,0 0 0,1-1-1,1-3 1,-2 0-1,1-3 0,-2 1 0,0-1-1,-2 2 0,1 1 2,-1 1-1,-2 3 1,2 1 1,-1 2 1,1 1 0,-1-1 1,0 1-1,-1 0 0,-1-3 0,0 2-2,-2-3 1,1 1-2,-2-1 2,0 1 0,1 1 1,-1-2 0,1 0 0,2 1 1,0-2-2,1 1 2,2-2-3,0 1 0,3 0-1,-2-1-1,1 0 0,-1 0 0,-1 0 2,0 0-1,-2 0 2,0-1-1,-1 2 0,2-2 1,-1 2-1,0-1-1,2 1 0,-2 1-1,3 1-1,-1 2 1,0 0 0,-2-1-1,2 1 1,-3 1 1,4-1-1,0-2 1,1-1-1,0-1-1,2-1 1,1 0-1,-1-2 1,3 0 0,-3 0-1,1 0 1,-2 2 0,0 1-1,1-1 1,-2 2 0,1-1-1,4 0 1,0-2-1,-1-1 0,3-1-1,0-1 2,-3 0-2,0-4 1,-4 5 0,-2-2 0,-2 5 0,-1 2 0,-2 1 1,1 3-1,-1 0-1,2 3 0,3-2-1,1 0 0,0-1-2,2-1 1,2 0 0,-4-3 0,3 2 0,-2 0 1,-1 0 1,1 2 0,-1 0 2,1 1-1,5-1 0,1-2 0,0 2-1,2-1 0,0 0-1,0-1 1,1 0 0,-1-1 0,-1 0 1,-4-1 0,4 2 1,-3-1 1,1-1-1,1 1 1,-2 1-1,0-1 0,0 2-1,2-1 0,-2 0-1,0-1 0,-3 2 1,2-2-2,0-1 3,-1 0-2,-2 0 2,-1 1 0,2-2 1,-2 0-2,2-1 1,-4 2 1,1-1-1,0 1 2,-5-1 1,2-1 0,-2 2 0,-1 0 2,0 0-1,0 0 0,-1-1-1,2 1 0,-1 0 0,3 0-2,-1-1 0,0-1-1,1 1 0,0 0 1,0-1 0,0 2 0,3 0 0,-1 2 1,3-4-1,3 1 0,0 0 0,3-1-1,2 0-2,0-1 1,-2 2-1,1-1 1,-4 2 1,0 4 0,-2-1 1,1 2 0,0-1 0,0-1 0,4-2 0,-1-2-1,3-2 0,-1-2-1,-2 0 0,0-2 3,-4 2-1,-1 2 1,-1-1 0,0 4 0,-1 0 0,1 1 0,2-1 0,4 0-3,-1-1 2,1 0-2,2-4 0,-3 1 1,0 0-1,-2-1 0,-2 1 0,-2 1 1,-2 1 0,0 0-1,1 2 1,0 2 0,2-2-1,2 2-1,0 1 1,2-2 0,0 2-1,0-2 1,1 1-1,-3-2 1,1 0 1,-4-2 1,2 1-1,-1 0 0,1-2 1,-1 0-2,0 2 1,0-2-1,1 2 0,0-2 1,-1 2-1,-1-3 1,0 3 0,-3-2 0,1 0-1,-2-1 0,0 3-1,-2-3 0,2 0-1,-3 0-2,4-2 2,-2 1-2,0 0 3,-3-1-2,0 1 2,0 1-1,-1 1 2,0-1 0,0 2 0,2-1 1,2 0-2,3 1 1,0-1 0,5 0 1,-3 2-2,3-2 1,-2 0 0,1 1 0,-2-4-1,-1 2 3,3-2-2,-1 2 2,3-3-1,2 2 1,0-1-3,3 2 3,-2 2-3,1 0 1,-1 2-2,-2 0 4,-3 2-1,-1-1 1,-2 0 0,-2 2 0,-3-2 1,2-1-1,-3 0 0,-1-2-1,0 0 1,-4 0-3,2-1 3,-2 0-2,2 1 1,-5 0-1,4 2 1,1 0 0,-1 2-2,4-2 1,-1 2-3,0 1 0,-2 1 1,1-1-2,-3-2 0,-3-1-1,-1 0-5,-3 0-10,-1-4-25,5 7-34,-7-15 3,10 9 55</inkml:trace>
-</inkml:ink>
-</file>
-
-<file path=word/ink/ink86.xml><?xml version="1.0" encoding="utf-8"?>
-<inkml:ink xmlns:inkml="http://www.w3.org/2003/InkML">
-  <inkml:definitions>
-    <inkml:context xml:id="ctx0">
-      <inkml:inkSource xml:id="inkSrc0">
-        <inkml:traceFormat>
-          <inkml:channel name="X" type="integer" max="23472" units="cm"/>
-          <inkml:channel name="Y" type="integer" max="13203" units="cm"/>
-          <inkml:channel name="F" type="integer" max="1023" units="dev"/>
-        </inkml:traceFormat>
-        <inkml:channelProperties>
-          <inkml:channelProperty channel="X" name="resolution" value="1000.08521" units="1/cm"/>
-          <inkml:channelProperty channel="Y" name="resolution" value="1000.22729" units="1/cm"/>
-          <inkml:channelProperty channel="F" name="resolution" value="0" units="1/dev"/>
-        </inkml:channelProperties>
-      </inkml:inkSource>
-      <inkml:timestamp xml:id="ts0" timeString="2013-05-19T21:27:16.007"/>
-    </inkml:context>
-    <inkml:brush xml:id="br0">
-      <inkml:brushProperty name="width" value="0.1" units="cm"/>
-      <inkml:brushProperty name="height" value="0.1" units="cm"/>
-      <inkml:brushProperty name="fitToCurve" value="1"/>
-    </inkml:brush>
-  </inkml:definitions>
-  <inkml:trace contextRef="#ctx0" brushRef="#br0">0 139 50,'0'0'38,"0"0"-3,9 12-4,4-13-6,3-6-9,7-2-7,3-1-7,5-2 1,4 3-1,4 2 3,5 5 2,7 7 3,4 2 3,6 7 2,6-1 3,11 5 0,4-4-1,9 3-3,4-9-4,7-3 0,3-4-3,7-2-2,1-3-3,1 2-1,0-2-1,3 4-7,-1 5 8,1 1-8,3 4 10,3 0-8,1-4 9,5 0-9,1-6 8,2-6 7,3-4-10,-1-2 9,-4-3-9,-1-1 7,-1-1-11,-2 0 13,-3 6-12,-1-1 5,0 6-3,1-1 5,3 2-6,0 0 5,2 3-1,-5 1 0,0 1 0,1 0 1,-5-1-2,-1 2 0,-3-1 1,-5-1-1,-2 1 1,2 0-1,-5-3 0,4 1-1,0-4 0,-1 3 0,1-1 1,-1 0 0,-2 4-1,-2 2 2,-1 5 6,-6 5-6,-2 2 5,-4 3-5,-5 1 5,-2 0-15,2-2 17,-2-3-8,-1-6 0,2-5 0,-1-4-2,0-3 1,2 0 0,-3-3 10,0 0-11,-1 5 2,-1 1 1,-2 4 0,0 1 2,-1 1 0,1 2 0,3-4-2,-4-1 0,-1-1-1,-1-5-1,1-6 0,-2-1-6,-1-4 5,-1 2-4,1-4 5,-1 2-5,-1 2 0,-3 1-1,0 5 1,-2 3 6,-2 2 0,-2 2-1,-2 2 2,-2 5-2,1-5 5,1 5-5,-1-2 5,1-2-6,-3 0-1,1 1 1,-2-2 0,0 0 1,-1-1 0,-3-1 0,0-4-2,2-3-1,-1-1-8,5-1 6,-1-2-9,5-1 1,-6 1-15,1 3-2,-9 1-19,-2 8-2,-7 3-29,-6-3-12,3 9 29</inkml:trace>
-</inkml:ink>
-</file>
-
-<file path=word/ink/ink87.xml><?xml version="1.0" encoding="utf-8"?>
-<inkml:ink xmlns:inkml="http://www.w3.org/2003/InkML">
-  <inkml:definitions>
-    <inkml:context xml:id="ctx0">
-      <inkml:inkSource xml:id="inkSrc0">
-        <inkml:traceFormat>
-          <inkml:channel name="X" type="integer" max="23472" units="cm"/>
-          <inkml:channel name="Y" type="integer" max="13203" units="cm"/>
-          <inkml:channel name="F" type="integer" max="1023" units="dev"/>
-        </inkml:traceFormat>
-        <inkml:channelProperties>
-          <inkml:channelProperty channel="X" name="resolution" value="1000.08521" units="1/cm"/>
-          <inkml:channelProperty channel="Y" name="resolution" value="1000.22729" units="1/cm"/>
-          <inkml:channelProperty channel="F" name="resolution" value="0" units="1/dev"/>
-        </inkml:channelProperties>
-      </inkml:inkSource>
-      <inkml:timestamp xml:id="ts0" timeString="2013-05-19T21:27:14.038"/>
-    </inkml:context>
-    <inkml:brush xml:id="br0">
-      <inkml:brushProperty name="width" value="0.1" units="cm"/>
-      <inkml:brushProperty name="height" value="0.1" units="cm"/>
-      <inkml:brushProperty name="fitToCurve" value="1"/>
-    </inkml:brush>
-  </inkml:definitions>
-  <inkml:trace contextRef="#ctx0" brushRef="#br0">267-1 1,'0'0'0,"13"4"14,-13-4 42,0 0-52,9 24 2,-8-5 7,-1 8 5,-1 10 4,-1 4-3,1 15-1,-3 7-1,3 13-6,-3 9-3,1 8-5,-2 10-2,3 7 0,-6 7-1,-2 7 2,-2 5 0,-3 2 4,-2 4 3,-3 1-2,-2 1 2,-1 3 1,1 5 4,2 2 1,2 2 3,-2 5-3,7 3 0,-2-1 2,5 3-1,-1-11-1,6-2-4,0-14-1,5-5-3,3-15-2,2-9-1,2-7-2,2-6 0,0-4-2,-1-5 3,-5 3 0,-3 3-4,-4 3 6,-1 2-4,-2 1 3,2-2-3,3-3 2,2-4-4,6-10 1,2-7 3,2-9-5,0-7-3,3-7 3,-2-2-3,-1 1 4,-1 1-4,0 4 1,-1-1-6,1 2 2,-1-2-1,3 1-6,-3-11-12,5-3-27,-5-5-43,-2-11-1,3 4-1</inkml:trace>
-</inkml:ink>
-</file>
-
-<file path=word/ink/ink88.xml><?xml version="1.0" encoding="utf-8"?>
-<inkml:ink xmlns:inkml="http://www.w3.org/2003/InkML">
-  <inkml:definitions>
-    <inkml:context xml:id="ctx0">
-      <inkml:inkSource xml:id="inkSrc0">
-        <inkml:traceFormat>
-          <inkml:channel name="X" type="integer" max="23472" units="cm"/>
-          <inkml:channel name="Y" type="integer" max="13203" units="cm"/>
-          <inkml:channel name="F" type="integer" max="1023" units="dev"/>
-        </inkml:traceFormat>
-        <inkml:channelProperties>
-          <inkml:channelProperty channel="X" name="resolution" value="1000.08521" units="1/cm"/>
-          <inkml:channelProperty channel="Y" name="resolution" value="1000.22729" units="1/cm"/>
-          <inkml:channelProperty channel="F" name="resolution" value="0" units="1/dev"/>
-        </inkml:channelProperties>
-      </inkml:inkSource>
-      <inkml:timestamp xml:id="ts0" timeString="2013-05-19T21:27:13.022"/>
-    </inkml:context>
-    <inkml:brush xml:id="br0">
-      <inkml:brushProperty name="width" value="0.1" units="cm"/>
-      <inkml:brushProperty name="height" value="0.1" units="cm"/>
-      <inkml:brushProperty name="fitToCurve" value="1"/>
-    </inkml:brush>
-  </inkml:definitions>
-  <inkml:trace contextRef="#ctx0" brushRef="#br0">-7 136 1,'-8'19'32,"8"-19"-11,-3 14-5,3-14 2,0 0 2,16 15 5,-16-15 1,26 5 3,-5-4-2,7-2 0,9 0-4,8-2-6,8-5-6,7 2-4,9-3-2,6-2-3,4 0 2,7 2 0,5-2 0,5 3 2,5 2 0,7 2 1,2 0-1,7 4 0,7 0-3,2 3-3,2-1-3,2 1 0,4 2-2,1-1 0,5 1-2,-2-1 1,4-1-1,2-3 0,6 2 2,0-3-1,5 2 1,-1-1 0,2 0 1,3 2 2,-4 0 3,1 1 2,-1-1-1,-2 0 2,-2-1 0,-5-2 0,-2 1-3,-1-3 1,-3-2-2,1 1 0,-5-2 0,-2 0-1,-1 0 0,2-1 0,0 1 1,0 0 0,-2 0 0,-2 0-1,-2-1 0,0 1 0,-1-1 0,-4-2 0,-4 6 0,-3-1 0,-6 1 0,-3 2 0,1 1-1,-5 1 0,-3 2 0,-1-2 1,-1-1-1,-1-4 1,0 1 2,1-4-1,-1 0 4,0-2-1,-4 3 2,0-2-2,-2 3 0,-2 1 0,-2 1-2,-2 2 1,-3 1-3,0 3 1,-1 0-1,1 5 0,-2-3 0,0 3 0,-1 0 1,2 0-1,-3-2 2,2 1-4,-2-3 0,0-2-4,-2 1 0,0-2-1,-1 0 0,1-1-1,-1-1 0,0 0 1,-1-2 1,2-1 4,-1 0 1,1 0 1,-3-1 1,-5 1 1,-2 2 2,-7-1 3,-7 3 0,-6 0 1,-8 2-1,-4-1 0,-7 0-4,0 0-6,-6 1-14,-4-1-21,-5-4-28,5 10-14,-18-7 27</inkml:trace>
-</inkml:ink>
-</file>
-
-<file path=word/ink/ink89.xml><?xml version="1.0" encoding="utf-8"?>
-<inkml:ink xmlns:inkml="http://www.w3.org/2003/InkML">
-  <inkml:definitions>
-    <inkml:context xml:id="ctx0">
-      <inkml:inkSource xml:id="inkSrc0">
-        <inkml:traceFormat>
-          <inkml:channel name="X" type="integer" max="23472" units="cm"/>
-          <inkml:channel name="Y" type="integer" max="13203" units="cm"/>
-          <inkml:channel name="F" type="integer" max="1023" units="dev"/>
-        </inkml:traceFormat>
-        <inkml:channelProperties>
-          <inkml:channelProperty channel="X" name="resolution" value="1000.08521" units="1/cm"/>
-          <inkml:channelProperty channel="Y" name="resolution" value="1000.22729" units="1/cm"/>
-          <inkml:channelProperty channel="F" name="resolution" value="0" units="1/dev"/>
-        </inkml:channelProperties>
-      </inkml:inkSource>
-      <inkml:timestamp xml:id="ts0" timeString="2013-05-19T21:27:11.413"/>
-    </inkml:context>
-    <inkml:brush xml:id="br0">
-      <inkml:brushProperty name="width" value="0.1" units="cm"/>
-      <inkml:brushProperty name="height" value="0.1" units="cm"/>
-      <inkml:brushProperty name="fitToCurve" value="1"/>
-    </inkml:brush>
-  </inkml:definitions>
-  <inkml:trace contextRef="#ctx0" brushRef="#br0">180-7 1,'0'0'22,"-12"0"32,12 0-33,0 0-6,0 0 0,0 0-2,0 0 8,0 0-2,-12 15-1,12-15-1,-13 15-3,7-3-3,-3 5-6,0 1-2,-3 7-5,1 1 1,-1 7-1,0 4 3,1 4 2,-1 5 3,0 0 2,1 4 3,2 2-1,2 5-2,1-4 2,3 5-1,0 5-1,3 3-2,2 7 1,2 5-2,1-1-2,1 3 3,2 1-3,1 0 3,-2-1-4,2-2 2,-3-1-4,-1-2 2,-1 3-2,0 3 4,-4 2-6,0 2 0,-1 5 0,-3 5 0,1 6-1,-2 2 1,1-3 1,-1 0 1,2-4 1,-3 0-4,2-3 4,0-2-4,-1-4 5,1 1-5,-1 3 2,1 5 2,-2 0 2,2 3 0,1-2 1,1-2 0,0-3 0,4-6-1,-2-3 0,2-5-5,-1-4 3,1-4-2,-1-1 3,-1-1-3,0-4 3,1-1-2,-1-3 3,2-6-3,0-1 0,2-3 3,0-2-4,0-2 3,0-1-3,-3-1 2,2 4-1,-2-3 3,-1-1-3,1 0-1,1-3 0,0-4-1,2-2 2,4-3-3,0-1 2,1-4-4,1 3 5,3-4 0,-3-2 1,1 1 0,-1 0 0,0-2 1,-1-1-2,3 3 2,0-3-4,-1 5 2,5 4-3,-2-1 2,3 4-3,0-1 2,0-1-1,-2-3 2,-1-5-7,-3-12-11,-11-12-41,13 4-41,-24-26 1,2-2 29</inkml:trace>
-</inkml:ink>
-</file>
-
-<file path=word/ink/ink9.xml><?xml version="1.0" encoding="utf-8"?>
-<inkml:ink xmlns:inkml="http://www.w3.org/2003/InkML">
-  <inkml:definitions>
-    <inkml:context xml:id="ctx0">
-      <inkml:inkSource xml:id="inkSrc0">
-        <inkml:traceFormat>
-          <inkml:channel name="X" type="integer" max="23472" units="cm"/>
-          <inkml:channel name="Y" type="integer" max="13203" units="cm"/>
-          <inkml:channel name="F" type="integer" max="1023" units="dev"/>
-        </inkml:traceFormat>
-        <inkml:channelProperties>
-          <inkml:channelProperty channel="X" name="resolution" value="1000.08521" units="1/cm"/>
-          <inkml:channelProperty channel="Y" name="resolution" value="1000.22729" units="1/cm"/>
-          <inkml:channelProperty channel="F" name="resolution" value="0" units="1/dev"/>
-        </inkml:channelProperties>
-      </inkml:inkSource>
-      <inkml:timestamp xml:id="ts0" timeString="2013-05-19T21:32:07.673"/>
-    </inkml:context>
-    <inkml:brush xml:id="br0">
-      <inkml:brushProperty name="width" value="0.07" units="cm"/>
-      <inkml:brushProperty name="height" value="0.07" units="cm"/>
-      <inkml:brushProperty name="fitToCurve" value="1"/>
-    </inkml:brush>
-  </inkml:definitions>
-  <inkml:trace contextRef="#ctx0" brushRef="#br0">-5 271 5,'0'0'16,"-16"-1"2,16 1 1,0 0 1,-12-16 1,12 16 1,3-17 1,-3 17-2,19-18-5,1 6-3,7 3-3,11-3-4,10-1-5,14 0 0,10 0-4,12 0 2,8 0-2,7 2 2,5 1-2,-1 5 2,0 1 0,0 2 1,-1 2 0,-3 2-1,1 0 0,2 1-2,2-1 1,3 1-3,0-2 1,4 2-2,-1 0 3,3-2-2,-2 0 3,-1 2-2,-2 1 4,-1-2-3,1 4 4,-1-5 0,0 0-1,2-1 1,2-1-1,-1 0 0,3-5-2,-3 1 3,1-1-3,-3-1 3,-2 1 0,-5-1 2,-1 2-2,-2-1 4,-1 1-1,-1-1 0,1 0 0,2 0-1,2-2 2,1 0-5,-1 0 4,2 1-4,-4 1 4,3 0-3,-2 2 3,-4 1-3,0 3-1,-1 0 2,-1 2-2,3 0 0,-1 1-1,4 1-1,0-2 1,2 1-1,1-2 1,3 2 0,1-1 0,-6 0 1,-1 0 2,-5 1 1,-5 1-2,-5 0 3,-2 1-4,-5-1 3,-3 0-4,0 0 4,1 0-4,2-3 2,1 0 0,1-1 0,2 0 0,-1 0-1,-1 2 2,1-2-1,-1 2 0,1 1-1,0 0 1,4 0-2,4 0-1,5 1 1,3-1-1,6-1 1,2 1 0,1 0-1,-2-2 1,-2 1 2,-5 1 0,-6 0 0,-3-1 0,-6 1 0,-3-2 1,-2 1-1,-2-2 0,-1 0-1,-4 0 1,2 0-1,-5 0 1,-5-2 0,-3 2-2,-6-1 2,-2 1 0,-5-1-1,1-1 0,-4 2-1,0-1-2,1 1 1,-2 0-1,0 3 0,-3-2 3,-2 2-2,-7 3 2,-2-1-1,-3 2 0,-3-2-6,-3 2-5,1-2-14,-1 1-19,-1-4-20,7 3 14</inkml:trace>
+  <inkml:trace contextRef="#ctx0" brushRef="#br0">5 0 9,'0'0'101,"0"0"0,0 0-16,1 18-30,-1-18-8,-5 28-4,1-9-9,8 8-5,-4 4-9,7 9 0,-2 2-6,4 5-1,-2-1-5,0 2-1,-4-5-7,-2-1 5,-2-7-9,-3-7-3,-1-3-3,-2-8-8,3 1-12,4-18-20,-5 15-46,5-15-27,0 0 2,0 0 5</inkml:trace>
 </inkml:ink>
 </file>
 
@@ -7572,4 +7525,16 @@
     </a:ext>
   </a:extLst>
 </a:theme>
+</file>
+
+<file path=customXml/item1.xml><?xml version="1.0" encoding="utf-8"?>
+<b:Sources xmlns:b="http://schemas.openxmlformats.org/officeDocument/2006/bibliography" xmlns="http://schemas.openxmlformats.org/officeDocument/2006/bibliography" SelectedStyle="\apasixtheditionofficeonline.xsl" StyleName="APA" Version="6"/>
+</file>
+
+<file path=customXml/itemProps1.xml><?xml version="1.0" encoding="utf-8"?>
+<ds:datastoreItem xmlns:ds="http://schemas.openxmlformats.org/officeDocument/2006/customXml" ds:itemID="{E39F92DA-26B9-470F-9ACD-04A4159D484F}">
+  <ds:schemaRefs>
+    <ds:schemaRef ds:uri="http://schemas.openxmlformats.org/officeDocument/2006/bibliography"/>
+  </ds:schemaRefs>
+</ds:datastoreItem>
 </file>
</xml_diff>

<commit_message>
Tied all 3 parts of project together. No multiprocessing yet.
</commit_message>
<xml_diff>
--- a/project/design/Design Document.docx
+++ b/project/design/Design Document.docx
@@ -8,30 +8,17 @@
           <w:u w:val="single"/>
         </w:rPr>
       </w:pPr>
-      <w:proofErr w:type="spellStart"/>
       <w:r>
         <w:rPr>
           <w:u w:val="single"/>
         </w:rPr>
-        <w:t>Treader</w:t>
-      </w:r>
-      <w:proofErr w:type="spellEnd"/>
-      <w:r>
-        <w:rPr>
-          <w:u w:val="single"/>
-        </w:rPr>
-        <w:t xml:space="preserve"> – A GUI-based MP3 Tag Reader</w:t>
+        <w:t>Treader – A GUI-based MP3 Tag Reader</w:t>
       </w:r>
     </w:p>
     <w:p>
       <w:r>
-        <w:t xml:space="preserve">Heather </w:t>
-      </w:r>
-      <w:proofErr w:type="spellStart"/>
-      <w:r>
-        <w:t>Hoaglund-Biron</w:t>
-      </w:r>
-      <w:proofErr w:type="spellEnd"/>
+        <w:t>Heather Hoaglund-Biron</w:t>
+      </w:r>
     </w:p>
     <w:p>
       <w:pPr>
@@ -107,11 +94,9 @@
       <w:r>
         <w:t xml:space="preserve">GUI: </w:t>
       </w:r>
-      <w:proofErr w:type="spellStart"/>
       <w:r>
         <w:t>Tkinter</w:t>
       </w:r>
-      <w:proofErr w:type="spellEnd"/>
     </w:p>
     <w:p>
       <w:pPr>
@@ -128,47 +113,7 @@
         <w:t>The main file (application.py)</w:t>
       </w:r>
       <w:r>
-        <w:t xml:space="preserve"> contains an Application class. An Application is a subclass of Frame, a </w:t>
-      </w:r>
-      <w:proofErr w:type="spellStart"/>
-      <w:r>
-        <w:t>Tkinter</w:t>
-      </w:r>
-      <w:proofErr w:type="spellEnd"/>
-      <w:r>
-        <w:t xml:space="preserve"> object. An Application contains a references to both a </w:t>
-      </w:r>
-      <w:proofErr w:type="spellStart"/>
-      <w:r>
-        <w:t>DatabaseHelper</w:t>
-      </w:r>
-      <w:proofErr w:type="spellEnd"/>
-      <w:r>
-        <w:t xml:space="preserve"> object (defined in dbhelper.py) and a </w:t>
-      </w:r>
-      <w:proofErr w:type="spellStart"/>
-      <w:r>
-        <w:t>TagReader</w:t>
-      </w:r>
-      <w:proofErr w:type="spellEnd"/>
-      <w:r>
-        <w:t xml:space="preserve"> object (defined in tagreader.py). The </w:t>
-      </w:r>
-      <w:proofErr w:type="spellStart"/>
-      <w:r>
-        <w:t>TagReader</w:t>
-      </w:r>
-      <w:proofErr w:type="spellEnd"/>
-      <w:r>
-        <w:t xml:space="preserve"> uses the Mutagen package to read metadata from specified MP3 files and returns them in a dictionary. The </w:t>
-      </w:r>
-      <w:proofErr w:type="spellStart"/>
-      <w:r>
-        <w:t>DatabaseHelper</w:t>
-      </w:r>
-      <w:proofErr w:type="spellEnd"/>
-      <w:r>
-        <w:t xml:space="preserve"> is the interface to the SQLite database, reading and writing MP3 tags to the database.</w:t>
+        <w:t xml:space="preserve"> contains an Application class. An Application is a subclass of Frame, a Tkinter object. An Application contains a references to both a DatabaseHelper object (defined in dbhelper.py) and a TagReader object (defined in tagreader.py). The TagReader uses the Mutagen package to read metadata from specified MP3 files and returns them in a dictionary. The DatabaseHelper is the interface to the SQLite database, reading and writing MP3 tags to the database.</w:t>
       </w:r>
     </w:p>
     <w:p>
@@ -196,15 +141,7 @@
         </w:numPr>
       </w:pPr>
       <w:r>
-        <w:t xml:space="preserve">Run </w:t>
-      </w:r>
-      <w:proofErr w:type="spellStart"/>
-      <w:r>
-        <w:t>startxwin</w:t>
-      </w:r>
-      <w:proofErr w:type="spellEnd"/>
-      <w:r>
-        <w:t xml:space="preserve"> in the Cygwin command-line</w:t>
+        <w:t>Run startxwin in the Cygwin command-line</w:t>
       </w:r>
     </w:p>
     <w:p>
@@ -4147,14 +4084,9 @@
     <w:p/>
     <w:p/>
     <w:p>
-      <w:proofErr w:type="spellStart"/>
       <w:r>
         <w:lastRenderedPageBreak/>
-        <w:t>Multiprocess</w:t>
-      </w:r>
-      <w:proofErr w:type="spellEnd"/>
-      <w:r>
-        <w:t xml:space="preserve"> communication:</w:t>
+        <w:t>Multiprocess communication:</w:t>
       </w:r>
     </w:p>
     <w:p>
@@ -4176,8 +4108,13 @@
           <w:numId w:val="1"/>
         </w:numPr>
       </w:pPr>
-      <w:r>
-        <w:t>Get all applicable tags from mp3 files (now writing the format function for time length)</w:t>
+      <w:bookmarkStart w:id="0" w:name="_GoBack"/>
+      <w:bookmarkEnd w:id="0"/>
+      <w:r>
+        <w:t>Involve multiprocessing</w:t>
+      </w:r>
+      <w:r>
+        <w:t xml:space="preserve"> (including adding queues and making things more atomic per song)</w:t>
       </w:r>
     </w:p>
     <w:p>
@@ -4189,7 +4126,10 @@
         </w:numPr>
       </w:pPr>
       <w:r>
-        <w:t>Test finished tag reader</w:t>
+        <w:t>Make “Clear” button work</w:t>
+      </w:r>
+      <w:r>
+        <w:t xml:space="preserve"> (or delete)</w:t>
       </w:r>
     </w:p>
     <w:p>
@@ -4201,59 +4141,7 @@
         </w:numPr>
       </w:pPr>
       <w:r>
-        <w:t xml:space="preserve">Make tag reader and </w:t>
-      </w:r>
-      <w:proofErr w:type="spellStart"/>
-      <w:r>
-        <w:t>db</w:t>
-      </w:r>
-      <w:proofErr w:type="spellEnd"/>
-      <w:r>
-        <w:t xml:space="preserve"> helper work together in a test program (read tags, write, then read</w:t>
-      </w:r>
-      <w:r>
-        <w:t>, in test_readwrite.py</w:t>
-      </w:r>
-      <w:bookmarkStart w:id="0" w:name="_GoBack"/>
-      <w:bookmarkEnd w:id="0"/>
-      <w:r>
-        <w:t>)</w:t>
-      </w:r>
-    </w:p>
-    <w:p>
-      <w:pPr>
-        <w:pStyle w:val="ListParagraph"/>
-        <w:numPr>
-          <w:ilvl w:val="0"/>
-          <w:numId w:val="1"/>
-        </w:numPr>
-      </w:pPr>
-      <w:r>
-        <w:t>Add track number to application</w:t>
-      </w:r>
-    </w:p>
-    <w:p>
-      <w:pPr>
-        <w:pStyle w:val="ListParagraph"/>
-        <w:numPr>
-          <w:ilvl w:val="0"/>
-          <w:numId w:val="1"/>
-        </w:numPr>
-      </w:pPr>
-      <w:r>
-        <w:t>Copy test program into application and have it print the information to the screen on “import”, sequentially writing then reading</w:t>
-      </w:r>
-    </w:p>
-    <w:p>
-      <w:pPr>
-        <w:pStyle w:val="ListParagraph"/>
-        <w:numPr>
-          <w:ilvl w:val="0"/>
-          <w:numId w:val="1"/>
-        </w:numPr>
-      </w:pPr>
-      <w:r>
-        <w:t>Involve multiprocessing</w:t>
+        <w:t>See if I can get X running without needing its own window</w:t>
       </w:r>
     </w:p>
     <w:sectPr>
@@ -5722,7 +5610,7 @@
       <inkml:brushProperty name="fitToCurve" value="1"/>
     </inkml:brush>
   </inkml:definitions>
-  <inkml:trace contextRef="#ctx0" brushRef="#br0">64 125 1,'0'0'32,"0"0"43,0 0-2,0 0-59,-14 18-11,14-18 1,-21 20-1,9-11 1,12-9 4,-18 10 5,18-10 3,0 0 3,0 0 3,0 0 0,3-20 0,10 14-4,2-5-4,8 6-5,4-4-3,5 1-3,7-4-2,5 2-2,4-4-1,2-1-3,2 1 2,-4-2-2,-2 1 2,-7 2-1,-6 3 0,-8 4-4,-10 3-7,-15 3-19,0 0-43,0 0-11,0 0-1,-9 17 46</inkml:trace>
+  <inkml:trace contextRef="#ctx0" brushRef="#br0">64 128 1,'0'0'32,"0"0"43,0 0-2,0 0-59,-14 18-11,14-18 1,-21 21-1,9-12 1,12-9 4,-18 10 5,18-10 3,0 0 3,0 0 3,0 0 0,3-20 0,10 13-4,2-4-4,8 6-5,4-4-3,5 1-3,7-5-2,5 3-2,4-4-1,2-2-3,2 2 2,-4-2-2,-2 0 2,-7 3-1,-6 3 0,-8 4-4,-10 3-7,-15 3-19,0 0-43,0 0-11,0 0-1,-9 17 46</inkml:trace>
 </inkml:ink>
 </file>
 
@@ -7532,7 +7420,7 @@
 </file>
 
 <file path=customXml/itemProps1.xml><?xml version="1.0" encoding="utf-8"?>
-<ds:datastoreItem xmlns:ds="http://schemas.openxmlformats.org/officeDocument/2006/customXml" ds:itemID="{E39F92DA-26B9-470F-9ACD-04A4159D484F}">
+<ds:datastoreItem xmlns:ds="http://schemas.openxmlformats.org/officeDocument/2006/customXml" ds:itemID="{116C865A-F71E-4B93-A6B0-88B05597477E}">
   <ds:schemaRefs>
     <ds:schemaRef ds:uri="http://schemas.openxmlformats.org/officeDocument/2006/bibliography"/>
   </ds:schemaRefs>

</xml_diff>

<commit_message>
Added multiprocessing to application and did some cleanup.
</commit_message>
<xml_diff>
--- a/project/design/Design Document.docx
+++ b/project/design/Design Document.docx
@@ -141,7 +141,10 @@
         </w:numPr>
       </w:pPr>
       <w:r>
-        <w:t>Run startxwin in the Cygwin command-line</w:t>
+        <w:t>Run “xinit &amp;”</w:t>
+      </w:r>
+      <w:r>
+        <w:t xml:space="preserve"> in the Cygwin command-line</w:t>
       </w:r>
     </w:p>
     <w:p>
@@ -153,7 +156,10 @@
         </w:numPr>
       </w:pPr>
       <w:r>
-        <w:t>Run python ./python-300/project/application.py in the X window</w:t>
+        <w:t xml:space="preserve">Run python ./python-300/project/application.py in </w:t>
+      </w:r>
+      <w:r>
+        <w:t>Cygwin command-line</w:t>
       </w:r>
     </w:p>
     <w:p/>
@@ -4098,6 +4104,16 @@
     <w:p>
       <w:r>
         <w:t>To Do:</w:t>
+      </w:r>
+    </w:p>
+    <w:p>
+      <w:r>
+        <w:t>TEST SPEED</w:t>
+      </w:r>
+      <w:bookmarkStart w:id="0" w:name="_GoBack"/>
+      <w:bookmarkEnd w:id="0"/>
+      <w:r>
+        <w:t xml:space="preserve"> AND PREPARE DEMO</w:t>
       </w:r>
     </w:p>
     <w:p>
@@ -4108,13 +4124,35 @@
           <w:numId w:val="1"/>
         </w:numPr>
       </w:pPr>
-      <w:bookmarkStart w:id="0" w:name="_GoBack"/>
-      <w:bookmarkEnd w:id="0"/>
-      <w:r>
-        <w:t>Involve multiprocessing</w:t>
-      </w:r>
-      <w:r>
-        <w:t xml:space="preserve"> (including adding queues and making things more atomic per song)</w:t>
+      <w:r>
+        <w:t>Have second version of GUI that isn’t multiprocessed</w:t>
+      </w:r>
+      <w:r>
+        <w:t xml:space="preserve"> (optimized as much as possible…)</w:t>
+      </w:r>
+    </w:p>
+    <w:p>
+      <w:pPr>
+        <w:pStyle w:val="ListParagraph"/>
+        <w:numPr>
+          <w:ilvl w:val="1"/>
+          <w:numId w:val="1"/>
+        </w:numPr>
+      </w:pPr>
+      <w:r>
+        <w:t>Test the time it takes for each version to import a large amount of music</w:t>
+      </w:r>
+    </w:p>
+    <w:p>
+      <w:pPr>
+        <w:pStyle w:val="ListParagraph"/>
+        <w:numPr>
+          <w:ilvl w:val="1"/>
+          <w:numId w:val="1"/>
+        </w:numPr>
+      </w:pPr>
+      <w:r>
+        <w:t>Come up with a nice demo for this</w:t>
       </w:r>
     </w:p>
     <w:p>
@@ -4126,10 +4164,10 @@
         </w:numPr>
       </w:pPr>
       <w:r>
-        <w:t>Make “Clear” button work</w:t>
-      </w:r>
-      <w:r>
-        <w:t xml:space="preserve"> (or delete)</w:t>
+        <w:t>See if I can get X running without needing its own window</w:t>
+      </w:r>
+      <w:r>
+        <w:t xml:space="preserve"> (make it cleaner for a demo at least)</w:t>
       </w:r>
     </w:p>
     <w:p>
@@ -4141,7 +4179,7 @@
         </w:numPr>
       </w:pPr>
       <w:r>
-        <w:t>See if I can get X running without needing its own window</w:t>
+        <w:t>Change music to be demo-friendly</w:t>
       </w:r>
     </w:p>
     <w:sectPr>
@@ -4171,7 +4209,7 @@
         <w:rFonts w:ascii="Symbol" w:eastAsiaTheme="minorHAnsi" w:hAnsi="Symbol" w:cstheme="minorBidi" w:hint="default"/>
       </w:rPr>
     </w:lvl>
-    <w:lvl w:ilvl="1" w:tplc="04090003" w:tentative="1">
+    <w:lvl w:ilvl="1" w:tplc="04090003">
       <w:start w:val="1"/>
       <w:numFmt w:val="bullet"/>
       <w:lvlText w:val="o"/>
@@ -7420,7 +7458,7 @@
 </file>
 
 <file path=customXml/itemProps1.xml><?xml version="1.0" encoding="utf-8"?>
-<ds:datastoreItem xmlns:ds="http://schemas.openxmlformats.org/officeDocument/2006/customXml" ds:itemID="{116C865A-F71E-4B93-A6B0-88B05597477E}">
+<ds:datastoreItem xmlns:ds="http://schemas.openxmlformats.org/officeDocument/2006/customXml" ds:itemID="{F51A560C-6DD0-40D5-B821-D28643F526F3}">
   <ds:schemaRefs>
     <ds:schemaRef ds:uri="http://schemas.openxmlformats.org/officeDocument/2006/bibliography"/>
   </ds:schemaRefs>

</xml_diff>